<commit_message>
small modification added to word doc
</commit_message>
<xml_diff>
--- a/TP 1/Hardware Platform.docx
+++ b/TP 1/Hardware Platform.docx
@@ -1,6 +1,6 @@
 
 <file path=word/document.xml><?xml version="1.0" encoding="utf-8"?>
-<w:document xmlns:wpc="http://schemas.microsoft.com/office/word/2010/wordprocessingCanvas" xmlns:cx="http://schemas.microsoft.com/office/drawing/2014/chartex" xmlns:mc="http://schemas.openxmlformats.org/markup-compatibility/2006" xmlns:o="urn:schemas-microsoft-com:office:office" xmlns:r="http://schemas.openxmlformats.org/officeDocument/2006/relationships" xmlns:m="http://schemas.openxmlformats.org/officeDocument/2006/math" xmlns:v="urn:schemas-microsoft-com:vml" xmlns:wp14="http://schemas.microsoft.com/office/word/2010/wordprocessingDrawing" xmlns:wp="http://schemas.openxmlformats.org/drawingml/2006/wordprocessingDrawing" xmlns:w10="urn:schemas-microsoft-com:office:word" xmlns:w="http://schemas.openxmlformats.org/wordprocessingml/2006/main" xmlns:w14="http://schemas.microsoft.com/office/word/2010/wordml" xmlns:w15="http://schemas.microsoft.com/office/word/2012/wordml" xmlns:w16se="http://schemas.microsoft.com/office/word/2015/wordml/symex" xmlns:wpg="http://schemas.microsoft.com/office/word/2010/wordprocessingGroup" xmlns:wpi="http://schemas.microsoft.com/office/word/2010/wordprocessingInk" xmlns:wne="http://schemas.microsoft.com/office/word/2006/wordml" xmlns:wps="http://schemas.microsoft.com/office/word/2010/wordprocessingShape" mc:Ignorable="w14 w15 w16se wp14">
+<w:document xmlns:wpc="http://schemas.microsoft.com/office/word/2010/wordprocessingCanvas" xmlns:cx="http://schemas.microsoft.com/office/drawing/2014/chartex" xmlns:cx1="http://schemas.microsoft.com/office/drawing/2015/9/8/chartex" xmlns:cx2="http://schemas.microsoft.com/office/drawing/2015/10/21/chartex" xmlns:cx3="http://schemas.microsoft.com/office/drawing/2016/5/9/chartex" xmlns:cx4="http://schemas.microsoft.com/office/drawing/2016/5/10/chartex" xmlns:cx5="http://schemas.microsoft.com/office/drawing/2016/5/11/chartex" xmlns:cx6="http://schemas.microsoft.com/office/drawing/2016/5/12/chartex" xmlns:cx7="http://schemas.microsoft.com/office/drawing/2016/5/13/chartex" xmlns:cx8="http://schemas.microsoft.com/office/drawing/2016/5/14/chartex" xmlns:mc="http://schemas.openxmlformats.org/markup-compatibility/2006" xmlns:aink="http://schemas.microsoft.com/office/drawing/2016/ink" xmlns:am3d="http://schemas.microsoft.com/office/drawing/2017/model3d" xmlns:o="urn:schemas-microsoft-com:office:office" xmlns:r="http://schemas.openxmlformats.org/officeDocument/2006/relationships" xmlns:m="http://schemas.openxmlformats.org/officeDocument/2006/math" xmlns:v="urn:schemas-microsoft-com:vml" xmlns:wp14="http://schemas.microsoft.com/office/word/2010/wordprocessingDrawing" xmlns:wp="http://schemas.openxmlformats.org/drawingml/2006/wordprocessingDrawing" xmlns:w10="urn:schemas-microsoft-com:office:word" xmlns:w="http://schemas.openxmlformats.org/wordprocessingml/2006/main" xmlns:w14="http://schemas.microsoft.com/office/word/2010/wordml" xmlns:w15="http://schemas.microsoft.com/office/word/2012/wordml" xmlns:w16cid="http://schemas.microsoft.com/office/word/2016/wordml/cid" xmlns:w16se="http://schemas.microsoft.com/office/word/2015/wordml/symex" xmlns:wpg="http://schemas.microsoft.com/office/word/2010/wordprocessingGroup" xmlns:wpi="http://schemas.microsoft.com/office/word/2010/wordprocessingInk" xmlns:wne="http://schemas.microsoft.com/office/word/2006/wordml" xmlns:wps="http://schemas.microsoft.com/office/word/2010/wordprocessingShape" mc:Ignorable="w14 w15 w16se w16cid wp14">
   <w:body>
     <w:p>
       <w:pPr>
@@ -31,17 +31,6 @@
     <w:p>
       <w:pPr>
         <w:pStyle w:val="ListParagraph"/>
-        <w:ind w:left="360"/>
-        <w:rPr>
-          <w:rFonts w:asciiTheme="majorBidi" w:hAnsiTheme="majorBidi" w:cstheme="majorBidi"/>
-          <w:sz w:val="24"/>
-          <w:szCs w:val="24"/>
-        </w:rPr>
-      </w:pPr>
-    </w:p>
-    <w:p>
-      <w:pPr>
-        <w:pStyle w:val="ListParagraph"/>
         <w:numPr>
           <w:ilvl w:val="0"/>
           <w:numId w:val="4"/>
@@ -60,23 +49,39 @@
         </w:rPr>
         <w:t xml:space="preserve">We are using 2 </w:t>
       </w:r>
-      <w:proofErr w:type="spellStart"/>
       <w:r>
         <w:rPr>
           <w:rFonts w:asciiTheme="majorBidi" w:hAnsiTheme="majorBidi" w:cstheme="majorBidi"/>
           <w:sz w:val="24"/>
           <w:szCs w:val="24"/>
         </w:rPr>
-        <w:t>arduinos</w:t>
-      </w:r>
-      <w:proofErr w:type="spellEnd"/>
+        <w:t>Arduinos</w:t>
+      </w:r>
       <w:r>
         <w:rPr>
           <w:rFonts w:asciiTheme="majorBidi" w:hAnsiTheme="majorBidi" w:cstheme="majorBidi"/>
           <w:sz w:val="24"/>
           <w:szCs w:val="24"/>
         </w:rPr>
-        <w:t xml:space="preserve"> both of them are model </w:t>
+        <w:t xml:space="preserve"> </w:t>
+      </w:r>
+      <w:proofErr w:type="gramStart"/>
+      <w:r>
+        <w:rPr>
+          <w:rFonts w:asciiTheme="majorBidi" w:hAnsiTheme="majorBidi" w:cstheme="majorBidi"/>
+          <w:sz w:val="24"/>
+          <w:szCs w:val="24"/>
+        </w:rPr>
+        <w:t>both of them</w:t>
+      </w:r>
+      <w:proofErr w:type="gramEnd"/>
+      <w:r>
+        <w:rPr>
+          <w:rFonts w:asciiTheme="majorBidi" w:hAnsiTheme="majorBidi" w:cstheme="majorBidi"/>
+          <w:sz w:val="24"/>
+          <w:szCs w:val="24"/>
+        </w:rPr>
+        <w:t xml:space="preserve"> are model </w:t>
       </w:r>
       <w:r>
         <w:rPr>
@@ -140,15 +145,7 @@
           <w:sz w:val="24"/>
           <w:szCs w:val="24"/>
         </w:rPr>
-        <w:t xml:space="preserve">Digital I/O Pins: </w:t>
-      </w:r>
-      <w:r>
-        <w:rPr>
-          <w:rFonts w:asciiTheme="majorBidi" w:hAnsiTheme="majorBidi" w:cstheme="majorBidi"/>
-          <w:sz w:val="24"/>
-          <w:szCs w:val="24"/>
-        </w:rPr>
-        <w:t>14 (of which 6 provide PWM output)</w:t>
+        <w:t>Digital I/O Pins: 14 (of which 6 provide PWM output)</w:t>
       </w:r>
     </w:p>
     <w:p>
@@ -249,6 +246,8 @@
         </w:rPr>
         <w:t xml:space="preserve">Memory size: </w:t>
       </w:r>
+      <w:bookmarkStart w:id="0" w:name="_GoBack"/>
+      <w:bookmarkEnd w:id="0"/>
     </w:p>
     <w:p>
       <w:pPr>
@@ -307,23 +306,7 @@
           <w:sz w:val="24"/>
           <w:szCs w:val="24"/>
         </w:rPr>
-        <w:t xml:space="preserve">SRAM: </w:t>
-      </w:r>
-      <w:r>
-        <w:rPr>
-          <w:rFonts w:asciiTheme="majorBidi" w:hAnsiTheme="majorBidi" w:cstheme="majorBidi"/>
-          <w:sz w:val="24"/>
-          <w:szCs w:val="24"/>
-        </w:rPr>
-        <w:t>used for local variables:</w:t>
-      </w:r>
-      <w:r>
-        <w:rPr>
-          <w:rFonts w:asciiTheme="majorBidi" w:hAnsiTheme="majorBidi" w:cstheme="majorBidi"/>
-          <w:sz w:val="24"/>
-          <w:szCs w:val="24"/>
-        </w:rPr>
-        <w:t xml:space="preserve"> 2KB</w:t>
+        <w:t>SRAM: used for local variables: 2KB</w:t>
       </w:r>
     </w:p>
     <w:p>
@@ -358,25 +341,7 @@
           <w:sz w:val="24"/>
           <w:szCs w:val="24"/>
         </w:rPr>
-        <w:t xml:space="preserve">Main characteristics of </w:t>
-      </w:r>
-      <w:proofErr w:type="spellStart"/>
-      <w:r>
-        <w:rPr>
-          <w:rFonts w:asciiTheme="majorBidi" w:hAnsiTheme="majorBidi" w:cstheme="majorBidi"/>
-          <w:sz w:val="24"/>
-          <w:szCs w:val="24"/>
-        </w:rPr>
-        <w:t>LoRa</w:t>
-      </w:r>
-      <w:proofErr w:type="spellEnd"/>
-      <w:r>
-        <w:rPr>
-          <w:rFonts w:asciiTheme="majorBidi" w:hAnsiTheme="majorBidi" w:cstheme="majorBidi"/>
-          <w:sz w:val="24"/>
-          <w:szCs w:val="24"/>
-        </w:rPr>
-        <w:t xml:space="preserve"> shields: </w:t>
+        <w:t xml:space="preserve">Main characteristics of LoRa shields: </w:t>
       </w:r>
     </w:p>
     <w:p>
@@ -533,27 +498,7 @@
           <w:sz w:val="24"/>
           <w:szCs w:val="24"/>
         </w:rPr>
-        <w:t>External Antenna via I-</w:t>
-      </w:r>
-      <w:proofErr w:type="spellStart"/>
-      <w:r>
-        <w:rPr>
-          <w:rFonts w:asciiTheme="majorBidi" w:eastAsia="Microsoft YaHei" w:hAnsiTheme="majorBidi" w:cstheme="majorBidi"/>
-          <w:color w:val="000000"/>
-          <w:sz w:val="24"/>
-          <w:szCs w:val="24"/>
-        </w:rPr>
-        <w:t>Pex</w:t>
-      </w:r>
-      <w:proofErr w:type="spellEnd"/>
-      <w:r>
-        <w:rPr>
-          <w:rFonts w:asciiTheme="majorBidi" w:eastAsia="Microsoft YaHei" w:hAnsiTheme="majorBidi" w:cstheme="majorBidi"/>
-          <w:color w:val="000000"/>
-          <w:sz w:val="24"/>
-          <w:szCs w:val="24"/>
-        </w:rPr>
-        <w:t xml:space="preserve"> connector</w:t>
+        <w:t>External Antenna via I-Pex connector</w:t>
       </w:r>
     </w:p>
     <w:p>
@@ -605,47 +550,7 @@
           <w:sz w:val="24"/>
           <w:szCs w:val="24"/>
         </w:rPr>
-        <w:t xml:space="preserve">+20 </w:t>
-      </w:r>
-      <w:proofErr w:type="spellStart"/>
-      <w:r>
-        <w:rPr>
-          <w:rFonts w:asciiTheme="majorBidi" w:eastAsia="Microsoft YaHei" w:hAnsiTheme="majorBidi" w:cstheme="majorBidi"/>
-          <w:color w:val="000000"/>
-          <w:sz w:val="24"/>
-          <w:szCs w:val="24"/>
-        </w:rPr>
-        <w:t>dBm</w:t>
-      </w:r>
-      <w:proofErr w:type="spellEnd"/>
-      <w:r>
-        <w:rPr>
-          <w:rFonts w:asciiTheme="majorBidi" w:eastAsia="Microsoft YaHei" w:hAnsiTheme="majorBidi" w:cstheme="majorBidi"/>
-          <w:color w:val="000000"/>
-          <w:sz w:val="24"/>
-          <w:szCs w:val="24"/>
-        </w:rPr>
-        <w:t xml:space="preserve"> - 100 </w:t>
-      </w:r>
-      <w:proofErr w:type="spellStart"/>
-      <w:r>
-        <w:rPr>
-          <w:rFonts w:asciiTheme="majorBidi" w:eastAsia="Microsoft YaHei" w:hAnsiTheme="majorBidi" w:cstheme="majorBidi"/>
-          <w:color w:val="000000"/>
-          <w:sz w:val="24"/>
-          <w:szCs w:val="24"/>
-        </w:rPr>
-        <w:t>mW</w:t>
-      </w:r>
-      <w:proofErr w:type="spellEnd"/>
-      <w:r>
-        <w:rPr>
-          <w:rFonts w:asciiTheme="majorBidi" w:eastAsia="Microsoft YaHei" w:hAnsiTheme="majorBidi" w:cstheme="majorBidi"/>
-          <w:color w:val="000000"/>
-          <w:sz w:val="24"/>
-          <w:szCs w:val="24"/>
-        </w:rPr>
-        <w:t xml:space="preserve"> constant RF output vs.</w:t>
+        <w:t>+20 dBm - 100 mW constant RF output vs.</w:t>
       </w:r>
     </w:p>
     <w:p>
@@ -671,27 +576,7 @@
           <w:sz w:val="24"/>
           <w:szCs w:val="24"/>
         </w:rPr>
-        <w:t xml:space="preserve">+14 </w:t>
-      </w:r>
-      <w:proofErr w:type="spellStart"/>
-      <w:r>
-        <w:rPr>
-          <w:rFonts w:asciiTheme="majorBidi" w:eastAsia="Microsoft YaHei" w:hAnsiTheme="majorBidi" w:cstheme="majorBidi"/>
-          <w:color w:val="000000"/>
-          <w:sz w:val="24"/>
-          <w:szCs w:val="24"/>
-        </w:rPr>
-        <w:t>dBm</w:t>
-      </w:r>
-      <w:proofErr w:type="spellEnd"/>
-      <w:r>
-        <w:rPr>
-          <w:rFonts w:asciiTheme="majorBidi" w:eastAsia="Microsoft YaHei" w:hAnsiTheme="majorBidi" w:cstheme="majorBidi"/>
-          <w:color w:val="000000"/>
-          <w:sz w:val="24"/>
-          <w:szCs w:val="24"/>
-        </w:rPr>
-        <w:t xml:space="preserve"> high efficiency PA.</w:t>
+        <w:t>+14 dBm high efficiency PA.</w:t>
       </w:r>
     </w:p>
     <w:p>
@@ -743,27 +628,7 @@
           <w:sz w:val="24"/>
           <w:szCs w:val="24"/>
         </w:rPr>
-        <w:t xml:space="preserve">High sensitivity: down to -148 </w:t>
-      </w:r>
-      <w:proofErr w:type="spellStart"/>
-      <w:r>
-        <w:rPr>
-          <w:rFonts w:asciiTheme="majorBidi" w:eastAsia="Microsoft YaHei" w:hAnsiTheme="majorBidi" w:cstheme="majorBidi"/>
-          <w:color w:val="000000"/>
-          <w:sz w:val="24"/>
-          <w:szCs w:val="24"/>
-        </w:rPr>
-        <w:t>dBm</w:t>
-      </w:r>
-      <w:proofErr w:type="spellEnd"/>
-      <w:r>
-        <w:rPr>
-          <w:rFonts w:asciiTheme="majorBidi" w:eastAsia="Microsoft YaHei" w:hAnsiTheme="majorBidi" w:cstheme="majorBidi"/>
-          <w:color w:val="000000"/>
-          <w:sz w:val="24"/>
-          <w:szCs w:val="24"/>
-        </w:rPr>
-        <w:t>.</w:t>
+        <w:t>High sensitivity: down to -148 dBm.</w:t>
       </w:r>
     </w:p>
     <w:p>
@@ -789,27 +654,7 @@
           <w:sz w:val="24"/>
           <w:szCs w:val="24"/>
         </w:rPr>
-        <w:t xml:space="preserve">Bullet-proof front end: IIP3 = -12.5 </w:t>
-      </w:r>
-      <w:proofErr w:type="spellStart"/>
-      <w:r>
-        <w:rPr>
-          <w:rFonts w:asciiTheme="majorBidi" w:eastAsia="Microsoft YaHei" w:hAnsiTheme="majorBidi" w:cstheme="majorBidi"/>
-          <w:color w:val="000000"/>
-          <w:sz w:val="24"/>
-          <w:szCs w:val="24"/>
-        </w:rPr>
-        <w:t>dBm</w:t>
-      </w:r>
-      <w:proofErr w:type="spellEnd"/>
-      <w:r>
-        <w:rPr>
-          <w:rFonts w:asciiTheme="majorBidi" w:eastAsia="Microsoft YaHei" w:hAnsiTheme="majorBidi" w:cstheme="majorBidi"/>
-          <w:color w:val="000000"/>
-          <w:sz w:val="24"/>
-          <w:szCs w:val="24"/>
-        </w:rPr>
-        <w:t>.</w:t>
+        <w:t>Bullet-proof front end: IIP3 = -12.5 dBm.</w:t>
       </w:r>
     </w:p>
     <w:p>
@@ -861,27 +706,7 @@
           <w:sz w:val="24"/>
           <w:szCs w:val="24"/>
         </w:rPr>
-        <w:t xml:space="preserve">Low RX current of 10.3 mA, 200 </w:t>
-      </w:r>
-      <w:proofErr w:type="spellStart"/>
-      <w:r>
-        <w:rPr>
-          <w:rFonts w:asciiTheme="majorBidi" w:eastAsia="Microsoft YaHei" w:hAnsiTheme="majorBidi" w:cstheme="majorBidi"/>
-          <w:color w:val="000000"/>
-          <w:sz w:val="24"/>
-          <w:szCs w:val="24"/>
-        </w:rPr>
-        <w:t>nA</w:t>
-      </w:r>
-      <w:proofErr w:type="spellEnd"/>
-      <w:r>
-        <w:rPr>
-          <w:rFonts w:asciiTheme="majorBidi" w:eastAsia="Microsoft YaHei" w:hAnsiTheme="majorBidi" w:cstheme="majorBidi"/>
-          <w:color w:val="000000"/>
-          <w:sz w:val="24"/>
-          <w:szCs w:val="24"/>
-        </w:rPr>
-        <w:t xml:space="preserve"> register retention.</w:t>
+        <w:t>Low RX current of 10.3 mA, 200 nA register retention.</w:t>
       </w:r>
     </w:p>
     <w:p>
@@ -933,27 +758,7 @@
           <w:sz w:val="24"/>
           <w:szCs w:val="24"/>
         </w:rPr>
-        <w:t xml:space="preserve">FSK, GFSK, MSK, GMSK, </w:t>
-      </w:r>
-      <w:proofErr w:type="spellStart"/>
-      <w:r>
-        <w:rPr>
-          <w:rFonts w:asciiTheme="majorBidi" w:eastAsia="Microsoft YaHei" w:hAnsiTheme="majorBidi" w:cstheme="majorBidi"/>
-          <w:color w:val="000000"/>
-          <w:sz w:val="24"/>
-          <w:szCs w:val="24"/>
-        </w:rPr>
-        <w:t>LoRaTM</w:t>
-      </w:r>
-      <w:proofErr w:type="spellEnd"/>
-      <w:r>
-        <w:rPr>
-          <w:rFonts w:asciiTheme="majorBidi" w:eastAsia="Microsoft YaHei" w:hAnsiTheme="majorBidi" w:cstheme="majorBidi"/>
-          <w:color w:val="000000"/>
-          <w:sz w:val="24"/>
-          <w:szCs w:val="24"/>
-        </w:rPr>
-        <w:t xml:space="preserve"> and OOK modulation.</w:t>
+        <w:t>FSK, GFSK, MSK, GMSK, LoRaTM and OOK modulation.</w:t>
       </w:r>
     </w:p>
     <w:p>
@@ -1088,16 +893,53 @@
     </w:p>
     <w:p>
       <w:pPr>
+        <w:rPr>
+          <w:rFonts w:asciiTheme="majorBidi" w:eastAsia="Microsoft YaHei" w:hAnsiTheme="majorBidi" w:cstheme="majorBidi"/>
+          <w:b/>
+          <w:bCs/>
+          <w:color w:val="000000"/>
+          <w:sz w:val="24"/>
+          <w:szCs w:val="24"/>
+        </w:rPr>
+      </w:pPr>
+      <w:r>
+        <w:rPr>
+          <w:rFonts w:asciiTheme="majorBidi" w:eastAsia="Microsoft YaHei" w:hAnsiTheme="majorBidi" w:cstheme="majorBidi"/>
+          <w:b/>
+          <w:bCs/>
+          <w:color w:val="000000"/>
+          <w:sz w:val="24"/>
+          <w:szCs w:val="24"/>
+        </w:rPr>
+        <w:br w:type="page"/>
+      </w:r>
+    </w:p>
+    <w:p>
+      <w:pPr>
         <w:shd w:val="clear" w:color="auto" w:fill="FFFFFF"/>
         <w:spacing w:after="24" w:line="285" w:lineRule="atLeast"/>
         <w:textAlignment w:val="baseline"/>
         <w:rPr>
           <w:rFonts w:asciiTheme="majorBidi" w:eastAsia="Microsoft YaHei" w:hAnsiTheme="majorBidi" w:cstheme="majorBidi"/>
-          <w:color w:val="000000"/>
-          <w:sz w:val="24"/>
-          <w:szCs w:val="24"/>
-        </w:rPr>
-      </w:pPr>
+          <w:b/>
+          <w:bCs/>
+          <w:color w:val="000000"/>
+          <w:sz w:val="24"/>
+          <w:szCs w:val="24"/>
+        </w:rPr>
+      </w:pPr>
+      <w:r>
+        <w:rPr>
+          <w:rFonts w:asciiTheme="majorBidi" w:eastAsia="Microsoft YaHei" w:hAnsiTheme="majorBidi" w:cstheme="majorBidi"/>
+          <w:b/>
+          <w:bCs/>
+          <w:color w:val="000000"/>
+          <w:sz w:val="24"/>
+          <w:szCs w:val="24"/>
+        </w:rPr>
+        <w:lastRenderedPageBreak/>
+        <w:t>4.1. Time on Air</w:t>
+      </w:r>
     </w:p>
     <w:p>
       <w:pPr>
@@ -1109,6 +951,7 @@
           <w:color w:val="000000"/>
           <w:sz w:val="24"/>
           <w:szCs w:val="24"/>
+          <w:lang w:val="fr-FR"/>
         </w:rPr>
       </w:pPr>
     </w:p>
@@ -1122,8 +965,21 @@
           <w:color w:val="000000"/>
           <w:sz w:val="24"/>
           <w:szCs w:val="24"/>
-        </w:rPr>
-      </w:pPr>
+          <w:u w:val="single"/>
+          <w:lang w:val="fr-FR"/>
+        </w:rPr>
+      </w:pPr>
+      <w:r>
+        <w:rPr>
+          <w:rFonts w:asciiTheme="majorBidi" w:eastAsia="Microsoft YaHei" w:hAnsiTheme="majorBidi" w:cstheme="majorBidi"/>
+          <w:color w:val="000000"/>
+          <w:sz w:val="24"/>
+          <w:szCs w:val="24"/>
+          <w:u w:val="single"/>
+          <w:lang w:val="fr-FR"/>
+        </w:rPr>
+        <w:t>Code I : (listener qui va écouter Arduino en utilisant le serial correspondant)</w:t>
+      </w:r>
     </w:p>
     <w:p>
       <w:pPr>
@@ -1135,6 +991,1394 @@
           <w:color w:val="000000"/>
           <w:sz w:val="24"/>
           <w:szCs w:val="24"/>
+          <w:lang w:val="fr-FR"/>
+        </w:rPr>
+      </w:pPr>
+    </w:p>
+    <w:p>
+      <w:pPr>
+        <w:shd w:val="clear" w:color="auto" w:fill="121212"/>
+        <w:spacing w:after="0" w:line="285" w:lineRule="atLeast"/>
+        <w:rPr>
+          <w:rFonts w:ascii="Consolas" w:eastAsia="Times New Roman" w:hAnsi="Consolas" w:cs="Times New Roman"/>
+          <w:color w:val="CBCDD2"/>
+          <w:sz w:val="21"/>
+          <w:szCs w:val="21"/>
+        </w:rPr>
+      </w:pPr>
+      <w:r>
+        <w:rPr>
+          <w:rFonts w:ascii="Consolas" w:eastAsia="Times New Roman" w:hAnsi="Consolas" w:cs="Times New Roman"/>
+          <w:color w:val="78BD65"/>
+          <w:sz w:val="21"/>
+          <w:szCs w:val="21"/>
+        </w:rPr>
+        <w:t>import</w:t>
+      </w:r>
+      <w:r>
+        <w:rPr>
+          <w:rFonts w:ascii="Consolas" w:eastAsia="Times New Roman" w:hAnsi="Consolas" w:cs="Times New Roman"/>
+          <w:color w:val="CBCDD2"/>
+          <w:sz w:val="21"/>
+          <w:szCs w:val="21"/>
+        </w:rPr>
+        <w:t> serial </w:t>
+      </w:r>
+      <w:r>
+        <w:rPr>
+          <w:rFonts w:ascii="Consolas" w:eastAsia="Times New Roman" w:hAnsi="Consolas" w:cs="Times New Roman"/>
+          <w:color w:val="686B78"/>
+          <w:sz w:val="21"/>
+          <w:szCs w:val="21"/>
+        </w:rPr>
+        <w:t>#Serial imported for Serial communication</w:t>
+      </w:r>
+    </w:p>
+    <w:p>
+      <w:pPr>
+        <w:shd w:val="clear" w:color="auto" w:fill="121212"/>
+        <w:spacing w:after="0" w:line="285" w:lineRule="atLeast"/>
+        <w:rPr>
+          <w:rFonts w:ascii="Consolas" w:eastAsia="Times New Roman" w:hAnsi="Consolas" w:cs="Times New Roman"/>
+          <w:color w:val="CBCDD2"/>
+          <w:sz w:val="21"/>
+          <w:szCs w:val="21"/>
+        </w:rPr>
+      </w:pPr>
+      <w:r>
+        <w:rPr>
+          <w:rFonts w:ascii="Consolas" w:eastAsia="Times New Roman" w:hAnsi="Consolas" w:cs="Times New Roman"/>
+          <w:color w:val="78BD65"/>
+          <w:sz w:val="21"/>
+          <w:szCs w:val="21"/>
+        </w:rPr>
+        <w:t>import</w:t>
+      </w:r>
+      <w:r>
+        <w:rPr>
+          <w:rFonts w:ascii="Consolas" w:eastAsia="Times New Roman" w:hAnsi="Consolas" w:cs="Times New Roman"/>
+          <w:color w:val="CBCDD2"/>
+          <w:sz w:val="21"/>
+          <w:szCs w:val="21"/>
+        </w:rPr>
+        <w:t> time </w:t>
+      </w:r>
+      <w:r>
+        <w:rPr>
+          <w:rFonts w:ascii="Consolas" w:eastAsia="Times New Roman" w:hAnsi="Consolas" w:cs="Times New Roman"/>
+          <w:color w:val="686B78"/>
+          <w:sz w:val="21"/>
+          <w:szCs w:val="21"/>
+        </w:rPr>
+        <w:t>#Required to use delay functions</w:t>
+      </w:r>
+    </w:p>
+    <w:p>
+      <w:pPr>
+        <w:shd w:val="clear" w:color="auto" w:fill="121212"/>
+        <w:spacing w:after="0" w:line="285" w:lineRule="atLeast"/>
+        <w:rPr>
+          <w:rFonts w:ascii="Consolas" w:eastAsia="Times New Roman" w:hAnsi="Consolas" w:cs="Times New Roman"/>
+          <w:i/>
+          <w:iCs/>
+          <w:color w:val="EB3D54"/>
+          <w:sz w:val="21"/>
+          <w:szCs w:val="21"/>
+        </w:rPr>
+      </w:pPr>
+    </w:p>
+    <w:p>
+      <w:pPr>
+        <w:shd w:val="clear" w:color="auto" w:fill="121212"/>
+        <w:spacing w:after="0" w:line="285" w:lineRule="atLeast"/>
+        <w:rPr>
+          <w:rFonts w:ascii="Consolas" w:eastAsia="Times New Roman" w:hAnsi="Consolas" w:cs="Times New Roman"/>
+          <w:color w:val="CBCDD2"/>
+          <w:sz w:val="21"/>
+          <w:szCs w:val="21"/>
+        </w:rPr>
+      </w:pPr>
+      <w:r>
+        <w:rPr>
+          <w:rFonts w:ascii="Consolas" w:eastAsia="Times New Roman" w:hAnsi="Consolas" w:cs="Times New Roman"/>
+          <w:i/>
+          <w:iCs/>
+          <w:color w:val="EB3D54"/>
+          <w:sz w:val="21"/>
+          <w:szCs w:val="21"/>
+        </w:rPr>
+        <w:t>def</w:t>
+      </w:r>
+      <w:r>
+        <w:rPr>
+          <w:rFonts w:ascii="Consolas" w:eastAsia="Times New Roman" w:hAnsi="Consolas" w:cs="Times New Roman"/>
+          <w:color w:val="CBCDD2"/>
+          <w:sz w:val="21"/>
+          <w:szCs w:val="21"/>
+        </w:rPr>
+        <w:t> </w:t>
+      </w:r>
+      <w:r>
+        <w:rPr>
+          <w:rFonts w:ascii="Consolas" w:eastAsia="Times New Roman" w:hAnsi="Consolas" w:cs="Times New Roman"/>
+          <w:color w:val="E5CD52"/>
+          <w:sz w:val="21"/>
+          <w:szCs w:val="21"/>
+        </w:rPr>
+        <w:t>initialize</w:t>
+      </w:r>
+      <w:r>
+        <w:rPr>
+          <w:rFonts w:ascii="Consolas" w:eastAsia="Times New Roman" w:hAnsi="Consolas" w:cs="Times New Roman"/>
+          <w:color w:val="CBCDD2"/>
+          <w:sz w:val="21"/>
+          <w:szCs w:val="21"/>
+        </w:rPr>
+        <w:t>() :</w:t>
+      </w:r>
+    </w:p>
+    <w:p>
+      <w:pPr>
+        <w:shd w:val="clear" w:color="auto" w:fill="121212"/>
+        <w:spacing w:after="0" w:line="285" w:lineRule="atLeast"/>
+        <w:rPr>
+          <w:rFonts w:ascii="Consolas" w:eastAsia="Times New Roman" w:hAnsi="Consolas" w:cs="Times New Roman"/>
+          <w:color w:val="CBCDD2"/>
+          <w:sz w:val="21"/>
+          <w:szCs w:val="21"/>
+        </w:rPr>
+      </w:pPr>
+      <w:r>
+        <w:rPr>
+          <w:rFonts w:ascii="Consolas" w:eastAsia="Times New Roman" w:hAnsi="Consolas" w:cs="Times New Roman"/>
+          <w:color w:val="CBCDD2"/>
+          <w:sz w:val="21"/>
+          <w:szCs w:val="21"/>
+        </w:rPr>
+        <w:t>    ArduinoSerial </w:t>
+      </w:r>
+      <w:r>
+        <w:rPr>
+          <w:rFonts w:ascii="Consolas" w:eastAsia="Times New Roman" w:hAnsi="Consolas" w:cs="Times New Roman"/>
+          <w:color w:val="78BD65"/>
+          <w:sz w:val="21"/>
+          <w:szCs w:val="21"/>
+        </w:rPr>
+        <w:t>=</w:t>
+      </w:r>
+      <w:r>
+        <w:rPr>
+          <w:rFonts w:ascii="Consolas" w:eastAsia="Times New Roman" w:hAnsi="Consolas" w:cs="Times New Roman"/>
+          <w:color w:val="CBCDD2"/>
+          <w:sz w:val="21"/>
+          <w:szCs w:val="21"/>
+        </w:rPr>
+        <w:t> serial.Serial(</w:t>
+      </w:r>
+      <w:r>
+        <w:rPr>
+          <w:rFonts w:ascii="Consolas" w:eastAsia="Times New Roman" w:hAnsi="Consolas" w:cs="Times New Roman"/>
+          <w:color w:val="4FB4D8"/>
+          <w:sz w:val="21"/>
+          <w:szCs w:val="21"/>
+        </w:rPr>
+        <w:t>'com3'</w:t>
+      </w:r>
+      <w:r>
+        <w:rPr>
+          <w:rFonts w:ascii="Consolas" w:eastAsia="Times New Roman" w:hAnsi="Consolas" w:cs="Times New Roman"/>
+          <w:color w:val="CBCDD2"/>
+          <w:sz w:val="21"/>
+          <w:szCs w:val="21"/>
+        </w:rPr>
+        <w:t>,</w:t>
+      </w:r>
+      <w:r>
+        <w:rPr>
+          <w:rFonts w:ascii="Consolas" w:eastAsia="Times New Roman" w:hAnsi="Consolas" w:cs="Times New Roman"/>
+          <w:color w:val="EF7C2A"/>
+          <w:sz w:val="21"/>
+          <w:szCs w:val="21"/>
+        </w:rPr>
+        <w:t>115200</w:t>
+      </w:r>
+      <w:r>
+        <w:rPr>
+          <w:rFonts w:ascii="Consolas" w:eastAsia="Times New Roman" w:hAnsi="Consolas" w:cs="Times New Roman"/>
+          <w:color w:val="CBCDD2"/>
+          <w:sz w:val="21"/>
+          <w:szCs w:val="21"/>
+        </w:rPr>
+        <w:t>)</w:t>
+      </w:r>
+    </w:p>
+    <w:p>
+      <w:pPr>
+        <w:shd w:val="clear" w:color="auto" w:fill="121212"/>
+        <w:spacing w:after="0" w:line="285" w:lineRule="atLeast"/>
+        <w:rPr>
+          <w:rFonts w:ascii="Consolas" w:eastAsia="Times New Roman" w:hAnsi="Consolas" w:cs="Times New Roman"/>
+          <w:color w:val="CBCDD2"/>
+          <w:sz w:val="21"/>
+          <w:szCs w:val="21"/>
+        </w:rPr>
+      </w:pPr>
+      <w:r>
+        <w:rPr>
+          <w:rFonts w:ascii="Consolas" w:eastAsia="Times New Roman" w:hAnsi="Consolas" w:cs="Times New Roman"/>
+          <w:color w:val="CBCDD2"/>
+          <w:sz w:val="21"/>
+          <w:szCs w:val="21"/>
+        </w:rPr>
+        <w:t>    time.sleep(</w:t>
+      </w:r>
+      <w:r>
+        <w:rPr>
+          <w:rFonts w:ascii="Consolas" w:eastAsia="Times New Roman" w:hAnsi="Consolas" w:cs="Times New Roman"/>
+          <w:color w:val="EF7C2A"/>
+          <w:sz w:val="21"/>
+          <w:szCs w:val="21"/>
+        </w:rPr>
+        <w:t>2</w:t>
+      </w:r>
+      <w:r>
+        <w:rPr>
+          <w:rFonts w:ascii="Consolas" w:eastAsia="Times New Roman" w:hAnsi="Consolas" w:cs="Times New Roman"/>
+          <w:color w:val="CBCDD2"/>
+          <w:sz w:val="21"/>
+          <w:szCs w:val="21"/>
+        </w:rPr>
+        <w:t>)</w:t>
+      </w:r>
+    </w:p>
+    <w:p>
+      <w:pPr>
+        <w:shd w:val="clear" w:color="auto" w:fill="121212"/>
+        <w:spacing w:after="0" w:line="285" w:lineRule="atLeast"/>
+        <w:rPr>
+          <w:rFonts w:ascii="Consolas" w:eastAsia="Times New Roman" w:hAnsi="Consolas" w:cs="Times New Roman"/>
+          <w:color w:val="CBCDD2"/>
+          <w:sz w:val="21"/>
+          <w:szCs w:val="21"/>
+        </w:rPr>
+      </w:pPr>
+      <w:r>
+        <w:rPr>
+          <w:rFonts w:ascii="Consolas" w:eastAsia="Times New Roman" w:hAnsi="Consolas" w:cs="Times New Roman"/>
+          <w:color w:val="CBCDD2"/>
+          <w:sz w:val="21"/>
+          <w:szCs w:val="21"/>
+        </w:rPr>
+        <w:t>    </w:t>
+      </w:r>
+      <w:r>
+        <w:rPr>
+          <w:rFonts w:ascii="Consolas" w:eastAsia="Times New Roman" w:hAnsi="Consolas" w:cs="Times New Roman"/>
+          <w:color w:val="78BD65"/>
+          <w:sz w:val="21"/>
+          <w:szCs w:val="21"/>
+        </w:rPr>
+        <w:t>return</w:t>
+      </w:r>
+      <w:r>
+        <w:rPr>
+          <w:rFonts w:ascii="Consolas" w:eastAsia="Times New Roman" w:hAnsi="Consolas" w:cs="Times New Roman"/>
+          <w:color w:val="CBCDD2"/>
+          <w:sz w:val="21"/>
+          <w:szCs w:val="21"/>
+        </w:rPr>
+        <w:t> ArduinoSerial</w:t>
+      </w:r>
+    </w:p>
+    <w:p>
+      <w:pPr>
+        <w:shd w:val="clear" w:color="auto" w:fill="121212"/>
+        <w:spacing w:after="0" w:line="285" w:lineRule="atLeast"/>
+        <w:rPr>
+          <w:rFonts w:ascii="Consolas" w:eastAsia="Times New Roman" w:hAnsi="Consolas" w:cs="Times New Roman"/>
+          <w:color w:val="CBCDD2"/>
+          <w:sz w:val="21"/>
+          <w:szCs w:val="21"/>
+        </w:rPr>
+      </w:pPr>
+    </w:p>
+    <w:p>
+      <w:pPr>
+        <w:shd w:val="clear" w:color="auto" w:fill="121212"/>
+        <w:spacing w:after="0" w:line="285" w:lineRule="atLeast"/>
+        <w:rPr>
+          <w:rFonts w:ascii="Consolas" w:eastAsia="Times New Roman" w:hAnsi="Consolas" w:cs="Times New Roman"/>
+          <w:color w:val="CBCDD2"/>
+          <w:sz w:val="21"/>
+          <w:szCs w:val="21"/>
+        </w:rPr>
+      </w:pPr>
+      <w:r>
+        <w:rPr>
+          <w:rFonts w:ascii="Consolas" w:eastAsia="Times New Roman" w:hAnsi="Consolas" w:cs="Times New Roman"/>
+          <w:i/>
+          <w:iCs/>
+          <w:color w:val="EB3D54"/>
+          <w:sz w:val="21"/>
+          <w:szCs w:val="21"/>
+        </w:rPr>
+        <w:t>def</w:t>
+      </w:r>
+      <w:r>
+        <w:rPr>
+          <w:rFonts w:ascii="Consolas" w:eastAsia="Times New Roman" w:hAnsi="Consolas" w:cs="Times New Roman"/>
+          <w:color w:val="CBCDD2"/>
+          <w:sz w:val="21"/>
+          <w:szCs w:val="21"/>
+        </w:rPr>
+        <w:t> </w:t>
+      </w:r>
+      <w:r>
+        <w:rPr>
+          <w:rFonts w:ascii="Consolas" w:eastAsia="Times New Roman" w:hAnsi="Consolas" w:cs="Times New Roman"/>
+          <w:color w:val="E5CD52"/>
+          <w:sz w:val="21"/>
+          <w:szCs w:val="21"/>
+        </w:rPr>
+        <w:t>read</w:t>
+      </w:r>
+      <w:r>
+        <w:rPr>
+          <w:rFonts w:ascii="Consolas" w:eastAsia="Times New Roman" w:hAnsi="Consolas" w:cs="Times New Roman"/>
+          <w:color w:val="CBCDD2"/>
+          <w:sz w:val="21"/>
+          <w:szCs w:val="21"/>
+        </w:rPr>
+        <w:t>(</w:t>
+      </w:r>
+      <w:r>
+        <w:rPr>
+          <w:rFonts w:ascii="Consolas" w:eastAsia="Times New Roman" w:hAnsi="Consolas" w:cs="Times New Roman"/>
+          <w:i/>
+          <w:iCs/>
+          <w:color w:val="E5CD52"/>
+          <w:sz w:val="21"/>
+          <w:szCs w:val="21"/>
+        </w:rPr>
+        <w:t>ArduinoSerial</w:t>
+      </w:r>
+      <w:r>
+        <w:rPr>
+          <w:rFonts w:ascii="Consolas" w:eastAsia="Times New Roman" w:hAnsi="Consolas" w:cs="Times New Roman"/>
+          <w:color w:val="CBCDD2"/>
+          <w:sz w:val="21"/>
+          <w:szCs w:val="21"/>
+        </w:rPr>
+        <w:t>, </w:t>
+      </w:r>
+      <w:r>
+        <w:rPr>
+          <w:rFonts w:ascii="Consolas" w:eastAsia="Times New Roman" w:hAnsi="Consolas" w:cs="Times New Roman"/>
+          <w:i/>
+          <w:iCs/>
+          <w:color w:val="E5CD52"/>
+          <w:sz w:val="21"/>
+          <w:szCs w:val="21"/>
+        </w:rPr>
+        <w:t>liste1</w:t>
+      </w:r>
+      <w:r>
+        <w:rPr>
+          <w:rFonts w:ascii="Consolas" w:eastAsia="Times New Roman" w:hAnsi="Consolas" w:cs="Times New Roman"/>
+          <w:color w:val="CBCDD2"/>
+          <w:sz w:val="21"/>
+          <w:szCs w:val="21"/>
+        </w:rPr>
+        <w:t>):</w:t>
+      </w:r>
+    </w:p>
+    <w:p>
+      <w:pPr>
+        <w:shd w:val="clear" w:color="auto" w:fill="121212"/>
+        <w:spacing w:after="0" w:line="285" w:lineRule="atLeast"/>
+        <w:rPr>
+          <w:rFonts w:ascii="Consolas" w:eastAsia="Times New Roman" w:hAnsi="Consolas" w:cs="Times New Roman"/>
+          <w:color w:val="CBCDD2"/>
+          <w:sz w:val="21"/>
+          <w:szCs w:val="21"/>
+        </w:rPr>
+      </w:pPr>
+      <w:r>
+        <w:rPr>
+          <w:rFonts w:ascii="Consolas" w:eastAsia="Times New Roman" w:hAnsi="Consolas" w:cs="Times New Roman"/>
+          <w:color w:val="CBCDD2"/>
+          <w:sz w:val="21"/>
+          <w:szCs w:val="21"/>
+        </w:rPr>
+        <w:t>    a </w:t>
+      </w:r>
+      <w:r>
+        <w:rPr>
+          <w:rFonts w:ascii="Consolas" w:eastAsia="Times New Roman" w:hAnsi="Consolas" w:cs="Times New Roman"/>
+          <w:color w:val="78BD65"/>
+          <w:sz w:val="21"/>
+          <w:szCs w:val="21"/>
+        </w:rPr>
+        <w:t>=</w:t>
+      </w:r>
+      <w:r>
+        <w:rPr>
+          <w:rFonts w:ascii="Consolas" w:eastAsia="Times New Roman" w:hAnsi="Consolas" w:cs="Times New Roman"/>
+          <w:color w:val="CBCDD2"/>
+          <w:sz w:val="21"/>
+          <w:szCs w:val="21"/>
+        </w:rPr>
+        <w:t> ArduinoSerial.readline()</w:t>
+      </w:r>
+    </w:p>
+    <w:p>
+      <w:pPr>
+        <w:shd w:val="clear" w:color="auto" w:fill="121212"/>
+        <w:spacing w:after="0" w:line="285" w:lineRule="atLeast"/>
+        <w:rPr>
+          <w:rFonts w:ascii="Consolas" w:eastAsia="Times New Roman" w:hAnsi="Consolas" w:cs="Times New Roman"/>
+          <w:color w:val="CBCDD2"/>
+          <w:sz w:val="21"/>
+          <w:szCs w:val="21"/>
+        </w:rPr>
+      </w:pPr>
+      <w:r>
+        <w:rPr>
+          <w:rFonts w:ascii="Consolas" w:eastAsia="Times New Roman" w:hAnsi="Consolas" w:cs="Times New Roman"/>
+          <w:color w:val="CBCDD2"/>
+          <w:sz w:val="21"/>
+          <w:szCs w:val="21"/>
+        </w:rPr>
+        <w:t>    liste1.append(</w:t>
+      </w:r>
+      <w:r>
+        <w:rPr>
+          <w:rFonts w:ascii="Consolas" w:eastAsia="Times New Roman" w:hAnsi="Consolas" w:cs="Times New Roman"/>
+          <w:color w:val="EB3D54"/>
+          <w:sz w:val="21"/>
+          <w:szCs w:val="21"/>
+        </w:rPr>
+        <w:t>int</w:t>
+      </w:r>
+      <w:r>
+        <w:rPr>
+          <w:rFonts w:ascii="Consolas" w:eastAsia="Times New Roman" w:hAnsi="Consolas" w:cs="Times New Roman"/>
+          <w:color w:val="CBCDD2"/>
+          <w:sz w:val="21"/>
+          <w:szCs w:val="21"/>
+        </w:rPr>
+        <w:t>(a.decode().replace(</w:t>
+      </w:r>
+      <w:r>
+        <w:rPr>
+          <w:rFonts w:ascii="Consolas" w:eastAsia="Times New Roman" w:hAnsi="Consolas" w:cs="Times New Roman"/>
+          <w:color w:val="4FB4D8"/>
+          <w:sz w:val="21"/>
+          <w:szCs w:val="21"/>
+        </w:rPr>
+        <w:t>"</w:t>
+      </w:r>
+      <w:r>
+        <w:rPr>
+          <w:rFonts w:ascii="Consolas" w:eastAsia="Times New Roman" w:hAnsi="Consolas" w:cs="Times New Roman"/>
+          <w:color w:val="EF7C2A"/>
+          <w:sz w:val="21"/>
+          <w:szCs w:val="21"/>
+        </w:rPr>
+        <w:t>\r\n</w:t>
+      </w:r>
+      <w:r>
+        <w:rPr>
+          <w:rFonts w:ascii="Consolas" w:eastAsia="Times New Roman" w:hAnsi="Consolas" w:cs="Times New Roman"/>
+          <w:color w:val="4FB4D8"/>
+          <w:sz w:val="21"/>
+          <w:szCs w:val="21"/>
+        </w:rPr>
+        <w:t>"</w:t>
+      </w:r>
+      <w:r>
+        <w:rPr>
+          <w:rFonts w:ascii="Consolas" w:eastAsia="Times New Roman" w:hAnsi="Consolas" w:cs="Times New Roman"/>
+          <w:color w:val="CBCDD2"/>
+          <w:sz w:val="21"/>
+          <w:szCs w:val="21"/>
+        </w:rPr>
+        <w:t>, </w:t>
+      </w:r>
+      <w:r>
+        <w:rPr>
+          <w:rFonts w:ascii="Consolas" w:eastAsia="Times New Roman" w:hAnsi="Consolas" w:cs="Times New Roman"/>
+          <w:color w:val="4FB4D8"/>
+          <w:sz w:val="21"/>
+          <w:szCs w:val="21"/>
+        </w:rPr>
+        <w:t>""</w:t>
+      </w:r>
+      <w:r>
+        <w:rPr>
+          <w:rFonts w:ascii="Consolas" w:eastAsia="Times New Roman" w:hAnsi="Consolas" w:cs="Times New Roman"/>
+          <w:color w:val="CBCDD2"/>
+          <w:sz w:val="21"/>
+          <w:szCs w:val="21"/>
+        </w:rPr>
+        <w:t>)))</w:t>
+      </w:r>
+    </w:p>
+    <w:p>
+      <w:pPr>
+        <w:shd w:val="clear" w:color="auto" w:fill="121212"/>
+        <w:spacing w:after="0" w:line="285" w:lineRule="atLeast"/>
+        <w:rPr>
+          <w:rFonts w:ascii="Consolas" w:eastAsia="Times New Roman" w:hAnsi="Consolas" w:cs="Times New Roman"/>
+          <w:color w:val="CBCDD2"/>
+          <w:sz w:val="21"/>
+          <w:szCs w:val="21"/>
+        </w:rPr>
+      </w:pPr>
+      <w:r>
+        <w:rPr>
+          <w:rFonts w:ascii="Consolas" w:eastAsia="Times New Roman" w:hAnsi="Consolas" w:cs="Times New Roman"/>
+          <w:color w:val="CBCDD2"/>
+          <w:sz w:val="21"/>
+          <w:szCs w:val="21"/>
+        </w:rPr>
+        <w:t>    </w:t>
+      </w:r>
+      <w:r>
+        <w:rPr>
+          <w:rFonts w:ascii="Consolas" w:eastAsia="Times New Roman" w:hAnsi="Consolas" w:cs="Times New Roman"/>
+          <w:color w:val="78BD65"/>
+          <w:sz w:val="21"/>
+          <w:szCs w:val="21"/>
+        </w:rPr>
+        <w:t>return</w:t>
+      </w:r>
+      <w:r>
+        <w:rPr>
+          <w:rFonts w:ascii="Consolas" w:eastAsia="Times New Roman" w:hAnsi="Consolas" w:cs="Times New Roman"/>
+          <w:color w:val="CBCDD2"/>
+          <w:sz w:val="21"/>
+          <w:szCs w:val="21"/>
+        </w:rPr>
+        <w:t> liste1</w:t>
+      </w:r>
+    </w:p>
+    <w:p>
+      <w:pPr>
+        <w:shd w:val="clear" w:color="auto" w:fill="121212"/>
+        <w:spacing w:after="0" w:line="285" w:lineRule="atLeast"/>
+        <w:rPr>
+          <w:rFonts w:ascii="Consolas" w:eastAsia="Times New Roman" w:hAnsi="Consolas" w:cs="Times New Roman"/>
+          <w:color w:val="CBCDD2"/>
+          <w:sz w:val="21"/>
+          <w:szCs w:val="21"/>
+        </w:rPr>
+      </w:pPr>
+    </w:p>
+    <w:p>
+      <w:pPr>
+        <w:shd w:val="clear" w:color="auto" w:fill="121212"/>
+        <w:spacing w:after="0" w:line="285" w:lineRule="atLeast"/>
+        <w:rPr>
+          <w:rFonts w:ascii="Consolas" w:eastAsia="Times New Roman" w:hAnsi="Consolas" w:cs="Times New Roman"/>
+          <w:color w:val="CBCDD2"/>
+          <w:sz w:val="21"/>
+          <w:szCs w:val="21"/>
+        </w:rPr>
+      </w:pPr>
+      <w:r>
+        <w:rPr>
+          <w:rFonts w:ascii="Consolas" w:eastAsia="Times New Roman" w:hAnsi="Consolas" w:cs="Times New Roman"/>
+          <w:i/>
+          <w:iCs/>
+          <w:color w:val="EB3D54"/>
+          <w:sz w:val="21"/>
+          <w:szCs w:val="21"/>
+        </w:rPr>
+        <w:t>def</w:t>
+      </w:r>
+      <w:r>
+        <w:rPr>
+          <w:rFonts w:ascii="Consolas" w:eastAsia="Times New Roman" w:hAnsi="Consolas" w:cs="Times New Roman"/>
+          <w:color w:val="CBCDD2"/>
+          <w:sz w:val="21"/>
+          <w:szCs w:val="21"/>
+        </w:rPr>
+        <w:t> </w:t>
+      </w:r>
+      <w:r>
+        <w:rPr>
+          <w:rFonts w:ascii="Consolas" w:eastAsia="Times New Roman" w:hAnsi="Consolas" w:cs="Times New Roman"/>
+          <w:color w:val="E5CD52"/>
+          <w:sz w:val="21"/>
+          <w:szCs w:val="21"/>
+        </w:rPr>
+        <w:t>main</w:t>
+      </w:r>
+      <w:r>
+        <w:rPr>
+          <w:rFonts w:ascii="Consolas" w:eastAsia="Times New Roman" w:hAnsi="Consolas" w:cs="Times New Roman"/>
+          <w:color w:val="CBCDD2"/>
+          <w:sz w:val="21"/>
+          <w:szCs w:val="21"/>
+        </w:rPr>
+        <w:t>():</w:t>
+      </w:r>
+    </w:p>
+    <w:p>
+      <w:pPr>
+        <w:shd w:val="clear" w:color="auto" w:fill="121212"/>
+        <w:spacing w:after="0" w:line="285" w:lineRule="atLeast"/>
+        <w:rPr>
+          <w:rFonts w:ascii="Consolas" w:eastAsia="Times New Roman" w:hAnsi="Consolas" w:cs="Times New Roman"/>
+          <w:color w:val="CBCDD2"/>
+          <w:sz w:val="21"/>
+          <w:szCs w:val="21"/>
+        </w:rPr>
+      </w:pPr>
+      <w:r>
+        <w:rPr>
+          <w:rFonts w:ascii="Consolas" w:eastAsia="Times New Roman" w:hAnsi="Consolas" w:cs="Times New Roman"/>
+          <w:color w:val="CBCDD2"/>
+          <w:sz w:val="21"/>
+          <w:szCs w:val="21"/>
+        </w:rPr>
+        <w:t>    </w:t>
+      </w:r>
+      <w:r>
+        <w:rPr>
+          <w:rFonts w:ascii="Consolas" w:eastAsia="Times New Roman" w:hAnsi="Consolas" w:cs="Times New Roman"/>
+          <w:color w:val="EF7C2A"/>
+          <w:sz w:val="21"/>
+          <w:szCs w:val="21"/>
+        </w:rPr>
+        <w:t>AS</w:t>
+      </w:r>
+      <w:r>
+        <w:rPr>
+          <w:rFonts w:ascii="Consolas" w:eastAsia="Times New Roman" w:hAnsi="Consolas" w:cs="Times New Roman"/>
+          <w:color w:val="CBCDD2"/>
+          <w:sz w:val="21"/>
+          <w:szCs w:val="21"/>
+        </w:rPr>
+        <w:t> </w:t>
+      </w:r>
+      <w:r>
+        <w:rPr>
+          <w:rFonts w:ascii="Consolas" w:eastAsia="Times New Roman" w:hAnsi="Consolas" w:cs="Times New Roman"/>
+          <w:color w:val="78BD65"/>
+          <w:sz w:val="21"/>
+          <w:szCs w:val="21"/>
+        </w:rPr>
+        <w:t>=</w:t>
+      </w:r>
+      <w:r>
+        <w:rPr>
+          <w:rFonts w:ascii="Consolas" w:eastAsia="Times New Roman" w:hAnsi="Consolas" w:cs="Times New Roman"/>
+          <w:color w:val="CBCDD2"/>
+          <w:sz w:val="21"/>
+          <w:szCs w:val="21"/>
+        </w:rPr>
+        <w:t> initialize()</w:t>
+      </w:r>
+    </w:p>
+    <w:p>
+      <w:pPr>
+        <w:shd w:val="clear" w:color="auto" w:fill="121212"/>
+        <w:spacing w:after="0" w:line="285" w:lineRule="atLeast"/>
+        <w:rPr>
+          <w:rFonts w:ascii="Consolas" w:eastAsia="Times New Roman" w:hAnsi="Consolas" w:cs="Times New Roman"/>
+          <w:color w:val="CBCDD2"/>
+          <w:sz w:val="21"/>
+          <w:szCs w:val="21"/>
+        </w:rPr>
+      </w:pPr>
+      <w:r>
+        <w:rPr>
+          <w:rFonts w:ascii="Consolas" w:eastAsia="Times New Roman" w:hAnsi="Consolas" w:cs="Times New Roman"/>
+          <w:color w:val="CBCDD2"/>
+          <w:sz w:val="21"/>
+          <w:szCs w:val="21"/>
+        </w:rPr>
+        <w:t>    </w:t>
+      </w:r>
+      <w:r>
+        <w:rPr>
+          <w:rFonts w:ascii="Consolas" w:eastAsia="Times New Roman" w:hAnsi="Consolas" w:cs="Times New Roman"/>
+          <w:color w:val="E5CD52"/>
+          <w:sz w:val="21"/>
+          <w:szCs w:val="21"/>
+        </w:rPr>
+        <w:t>print</w:t>
+      </w:r>
+      <w:r>
+        <w:rPr>
+          <w:rFonts w:ascii="Consolas" w:eastAsia="Times New Roman" w:hAnsi="Consolas" w:cs="Times New Roman"/>
+          <w:color w:val="CBCDD2"/>
+          <w:sz w:val="21"/>
+          <w:szCs w:val="21"/>
+        </w:rPr>
+        <w:t>(</w:t>
+      </w:r>
+      <w:r>
+        <w:rPr>
+          <w:rFonts w:ascii="Consolas" w:eastAsia="Times New Roman" w:hAnsi="Consolas" w:cs="Times New Roman"/>
+          <w:color w:val="4FB4D8"/>
+          <w:sz w:val="21"/>
+          <w:szCs w:val="21"/>
+        </w:rPr>
+        <w:t>"initialized"</w:t>
+      </w:r>
+      <w:r>
+        <w:rPr>
+          <w:rFonts w:ascii="Consolas" w:eastAsia="Times New Roman" w:hAnsi="Consolas" w:cs="Times New Roman"/>
+          <w:color w:val="CBCDD2"/>
+          <w:sz w:val="21"/>
+          <w:szCs w:val="21"/>
+        </w:rPr>
+        <w:t>)</w:t>
+      </w:r>
+    </w:p>
+    <w:p>
+      <w:pPr>
+        <w:shd w:val="clear" w:color="auto" w:fill="121212"/>
+        <w:spacing w:after="0" w:line="285" w:lineRule="atLeast"/>
+        <w:rPr>
+          <w:rFonts w:ascii="Consolas" w:eastAsia="Times New Roman" w:hAnsi="Consolas" w:cs="Times New Roman"/>
+          <w:color w:val="CBCDD2"/>
+          <w:sz w:val="21"/>
+          <w:szCs w:val="21"/>
+        </w:rPr>
+      </w:pPr>
+      <w:r>
+        <w:rPr>
+          <w:rFonts w:ascii="Consolas" w:eastAsia="Times New Roman" w:hAnsi="Consolas" w:cs="Times New Roman"/>
+          <w:color w:val="CBCDD2"/>
+          <w:sz w:val="21"/>
+          <w:szCs w:val="21"/>
+        </w:rPr>
+        <w:t>    liste1 </w:t>
+      </w:r>
+      <w:r>
+        <w:rPr>
+          <w:rFonts w:ascii="Consolas" w:eastAsia="Times New Roman" w:hAnsi="Consolas" w:cs="Times New Roman"/>
+          <w:color w:val="78BD65"/>
+          <w:sz w:val="21"/>
+          <w:szCs w:val="21"/>
+        </w:rPr>
+        <w:t>=</w:t>
+      </w:r>
+      <w:r>
+        <w:rPr>
+          <w:rFonts w:ascii="Consolas" w:eastAsia="Times New Roman" w:hAnsi="Consolas" w:cs="Times New Roman"/>
+          <w:color w:val="CBCDD2"/>
+          <w:sz w:val="21"/>
+          <w:szCs w:val="21"/>
+        </w:rPr>
+        <w:t> []</w:t>
+      </w:r>
+    </w:p>
+    <w:p>
+      <w:pPr>
+        <w:shd w:val="clear" w:color="auto" w:fill="121212"/>
+        <w:spacing w:after="0" w:line="285" w:lineRule="atLeast"/>
+        <w:rPr>
+          <w:rFonts w:ascii="Consolas" w:eastAsia="Times New Roman" w:hAnsi="Consolas" w:cs="Times New Roman"/>
+          <w:color w:val="CBCDD2"/>
+          <w:sz w:val="21"/>
+          <w:szCs w:val="21"/>
+        </w:rPr>
+      </w:pPr>
+      <w:r>
+        <w:rPr>
+          <w:rFonts w:ascii="Consolas" w:eastAsia="Times New Roman" w:hAnsi="Consolas" w:cs="Times New Roman"/>
+          <w:color w:val="CBCDD2"/>
+          <w:sz w:val="21"/>
+          <w:szCs w:val="21"/>
+        </w:rPr>
+        <w:t>    i </w:t>
+      </w:r>
+      <w:r>
+        <w:rPr>
+          <w:rFonts w:ascii="Consolas" w:eastAsia="Times New Roman" w:hAnsi="Consolas" w:cs="Times New Roman"/>
+          <w:color w:val="78BD65"/>
+          <w:sz w:val="21"/>
+          <w:szCs w:val="21"/>
+        </w:rPr>
+        <w:t>=</w:t>
+      </w:r>
+      <w:r>
+        <w:rPr>
+          <w:rFonts w:ascii="Consolas" w:eastAsia="Times New Roman" w:hAnsi="Consolas" w:cs="Times New Roman"/>
+          <w:color w:val="CBCDD2"/>
+          <w:sz w:val="21"/>
+          <w:szCs w:val="21"/>
+        </w:rPr>
+        <w:t> </w:t>
+      </w:r>
+      <w:r>
+        <w:rPr>
+          <w:rFonts w:ascii="Consolas" w:eastAsia="Times New Roman" w:hAnsi="Consolas" w:cs="Times New Roman"/>
+          <w:color w:val="EF7C2A"/>
+          <w:sz w:val="21"/>
+          <w:szCs w:val="21"/>
+        </w:rPr>
+        <w:t>0</w:t>
+      </w:r>
+    </w:p>
+    <w:p>
+      <w:pPr>
+        <w:shd w:val="clear" w:color="auto" w:fill="121212"/>
+        <w:spacing w:after="0" w:line="285" w:lineRule="atLeast"/>
+        <w:rPr>
+          <w:rFonts w:ascii="Consolas" w:eastAsia="Times New Roman" w:hAnsi="Consolas" w:cs="Times New Roman"/>
+          <w:color w:val="CBCDD2"/>
+          <w:sz w:val="21"/>
+          <w:szCs w:val="21"/>
+        </w:rPr>
+      </w:pPr>
+      <w:r>
+        <w:rPr>
+          <w:rFonts w:ascii="Consolas" w:eastAsia="Times New Roman" w:hAnsi="Consolas" w:cs="Times New Roman"/>
+          <w:color w:val="CBCDD2"/>
+          <w:sz w:val="21"/>
+          <w:szCs w:val="21"/>
+        </w:rPr>
+        <w:t>    </w:t>
+      </w:r>
+      <w:r>
+        <w:rPr>
+          <w:rFonts w:ascii="Consolas" w:eastAsia="Times New Roman" w:hAnsi="Consolas" w:cs="Times New Roman"/>
+          <w:color w:val="E5CD52"/>
+          <w:sz w:val="21"/>
+          <w:szCs w:val="21"/>
+        </w:rPr>
+        <w:t>print</w:t>
+      </w:r>
+      <w:r>
+        <w:rPr>
+          <w:rFonts w:ascii="Consolas" w:eastAsia="Times New Roman" w:hAnsi="Consolas" w:cs="Times New Roman"/>
+          <w:color w:val="CBCDD2"/>
+          <w:sz w:val="21"/>
+          <w:szCs w:val="21"/>
+        </w:rPr>
+        <w:t>(</w:t>
+      </w:r>
+      <w:r>
+        <w:rPr>
+          <w:rFonts w:ascii="Consolas" w:eastAsia="Times New Roman" w:hAnsi="Consolas" w:cs="Times New Roman"/>
+          <w:color w:val="4FB4D8"/>
+          <w:sz w:val="21"/>
+          <w:szCs w:val="21"/>
+        </w:rPr>
+        <w:t>"listening"</w:t>
+      </w:r>
+      <w:r>
+        <w:rPr>
+          <w:rFonts w:ascii="Consolas" w:eastAsia="Times New Roman" w:hAnsi="Consolas" w:cs="Times New Roman"/>
+          <w:color w:val="CBCDD2"/>
+          <w:sz w:val="21"/>
+          <w:szCs w:val="21"/>
+        </w:rPr>
+        <w:t>)</w:t>
+      </w:r>
+    </w:p>
+    <w:p>
+      <w:pPr>
+        <w:shd w:val="clear" w:color="auto" w:fill="121212"/>
+        <w:spacing w:after="0" w:line="285" w:lineRule="atLeast"/>
+        <w:rPr>
+          <w:rFonts w:ascii="Consolas" w:eastAsia="Times New Roman" w:hAnsi="Consolas" w:cs="Times New Roman"/>
+          <w:color w:val="CBCDD2"/>
+          <w:sz w:val="21"/>
+          <w:szCs w:val="21"/>
+        </w:rPr>
+      </w:pPr>
+      <w:r>
+        <w:rPr>
+          <w:rFonts w:ascii="Consolas" w:eastAsia="Times New Roman" w:hAnsi="Consolas" w:cs="Times New Roman"/>
+          <w:color w:val="CBCDD2"/>
+          <w:sz w:val="21"/>
+          <w:szCs w:val="21"/>
+        </w:rPr>
+        <w:t>    </w:t>
+      </w:r>
+      <w:r>
+        <w:rPr>
+          <w:rFonts w:ascii="Consolas" w:eastAsia="Times New Roman" w:hAnsi="Consolas" w:cs="Times New Roman"/>
+          <w:color w:val="78BD65"/>
+          <w:sz w:val="21"/>
+          <w:szCs w:val="21"/>
+        </w:rPr>
+        <w:t>while</w:t>
+      </w:r>
+      <w:r>
+        <w:rPr>
+          <w:rFonts w:ascii="Consolas" w:eastAsia="Times New Roman" w:hAnsi="Consolas" w:cs="Times New Roman"/>
+          <w:color w:val="CBCDD2"/>
+          <w:sz w:val="21"/>
+          <w:szCs w:val="21"/>
+        </w:rPr>
+        <w:t> (i</w:t>
+      </w:r>
+      <w:r>
+        <w:rPr>
+          <w:rFonts w:ascii="Consolas" w:eastAsia="Times New Roman" w:hAnsi="Consolas" w:cs="Times New Roman"/>
+          <w:color w:val="78BD65"/>
+          <w:sz w:val="21"/>
+          <w:szCs w:val="21"/>
+        </w:rPr>
+        <w:t>&lt;</w:t>
+      </w:r>
+      <w:r>
+        <w:rPr>
+          <w:rFonts w:ascii="Consolas" w:eastAsia="Times New Roman" w:hAnsi="Consolas" w:cs="Times New Roman"/>
+          <w:color w:val="CBCDD2"/>
+          <w:sz w:val="21"/>
+          <w:szCs w:val="21"/>
+        </w:rPr>
+        <w:t> </w:t>
+      </w:r>
+      <w:r>
+        <w:rPr>
+          <w:rFonts w:ascii="Consolas" w:eastAsia="Times New Roman" w:hAnsi="Consolas" w:cs="Times New Roman"/>
+          <w:color w:val="EF7C2A"/>
+          <w:sz w:val="21"/>
+          <w:szCs w:val="21"/>
+        </w:rPr>
+        <w:t>100</w:t>
+      </w:r>
+      <w:r>
+        <w:rPr>
+          <w:rFonts w:ascii="Consolas" w:eastAsia="Times New Roman" w:hAnsi="Consolas" w:cs="Times New Roman"/>
+          <w:color w:val="CBCDD2"/>
+          <w:sz w:val="21"/>
+          <w:szCs w:val="21"/>
+        </w:rPr>
+        <w:t>):</w:t>
+      </w:r>
+    </w:p>
+    <w:p>
+      <w:pPr>
+        <w:shd w:val="clear" w:color="auto" w:fill="121212"/>
+        <w:spacing w:after="0" w:line="285" w:lineRule="atLeast"/>
+        <w:rPr>
+          <w:rFonts w:ascii="Consolas" w:eastAsia="Times New Roman" w:hAnsi="Consolas" w:cs="Times New Roman"/>
+          <w:color w:val="CBCDD2"/>
+          <w:sz w:val="21"/>
+          <w:szCs w:val="21"/>
+        </w:rPr>
+      </w:pPr>
+      <w:r>
+        <w:rPr>
+          <w:rFonts w:ascii="Consolas" w:eastAsia="Times New Roman" w:hAnsi="Consolas" w:cs="Times New Roman"/>
+          <w:color w:val="CBCDD2"/>
+          <w:sz w:val="21"/>
+          <w:szCs w:val="21"/>
+        </w:rPr>
+        <w:t>        </w:t>
+      </w:r>
+      <w:r>
+        <w:rPr>
+          <w:rFonts w:ascii="Consolas" w:eastAsia="Times New Roman" w:hAnsi="Consolas" w:cs="Times New Roman"/>
+          <w:color w:val="E5CD52"/>
+          <w:sz w:val="21"/>
+          <w:szCs w:val="21"/>
+        </w:rPr>
+        <w:t>print</w:t>
+      </w:r>
+      <w:r>
+        <w:rPr>
+          <w:rFonts w:ascii="Consolas" w:eastAsia="Times New Roman" w:hAnsi="Consolas" w:cs="Times New Roman"/>
+          <w:color w:val="CBCDD2"/>
+          <w:sz w:val="21"/>
+          <w:szCs w:val="21"/>
+        </w:rPr>
+        <w:t>(</w:t>
+      </w:r>
+      <w:r>
+        <w:rPr>
+          <w:rFonts w:ascii="Consolas" w:eastAsia="Times New Roman" w:hAnsi="Consolas" w:cs="Times New Roman"/>
+          <w:color w:val="4FB4D8"/>
+          <w:sz w:val="21"/>
+          <w:szCs w:val="21"/>
+        </w:rPr>
+        <w:t>".</w:t>
+      </w:r>
+      <w:r>
+        <w:rPr>
+          <w:rFonts w:ascii="Consolas" w:eastAsia="Times New Roman" w:hAnsi="Consolas" w:cs="Times New Roman"/>
+          <w:color w:val="EF7C2A"/>
+          <w:sz w:val="21"/>
+          <w:szCs w:val="21"/>
+        </w:rPr>
+        <w:t>\n</w:t>
+      </w:r>
+      <w:r>
+        <w:rPr>
+          <w:rFonts w:ascii="Consolas" w:eastAsia="Times New Roman" w:hAnsi="Consolas" w:cs="Times New Roman"/>
+          <w:color w:val="4FB4D8"/>
+          <w:sz w:val="21"/>
+          <w:szCs w:val="21"/>
+        </w:rPr>
+        <w:t>"</w:t>
+      </w:r>
+      <w:r>
+        <w:rPr>
+          <w:rFonts w:ascii="Consolas" w:eastAsia="Times New Roman" w:hAnsi="Consolas" w:cs="Times New Roman"/>
+          <w:color w:val="CBCDD2"/>
+          <w:sz w:val="21"/>
+          <w:szCs w:val="21"/>
+        </w:rPr>
+        <w:t>)</w:t>
+      </w:r>
+    </w:p>
+    <w:p>
+      <w:pPr>
+        <w:shd w:val="clear" w:color="auto" w:fill="121212"/>
+        <w:spacing w:after="0" w:line="285" w:lineRule="atLeast"/>
+        <w:rPr>
+          <w:rFonts w:ascii="Consolas" w:eastAsia="Times New Roman" w:hAnsi="Consolas" w:cs="Times New Roman"/>
+          <w:color w:val="CBCDD2"/>
+          <w:sz w:val="21"/>
+          <w:szCs w:val="21"/>
+        </w:rPr>
+      </w:pPr>
+      <w:r>
+        <w:rPr>
+          <w:rFonts w:ascii="Consolas" w:eastAsia="Times New Roman" w:hAnsi="Consolas" w:cs="Times New Roman"/>
+          <w:color w:val="CBCDD2"/>
+          <w:sz w:val="21"/>
+          <w:szCs w:val="21"/>
+        </w:rPr>
+        <w:t>        liste1 </w:t>
+      </w:r>
+      <w:r>
+        <w:rPr>
+          <w:rFonts w:ascii="Consolas" w:eastAsia="Times New Roman" w:hAnsi="Consolas" w:cs="Times New Roman"/>
+          <w:color w:val="78BD65"/>
+          <w:sz w:val="21"/>
+          <w:szCs w:val="21"/>
+        </w:rPr>
+        <w:t>=</w:t>
+      </w:r>
+      <w:r>
+        <w:rPr>
+          <w:rFonts w:ascii="Consolas" w:eastAsia="Times New Roman" w:hAnsi="Consolas" w:cs="Times New Roman"/>
+          <w:color w:val="CBCDD2"/>
+          <w:sz w:val="21"/>
+          <w:szCs w:val="21"/>
+        </w:rPr>
+        <w:t> read(</w:t>
+      </w:r>
+      <w:r>
+        <w:rPr>
+          <w:rFonts w:ascii="Consolas" w:eastAsia="Times New Roman" w:hAnsi="Consolas" w:cs="Times New Roman"/>
+          <w:color w:val="EF7C2A"/>
+          <w:sz w:val="21"/>
+          <w:szCs w:val="21"/>
+        </w:rPr>
+        <w:t>AS</w:t>
+      </w:r>
+      <w:r>
+        <w:rPr>
+          <w:rFonts w:ascii="Consolas" w:eastAsia="Times New Roman" w:hAnsi="Consolas" w:cs="Times New Roman"/>
+          <w:color w:val="CBCDD2"/>
+          <w:sz w:val="21"/>
+          <w:szCs w:val="21"/>
+        </w:rPr>
+        <w:t>, liste1)</w:t>
+      </w:r>
+    </w:p>
+    <w:p>
+      <w:pPr>
+        <w:shd w:val="clear" w:color="auto" w:fill="121212"/>
+        <w:spacing w:after="0" w:line="285" w:lineRule="atLeast"/>
+        <w:rPr>
+          <w:rFonts w:ascii="Consolas" w:eastAsia="Times New Roman" w:hAnsi="Consolas" w:cs="Times New Roman"/>
+          <w:color w:val="CBCDD2"/>
+          <w:sz w:val="21"/>
+          <w:szCs w:val="21"/>
+        </w:rPr>
+      </w:pPr>
+      <w:r>
+        <w:rPr>
+          <w:rFonts w:ascii="Consolas" w:eastAsia="Times New Roman" w:hAnsi="Consolas" w:cs="Times New Roman"/>
+          <w:color w:val="CBCDD2"/>
+          <w:sz w:val="21"/>
+          <w:szCs w:val="21"/>
+        </w:rPr>
+        <w:t>        i </w:t>
+      </w:r>
+      <w:r>
+        <w:rPr>
+          <w:rFonts w:ascii="Consolas" w:eastAsia="Times New Roman" w:hAnsi="Consolas" w:cs="Times New Roman"/>
+          <w:color w:val="78BD65"/>
+          <w:sz w:val="21"/>
+          <w:szCs w:val="21"/>
+        </w:rPr>
+        <w:t>+=</w:t>
+      </w:r>
+      <w:r>
+        <w:rPr>
+          <w:rFonts w:ascii="Consolas" w:eastAsia="Times New Roman" w:hAnsi="Consolas" w:cs="Times New Roman"/>
+          <w:color w:val="CBCDD2"/>
+          <w:sz w:val="21"/>
+          <w:szCs w:val="21"/>
+        </w:rPr>
+        <w:t> </w:t>
+      </w:r>
+      <w:r>
+        <w:rPr>
+          <w:rFonts w:ascii="Consolas" w:eastAsia="Times New Roman" w:hAnsi="Consolas" w:cs="Times New Roman"/>
+          <w:color w:val="EF7C2A"/>
+          <w:sz w:val="21"/>
+          <w:szCs w:val="21"/>
+        </w:rPr>
+        <w:t>1</w:t>
+      </w:r>
+    </w:p>
+    <w:p>
+      <w:pPr>
+        <w:shd w:val="clear" w:color="auto" w:fill="121212"/>
+        <w:spacing w:after="0" w:line="285" w:lineRule="atLeast"/>
+        <w:rPr>
+          <w:rFonts w:ascii="Consolas" w:eastAsia="Times New Roman" w:hAnsi="Consolas" w:cs="Times New Roman"/>
+          <w:color w:val="CBCDD2"/>
+          <w:sz w:val="21"/>
+          <w:szCs w:val="21"/>
+        </w:rPr>
+      </w:pPr>
+      <w:r>
+        <w:rPr>
+          <w:rFonts w:ascii="Consolas" w:eastAsia="Times New Roman" w:hAnsi="Consolas" w:cs="Times New Roman"/>
+          <w:color w:val="CBCDD2"/>
+          <w:sz w:val="21"/>
+          <w:szCs w:val="21"/>
+        </w:rPr>
+        <w:t>    f </w:t>
+      </w:r>
+      <w:r>
+        <w:rPr>
+          <w:rFonts w:ascii="Consolas" w:eastAsia="Times New Roman" w:hAnsi="Consolas" w:cs="Times New Roman"/>
+          <w:color w:val="78BD65"/>
+          <w:sz w:val="21"/>
+          <w:szCs w:val="21"/>
+        </w:rPr>
+        <w:t>=</w:t>
+      </w:r>
+      <w:r>
+        <w:rPr>
+          <w:rFonts w:ascii="Consolas" w:eastAsia="Times New Roman" w:hAnsi="Consolas" w:cs="Times New Roman"/>
+          <w:color w:val="CBCDD2"/>
+          <w:sz w:val="21"/>
+          <w:szCs w:val="21"/>
+        </w:rPr>
+        <w:t> </w:t>
+      </w:r>
+      <w:r>
+        <w:rPr>
+          <w:rFonts w:ascii="Consolas" w:eastAsia="Times New Roman" w:hAnsi="Consolas" w:cs="Times New Roman"/>
+          <w:color w:val="E5CD52"/>
+          <w:sz w:val="21"/>
+          <w:szCs w:val="21"/>
+        </w:rPr>
+        <w:t>open</w:t>
+      </w:r>
+      <w:r>
+        <w:rPr>
+          <w:rFonts w:ascii="Consolas" w:eastAsia="Times New Roman" w:hAnsi="Consolas" w:cs="Times New Roman"/>
+          <w:color w:val="CBCDD2"/>
+          <w:sz w:val="21"/>
+          <w:szCs w:val="21"/>
+        </w:rPr>
+        <w:t>(</w:t>
+      </w:r>
+      <w:r>
+        <w:rPr>
+          <w:rFonts w:ascii="Consolas" w:eastAsia="Times New Roman" w:hAnsi="Consolas" w:cs="Times New Roman"/>
+          <w:color w:val="4FB4D8"/>
+          <w:sz w:val="21"/>
+          <w:szCs w:val="21"/>
+        </w:rPr>
+        <w:t>"DATA10.txt"</w:t>
+      </w:r>
+      <w:r>
+        <w:rPr>
+          <w:rFonts w:ascii="Consolas" w:eastAsia="Times New Roman" w:hAnsi="Consolas" w:cs="Times New Roman"/>
+          <w:color w:val="CBCDD2"/>
+          <w:sz w:val="21"/>
+          <w:szCs w:val="21"/>
+        </w:rPr>
+        <w:t>, </w:t>
+      </w:r>
+      <w:r>
+        <w:rPr>
+          <w:rFonts w:ascii="Consolas" w:eastAsia="Times New Roman" w:hAnsi="Consolas" w:cs="Times New Roman"/>
+          <w:color w:val="4FB4D8"/>
+          <w:sz w:val="21"/>
+          <w:szCs w:val="21"/>
+        </w:rPr>
+        <w:t>"w"</w:t>
+      </w:r>
+      <w:r>
+        <w:rPr>
+          <w:rFonts w:ascii="Consolas" w:eastAsia="Times New Roman" w:hAnsi="Consolas" w:cs="Times New Roman"/>
+          <w:color w:val="CBCDD2"/>
+          <w:sz w:val="21"/>
+          <w:szCs w:val="21"/>
+        </w:rPr>
+        <w:t>)</w:t>
+      </w:r>
+    </w:p>
+    <w:p>
+      <w:pPr>
+        <w:shd w:val="clear" w:color="auto" w:fill="121212"/>
+        <w:spacing w:after="0" w:line="285" w:lineRule="atLeast"/>
+        <w:rPr>
+          <w:rFonts w:ascii="Consolas" w:eastAsia="Times New Roman" w:hAnsi="Consolas" w:cs="Times New Roman"/>
+          <w:color w:val="CBCDD2"/>
+          <w:sz w:val="21"/>
+          <w:szCs w:val="21"/>
+        </w:rPr>
+      </w:pPr>
+      <w:r>
+        <w:rPr>
+          <w:rFonts w:ascii="Consolas" w:eastAsia="Times New Roman" w:hAnsi="Consolas" w:cs="Times New Roman"/>
+          <w:color w:val="CBCDD2"/>
+          <w:sz w:val="21"/>
+          <w:szCs w:val="21"/>
+        </w:rPr>
+        <w:t>    f.write(</w:t>
+      </w:r>
+      <w:r>
+        <w:rPr>
+          <w:rFonts w:ascii="Consolas" w:eastAsia="Times New Roman" w:hAnsi="Consolas" w:cs="Times New Roman"/>
+          <w:color w:val="EB3D54"/>
+          <w:sz w:val="21"/>
+          <w:szCs w:val="21"/>
+        </w:rPr>
+        <w:t>str</w:t>
+      </w:r>
+      <w:r>
+        <w:rPr>
+          <w:rFonts w:ascii="Consolas" w:eastAsia="Times New Roman" w:hAnsi="Consolas" w:cs="Times New Roman"/>
+          <w:color w:val="CBCDD2"/>
+          <w:sz w:val="21"/>
+          <w:szCs w:val="21"/>
+        </w:rPr>
+        <w:t>(liste1))</w:t>
+      </w:r>
+    </w:p>
+    <w:p>
+      <w:pPr>
+        <w:shd w:val="clear" w:color="auto" w:fill="121212"/>
+        <w:spacing w:after="0" w:line="285" w:lineRule="atLeast"/>
+        <w:rPr>
+          <w:rFonts w:ascii="Consolas" w:eastAsia="Times New Roman" w:hAnsi="Consolas" w:cs="Times New Roman"/>
+          <w:color w:val="CBCDD2"/>
+          <w:sz w:val="21"/>
+          <w:szCs w:val="21"/>
+        </w:rPr>
+      </w:pPr>
+      <w:r>
+        <w:rPr>
+          <w:rFonts w:ascii="Consolas" w:eastAsia="Times New Roman" w:hAnsi="Consolas" w:cs="Times New Roman"/>
+          <w:color w:val="CBCDD2"/>
+          <w:sz w:val="21"/>
+          <w:szCs w:val="21"/>
+        </w:rPr>
+        <w:t>    f.close()</w:t>
+      </w:r>
+    </w:p>
+    <w:p>
+      <w:pPr>
+        <w:shd w:val="clear" w:color="auto" w:fill="121212"/>
+        <w:spacing w:after="0" w:line="285" w:lineRule="atLeast"/>
+        <w:rPr>
+          <w:rFonts w:ascii="Consolas" w:eastAsia="Times New Roman" w:hAnsi="Consolas" w:cs="Times New Roman"/>
+          <w:color w:val="CBCDD2"/>
+          <w:sz w:val="21"/>
+          <w:szCs w:val="21"/>
+          <w:lang w:val="fr-FR"/>
+        </w:rPr>
+      </w:pPr>
+      <w:r>
+        <w:rPr>
+          <w:rFonts w:ascii="Consolas" w:eastAsia="Times New Roman" w:hAnsi="Consolas" w:cs="Times New Roman"/>
+          <w:color w:val="CBCDD2"/>
+          <w:sz w:val="21"/>
+          <w:szCs w:val="21"/>
+        </w:rPr>
+        <w:t>    </w:t>
+      </w:r>
+      <w:r>
+        <w:rPr>
+          <w:rFonts w:ascii="Consolas" w:eastAsia="Times New Roman" w:hAnsi="Consolas" w:cs="Times New Roman"/>
+          <w:color w:val="E5CD52"/>
+          <w:sz w:val="21"/>
+          <w:szCs w:val="21"/>
+          <w:lang w:val="fr-FR"/>
+        </w:rPr>
+        <w:t>print</w:t>
+      </w:r>
+      <w:r>
+        <w:rPr>
+          <w:rFonts w:ascii="Consolas" w:eastAsia="Times New Roman" w:hAnsi="Consolas" w:cs="Times New Roman"/>
+          <w:color w:val="CBCDD2"/>
+          <w:sz w:val="21"/>
+          <w:szCs w:val="21"/>
+          <w:lang w:val="fr-FR"/>
+        </w:rPr>
+        <w:t>(liste1)</w:t>
+      </w:r>
+    </w:p>
+    <w:p>
+      <w:pPr>
+        <w:shd w:val="clear" w:color="auto" w:fill="121212"/>
+        <w:spacing w:after="0" w:line="285" w:lineRule="atLeast"/>
+        <w:rPr>
+          <w:rFonts w:ascii="Consolas" w:eastAsia="Times New Roman" w:hAnsi="Consolas" w:cs="Times New Roman"/>
+          <w:color w:val="CBCDD2"/>
+          <w:sz w:val="21"/>
+          <w:szCs w:val="21"/>
+          <w:lang w:val="fr-FR"/>
+        </w:rPr>
+      </w:pPr>
+    </w:p>
+    <w:p>
+      <w:pPr>
+        <w:shd w:val="clear" w:color="auto" w:fill="121212"/>
+        <w:spacing w:after="0" w:line="285" w:lineRule="atLeast"/>
+        <w:rPr>
+          <w:rFonts w:ascii="Consolas" w:eastAsia="Times New Roman" w:hAnsi="Consolas" w:cs="Times New Roman"/>
+          <w:color w:val="CBCDD2"/>
+          <w:sz w:val="21"/>
+          <w:szCs w:val="21"/>
+          <w:lang w:val="fr-FR"/>
+        </w:rPr>
+      </w:pPr>
+      <w:r>
+        <w:rPr>
+          <w:rFonts w:ascii="Consolas" w:eastAsia="Times New Roman" w:hAnsi="Consolas" w:cs="Times New Roman"/>
+          <w:color w:val="CBCDD2"/>
+          <w:sz w:val="21"/>
+          <w:szCs w:val="21"/>
+          <w:lang w:val="fr-FR"/>
+        </w:rPr>
+        <w:t>main()</w:t>
+      </w:r>
+    </w:p>
+    <w:p>
+      <w:pPr>
+        <w:shd w:val="clear" w:color="auto" w:fill="121212"/>
+        <w:spacing w:after="0" w:line="285" w:lineRule="atLeast"/>
+        <w:rPr>
+          <w:rFonts w:ascii="Consolas" w:eastAsia="Times New Roman" w:hAnsi="Consolas" w:cs="Times New Roman"/>
+          <w:color w:val="CBCDD2"/>
+          <w:sz w:val="21"/>
+          <w:szCs w:val="21"/>
+          <w:lang w:val="fr-FR"/>
         </w:rPr>
       </w:pPr>
     </w:p>
@@ -1148,8 +2392,32 @@
           <w:color w:val="000000"/>
           <w:sz w:val="24"/>
           <w:szCs w:val="24"/>
-        </w:rPr>
-      </w:pPr>
+          <w:lang w:val="fr-FR"/>
+        </w:rPr>
+      </w:pPr>
+    </w:p>
+    <w:p>
+      <w:pPr>
+        <w:rPr>
+          <w:rFonts w:asciiTheme="majorBidi" w:eastAsia="Microsoft YaHei" w:hAnsiTheme="majorBidi" w:cstheme="majorBidi"/>
+          <w:color w:val="000000"/>
+          <w:sz w:val="24"/>
+          <w:szCs w:val="24"/>
+          <w:u w:val="single"/>
+          <w:lang w:val="fr-FR"/>
+        </w:rPr>
+      </w:pPr>
+      <w:r>
+        <w:rPr>
+          <w:rFonts w:asciiTheme="majorBidi" w:eastAsia="Microsoft YaHei" w:hAnsiTheme="majorBidi" w:cstheme="majorBidi"/>
+          <w:color w:val="000000"/>
+          <w:sz w:val="24"/>
+          <w:szCs w:val="24"/>
+          <w:u w:val="single"/>
+          <w:lang w:val="fr-FR"/>
+        </w:rPr>
+        <w:br w:type="page"/>
+      </w:r>
     </w:p>
     <w:p>
       <w:pPr>
@@ -1161,8 +2429,22 @@
           <w:color w:val="000000"/>
           <w:sz w:val="24"/>
           <w:szCs w:val="24"/>
-        </w:rPr>
-      </w:pPr>
+          <w:u w:val="single"/>
+          <w:lang w:val="fr-FR"/>
+        </w:rPr>
+      </w:pPr>
+      <w:r>
+        <w:rPr>
+          <w:rFonts w:asciiTheme="majorBidi" w:eastAsia="Microsoft YaHei" w:hAnsiTheme="majorBidi" w:cstheme="majorBidi"/>
+          <w:color w:val="000000"/>
+          <w:sz w:val="24"/>
+          <w:szCs w:val="24"/>
+          <w:u w:val="single"/>
+          <w:lang w:val="fr-FR"/>
+        </w:rPr>
+        <w:lastRenderedPageBreak/>
+        <w:t>Code II : (code qui dessine SF en fonction du temps en utilisant matplotlib)</w:t>
+      </w:r>
     </w:p>
     <w:p>
       <w:pPr>
@@ -1174,6 +2456,908 @@
           <w:color w:val="000000"/>
           <w:sz w:val="24"/>
           <w:szCs w:val="24"/>
+          <w:lang w:val="fr-FR"/>
+        </w:rPr>
+      </w:pPr>
+    </w:p>
+    <w:p>
+      <w:pPr>
+        <w:shd w:val="clear" w:color="auto" w:fill="121212"/>
+        <w:spacing w:after="0" w:line="285" w:lineRule="atLeast"/>
+        <w:rPr>
+          <w:rFonts w:ascii="Consolas" w:eastAsia="Times New Roman" w:hAnsi="Consolas" w:cs="Times New Roman"/>
+          <w:color w:val="CBCDD2"/>
+          <w:sz w:val="21"/>
+          <w:szCs w:val="21"/>
+        </w:rPr>
+      </w:pPr>
+      <w:r>
+        <w:rPr>
+          <w:rFonts w:ascii="Consolas" w:eastAsia="Times New Roman" w:hAnsi="Consolas" w:cs="Times New Roman"/>
+          <w:color w:val="78BD65"/>
+          <w:sz w:val="21"/>
+          <w:szCs w:val="21"/>
+        </w:rPr>
+        <w:t>import</w:t>
+      </w:r>
+      <w:r>
+        <w:rPr>
+          <w:rFonts w:ascii="Consolas" w:eastAsia="Times New Roman" w:hAnsi="Consolas" w:cs="Times New Roman"/>
+          <w:color w:val="CBCDD2"/>
+          <w:sz w:val="21"/>
+          <w:szCs w:val="21"/>
+        </w:rPr>
+        <w:t> matplotlib.pyplot </w:t>
+      </w:r>
+      <w:r>
+        <w:rPr>
+          <w:rFonts w:ascii="Consolas" w:eastAsia="Times New Roman" w:hAnsi="Consolas" w:cs="Times New Roman"/>
+          <w:color w:val="78BD65"/>
+          <w:sz w:val="21"/>
+          <w:szCs w:val="21"/>
+        </w:rPr>
+        <w:t>as</w:t>
+      </w:r>
+      <w:r>
+        <w:rPr>
+          <w:rFonts w:ascii="Consolas" w:eastAsia="Times New Roman" w:hAnsi="Consolas" w:cs="Times New Roman"/>
+          <w:color w:val="CBCDD2"/>
+          <w:sz w:val="21"/>
+          <w:szCs w:val="21"/>
+        </w:rPr>
+        <w:t> plt</w:t>
+      </w:r>
+    </w:p>
+    <w:p>
+      <w:pPr>
+        <w:shd w:val="clear" w:color="auto" w:fill="121212"/>
+        <w:spacing w:after="0" w:line="285" w:lineRule="atLeast"/>
+        <w:rPr>
+          <w:rFonts w:ascii="Consolas" w:eastAsia="Times New Roman" w:hAnsi="Consolas" w:cs="Times New Roman"/>
+          <w:color w:val="CBCDD2"/>
+          <w:sz w:val="21"/>
+          <w:szCs w:val="21"/>
+        </w:rPr>
+      </w:pPr>
+      <w:r>
+        <w:rPr>
+          <w:rFonts w:ascii="Consolas" w:eastAsia="Times New Roman" w:hAnsi="Consolas" w:cs="Times New Roman"/>
+          <w:color w:val="78BD65"/>
+          <w:sz w:val="21"/>
+          <w:szCs w:val="21"/>
+        </w:rPr>
+        <w:t>import</w:t>
+      </w:r>
+      <w:r>
+        <w:rPr>
+          <w:rFonts w:ascii="Consolas" w:eastAsia="Times New Roman" w:hAnsi="Consolas" w:cs="Times New Roman"/>
+          <w:color w:val="CBCDD2"/>
+          <w:sz w:val="21"/>
+          <w:szCs w:val="21"/>
+        </w:rPr>
+        <w:t> ast</w:t>
+      </w:r>
+    </w:p>
+    <w:p>
+      <w:pPr>
+        <w:shd w:val="clear" w:color="auto" w:fill="121212"/>
+        <w:spacing w:after="0" w:line="285" w:lineRule="atLeast"/>
+        <w:rPr>
+          <w:rFonts w:ascii="Consolas" w:eastAsia="Times New Roman" w:hAnsi="Consolas" w:cs="Times New Roman"/>
+          <w:color w:val="CBCDD2"/>
+          <w:sz w:val="21"/>
+          <w:szCs w:val="21"/>
+        </w:rPr>
+      </w:pPr>
+    </w:p>
+    <w:p>
+      <w:pPr>
+        <w:shd w:val="clear" w:color="auto" w:fill="121212"/>
+        <w:spacing w:after="0" w:line="285" w:lineRule="atLeast"/>
+        <w:rPr>
+          <w:rFonts w:ascii="Consolas" w:eastAsia="Times New Roman" w:hAnsi="Consolas" w:cs="Times New Roman"/>
+          <w:color w:val="CBCDD2"/>
+          <w:sz w:val="21"/>
+          <w:szCs w:val="21"/>
+        </w:rPr>
+      </w:pPr>
+      <w:r>
+        <w:rPr>
+          <w:rFonts w:ascii="Consolas" w:eastAsia="Times New Roman" w:hAnsi="Consolas" w:cs="Times New Roman"/>
+          <w:i/>
+          <w:iCs/>
+          <w:color w:val="EB3D54"/>
+          <w:sz w:val="21"/>
+          <w:szCs w:val="21"/>
+        </w:rPr>
+        <w:t>def</w:t>
+      </w:r>
+      <w:r>
+        <w:rPr>
+          <w:rFonts w:ascii="Consolas" w:eastAsia="Times New Roman" w:hAnsi="Consolas" w:cs="Times New Roman"/>
+          <w:color w:val="CBCDD2"/>
+          <w:sz w:val="21"/>
+          <w:szCs w:val="21"/>
+        </w:rPr>
+        <w:t> </w:t>
+      </w:r>
+      <w:r>
+        <w:rPr>
+          <w:rFonts w:ascii="Consolas" w:eastAsia="Times New Roman" w:hAnsi="Consolas" w:cs="Times New Roman"/>
+          <w:color w:val="E5CD52"/>
+          <w:sz w:val="21"/>
+          <w:szCs w:val="21"/>
+        </w:rPr>
+        <w:t>getData</w:t>
+      </w:r>
+      <w:r>
+        <w:rPr>
+          <w:rFonts w:ascii="Consolas" w:eastAsia="Times New Roman" w:hAnsi="Consolas" w:cs="Times New Roman"/>
+          <w:color w:val="CBCDD2"/>
+          <w:sz w:val="21"/>
+          <w:szCs w:val="21"/>
+        </w:rPr>
+        <w:t>(</w:t>
+      </w:r>
+      <w:r>
+        <w:rPr>
+          <w:rFonts w:ascii="Consolas" w:eastAsia="Times New Roman" w:hAnsi="Consolas" w:cs="Times New Roman"/>
+          <w:i/>
+          <w:iCs/>
+          <w:color w:val="E5CD52"/>
+          <w:sz w:val="21"/>
+          <w:szCs w:val="21"/>
+        </w:rPr>
+        <w:t>file</w:t>
+      </w:r>
+      <w:r>
+        <w:rPr>
+          <w:rFonts w:ascii="Consolas" w:eastAsia="Times New Roman" w:hAnsi="Consolas" w:cs="Times New Roman"/>
+          <w:color w:val="CBCDD2"/>
+          <w:sz w:val="21"/>
+          <w:szCs w:val="21"/>
+        </w:rPr>
+        <w:t>):</w:t>
+      </w:r>
+    </w:p>
+    <w:p>
+      <w:pPr>
+        <w:shd w:val="clear" w:color="auto" w:fill="121212"/>
+        <w:spacing w:after="0" w:line="285" w:lineRule="atLeast"/>
+        <w:rPr>
+          <w:rFonts w:ascii="Consolas" w:eastAsia="Times New Roman" w:hAnsi="Consolas" w:cs="Times New Roman"/>
+          <w:color w:val="CBCDD2"/>
+          <w:sz w:val="21"/>
+          <w:szCs w:val="21"/>
+        </w:rPr>
+      </w:pPr>
+      <w:r>
+        <w:rPr>
+          <w:rFonts w:ascii="Consolas" w:eastAsia="Times New Roman" w:hAnsi="Consolas" w:cs="Times New Roman"/>
+          <w:color w:val="CBCDD2"/>
+          <w:sz w:val="21"/>
+          <w:szCs w:val="21"/>
+        </w:rPr>
+        <w:t>    </w:t>
+      </w:r>
+      <w:r>
+        <w:rPr>
+          <w:rFonts w:ascii="Consolas" w:eastAsia="Times New Roman" w:hAnsi="Consolas" w:cs="Times New Roman"/>
+          <w:color w:val="EF7C2A"/>
+          <w:sz w:val="21"/>
+          <w:szCs w:val="21"/>
+        </w:rPr>
+        <w:t>SF</w:t>
+      </w:r>
+      <w:r>
+        <w:rPr>
+          <w:rFonts w:ascii="Consolas" w:eastAsia="Times New Roman" w:hAnsi="Consolas" w:cs="Times New Roman"/>
+          <w:color w:val="CBCDD2"/>
+          <w:sz w:val="21"/>
+          <w:szCs w:val="21"/>
+        </w:rPr>
+        <w:t> </w:t>
+      </w:r>
+      <w:r>
+        <w:rPr>
+          <w:rFonts w:ascii="Consolas" w:eastAsia="Times New Roman" w:hAnsi="Consolas" w:cs="Times New Roman"/>
+          <w:color w:val="78BD65"/>
+          <w:sz w:val="21"/>
+          <w:szCs w:val="21"/>
+        </w:rPr>
+        <w:t>=</w:t>
+      </w:r>
+      <w:r>
+        <w:rPr>
+          <w:rFonts w:ascii="Consolas" w:eastAsia="Times New Roman" w:hAnsi="Consolas" w:cs="Times New Roman"/>
+          <w:color w:val="CBCDD2"/>
+          <w:sz w:val="21"/>
+          <w:szCs w:val="21"/>
+        </w:rPr>
+        <w:t> </w:t>
+      </w:r>
+      <w:r>
+        <w:rPr>
+          <w:rFonts w:ascii="Consolas" w:eastAsia="Times New Roman" w:hAnsi="Consolas" w:cs="Times New Roman"/>
+          <w:color w:val="E5CD52"/>
+          <w:sz w:val="21"/>
+          <w:szCs w:val="21"/>
+        </w:rPr>
+        <w:t>open</w:t>
+      </w:r>
+      <w:r>
+        <w:rPr>
+          <w:rFonts w:ascii="Consolas" w:eastAsia="Times New Roman" w:hAnsi="Consolas" w:cs="Times New Roman"/>
+          <w:color w:val="CBCDD2"/>
+          <w:sz w:val="21"/>
+          <w:szCs w:val="21"/>
+        </w:rPr>
+        <w:t>(file, </w:t>
+      </w:r>
+      <w:r>
+        <w:rPr>
+          <w:rFonts w:ascii="Consolas" w:eastAsia="Times New Roman" w:hAnsi="Consolas" w:cs="Times New Roman"/>
+          <w:color w:val="4FB4D8"/>
+          <w:sz w:val="21"/>
+          <w:szCs w:val="21"/>
+        </w:rPr>
+        <w:t>"r"</w:t>
+      </w:r>
+      <w:r>
+        <w:rPr>
+          <w:rFonts w:ascii="Consolas" w:eastAsia="Times New Roman" w:hAnsi="Consolas" w:cs="Times New Roman"/>
+          <w:color w:val="CBCDD2"/>
+          <w:sz w:val="21"/>
+          <w:szCs w:val="21"/>
+        </w:rPr>
+        <w:t>)</w:t>
+      </w:r>
+    </w:p>
+    <w:p>
+      <w:pPr>
+        <w:shd w:val="clear" w:color="auto" w:fill="121212"/>
+        <w:spacing w:after="0" w:line="285" w:lineRule="atLeast"/>
+        <w:rPr>
+          <w:rFonts w:ascii="Consolas" w:eastAsia="Times New Roman" w:hAnsi="Consolas" w:cs="Times New Roman"/>
+          <w:color w:val="CBCDD2"/>
+          <w:sz w:val="21"/>
+          <w:szCs w:val="21"/>
+        </w:rPr>
+      </w:pPr>
+      <w:r>
+        <w:rPr>
+          <w:rFonts w:ascii="Consolas" w:eastAsia="Times New Roman" w:hAnsi="Consolas" w:cs="Times New Roman"/>
+          <w:color w:val="CBCDD2"/>
+          <w:sz w:val="21"/>
+          <w:szCs w:val="21"/>
+        </w:rPr>
+        <w:t>    values </w:t>
+      </w:r>
+      <w:r>
+        <w:rPr>
+          <w:rFonts w:ascii="Consolas" w:eastAsia="Times New Roman" w:hAnsi="Consolas" w:cs="Times New Roman"/>
+          <w:color w:val="78BD65"/>
+          <w:sz w:val="21"/>
+          <w:szCs w:val="21"/>
+        </w:rPr>
+        <w:t>=</w:t>
+      </w:r>
+      <w:r>
+        <w:rPr>
+          <w:rFonts w:ascii="Consolas" w:eastAsia="Times New Roman" w:hAnsi="Consolas" w:cs="Times New Roman"/>
+          <w:color w:val="CBCDD2"/>
+          <w:sz w:val="21"/>
+          <w:szCs w:val="21"/>
+        </w:rPr>
+        <w:t> </w:t>
+      </w:r>
+      <w:r>
+        <w:rPr>
+          <w:rFonts w:ascii="Consolas" w:eastAsia="Times New Roman" w:hAnsi="Consolas" w:cs="Times New Roman"/>
+          <w:color w:val="EF7C2A"/>
+          <w:sz w:val="21"/>
+          <w:szCs w:val="21"/>
+        </w:rPr>
+        <w:t>SF</w:t>
+      </w:r>
+      <w:r>
+        <w:rPr>
+          <w:rFonts w:ascii="Consolas" w:eastAsia="Times New Roman" w:hAnsi="Consolas" w:cs="Times New Roman"/>
+          <w:color w:val="CBCDD2"/>
+          <w:sz w:val="21"/>
+          <w:szCs w:val="21"/>
+        </w:rPr>
+        <w:t>.read()</w:t>
+      </w:r>
+    </w:p>
+    <w:p>
+      <w:pPr>
+        <w:shd w:val="clear" w:color="auto" w:fill="121212"/>
+        <w:spacing w:after="0" w:line="285" w:lineRule="atLeast"/>
+        <w:rPr>
+          <w:rFonts w:ascii="Consolas" w:eastAsia="Times New Roman" w:hAnsi="Consolas" w:cs="Times New Roman"/>
+          <w:color w:val="CBCDD2"/>
+          <w:sz w:val="21"/>
+          <w:szCs w:val="21"/>
+        </w:rPr>
+      </w:pPr>
+      <w:r>
+        <w:rPr>
+          <w:rFonts w:ascii="Consolas" w:eastAsia="Times New Roman" w:hAnsi="Consolas" w:cs="Times New Roman"/>
+          <w:color w:val="CBCDD2"/>
+          <w:sz w:val="21"/>
+          <w:szCs w:val="21"/>
+        </w:rPr>
+        <w:t>    </w:t>
+      </w:r>
+      <w:r>
+        <w:rPr>
+          <w:rFonts w:ascii="Consolas" w:eastAsia="Times New Roman" w:hAnsi="Consolas" w:cs="Times New Roman"/>
+          <w:color w:val="EF7C2A"/>
+          <w:sz w:val="21"/>
+          <w:szCs w:val="21"/>
+        </w:rPr>
+        <w:t>SF</w:t>
+      </w:r>
+      <w:r>
+        <w:rPr>
+          <w:rFonts w:ascii="Consolas" w:eastAsia="Times New Roman" w:hAnsi="Consolas" w:cs="Times New Roman"/>
+          <w:color w:val="CBCDD2"/>
+          <w:sz w:val="21"/>
+          <w:szCs w:val="21"/>
+        </w:rPr>
+        <w:t>.close()</w:t>
+      </w:r>
+    </w:p>
+    <w:p>
+      <w:pPr>
+        <w:shd w:val="clear" w:color="auto" w:fill="121212"/>
+        <w:spacing w:after="0" w:line="285" w:lineRule="atLeast"/>
+        <w:rPr>
+          <w:rFonts w:ascii="Consolas" w:eastAsia="Times New Roman" w:hAnsi="Consolas" w:cs="Times New Roman"/>
+          <w:color w:val="CBCDD2"/>
+          <w:sz w:val="21"/>
+          <w:szCs w:val="21"/>
+        </w:rPr>
+      </w:pPr>
+      <w:r>
+        <w:rPr>
+          <w:rFonts w:ascii="Consolas" w:eastAsia="Times New Roman" w:hAnsi="Consolas" w:cs="Times New Roman"/>
+          <w:color w:val="CBCDD2"/>
+          <w:sz w:val="21"/>
+          <w:szCs w:val="21"/>
+        </w:rPr>
+        <w:t>    </w:t>
+      </w:r>
+      <w:r>
+        <w:rPr>
+          <w:rFonts w:ascii="Consolas" w:eastAsia="Times New Roman" w:hAnsi="Consolas" w:cs="Times New Roman"/>
+          <w:color w:val="78BD65"/>
+          <w:sz w:val="21"/>
+          <w:szCs w:val="21"/>
+        </w:rPr>
+        <w:t>return</w:t>
+      </w:r>
+      <w:r>
+        <w:rPr>
+          <w:rFonts w:ascii="Consolas" w:eastAsia="Times New Roman" w:hAnsi="Consolas" w:cs="Times New Roman"/>
+          <w:color w:val="CBCDD2"/>
+          <w:sz w:val="21"/>
+          <w:szCs w:val="21"/>
+        </w:rPr>
+        <w:t> values</w:t>
+      </w:r>
+    </w:p>
+    <w:p>
+      <w:pPr>
+        <w:shd w:val="clear" w:color="auto" w:fill="121212"/>
+        <w:spacing w:after="0" w:line="285" w:lineRule="atLeast"/>
+        <w:rPr>
+          <w:rFonts w:ascii="Consolas" w:eastAsia="Times New Roman" w:hAnsi="Consolas" w:cs="Times New Roman"/>
+          <w:color w:val="CBCDD2"/>
+          <w:sz w:val="21"/>
+          <w:szCs w:val="21"/>
+        </w:rPr>
+      </w:pPr>
+    </w:p>
+    <w:p>
+      <w:pPr>
+        <w:shd w:val="clear" w:color="auto" w:fill="121212"/>
+        <w:spacing w:after="0" w:line="285" w:lineRule="atLeast"/>
+        <w:rPr>
+          <w:rFonts w:ascii="Consolas" w:eastAsia="Times New Roman" w:hAnsi="Consolas" w:cs="Times New Roman"/>
+          <w:color w:val="CBCDD2"/>
+          <w:sz w:val="21"/>
+          <w:szCs w:val="21"/>
+        </w:rPr>
+      </w:pPr>
+      <w:r>
+        <w:rPr>
+          <w:rFonts w:ascii="Consolas" w:eastAsia="Times New Roman" w:hAnsi="Consolas" w:cs="Times New Roman"/>
+          <w:i/>
+          <w:iCs/>
+          <w:color w:val="EB3D54"/>
+          <w:sz w:val="21"/>
+          <w:szCs w:val="21"/>
+        </w:rPr>
+        <w:t>def</w:t>
+      </w:r>
+      <w:r>
+        <w:rPr>
+          <w:rFonts w:ascii="Consolas" w:eastAsia="Times New Roman" w:hAnsi="Consolas" w:cs="Times New Roman"/>
+          <w:color w:val="CBCDD2"/>
+          <w:sz w:val="21"/>
+          <w:szCs w:val="21"/>
+        </w:rPr>
+        <w:t> </w:t>
+      </w:r>
+      <w:r>
+        <w:rPr>
+          <w:rFonts w:ascii="Consolas" w:eastAsia="Times New Roman" w:hAnsi="Consolas" w:cs="Times New Roman"/>
+          <w:color w:val="E5CD52"/>
+          <w:sz w:val="21"/>
+          <w:szCs w:val="21"/>
+        </w:rPr>
+        <w:t>drawFig</w:t>
+      </w:r>
+      <w:r>
+        <w:rPr>
+          <w:rFonts w:ascii="Consolas" w:eastAsia="Times New Roman" w:hAnsi="Consolas" w:cs="Times New Roman"/>
+          <w:color w:val="CBCDD2"/>
+          <w:sz w:val="21"/>
+          <w:szCs w:val="21"/>
+        </w:rPr>
+        <w:t>(</w:t>
+      </w:r>
+      <w:r>
+        <w:rPr>
+          <w:rFonts w:ascii="Consolas" w:eastAsia="Times New Roman" w:hAnsi="Consolas" w:cs="Times New Roman"/>
+          <w:i/>
+          <w:iCs/>
+          <w:color w:val="E5CD52"/>
+          <w:sz w:val="21"/>
+          <w:szCs w:val="21"/>
+        </w:rPr>
+        <w:t>Data</w:t>
+      </w:r>
+      <w:r>
+        <w:rPr>
+          <w:rFonts w:ascii="Consolas" w:eastAsia="Times New Roman" w:hAnsi="Consolas" w:cs="Times New Roman"/>
+          <w:color w:val="CBCDD2"/>
+          <w:sz w:val="21"/>
+          <w:szCs w:val="21"/>
+        </w:rPr>
+        <w:t>):</w:t>
+      </w:r>
+    </w:p>
+    <w:p>
+      <w:pPr>
+        <w:shd w:val="clear" w:color="auto" w:fill="121212"/>
+        <w:spacing w:after="0" w:line="285" w:lineRule="atLeast"/>
+        <w:rPr>
+          <w:rFonts w:ascii="Consolas" w:eastAsia="Times New Roman" w:hAnsi="Consolas" w:cs="Times New Roman"/>
+          <w:color w:val="CBCDD2"/>
+          <w:sz w:val="21"/>
+          <w:szCs w:val="21"/>
+        </w:rPr>
+      </w:pPr>
+      <w:r>
+        <w:rPr>
+          <w:rFonts w:ascii="Consolas" w:eastAsia="Times New Roman" w:hAnsi="Consolas" w:cs="Times New Roman"/>
+          <w:color w:val="CBCDD2"/>
+          <w:sz w:val="21"/>
+          <w:szCs w:val="21"/>
+        </w:rPr>
+        <w:t>    fig1, ax1 </w:t>
+      </w:r>
+      <w:r>
+        <w:rPr>
+          <w:rFonts w:ascii="Consolas" w:eastAsia="Times New Roman" w:hAnsi="Consolas" w:cs="Times New Roman"/>
+          <w:color w:val="78BD65"/>
+          <w:sz w:val="21"/>
+          <w:szCs w:val="21"/>
+        </w:rPr>
+        <w:t>=</w:t>
+      </w:r>
+      <w:r>
+        <w:rPr>
+          <w:rFonts w:ascii="Consolas" w:eastAsia="Times New Roman" w:hAnsi="Consolas" w:cs="Times New Roman"/>
+          <w:color w:val="CBCDD2"/>
+          <w:sz w:val="21"/>
+          <w:szCs w:val="21"/>
+        </w:rPr>
+        <w:t> plt.subplots()</w:t>
+      </w:r>
+    </w:p>
+    <w:p>
+      <w:pPr>
+        <w:shd w:val="clear" w:color="auto" w:fill="121212"/>
+        <w:spacing w:after="0" w:line="285" w:lineRule="atLeast"/>
+        <w:rPr>
+          <w:rFonts w:ascii="Consolas" w:eastAsia="Times New Roman" w:hAnsi="Consolas" w:cs="Times New Roman"/>
+          <w:color w:val="CBCDD2"/>
+          <w:sz w:val="21"/>
+          <w:szCs w:val="21"/>
+        </w:rPr>
+      </w:pPr>
+      <w:r>
+        <w:rPr>
+          <w:rFonts w:ascii="Consolas" w:eastAsia="Times New Roman" w:hAnsi="Consolas" w:cs="Times New Roman"/>
+          <w:color w:val="CBCDD2"/>
+          <w:sz w:val="21"/>
+          <w:szCs w:val="21"/>
+        </w:rPr>
+        <w:t>    ax1.set_title(</w:t>
+      </w:r>
+      <w:r>
+        <w:rPr>
+          <w:rFonts w:ascii="Consolas" w:eastAsia="Times New Roman" w:hAnsi="Consolas" w:cs="Times New Roman"/>
+          <w:color w:val="4FB4D8"/>
+          <w:sz w:val="21"/>
+          <w:szCs w:val="21"/>
+        </w:rPr>
+        <w:t>'Basic Plot'</w:t>
+      </w:r>
+      <w:r>
+        <w:rPr>
+          <w:rFonts w:ascii="Consolas" w:eastAsia="Times New Roman" w:hAnsi="Consolas" w:cs="Times New Roman"/>
+          <w:color w:val="CBCDD2"/>
+          <w:sz w:val="21"/>
+          <w:szCs w:val="21"/>
+        </w:rPr>
+        <w:t>)</w:t>
+      </w:r>
+    </w:p>
+    <w:p>
+      <w:pPr>
+        <w:shd w:val="clear" w:color="auto" w:fill="121212"/>
+        <w:spacing w:after="0" w:line="285" w:lineRule="atLeast"/>
+        <w:rPr>
+          <w:rFonts w:ascii="Consolas" w:eastAsia="Times New Roman" w:hAnsi="Consolas" w:cs="Times New Roman"/>
+          <w:color w:val="CBCDD2"/>
+          <w:sz w:val="21"/>
+          <w:szCs w:val="21"/>
+        </w:rPr>
+      </w:pPr>
+      <w:r>
+        <w:rPr>
+          <w:rFonts w:ascii="Consolas" w:eastAsia="Times New Roman" w:hAnsi="Consolas" w:cs="Times New Roman"/>
+          <w:color w:val="CBCDD2"/>
+          <w:sz w:val="21"/>
+          <w:szCs w:val="21"/>
+        </w:rPr>
+        <w:t>    ax1.boxplot(Data)</w:t>
+      </w:r>
+    </w:p>
+    <w:p>
+      <w:pPr>
+        <w:shd w:val="clear" w:color="auto" w:fill="121212"/>
+        <w:spacing w:after="0" w:line="285" w:lineRule="atLeast"/>
+        <w:rPr>
+          <w:rFonts w:ascii="Consolas" w:eastAsia="Times New Roman" w:hAnsi="Consolas" w:cs="Times New Roman"/>
+          <w:color w:val="CBCDD2"/>
+          <w:sz w:val="21"/>
+          <w:szCs w:val="21"/>
+        </w:rPr>
+      </w:pPr>
+      <w:r>
+        <w:rPr>
+          <w:rFonts w:ascii="Consolas" w:eastAsia="Times New Roman" w:hAnsi="Consolas" w:cs="Times New Roman"/>
+          <w:color w:val="CBCDD2"/>
+          <w:sz w:val="21"/>
+          <w:szCs w:val="21"/>
+        </w:rPr>
+        <w:t>    plt.show()</w:t>
+      </w:r>
+    </w:p>
+    <w:p>
+      <w:pPr>
+        <w:shd w:val="clear" w:color="auto" w:fill="121212"/>
+        <w:spacing w:after="0" w:line="285" w:lineRule="atLeast"/>
+        <w:rPr>
+          <w:rFonts w:ascii="Consolas" w:eastAsia="Times New Roman" w:hAnsi="Consolas" w:cs="Times New Roman"/>
+          <w:color w:val="CBCDD2"/>
+          <w:sz w:val="21"/>
+          <w:szCs w:val="21"/>
+        </w:rPr>
+      </w:pPr>
+    </w:p>
+    <w:p>
+      <w:pPr>
+        <w:shd w:val="clear" w:color="auto" w:fill="121212"/>
+        <w:spacing w:after="0" w:line="285" w:lineRule="atLeast"/>
+        <w:rPr>
+          <w:rFonts w:ascii="Consolas" w:eastAsia="Times New Roman" w:hAnsi="Consolas" w:cs="Times New Roman"/>
+          <w:color w:val="CBCDD2"/>
+          <w:sz w:val="21"/>
+          <w:szCs w:val="21"/>
+        </w:rPr>
+      </w:pPr>
+      <w:r>
+        <w:rPr>
+          <w:rFonts w:ascii="Consolas" w:eastAsia="Times New Roman" w:hAnsi="Consolas" w:cs="Times New Roman"/>
+          <w:i/>
+          <w:iCs/>
+          <w:color w:val="EB3D54"/>
+          <w:sz w:val="21"/>
+          <w:szCs w:val="21"/>
+        </w:rPr>
+        <w:t>def</w:t>
+      </w:r>
+      <w:r>
+        <w:rPr>
+          <w:rFonts w:ascii="Consolas" w:eastAsia="Times New Roman" w:hAnsi="Consolas" w:cs="Times New Roman"/>
+          <w:color w:val="CBCDD2"/>
+          <w:sz w:val="21"/>
+          <w:szCs w:val="21"/>
+        </w:rPr>
+        <w:t> </w:t>
+      </w:r>
+      <w:r>
+        <w:rPr>
+          <w:rFonts w:ascii="Consolas" w:eastAsia="Times New Roman" w:hAnsi="Consolas" w:cs="Times New Roman"/>
+          <w:color w:val="E5CD52"/>
+          <w:sz w:val="21"/>
+          <w:szCs w:val="21"/>
+        </w:rPr>
+        <w:t>main</w:t>
+      </w:r>
+      <w:r>
+        <w:rPr>
+          <w:rFonts w:ascii="Consolas" w:eastAsia="Times New Roman" w:hAnsi="Consolas" w:cs="Times New Roman"/>
+          <w:color w:val="CBCDD2"/>
+          <w:sz w:val="21"/>
+          <w:szCs w:val="21"/>
+        </w:rPr>
+        <w:t>():</w:t>
+      </w:r>
+    </w:p>
+    <w:p>
+      <w:pPr>
+        <w:shd w:val="clear" w:color="auto" w:fill="121212"/>
+        <w:spacing w:after="0" w:line="285" w:lineRule="atLeast"/>
+        <w:rPr>
+          <w:rFonts w:ascii="Consolas" w:eastAsia="Times New Roman" w:hAnsi="Consolas" w:cs="Times New Roman"/>
+          <w:color w:val="CBCDD2"/>
+          <w:sz w:val="21"/>
+          <w:szCs w:val="21"/>
+        </w:rPr>
+      </w:pPr>
+      <w:r>
+        <w:rPr>
+          <w:rFonts w:ascii="Consolas" w:eastAsia="Times New Roman" w:hAnsi="Consolas" w:cs="Times New Roman"/>
+          <w:color w:val="CBCDD2"/>
+          <w:sz w:val="21"/>
+          <w:szCs w:val="21"/>
+        </w:rPr>
+        <w:t>    SF7values </w:t>
+      </w:r>
+      <w:r>
+        <w:rPr>
+          <w:rFonts w:ascii="Consolas" w:eastAsia="Times New Roman" w:hAnsi="Consolas" w:cs="Times New Roman"/>
+          <w:color w:val="78BD65"/>
+          <w:sz w:val="21"/>
+          <w:szCs w:val="21"/>
+        </w:rPr>
+        <w:t>=</w:t>
+      </w:r>
+      <w:r>
+        <w:rPr>
+          <w:rFonts w:ascii="Consolas" w:eastAsia="Times New Roman" w:hAnsi="Consolas" w:cs="Times New Roman"/>
+          <w:color w:val="CBCDD2"/>
+          <w:sz w:val="21"/>
+          <w:szCs w:val="21"/>
+        </w:rPr>
+        <w:t> ast.literal_eval(getData(</w:t>
+      </w:r>
+      <w:r>
+        <w:rPr>
+          <w:rFonts w:ascii="Consolas" w:eastAsia="Times New Roman" w:hAnsi="Consolas" w:cs="Times New Roman"/>
+          <w:color w:val="4FB4D8"/>
+          <w:sz w:val="21"/>
+          <w:szCs w:val="21"/>
+        </w:rPr>
+        <w:t>"SF7.txt"</w:t>
+      </w:r>
+      <w:r>
+        <w:rPr>
+          <w:rFonts w:ascii="Consolas" w:eastAsia="Times New Roman" w:hAnsi="Consolas" w:cs="Times New Roman"/>
+          <w:color w:val="CBCDD2"/>
+          <w:sz w:val="21"/>
+          <w:szCs w:val="21"/>
+        </w:rPr>
+        <w:t>))</w:t>
+      </w:r>
+    </w:p>
+    <w:p>
+      <w:pPr>
+        <w:shd w:val="clear" w:color="auto" w:fill="121212"/>
+        <w:spacing w:after="0" w:line="285" w:lineRule="atLeast"/>
+        <w:rPr>
+          <w:rFonts w:ascii="Consolas" w:eastAsia="Times New Roman" w:hAnsi="Consolas" w:cs="Times New Roman"/>
+          <w:color w:val="CBCDD2"/>
+          <w:sz w:val="21"/>
+          <w:szCs w:val="21"/>
+        </w:rPr>
+      </w:pPr>
+      <w:r>
+        <w:rPr>
+          <w:rFonts w:ascii="Consolas" w:eastAsia="Times New Roman" w:hAnsi="Consolas" w:cs="Times New Roman"/>
+          <w:color w:val="CBCDD2"/>
+          <w:sz w:val="21"/>
+          <w:szCs w:val="21"/>
+        </w:rPr>
+        <w:t>    SF9values </w:t>
+      </w:r>
+      <w:r>
+        <w:rPr>
+          <w:rFonts w:ascii="Consolas" w:eastAsia="Times New Roman" w:hAnsi="Consolas" w:cs="Times New Roman"/>
+          <w:color w:val="78BD65"/>
+          <w:sz w:val="21"/>
+          <w:szCs w:val="21"/>
+        </w:rPr>
+        <w:t>=</w:t>
+      </w:r>
+      <w:r>
+        <w:rPr>
+          <w:rFonts w:ascii="Consolas" w:eastAsia="Times New Roman" w:hAnsi="Consolas" w:cs="Times New Roman"/>
+          <w:color w:val="CBCDD2"/>
+          <w:sz w:val="21"/>
+          <w:szCs w:val="21"/>
+        </w:rPr>
+        <w:t> ast.literal_eval(getData(</w:t>
+      </w:r>
+      <w:r>
+        <w:rPr>
+          <w:rFonts w:ascii="Consolas" w:eastAsia="Times New Roman" w:hAnsi="Consolas" w:cs="Times New Roman"/>
+          <w:color w:val="4FB4D8"/>
+          <w:sz w:val="21"/>
+          <w:szCs w:val="21"/>
+        </w:rPr>
+        <w:t>"SF9.txt"</w:t>
+      </w:r>
+      <w:r>
+        <w:rPr>
+          <w:rFonts w:ascii="Consolas" w:eastAsia="Times New Roman" w:hAnsi="Consolas" w:cs="Times New Roman"/>
+          <w:color w:val="CBCDD2"/>
+          <w:sz w:val="21"/>
+          <w:szCs w:val="21"/>
+        </w:rPr>
+        <w:t>))</w:t>
+      </w:r>
+    </w:p>
+    <w:p>
+      <w:pPr>
+        <w:shd w:val="clear" w:color="auto" w:fill="121212"/>
+        <w:spacing w:after="0" w:line="285" w:lineRule="atLeast"/>
+        <w:rPr>
+          <w:rFonts w:ascii="Consolas" w:eastAsia="Times New Roman" w:hAnsi="Consolas" w:cs="Times New Roman"/>
+          <w:color w:val="CBCDD2"/>
+          <w:sz w:val="21"/>
+          <w:szCs w:val="21"/>
+        </w:rPr>
+      </w:pPr>
+      <w:r>
+        <w:rPr>
+          <w:rFonts w:ascii="Consolas" w:eastAsia="Times New Roman" w:hAnsi="Consolas" w:cs="Times New Roman"/>
+          <w:color w:val="CBCDD2"/>
+          <w:sz w:val="21"/>
+          <w:szCs w:val="21"/>
+        </w:rPr>
+        <w:t>    SF10values </w:t>
+      </w:r>
+      <w:r>
+        <w:rPr>
+          <w:rFonts w:ascii="Consolas" w:eastAsia="Times New Roman" w:hAnsi="Consolas" w:cs="Times New Roman"/>
+          <w:color w:val="78BD65"/>
+          <w:sz w:val="21"/>
+          <w:szCs w:val="21"/>
+        </w:rPr>
+        <w:t>=</w:t>
+      </w:r>
+      <w:r>
+        <w:rPr>
+          <w:rFonts w:ascii="Consolas" w:eastAsia="Times New Roman" w:hAnsi="Consolas" w:cs="Times New Roman"/>
+          <w:color w:val="CBCDD2"/>
+          <w:sz w:val="21"/>
+          <w:szCs w:val="21"/>
+        </w:rPr>
+        <w:t> ast.literal_eval(getData(</w:t>
+      </w:r>
+      <w:r>
+        <w:rPr>
+          <w:rFonts w:ascii="Consolas" w:eastAsia="Times New Roman" w:hAnsi="Consolas" w:cs="Times New Roman"/>
+          <w:color w:val="4FB4D8"/>
+          <w:sz w:val="21"/>
+          <w:szCs w:val="21"/>
+        </w:rPr>
+        <w:t>"SF10.txt"</w:t>
+      </w:r>
+      <w:r>
+        <w:rPr>
+          <w:rFonts w:ascii="Consolas" w:eastAsia="Times New Roman" w:hAnsi="Consolas" w:cs="Times New Roman"/>
+          <w:color w:val="CBCDD2"/>
+          <w:sz w:val="21"/>
+          <w:szCs w:val="21"/>
+        </w:rPr>
+        <w:t>))</w:t>
+      </w:r>
+    </w:p>
+    <w:p>
+      <w:pPr>
+        <w:shd w:val="clear" w:color="auto" w:fill="121212"/>
+        <w:spacing w:after="0" w:line="285" w:lineRule="atLeast"/>
+        <w:rPr>
+          <w:rFonts w:ascii="Consolas" w:eastAsia="Times New Roman" w:hAnsi="Consolas" w:cs="Times New Roman"/>
+          <w:color w:val="CBCDD2"/>
+          <w:sz w:val="21"/>
+          <w:szCs w:val="21"/>
+        </w:rPr>
+      </w:pPr>
+    </w:p>
+    <w:p>
+      <w:pPr>
+        <w:shd w:val="clear" w:color="auto" w:fill="121212"/>
+        <w:spacing w:after="0" w:line="285" w:lineRule="atLeast"/>
+        <w:rPr>
+          <w:rFonts w:ascii="Consolas" w:eastAsia="Times New Roman" w:hAnsi="Consolas" w:cs="Times New Roman"/>
+          <w:color w:val="CBCDD2"/>
+          <w:sz w:val="21"/>
+          <w:szCs w:val="21"/>
+        </w:rPr>
+      </w:pPr>
+      <w:r>
+        <w:rPr>
+          <w:rFonts w:ascii="Consolas" w:eastAsia="Times New Roman" w:hAnsi="Consolas" w:cs="Times New Roman"/>
+          <w:color w:val="CBCDD2"/>
+          <w:sz w:val="21"/>
+          <w:szCs w:val="21"/>
+        </w:rPr>
+        <w:t>    drawFig([SF7values, SF9values, SF10values])</w:t>
+      </w:r>
+    </w:p>
+    <w:p>
+      <w:pPr>
+        <w:shd w:val="clear" w:color="auto" w:fill="121212"/>
+        <w:spacing w:after="0" w:line="285" w:lineRule="atLeast"/>
+        <w:rPr>
+          <w:rFonts w:ascii="Consolas" w:eastAsia="Times New Roman" w:hAnsi="Consolas" w:cs="Times New Roman"/>
+          <w:color w:val="CBCDD2"/>
+          <w:sz w:val="21"/>
+          <w:szCs w:val="21"/>
+        </w:rPr>
+      </w:pPr>
+    </w:p>
+    <w:p>
+      <w:pPr>
+        <w:shd w:val="clear" w:color="auto" w:fill="121212"/>
+        <w:spacing w:after="0" w:line="285" w:lineRule="atLeast"/>
+        <w:rPr>
+          <w:rFonts w:ascii="Consolas" w:eastAsia="Times New Roman" w:hAnsi="Consolas" w:cs="Times New Roman"/>
+          <w:color w:val="CBCDD2"/>
+          <w:sz w:val="21"/>
+          <w:szCs w:val="21"/>
+        </w:rPr>
+      </w:pPr>
+      <w:r>
+        <w:rPr>
+          <w:rFonts w:ascii="Consolas" w:eastAsia="Times New Roman" w:hAnsi="Consolas" w:cs="Times New Roman"/>
+          <w:color w:val="CBCDD2"/>
+          <w:sz w:val="21"/>
+          <w:szCs w:val="21"/>
+        </w:rPr>
+        <w:t>main()</w:t>
+      </w:r>
+    </w:p>
+    <w:p>
+      <w:pPr>
+        <w:shd w:val="clear" w:color="auto" w:fill="121212"/>
+        <w:spacing w:after="0" w:line="285" w:lineRule="atLeast"/>
+        <w:rPr>
+          <w:rFonts w:ascii="Consolas" w:eastAsia="Times New Roman" w:hAnsi="Consolas" w:cs="Times New Roman"/>
+          <w:color w:val="CBCDD2"/>
+          <w:sz w:val="21"/>
+          <w:szCs w:val="21"/>
         </w:rPr>
       </w:pPr>
     </w:p>
@@ -1184,105 +3368,12 @@
         <w:textAlignment w:val="baseline"/>
         <w:rPr>
           <w:rFonts w:asciiTheme="majorBidi" w:eastAsia="Microsoft YaHei" w:hAnsiTheme="majorBidi" w:cstheme="majorBidi"/>
-          <w:b/>
-          <w:bCs/>
-          <w:color w:val="000000"/>
-          <w:sz w:val="24"/>
-          <w:szCs w:val="24"/>
-        </w:rPr>
-      </w:pPr>
-      <w:r>
-        <w:rPr>
-          <w:rFonts w:asciiTheme="majorBidi" w:eastAsia="Microsoft YaHei" w:hAnsiTheme="majorBidi" w:cstheme="majorBidi"/>
-          <w:b/>
-          <w:bCs/>
-          <w:color w:val="000000"/>
-          <w:sz w:val="24"/>
-          <w:szCs w:val="24"/>
-        </w:rPr>
-        <w:lastRenderedPageBreak/>
-        <w:t>4.1. Time on Air</w:t>
-      </w:r>
-    </w:p>
-    <w:p>
-      <w:pPr>
-        <w:shd w:val="clear" w:color="auto" w:fill="FFFFFF"/>
-        <w:spacing w:after="24" w:line="285" w:lineRule="atLeast"/>
-        <w:textAlignment w:val="baseline"/>
-        <w:rPr>
-          <w:rFonts w:asciiTheme="majorBidi" w:eastAsia="Microsoft YaHei" w:hAnsiTheme="majorBidi" w:cstheme="majorBidi"/>
-          <w:color w:val="000000"/>
-          <w:sz w:val="24"/>
-          <w:szCs w:val="24"/>
-        </w:rPr>
-      </w:pPr>
-      <w:bookmarkStart w:id="0" w:name="_GoBack"/>
-      <w:bookmarkEnd w:id="0"/>
-      <w:r>
-        <w:rPr>
-          <w:rFonts w:asciiTheme="majorBidi" w:hAnsiTheme="majorBidi" w:cstheme="majorBidi"/>
-          <w:b/>
-          <w:bCs/>
-          <w:noProof/>
-          <w:sz w:val="24"/>
-          <w:szCs w:val="24"/>
-        </w:rPr>
-        <w:drawing>
-          <wp:anchor distT="0" distB="0" distL="114300" distR="114300" simplePos="0" relativeHeight="251658240" behindDoc="0" locked="0" layoutInCell="1" allowOverlap="1" wp14:anchorId="51A85927" wp14:editId="42711192">
-            <wp:simplePos x="0" y="0"/>
-            <wp:positionH relativeFrom="margin">
-              <wp:posOffset>1449705</wp:posOffset>
-            </wp:positionH>
-            <wp:positionV relativeFrom="paragraph">
-              <wp:posOffset>771525</wp:posOffset>
-            </wp:positionV>
-            <wp:extent cx="2567940" cy="3129915"/>
-            <wp:effectExtent l="0" t="0" r="3810" b="0"/>
-            <wp:wrapTopAndBottom/>
-            <wp:docPr id="1" name="Picture 1"/>
-            <wp:cNvGraphicFramePr>
-              <a:graphicFrameLocks xmlns:a="http://schemas.openxmlformats.org/drawingml/2006/main" noChangeAspect="1"/>
-            </wp:cNvGraphicFramePr>
-            <a:graphic xmlns:a="http://schemas.openxmlformats.org/drawingml/2006/main">
-              <a:graphicData uri="http://schemas.openxmlformats.org/drawingml/2006/picture">
-                <pic:pic xmlns:pic="http://schemas.openxmlformats.org/drawingml/2006/picture">
-                  <pic:nvPicPr>
-                    <pic:cNvPr id="1" name=""/>
-                    <pic:cNvPicPr/>
-                  </pic:nvPicPr>
-                  <pic:blipFill>
-                    <a:blip r:embed="rId7">
-                      <a:extLst>
-                        <a:ext uri="{28A0092B-C50C-407E-A947-70E740481C1C}">
-                          <a14:useLocalDpi xmlns:a14="http://schemas.microsoft.com/office/drawing/2010/main" val="0"/>
-                        </a:ext>
-                      </a:extLst>
-                    </a:blip>
-                    <a:stretch>
-                      <a:fillRect/>
-                    </a:stretch>
-                  </pic:blipFill>
-                  <pic:spPr>
-                    <a:xfrm>
-                      <a:off x="0" y="0"/>
-                      <a:ext cx="2567940" cy="3129915"/>
-                    </a:xfrm>
-                    <a:prstGeom prst="rect">
-                      <a:avLst/>
-                    </a:prstGeom>
-                  </pic:spPr>
-                </pic:pic>
-              </a:graphicData>
-            </a:graphic>
-            <wp14:sizeRelH relativeFrom="margin">
-              <wp14:pctWidth>0</wp14:pctWidth>
-            </wp14:sizeRelH>
-            <wp14:sizeRelV relativeFrom="margin">
-              <wp14:pctHeight>0</wp14:pctHeight>
-            </wp14:sizeRelV>
-          </wp:anchor>
-        </w:drawing>
-      </w:r>
+          <w:color w:val="000000"/>
+          <w:sz w:val="24"/>
+          <w:szCs w:val="24"/>
+          <w:lang w:val="fr-FR"/>
+        </w:rPr>
+      </w:pPr>
     </w:p>
     <w:sectPr>
       <w:pgSz w:w="12240" w:h="15840"/>
@@ -1295,7 +3386,7 @@
 </file>
 
 <file path=word/endnotes.xml><?xml version="1.0" encoding="utf-8"?>
-<w:endnotes xmlns:wpc="http://schemas.microsoft.com/office/word/2010/wordprocessingCanvas" xmlns:cx="http://schemas.microsoft.com/office/drawing/2014/chartex" xmlns:mc="http://schemas.openxmlformats.org/markup-compatibility/2006" xmlns:o="urn:schemas-microsoft-com:office:office" xmlns:r="http://schemas.openxmlformats.org/officeDocument/2006/relationships" xmlns:m="http://schemas.openxmlformats.org/officeDocument/2006/math" xmlns:v="urn:schemas-microsoft-com:vml" xmlns:wp14="http://schemas.microsoft.com/office/word/2010/wordprocessingDrawing" xmlns:wp="http://schemas.openxmlformats.org/drawingml/2006/wordprocessingDrawing" xmlns:w10="urn:schemas-microsoft-com:office:word" xmlns:w="http://schemas.openxmlformats.org/wordprocessingml/2006/main" xmlns:w14="http://schemas.microsoft.com/office/word/2010/wordml" xmlns:w15="http://schemas.microsoft.com/office/word/2012/wordml" xmlns:w16se="http://schemas.microsoft.com/office/word/2015/wordml/symex" xmlns:wpg="http://schemas.microsoft.com/office/word/2010/wordprocessingGroup" xmlns:wpi="http://schemas.microsoft.com/office/word/2010/wordprocessingInk" xmlns:wne="http://schemas.microsoft.com/office/word/2006/wordml" xmlns:wps="http://schemas.microsoft.com/office/word/2010/wordprocessingShape" mc:Ignorable="w14 w15 w16se wp14">
+<w:endnotes xmlns:wpc="http://schemas.microsoft.com/office/word/2010/wordprocessingCanvas" xmlns:cx="http://schemas.microsoft.com/office/drawing/2014/chartex" xmlns:cx1="http://schemas.microsoft.com/office/drawing/2015/9/8/chartex" xmlns:cx2="http://schemas.microsoft.com/office/drawing/2015/10/21/chartex" xmlns:cx3="http://schemas.microsoft.com/office/drawing/2016/5/9/chartex" xmlns:cx4="http://schemas.microsoft.com/office/drawing/2016/5/10/chartex" xmlns:cx5="http://schemas.microsoft.com/office/drawing/2016/5/11/chartex" xmlns:cx6="http://schemas.microsoft.com/office/drawing/2016/5/12/chartex" xmlns:cx7="http://schemas.microsoft.com/office/drawing/2016/5/13/chartex" xmlns:cx8="http://schemas.microsoft.com/office/drawing/2016/5/14/chartex" xmlns:mc="http://schemas.openxmlformats.org/markup-compatibility/2006" xmlns:aink="http://schemas.microsoft.com/office/drawing/2016/ink" xmlns:am3d="http://schemas.microsoft.com/office/drawing/2017/model3d" xmlns:o="urn:schemas-microsoft-com:office:office" xmlns:r="http://schemas.openxmlformats.org/officeDocument/2006/relationships" xmlns:m="http://schemas.openxmlformats.org/officeDocument/2006/math" xmlns:v="urn:schemas-microsoft-com:vml" xmlns:wp14="http://schemas.microsoft.com/office/word/2010/wordprocessingDrawing" xmlns:wp="http://schemas.openxmlformats.org/drawingml/2006/wordprocessingDrawing" xmlns:w10="urn:schemas-microsoft-com:office:word" xmlns:w="http://schemas.openxmlformats.org/wordprocessingml/2006/main" xmlns:w14="http://schemas.microsoft.com/office/word/2010/wordml" xmlns:w15="http://schemas.microsoft.com/office/word/2012/wordml" xmlns:w16cid="http://schemas.microsoft.com/office/word/2016/wordml/cid" xmlns:w16se="http://schemas.microsoft.com/office/word/2015/wordml/symex" xmlns:wpg="http://schemas.microsoft.com/office/word/2010/wordprocessingGroup" xmlns:wpi="http://schemas.microsoft.com/office/word/2010/wordprocessingInk" xmlns:wne="http://schemas.microsoft.com/office/word/2006/wordml" xmlns:wps="http://schemas.microsoft.com/office/word/2010/wordprocessingShape" mc:Ignorable="w14 w15 w16se w16cid wp14">
   <w:endnote w:type="separator" w:id="-1">
     <w:p>
       <w:pPr>
@@ -1320,7 +3411,7 @@
 </file>
 
 <file path=word/footnotes.xml><?xml version="1.0" encoding="utf-8"?>
-<w:footnotes xmlns:wpc="http://schemas.microsoft.com/office/word/2010/wordprocessingCanvas" xmlns:cx="http://schemas.microsoft.com/office/drawing/2014/chartex" xmlns:mc="http://schemas.openxmlformats.org/markup-compatibility/2006" xmlns:o="urn:schemas-microsoft-com:office:office" xmlns:r="http://schemas.openxmlformats.org/officeDocument/2006/relationships" xmlns:m="http://schemas.openxmlformats.org/officeDocument/2006/math" xmlns:v="urn:schemas-microsoft-com:vml" xmlns:wp14="http://schemas.microsoft.com/office/word/2010/wordprocessingDrawing" xmlns:wp="http://schemas.openxmlformats.org/drawingml/2006/wordprocessingDrawing" xmlns:w10="urn:schemas-microsoft-com:office:word" xmlns:w="http://schemas.openxmlformats.org/wordprocessingml/2006/main" xmlns:w14="http://schemas.microsoft.com/office/word/2010/wordml" xmlns:w15="http://schemas.microsoft.com/office/word/2012/wordml" xmlns:w16se="http://schemas.microsoft.com/office/word/2015/wordml/symex" xmlns:wpg="http://schemas.microsoft.com/office/word/2010/wordprocessingGroup" xmlns:wpi="http://schemas.microsoft.com/office/word/2010/wordprocessingInk" xmlns:wne="http://schemas.microsoft.com/office/word/2006/wordml" xmlns:wps="http://schemas.microsoft.com/office/word/2010/wordprocessingShape" mc:Ignorable="w14 w15 w16se wp14">
+<w:footnotes xmlns:wpc="http://schemas.microsoft.com/office/word/2010/wordprocessingCanvas" xmlns:cx="http://schemas.microsoft.com/office/drawing/2014/chartex" xmlns:cx1="http://schemas.microsoft.com/office/drawing/2015/9/8/chartex" xmlns:cx2="http://schemas.microsoft.com/office/drawing/2015/10/21/chartex" xmlns:cx3="http://schemas.microsoft.com/office/drawing/2016/5/9/chartex" xmlns:cx4="http://schemas.microsoft.com/office/drawing/2016/5/10/chartex" xmlns:cx5="http://schemas.microsoft.com/office/drawing/2016/5/11/chartex" xmlns:cx6="http://schemas.microsoft.com/office/drawing/2016/5/12/chartex" xmlns:cx7="http://schemas.microsoft.com/office/drawing/2016/5/13/chartex" xmlns:cx8="http://schemas.microsoft.com/office/drawing/2016/5/14/chartex" xmlns:mc="http://schemas.openxmlformats.org/markup-compatibility/2006" xmlns:aink="http://schemas.microsoft.com/office/drawing/2016/ink" xmlns:am3d="http://schemas.microsoft.com/office/drawing/2017/model3d" xmlns:o="urn:schemas-microsoft-com:office:office" xmlns:r="http://schemas.openxmlformats.org/officeDocument/2006/relationships" xmlns:m="http://schemas.openxmlformats.org/officeDocument/2006/math" xmlns:v="urn:schemas-microsoft-com:vml" xmlns:wp14="http://schemas.microsoft.com/office/word/2010/wordprocessingDrawing" xmlns:wp="http://schemas.openxmlformats.org/drawingml/2006/wordprocessingDrawing" xmlns:w10="urn:schemas-microsoft-com:office:word" xmlns:w="http://schemas.openxmlformats.org/wordprocessingml/2006/main" xmlns:w14="http://schemas.microsoft.com/office/word/2010/wordml" xmlns:w15="http://schemas.microsoft.com/office/word/2012/wordml" xmlns:w16cid="http://schemas.microsoft.com/office/word/2016/wordml/cid" xmlns:w16se="http://schemas.microsoft.com/office/word/2015/wordml/symex" xmlns:wpg="http://schemas.microsoft.com/office/word/2010/wordprocessingGroup" xmlns:wpi="http://schemas.microsoft.com/office/word/2010/wordprocessingInk" xmlns:wne="http://schemas.microsoft.com/office/word/2006/wordml" xmlns:wps="http://schemas.microsoft.com/office/word/2010/wordprocessingShape" mc:Ignorable="w14 w15 w16se w16cid wp14">
   <w:footnote w:type="separator" w:id="-1">
     <w:p>
       <w:pPr>
@@ -1345,7 +3436,7 @@
 </file>
 
 <file path=word/numbering.xml><?xml version="1.0" encoding="utf-8"?>
-<w:numbering xmlns:wpc="http://schemas.microsoft.com/office/word/2010/wordprocessingCanvas" xmlns:cx="http://schemas.microsoft.com/office/drawing/2014/chartex" xmlns:mc="http://schemas.openxmlformats.org/markup-compatibility/2006" xmlns:o="urn:schemas-microsoft-com:office:office" xmlns:r="http://schemas.openxmlformats.org/officeDocument/2006/relationships" xmlns:m="http://schemas.openxmlformats.org/officeDocument/2006/math" xmlns:v="urn:schemas-microsoft-com:vml" xmlns:wp14="http://schemas.microsoft.com/office/word/2010/wordprocessingDrawing" xmlns:wp="http://schemas.openxmlformats.org/drawingml/2006/wordprocessingDrawing" xmlns:w10="urn:schemas-microsoft-com:office:word" xmlns:w="http://schemas.openxmlformats.org/wordprocessingml/2006/main" xmlns:w14="http://schemas.microsoft.com/office/word/2010/wordml" xmlns:w15="http://schemas.microsoft.com/office/word/2012/wordml" xmlns:w16se="http://schemas.microsoft.com/office/word/2015/wordml/symex" xmlns:wpg="http://schemas.microsoft.com/office/word/2010/wordprocessingGroup" xmlns:wpi="http://schemas.microsoft.com/office/word/2010/wordprocessingInk" xmlns:wne="http://schemas.microsoft.com/office/word/2006/wordml" xmlns:wps="http://schemas.microsoft.com/office/word/2010/wordprocessingShape" mc:Ignorable="w14 w15 w16se wp14">
+<w:numbering xmlns:wpc="http://schemas.microsoft.com/office/word/2010/wordprocessingCanvas" xmlns:cx="http://schemas.microsoft.com/office/drawing/2014/chartex" xmlns:cx1="http://schemas.microsoft.com/office/drawing/2015/9/8/chartex" xmlns:cx2="http://schemas.microsoft.com/office/drawing/2015/10/21/chartex" xmlns:cx3="http://schemas.microsoft.com/office/drawing/2016/5/9/chartex" xmlns:cx4="http://schemas.microsoft.com/office/drawing/2016/5/10/chartex" xmlns:cx5="http://schemas.microsoft.com/office/drawing/2016/5/11/chartex" xmlns:cx6="http://schemas.microsoft.com/office/drawing/2016/5/12/chartex" xmlns:cx7="http://schemas.microsoft.com/office/drawing/2016/5/13/chartex" xmlns:cx8="http://schemas.microsoft.com/office/drawing/2016/5/14/chartex" xmlns:mc="http://schemas.openxmlformats.org/markup-compatibility/2006" xmlns:aink="http://schemas.microsoft.com/office/drawing/2016/ink" xmlns:am3d="http://schemas.microsoft.com/office/drawing/2017/model3d" xmlns:o="urn:schemas-microsoft-com:office:office" xmlns:r="http://schemas.openxmlformats.org/officeDocument/2006/relationships" xmlns:m="http://schemas.openxmlformats.org/officeDocument/2006/math" xmlns:v="urn:schemas-microsoft-com:vml" xmlns:wp14="http://schemas.microsoft.com/office/word/2010/wordprocessingDrawing" xmlns:wp="http://schemas.openxmlformats.org/drawingml/2006/wordprocessingDrawing" xmlns:w10="urn:schemas-microsoft-com:office:word" xmlns:w="http://schemas.openxmlformats.org/wordprocessingml/2006/main" xmlns:w14="http://schemas.microsoft.com/office/word/2010/wordml" xmlns:w15="http://schemas.microsoft.com/office/word/2012/wordml" xmlns:w16cid="http://schemas.microsoft.com/office/word/2016/wordml/cid" xmlns:w16se="http://schemas.microsoft.com/office/word/2015/wordml/symex" xmlns:wpg="http://schemas.microsoft.com/office/word/2010/wordprocessingGroup" xmlns:wpi="http://schemas.microsoft.com/office/word/2010/wordprocessingInk" xmlns:wne="http://schemas.microsoft.com/office/word/2006/wordml" xmlns:wps="http://schemas.microsoft.com/office/word/2010/wordprocessingShape" mc:Ignorable="w14 w15 w16se w16cid wp14">
   <w:abstractNum w:abstractNumId="0" w15:restartNumberingAfterBreak="0">
     <w:nsid w:val="1B8D1DE2"/>
     <w:multiLevelType w:val="multilevel"/>
@@ -2234,7 +4325,7 @@
 </file>
 
 <file path=word/styles.xml><?xml version="1.0" encoding="utf-8"?>
-<w:styles xmlns:mc="http://schemas.openxmlformats.org/markup-compatibility/2006" xmlns:r="http://schemas.openxmlformats.org/officeDocument/2006/relationships" xmlns:w="http://schemas.openxmlformats.org/wordprocessingml/2006/main" xmlns:w14="http://schemas.microsoft.com/office/word/2010/wordml" xmlns:w15="http://schemas.microsoft.com/office/word/2012/wordml" xmlns:w16se="http://schemas.microsoft.com/office/word/2015/wordml/symex" mc:Ignorable="w14 w15 w16se">
+<w:styles xmlns:mc="http://schemas.openxmlformats.org/markup-compatibility/2006" xmlns:r="http://schemas.openxmlformats.org/officeDocument/2006/relationships" xmlns:w="http://schemas.openxmlformats.org/wordprocessingml/2006/main" xmlns:w14="http://schemas.microsoft.com/office/word/2010/wordml" xmlns:w15="http://schemas.microsoft.com/office/word/2012/wordml" xmlns:w16cid="http://schemas.microsoft.com/office/word/2016/wordml/cid" xmlns:w16se="http://schemas.microsoft.com/office/word/2015/wordml/symex" mc:Ignorable="w14 w15 w16se w16cid">
   <w:docDefaults>
     <w:rPrDefault>
       <w:rPr>
@@ -2250,7 +4341,7 @@
       </w:pPr>
     </w:pPrDefault>
   </w:docDefaults>
-  <w:latentStyles w:defLockedState="0" w:defUIPriority="99" w:defSemiHidden="0" w:defUnhideWhenUsed="0" w:defQFormat="0" w:count="371">
+  <w:latentStyles w:defLockedState="0" w:defUIPriority="99" w:defSemiHidden="0" w:defUnhideWhenUsed="0" w:defQFormat="0" w:count="377">
     <w:lsdException w:name="Normal" w:uiPriority="0" w:qFormat="1"/>
     <w:lsdException w:name="heading 1" w:uiPriority="9" w:qFormat="1"/>
     <w:lsdException w:name="heading 2" w:semiHidden="1" w:uiPriority="9" w:unhideWhenUsed="1" w:qFormat="1"/>
@@ -2398,11 +4489,8 @@
     <w:lsdException w:name="Table 3D effects 3" w:semiHidden="1" w:unhideWhenUsed="1"/>
     <w:lsdException w:name="Table Contemporary" w:semiHidden="1" w:unhideWhenUsed="1"/>
     <w:lsdException w:name="Table Elegant" w:semiHidden="1" w:unhideWhenUsed="1"/>
-    <w:lsdException w:name="Table Professional" w:semiHidden="1" w:unhideWhenUsed="1"/>
     <w:lsdException w:name="Table Subtle 1" w:semiHidden="1" w:unhideWhenUsed="1"/>
     <w:lsdException w:name="Table Subtle 2" w:semiHidden="1" w:unhideWhenUsed="1"/>
-    <w:lsdException w:name="Table Web 1" w:semiHidden="1" w:unhideWhenUsed="1"/>
-    <w:lsdException w:name="Table Web 2" w:semiHidden="1" w:unhideWhenUsed="1"/>
     <w:lsdException w:name="Table Web 3" w:semiHidden="1" w:unhideWhenUsed="1"/>
     <w:lsdException w:name="Balloon Text" w:semiHidden="1" w:unhideWhenUsed="1"/>
     <w:lsdException w:name="Table Grid" w:uiPriority="39"/>
@@ -2622,6 +4710,12 @@
     <w:lsdException w:name="List Table 5 Dark Accent 6" w:uiPriority="50"/>
     <w:lsdException w:name="List Table 6 Colorful Accent 6" w:uiPriority="51"/>
     <w:lsdException w:name="List Table 7 Colorful Accent 6" w:uiPriority="52"/>
+    <w:lsdException w:name="Mention" w:semiHidden="1" w:unhideWhenUsed="1"/>
+    <w:lsdException w:name="Smart Hyperlink" w:semiHidden="1" w:unhideWhenUsed="1"/>
+    <w:lsdException w:name="Hashtag" w:semiHidden="1" w:unhideWhenUsed="1"/>
+    <w:lsdException w:name="Unresolved Mention" w:semiHidden="1" w:unhideWhenUsed="1"/>
+    <w:lsdException w:name="Smart Link" w:semiHidden="1" w:unhideWhenUsed="1"/>
+    <w:lsdException w:name="Smart Link Error" w:semiHidden="1" w:unhideWhenUsed="1"/>
   </w:latentStyles>
   <w:style w:type="paragraph" w:default="1" w:styleId="Normal">
     <w:name w:val="Normal"/>
@@ -2630,6 +4724,7 @@
   <w:style w:type="character" w:default="1" w:styleId="DefaultParagraphFont">
     <w:name w:val="Default Paragraph Font"/>
     <w:uiPriority w:val="1"/>
+    <w:semiHidden/>
     <w:unhideWhenUsed/>
   </w:style>
   <w:style w:type="table" w:default="1" w:styleId="TableNormal">

</xml_diff>

<commit_message>
word, captures of theo values, small modifs in code
</commit_message>
<xml_diff>
--- a/TP 1/Hardware Platform.docx
+++ b/TP 1/Hardware Platform.docx
@@ -67,8 +67,9 @@
           <w:szCs w:val="24"/>
           <w:u w:val="single"/>
         </w:rPr>
-        <w:t>TP 1 – Exploring LoRa Technology</w:t>
-      </w:r>
+        <w:t xml:space="preserve">TP 1 – Exploring </w:t>
+      </w:r>
+      <w:proofErr w:type="spellStart"/>
       <w:r>
         <w:rPr>
           <w:rFonts w:asciiTheme="majorBidi" w:hAnsiTheme="majorBidi" w:cstheme="majorBidi"/>
@@ -76,10 +77,27 @@
           <w:szCs w:val="24"/>
           <w:u w:val="single"/>
         </w:rPr>
+        <w:t>LoRa</w:t>
+      </w:r>
+      <w:proofErr w:type="spellEnd"/>
+      <w:r>
+        <w:rPr>
+          <w:rFonts w:asciiTheme="majorBidi" w:hAnsiTheme="majorBidi" w:cstheme="majorBidi"/>
+          <w:sz w:val="24"/>
+          <w:szCs w:val="24"/>
+          <w:u w:val="single"/>
+        </w:rPr>
+        <w:t xml:space="preserve"> Technology</w:t>
+      </w:r>
+      <w:r>
+        <w:rPr>
+          <w:rFonts w:asciiTheme="majorBidi" w:hAnsiTheme="majorBidi" w:cstheme="majorBidi"/>
+          <w:sz w:val="24"/>
+          <w:szCs w:val="24"/>
+          <w:u w:val="single"/>
+        </w:rPr>
         <w:t xml:space="preserve"> – Performance Evaluation – Time on Air</w:t>
       </w:r>
-      <w:bookmarkStart w:id="0" w:name="_GoBack"/>
-      <w:bookmarkEnd w:id="0"/>
     </w:p>
     <w:p>
       <w:pPr>
@@ -135,7 +153,25 @@
           <w:sz w:val="24"/>
           <w:szCs w:val="24"/>
         </w:rPr>
-        <w:t>What are the advantages of the LoRa modulation?</w:t>
+        <w:t xml:space="preserve">What are the advantages of the </w:t>
+      </w:r>
+      <w:proofErr w:type="spellStart"/>
+      <w:r>
+        <w:rPr>
+          <w:rFonts w:asciiTheme="majorBidi" w:hAnsiTheme="majorBidi" w:cstheme="majorBidi"/>
+          <w:sz w:val="24"/>
+          <w:szCs w:val="24"/>
+        </w:rPr>
+        <w:t>LoRa</w:t>
+      </w:r>
+      <w:proofErr w:type="spellEnd"/>
+      <w:r>
+        <w:rPr>
+          <w:rFonts w:asciiTheme="majorBidi" w:hAnsiTheme="majorBidi" w:cstheme="majorBidi"/>
+          <w:sz w:val="24"/>
+          <w:szCs w:val="24"/>
+        </w:rPr>
+        <w:t xml:space="preserve"> modulation?</w:t>
       </w:r>
     </w:p>
     <w:p>
@@ -158,7 +194,25 @@
           <w:sz w:val="24"/>
           <w:szCs w:val="24"/>
         </w:rPr>
-        <w:t>Better battery life: LoRa devices consume very little power making it ideal for battery-powered devices</w:t>
+        <w:t xml:space="preserve">Better battery life: </w:t>
+      </w:r>
+      <w:proofErr w:type="spellStart"/>
+      <w:r>
+        <w:rPr>
+          <w:rFonts w:asciiTheme="majorBidi" w:hAnsiTheme="majorBidi" w:cstheme="majorBidi"/>
+          <w:sz w:val="24"/>
+          <w:szCs w:val="24"/>
+        </w:rPr>
+        <w:t>LoRa</w:t>
+      </w:r>
+      <w:proofErr w:type="spellEnd"/>
+      <w:r>
+        <w:rPr>
+          <w:rFonts w:asciiTheme="majorBidi" w:hAnsiTheme="majorBidi" w:cstheme="majorBidi"/>
+          <w:sz w:val="24"/>
+          <w:szCs w:val="24"/>
+        </w:rPr>
+        <w:t xml:space="preserve"> devices consume very little power making it ideal for battery-powered devices</w:t>
       </w:r>
     </w:p>
     <w:p>
@@ -316,7 +370,25 @@
           <w:sz w:val="24"/>
           <w:szCs w:val="24"/>
         </w:rPr>
-        <w:t>How LoRa is compatible with LPWAN requirements and constraints?</w:t>
+        <w:t xml:space="preserve">How </w:t>
+      </w:r>
+      <w:proofErr w:type="spellStart"/>
+      <w:r>
+        <w:rPr>
+          <w:rFonts w:asciiTheme="majorBidi" w:hAnsiTheme="majorBidi" w:cstheme="majorBidi"/>
+          <w:sz w:val="24"/>
+          <w:szCs w:val="24"/>
+        </w:rPr>
+        <w:t>LoRa</w:t>
+      </w:r>
+      <w:proofErr w:type="spellEnd"/>
+      <w:r>
+        <w:rPr>
+          <w:rFonts w:asciiTheme="majorBidi" w:hAnsiTheme="majorBidi" w:cstheme="majorBidi"/>
+          <w:sz w:val="24"/>
+          <w:szCs w:val="24"/>
+        </w:rPr>
+        <w:t xml:space="preserve"> is compatible with LPWAN requirements and constraints?</w:t>
       </w:r>
     </w:p>
     <w:p>
@@ -712,7 +784,16 @@
           <w:sz w:val="24"/>
           <w:szCs w:val="24"/>
         </w:rPr>
-        <w:t>previously mentioned in the LoRa</w:t>
+        <w:t xml:space="preserve">previously mentioned in the </w:t>
+      </w:r>
+      <w:proofErr w:type="spellStart"/>
+      <w:r>
+        <w:rPr>
+          <w:rFonts w:asciiTheme="majorBidi" w:hAnsiTheme="majorBidi" w:cstheme="majorBidi"/>
+          <w:sz w:val="24"/>
+          <w:szCs w:val="24"/>
+        </w:rPr>
+        <w:t>LoRa</w:t>
       </w:r>
       <w:r>
         <w:rPr>
@@ -722,6 +803,7 @@
         </w:rPr>
         <w:t>’s</w:t>
       </w:r>
+      <w:proofErr w:type="spellEnd"/>
       <w:r>
         <w:rPr>
           <w:rFonts w:asciiTheme="majorBidi" w:hAnsiTheme="majorBidi" w:cstheme="majorBidi"/>
@@ -747,6 +829,60 @@
           <w:szCs w:val="24"/>
         </w:rPr>
         <w:t>requirements.</w:t>
+      </w:r>
+    </w:p>
+    <w:p>
+      <w:pPr>
+        <w:pStyle w:val="ListParagraph"/>
+        <w:rPr>
+          <w:rFonts w:ascii="Times New Roman" w:hAnsi="Times New Roman" w:cs="Times New Roman"/>
+          <w:sz w:val="24"/>
+          <w:szCs w:val="24"/>
+        </w:rPr>
+      </w:pPr>
+      <w:r>
+        <w:rPr>
+          <w:rFonts w:ascii="Times New Roman" w:hAnsi="Times New Roman" w:cs="Times New Roman"/>
+          <w:sz w:val="24"/>
+          <w:szCs w:val="24"/>
+        </w:rPr>
+        <w:t xml:space="preserve">LPWAN is mainly about low power, wide area networks. </w:t>
+      </w:r>
+      <w:proofErr w:type="spellStart"/>
+      <w:r>
+        <w:rPr>
+          <w:rFonts w:ascii="Times New Roman" w:hAnsi="Times New Roman" w:cs="Times New Roman"/>
+          <w:sz w:val="24"/>
+          <w:szCs w:val="24"/>
+        </w:rPr>
+        <w:t>LoRa</w:t>
+      </w:r>
+      <w:proofErr w:type="spellEnd"/>
+      <w:r>
+        <w:rPr>
+          <w:rFonts w:ascii="Times New Roman" w:hAnsi="Times New Roman" w:cs="Times New Roman"/>
+          <w:sz w:val="24"/>
+          <w:szCs w:val="24"/>
+        </w:rPr>
+        <w:t xml:space="preserve"> modulation </w:t>
+      </w:r>
+      <w:proofErr w:type="gramStart"/>
+      <w:r>
+        <w:rPr>
+          <w:rFonts w:ascii="Times New Roman" w:hAnsi="Times New Roman" w:cs="Times New Roman"/>
+          <w:sz w:val="24"/>
+          <w:szCs w:val="24"/>
+        </w:rPr>
+        <w:t>is able to</w:t>
+      </w:r>
+      <w:proofErr w:type="gramEnd"/>
+      <w:r>
+        <w:rPr>
+          <w:rFonts w:ascii="Times New Roman" w:hAnsi="Times New Roman" w:cs="Times New Roman"/>
+          <w:sz w:val="24"/>
+          <w:szCs w:val="24"/>
+        </w:rPr>
+        <w:t xml:space="preserve"> face the requirements and constraints set by LPWAN since it operates on low power and go in sleep mode when not transmitting or routing other transmission. Besides, it covers large areas because of the spread spectrum technique used. </w:t>
       </w:r>
     </w:p>
     <w:p>
@@ -832,7 +968,25 @@
           <w:sz w:val="24"/>
           <w:szCs w:val="24"/>
         </w:rPr>
-        <w:t xml:space="preserve"> both of them are model </w:t>
+        <w:t xml:space="preserve"> </w:t>
+      </w:r>
+      <w:proofErr w:type="gramStart"/>
+      <w:r>
+        <w:rPr>
+          <w:rFonts w:asciiTheme="majorBidi" w:hAnsiTheme="majorBidi" w:cstheme="majorBidi"/>
+          <w:sz w:val="24"/>
+          <w:szCs w:val="24"/>
+        </w:rPr>
+        <w:t>both of them</w:t>
+      </w:r>
+      <w:proofErr w:type="gramEnd"/>
+      <w:r>
+        <w:rPr>
+          <w:rFonts w:asciiTheme="majorBidi" w:hAnsiTheme="majorBidi" w:cstheme="majorBidi"/>
+          <w:sz w:val="24"/>
+          <w:szCs w:val="24"/>
+        </w:rPr>
+        <w:t xml:space="preserve"> are model </w:t>
       </w:r>
       <w:r>
         <w:rPr>
@@ -1694,6 +1848,430 @@
     </w:p>
     <w:p>
       <w:pPr>
+        <w:shd w:val="clear" w:color="auto" w:fill="FFFFFF"/>
+        <w:spacing w:after="24" w:line="285" w:lineRule="atLeast"/>
+        <w:textAlignment w:val="baseline"/>
+        <w:rPr>
+          <w:rFonts w:asciiTheme="majorBidi" w:eastAsia="Microsoft YaHei" w:hAnsiTheme="majorBidi" w:cstheme="majorBidi"/>
+          <w:b/>
+          <w:bCs/>
+          <w:color w:val="000000"/>
+          <w:sz w:val="24"/>
+          <w:szCs w:val="24"/>
+          <w:lang w:val="fr-FR"/>
+        </w:rPr>
+      </w:pPr>
+    </w:p>
+    <w:p>
+      <w:pPr>
+        <w:shd w:val="clear" w:color="auto" w:fill="FFFFFF"/>
+        <w:spacing w:after="24" w:line="285" w:lineRule="atLeast"/>
+        <w:textAlignment w:val="baseline"/>
+        <w:rPr>
+          <w:rFonts w:asciiTheme="majorBidi" w:eastAsia="Microsoft YaHei" w:hAnsiTheme="majorBidi" w:cstheme="majorBidi"/>
+          <w:b/>
+          <w:bCs/>
+          <w:color w:val="000000"/>
+          <w:sz w:val="24"/>
+          <w:szCs w:val="24"/>
+          <w:lang w:val="fr-FR"/>
+        </w:rPr>
+      </w:pPr>
+      <w:proofErr w:type="spellStart"/>
+      <w:r>
+        <w:rPr>
+          <w:rFonts w:asciiTheme="majorBidi" w:eastAsia="Microsoft YaHei" w:hAnsiTheme="majorBidi" w:cstheme="majorBidi"/>
+          <w:b/>
+          <w:bCs/>
+          <w:color w:val="000000"/>
+          <w:sz w:val="24"/>
+          <w:szCs w:val="24"/>
+          <w:lang w:val="fr-FR"/>
+        </w:rPr>
+        <w:t>Theoretical</w:t>
+      </w:r>
+      <w:proofErr w:type="spellEnd"/>
+      <w:r>
+        <w:rPr>
+          <w:rFonts w:asciiTheme="majorBidi" w:eastAsia="Microsoft YaHei" w:hAnsiTheme="majorBidi" w:cstheme="majorBidi"/>
+          <w:b/>
+          <w:bCs/>
+          <w:color w:val="000000"/>
+          <w:sz w:val="24"/>
+          <w:szCs w:val="24"/>
+          <w:lang w:val="fr-FR"/>
+        </w:rPr>
+        <w:t xml:space="preserve"> Computation</w:t>
+      </w:r>
+    </w:p>
+    <w:p>
+      <w:pPr>
+        <w:shd w:val="clear" w:color="auto" w:fill="FFFFFF"/>
+        <w:spacing w:after="24" w:line="285" w:lineRule="atLeast"/>
+        <w:textAlignment w:val="baseline"/>
+        <w:rPr>
+          <w:rFonts w:asciiTheme="majorBidi" w:eastAsia="Microsoft YaHei" w:hAnsiTheme="majorBidi" w:cstheme="majorBidi"/>
+          <w:b/>
+          <w:bCs/>
+          <w:color w:val="000000"/>
+          <w:sz w:val="24"/>
+          <w:szCs w:val="24"/>
+          <w:lang w:val="fr-FR"/>
+        </w:rPr>
+      </w:pPr>
+    </w:p>
+    <w:p>
+      <w:pPr>
+        <w:shd w:val="clear" w:color="auto" w:fill="FFFFFF"/>
+        <w:spacing w:after="24" w:line="285" w:lineRule="atLeast"/>
+        <w:textAlignment w:val="baseline"/>
+        <w:rPr>
+          <w:rFonts w:asciiTheme="majorBidi" w:eastAsia="Microsoft YaHei" w:hAnsiTheme="majorBidi" w:cstheme="majorBidi"/>
+          <w:color w:val="000000"/>
+          <w:sz w:val="24"/>
+          <w:szCs w:val="24"/>
+          <w:lang w:val="fr-FR"/>
+        </w:rPr>
+      </w:pPr>
+      <w:proofErr w:type="spellStart"/>
+      <w:r>
+        <w:rPr>
+          <w:rFonts w:asciiTheme="majorBidi" w:eastAsia="Microsoft YaHei" w:hAnsiTheme="majorBidi" w:cstheme="majorBidi"/>
+          <w:color w:val="000000"/>
+          <w:sz w:val="24"/>
+          <w:szCs w:val="24"/>
+          <w:lang w:val="fr-FR"/>
+        </w:rPr>
+        <w:t>Packet</w:t>
+      </w:r>
+      <w:proofErr w:type="spellEnd"/>
+      <w:r>
+        <w:rPr>
+          <w:rFonts w:asciiTheme="majorBidi" w:eastAsia="Microsoft YaHei" w:hAnsiTheme="majorBidi" w:cstheme="majorBidi"/>
+          <w:color w:val="000000"/>
+          <w:sz w:val="24"/>
+          <w:szCs w:val="24"/>
+          <w:lang w:val="fr-FR"/>
+        </w:rPr>
+        <w:t xml:space="preserve"> Format :</w:t>
+      </w:r>
+    </w:p>
+    <w:p>
+      <w:pPr>
+        <w:pStyle w:val="level1"/>
+        <w:numPr>
+          <w:ilvl w:val="0"/>
+          <w:numId w:val="12"/>
+        </w:numPr>
+        <w:shd w:val="clear" w:color="auto" w:fill="FFFFFF"/>
+        <w:spacing w:before="0" w:beforeAutospacing="0" w:after="0" w:afterAutospacing="0"/>
+        <w:ind w:left="360"/>
+        <w:rPr>
+          <w:rFonts w:ascii="Arial" w:hAnsi="Arial" w:cs="Arial"/>
+          <w:color w:val="333333"/>
+          <w:sz w:val="21"/>
+          <w:szCs w:val="21"/>
+        </w:rPr>
+      </w:pPr>
+      <w:r>
+        <w:rPr>
+          <w:rFonts w:ascii="Arial" w:hAnsi="Arial" w:cs="Arial"/>
+          <w:color w:val="333333"/>
+          <w:sz w:val="21"/>
+          <w:szCs w:val="21"/>
+        </w:rPr>
+        <w:t xml:space="preserve">8 symbol </w:t>
+      </w:r>
+      <w:proofErr w:type="gramStart"/>
+      <w:r>
+        <w:rPr>
+          <w:rFonts w:ascii="Arial" w:hAnsi="Arial" w:cs="Arial"/>
+          <w:color w:val="333333"/>
+          <w:sz w:val="21"/>
+          <w:szCs w:val="21"/>
+        </w:rPr>
+        <w:t>PREAMBLE</w:t>
+      </w:r>
+      <w:proofErr w:type="gramEnd"/>
+    </w:p>
+    <w:p>
+      <w:pPr>
+        <w:pStyle w:val="level1"/>
+        <w:numPr>
+          <w:ilvl w:val="0"/>
+          <w:numId w:val="12"/>
+        </w:numPr>
+        <w:shd w:val="clear" w:color="auto" w:fill="FFFFFF"/>
+        <w:spacing w:before="0" w:beforeAutospacing="0" w:after="0" w:afterAutospacing="0"/>
+        <w:ind w:left="360"/>
+        <w:rPr>
+          <w:rFonts w:ascii="Arial" w:hAnsi="Arial" w:cs="Arial"/>
+          <w:color w:val="333333"/>
+          <w:sz w:val="21"/>
+          <w:szCs w:val="21"/>
+        </w:rPr>
+      </w:pPr>
+      <w:r>
+        <w:rPr>
+          <w:rFonts w:ascii="Arial" w:hAnsi="Arial" w:cs="Arial"/>
+          <w:color w:val="333333"/>
+          <w:sz w:val="21"/>
+          <w:szCs w:val="21"/>
+        </w:rPr>
+        <w:t>Explicit header with header CRC (handled internally by the radio)</w:t>
+      </w:r>
+    </w:p>
+    <w:p>
+      <w:pPr>
+        <w:pStyle w:val="level1"/>
+        <w:numPr>
+          <w:ilvl w:val="0"/>
+          <w:numId w:val="12"/>
+        </w:numPr>
+        <w:shd w:val="clear" w:color="auto" w:fill="FFFFFF"/>
+        <w:spacing w:before="0" w:beforeAutospacing="0" w:after="0" w:afterAutospacing="0"/>
+        <w:ind w:left="360"/>
+        <w:rPr>
+          <w:rFonts w:ascii="Arial" w:hAnsi="Arial" w:cs="Arial"/>
+          <w:color w:val="333333"/>
+          <w:sz w:val="21"/>
+          <w:szCs w:val="21"/>
+        </w:rPr>
+      </w:pPr>
+      <w:r>
+        <w:rPr>
+          <w:rFonts w:ascii="Arial" w:hAnsi="Arial" w:cs="Arial"/>
+          <w:color w:val="333333"/>
+          <w:sz w:val="21"/>
+          <w:szCs w:val="21"/>
+        </w:rPr>
+        <w:t>4 octets HEADER: (TO, FROM, ID, FLAGS)</w:t>
+      </w:r>
+    </w:p>
+    <w:p>
+      <w:pPr>
+        <w:pStyle w:val="level1"/>
+        <w:numPr>
+          <w:ilvl w:val="0"/>
+          <w:numId w:val="12"/>
+        </w:numPr>
+        <w:shd w:val="clear" w:color="auto" w:fill="FFFFFF"/>
+        <w:spacing w:before="0" w:beforeAutospacing="0" w:after="0" w:afterAutospacing="0"/>
+        <w:ind w:left="360"/>
+        <w:rPr>
+          <w:rFonts w:ascii="Arial" w:hAnsi="Arial" w:cs="Arial"/>
+          <w:color w:val="333333"/>
+          <w:sz w:val="21"/>
+          <w:szCs w:val="21"/>
+        </w:rPr>
+      </w:pPr>
+      <w:r>
+        <w:rPr>
+          <w:rFonts w:ascii="Arial" w:hAnsi="Arial" w:cs="Arial"/>
+          <w:color w:val="333333"/>
+          <w:sz w:val="21"/>
+          <w:szCs w:val="21"/>
+        </w:rPr>
+        <w:t>0 to 251 octets DATA</w:t>
+      </w:r>
+    </w:p>
+    <w:p>
+      <w:pPr>
+        <w:pStyle w:val="level1"/>
+        <w:numPr>
+          <w:ilvl w:val="0"/>
+          <w:numId w:val="12"/>
+        </w:numPr>
+        <w:shd w:val="clear" w:color="auto" w:fill="FFFFFF"/>
+        <w:spacing w:before="0" w:beforeAutospacing="0" w:after="0" w:afterAutospacing="0"/>
+        <w:ind w:left="360"/>
+        <w:rPr>
+          <w:rFonts w:ascii="Arial" w:hAnsi="Arial" w:cs="Arial"/>
+          <w:color w:val="333333"/>
+          <w:sz w:val="21"/>
+          <w:szCs w:val="21"/>
+        </w:rPr>
+      </w:pPr>
+      <w:r>
+        <w:rPr>
+          <w:rFonts w:ascii="Arial" w:hAnsi="Arial" w:cs="Arial"/>
+          <w:color w:val="333333"/>
+          <w:sz w:val="21"/>
+          <w:szCs w:val="21"/>
+        </w:rPr>
+        <w:t>CRC (handled internally by the radio)</w:t>
+      </w:r>
+    </w:p>
+    <w:p>
+      <w:pPr>
+        <w:shd w:val="clear" w:color="auto" w:fill="FFFFFF"/>
+        <w:spacing w:after="24" w:line="285" w:lineRule="atLeast"/>
+        <w:textAlignment w:val="baseline"/>
+        <w:rPr>
+          <w:rFonts w:asciiTheme="majorBidi" w:eastAsia="Microsoft YaHei" w:hAnsiTheme="majorBidi" w:cstheme="majorBidi"/>
+          <w:color w:val="000000"/>
+          <w:sz w:val="24"/>
+          <w:szCs w:val="24"/>
+        </w:rPr>
+      </w:pPr>
+    </w:p>
+    <w:p>
+      <w:pPr>
+        <w:shd w:val="clear" w:color="auto" w:fill="FFFFFF"/>
+        <w:spacing w:after="24" w:line="285" w:lineRule="atLeast"/>
+        <w:textAlignment w:val="baseline"/>
+        <w:rPr>
+          <w:rFonts w:asciiTheme="majorBidi" w:eastAsia="Microsoft YaHei" w:hAnsiTheme="majorBidi" w:cstheme="majorBidi"/>
+          <w:color w:val="000000"/>
+          <w:sz w:val="24"/>
+          <w:szCs w:val="24"/>
+        </w:rPr>
+      </w:pPr>
+      <w:r>
+        <w:rPr>
+          <w:noProof/>
+        </w:rPr>
+        <w:drawing>
+          <wp:inline distT="0" distB="0" distL="0" distR="0" wp14:anchorId="2B9AF4B0" wp14:editId="36932D57">
+            <wp:extent cx="5943600" cy="2033905"/>
+            <wp:effectExtent l="0" t="0" r="0" b="4445"/>
+            <wp:docPr id="1" name="Picture 1"/>
+            <wp:cNvGraphicFramePr>
+              <a:graphicFrameLocks xmlns:a="http://schemas.openxmlformats.org/drawingml/2006/main" noChangeAspect="1"/>
+            </wp:cNvGraphicFramePr>
+            <a:graphic xmlns:a="http://schemas.openxmlformats.org/drawingml/2006/main">
+              <a:graphicData uri="http://schemas.openxmlformats.org/drawingml/2006/picture">
+                <pic:pic xmlns:pic="http://schemas.openxmlformats.org/drawingml/2006/picture">
+                  <pic:nvPicPr>
+                    <pic:cNvPr id="1" name=""/>
+                    <pic:cNvPicPr/>
+                  </pic:nvPicPr>
+                  <pic:blipFill>
+                    <a:blip r:embed="rId7"/>
+                    <a:stretch>
+                      <a:fillRect/>
+                    </a:stretch>
+                  </pic:blipFill>
+                  <pic:spPr>
+                    <a:xfrm>
+                      <a:off x="0" y="0"/>
+                      <a:ext cx="5943600" cy="2033905"/>
+                    </a:xfrm>
+                    <a:prstGeom prst="rect">
+                      <a:avLst/>
+                    </a:prstGeom>
+                  </pic:spPr>
+                </pic:pic>
+              </a:graphicData>
+            </a:graphic>
+          </wp:inline>
+        </w:drawing>
+      </w:r>
+    </w:p>
+    <w:p>
+      <w:pPr>
+        <w:shd w:val="clear" w:color="auto" w:fill="FFFFFF"/>
+        <w:spacing w:after="24" w:line="285" w:lineRule="atLeast"/>
+        <w:textAlignment w:val="baseline"/>
+        <w:rPr>
+          <w:rFonts w:asciiTheme="majorBidi" w:eastAsia="Microsoft YaHei" w:hAnsiTheme="majorBidi" w:cstheme="majorBidi"/>
+          <w:color w:val="000000"/>
+          <w:sz w:val="24"/>
+          <w:szCs w:val="24"/>
+        </w:rPr>
+      </w:pPr>
+    </w:p>
+    <w:p>
+      <w:pPr>
+        <w:shd w:val="clear" w:color="auto" w:fill="FFFFFF"/>
+        <w:spacing w:after="24" w:line="285" w:lineRule="atLeast"/>
+        <w:textAlignment w:val="baseline"/>
+        <w:rPr>
+          <w:rFonts w:asciiTheme="majorBidi" w:eastAsia="Microsoft YaHei" w:hAnsiTheme="majorBidi" w:cstheme="majorBidi"/>
+          <w:color w:val="000000"/>
+          <w:sz w:val="24"/>
+          <w:szCs w:val="24"/>
+        </w:rPr>
+      </w:pPr>
+      <w:r>
+        <w:rPr>
+          <w:rFonts w:asciiTheme="majorBidi" w:eastAsia="Microsoft YaHei" w:hAnsiTheme="majorBidi" w:cstheme="majorBidi"/>
+          <w:color w:val="000000"/>
+          <w:sz w:val="24"/>
+          <w:szCs w:val="24"/>
+        </w:rPr>
+        <w:t>Preamble is used to detect the start of the packet on the receiver.</w:t>
+      </w:r>
+    </w:p>
+    <w:p>
+      <w:pPr>
+        <w:shd w:val="clear" w:color="auto" w:fill="FFFFFF"/>
+        <w:spacing w:after="24" w:line="285" w:lineRule="atLeast"/>
+        <w:textAlignment w:val="baseline"/>
+        <w:rPr>
+          <w:rFonts w:asciiTheme="majorBidi" w:eastAsia="Microsoft YaHei" w:hAnsiTheme="majorBidi" w:cstheme="majorBidi"/>
+          <w:color w:val="000000"/>
+          <w:sz w:val="24"/>
+          <w:szCs w:val="24"/>
+        </w:rPr>
+      </w:pPr>
+      <w:r>
+        <w:rPr>
+          <w:rFonts w:asciiTheme="majorBidi" w:eastAsia="Microsoft YaHei" w:hAnsiTheme="majorBidi" w:cstheme="majorBidi"/>
+          <w:color w:val="000000"/>
+          <w:sz w:val="24"/>
+          <w:szCs w:val="24"/>
+        </w:rPr>
+        <w:t>Payload contains the data</w:t>
+      </w:r>
+    </w:p>
+    <w:p>
+      <w:pPr>
+        <w:shd w:val="clear" w:color="auto" w:fill="FFFFFF"/>
+        <w:spacing w:after="24" w:line="285" w:lineRule="atLeast"/>
+        <w:textAlignment w:val="baseline"/>
+        <w:rPr>
+          <w:rFonts w:asciiTheme="majorBidi" w:eastAsia="Microsoft YaHei" w:hAnsiTheme="majorBidi" w:cstheme="majorBidi"/>
+          <w:b/>
+          <w:bCs/>
+          <w:color w:val="000000"/>
+          <w:sz w:val="24"/>
+          <w:szCs w:val="24"/>
+        </w:rPr>
+      </w:pPr>
+    </w:p>
+    <w:p>
+      <w:pPr>
+        <w:shd w:val="clear" w:color="auto" w:fill="FFFFFF"/>
+        <w:spacing w:after="24" w:line="285" w:lineRule="atLeast"/>
+        <w:textAlignment w:val="baseline"/>
+        <w:rPr>
+          <w:rFonts w:asciiTheme="majorBidi" w:eastAsia="Microsoft YaHei" w:hAnsiTheme="majorBidi" w:cstheme="majorBidi"/>
+          <w:b/>
+          <w:bCs/>
+          <w:color w:val="000000"/>
+          <w:sz w:val="24"/>
+          <w:szCs w:val="24"/>
+        </w:rPr>
+      </w:pPr>
+    </w:p>
+    <w:p>
+      <w:pPr>
+        <w:shd w:val="clear" w:color="auto" w:fill="FFFFFF"/>
+        <w:spacing w:after="24" w:line="285" w:lineRule="atLeast"/>
+        <w:textAlignment w:val="baseline"/>
+        <w:rPr>
+          <w:rFonts w:asciiTheme="majorBidi" w:eastAsia="Microsoft YaHei" w:hAnsiTheme="majorBidi" w:cstheme="majorBidi"/>
+          <w:b/>
+          <w:bCs/>
+          <w:color w:val="000000"/>
+          <w:sz w:val="24"/>
+          <w:szCs w:val="24"/>
+        </w:rPr>
+      </w:pPr>
+    </w:p>
+    <w:p>
+      <w:pPr>
         <w:pStyle w:val="ListParagraph"/>
         <w:numPr>
           <w:ilvl w:val="0"/>
@@ -1872,6 +2450,8 @@
           <w:szCs w:val="24"/>
         </w:rPr>
       </w:pPr>
+      <w:bookmarkStart w:id="0" w:name="_GoBack"/>
+      <w:bookmarkEnd w:id="0"/>
     </w:p>
     <w:p>
       <w:pPr>
@@ -1937,7 +2517,31 @@
           <w:u w:val="single"/>
           <w:lang w:val="fr-FR"/>
         </w:rPr>
-        <w:t>Code I : (listener qui va écouter Arduino en utilisant le serial correspondant)</w:t>
+        <w:t>Code I : (</w:t>
+      </w:r>
+      <w:proofErr w:type="spellStart"/>
+      <w:r>
+        <w:rPr>
+          <w:rFonts w:asciiTheme="majorBidi" w:eastAsia="Microsoft YaHei" w:hAnsiTheme="majorBidi" w:cstheme="majorBidi"/>
+          <w:color w:val="000000"/>
+          <w:sz w:val="24"/>
+          <w:szCs w:val="24"/>
+          <w:u w:val="single"/>
+          <w:lang w:val="fr-FR"/>
+        </w:rPr>
+        <w:t>listener</w:t>
+      </w:r>
+      <w:proofErr w:type="spellEnd"/>
+      <w:r>
+        <w:rPr>
+          <w:rFonts w:asciiTheme="majorBidi" w:eastAsia="Microsoft YaHei" w:hAnsiTheme="majorBidi" w:cstheme="majorBidi"/>
+          <w:color w:val="000000"/>
+          <w:sz w:val="24"/>
+          <w:szCs w:val="24"/>
+          <w:u w:val="single"/>
+          <w:lang w:val="fr-FR"/>
+        </w:rPr>
+        <w:t xml:space="preserve"> qui va écouter Arduino en utilisant le serial correspondant)</w:t>
       </w:r>
     </w:p>
     <w:p>
@@ -1956,1394 +2560,6 @@
     </w:p>
     <w:p>
       <w:pPr>
-        <w:shd w:val="clear" w:color="auto" w:fill="121212"/>
-        <w:spacing w:after="0" w:line="285" w:lineRule="atLeast"/>
-        <w:rPr>
-          <w:rFonts w:ascii="Consolas" w:eastAsia="Times New Roman" w:hAnsi="Consolas" w:cs="Times New Roman"/>
-          <w:color w:val="CBCDD2"/>
-          <w:sz w:val="21"/>
-          <w:szCs w:val="21"/>
-        </w:rPr>
-      </w:pPr>
-      <w:r>
-        <w:rPr>
-          <w:rFonts w:ascii="Consolas" w:eastAsia="Times New Roman" w:hAnsi="Consolas" w:cs="Times New Roman"/>
-          <w:color w:val="78BD65"/>
-          <w:sz w:val="21"/>
-          <w:szCs w:val="21"/>
-        </w:rPr>
-        <w:t>import</w:t>
-      </w:r>
-      <w:r>
-        <w:rPr>
-          <w:rFonts w:ascii="Consolas" w:eastAsia="Times New Roman" w:hAnsi="Consolas" w:cs="Times New Roman"/>
-          <w:color w:val="CBCDD2"/>
-          <w:sz w:val="21"/>
-          <w:szCs w:val="21"/>
-        </w:rPr>
-        <w:t> serial </w:t>
-      </w:r>
-      <w:r>
-        <w:rPr>
-          <w:rFonts w:ascii="Consolas" w:eastAsia="Times New Roman" w:hAnsi="Consolas" w:cs="Times New Roman"/>
-          <w:color w:val="686B78"/>
-          <w:sz w:val="21"/>
-          <w:szCs w:val="21"/>
-        </w:rPr>
-        <w:t>#Serial imported for Serial communication</w:t>
-      </w:r>
-    </w:p>
-    <w:p>
-      <w:pPr>
-        <w:shd w:val="clear" w:color="auto" w:fill="121212"/>
-        <w:spacing w:after="0" w:line="285" w:lineRule="atLeast"/>
-        <w:rPr>
-          <w:rFonts w:ascii="Consolas" w:eastAsia="Times New Roman" w:hAnsi="Consolas" w:cs="Times New Roman"/>
-          <w:color w:val="CBCDD2"/>
-          <w:sz w:val="21"/>
-          <w:szCs w:val="21"/>
-        </w:rPr>
-      </w:pPr>
-      <w:r>
-        <w:rPr>
-          <w:rFonts w:ascii="Consolas" w:eastAsia="Times New Roman" w:hAnsi="Consolas" w:cs="Times New Roman"/>
-          <w:color w:val="78BD65"/>
-          <w:sz w:val="21"/>
-          <w:szCs w:val="21"/>
-        </w:rPr>
-        <w:t>import</w:t>
-      </w:r>
-      <w:r>
-        <w:rPr>
-          <w:rFonts w:ascii="Consolas" w:eastAsia="Times New Roman" w:hAnsi="Consolas" w:cs="Times New Roman"/>
-          <w:color w:val="CBCDD2"/>
-          <w:sz w:val="21"/>
-          <w:szCs w:val="21"/>
-        </w:rPr>
-        <w:t> time </w:t>
-      </w:r>
-      <w:r>
-        <w:rPr>
-          <w:rFonts w:ascii="Consolas" w:eastAsia="Times New Roman" w:hAnsi="Consolas" w:cs="Times New Roman"/>
-          <w:color w:val="686B78"/>
-          <w:sz w:val="21"/>
-          <w:szCs w:val="21"/>
-        </w:rPr>
-        <w:t>#Required to use delay functions</w:t>
-      </w:r>
-    </w:p>
-    <w:p>
-      <w:pPr>
-        <w:shd w:val="clear" w:color="auto" w:fill="121212"/>
-        <w:spacing w:after="0" w:line="285" w:lineRule="atLeast"/>
-        <w:rPr>
-          <w:rFonts w:ascii="Consolas" w:eastAsia="Times New Roman" w:hAnsi="Consolas" w:cs="Times New Roman"/>
-          <w:i/>
-          <w:iCs/>
-          <w:color w:val="EB3D54"/>
-          <w:sz w:val="21"/>
-          <w:szCs w:val="21"/>
-        </w:rPr>
-      </w:pPr>
-    </w:p>
-    <w:p>
-      <w:pPr>
-        <w:shd w:val="clear" w:color="auto" w:fill="121212"/>
-        <w:spacing w:after="0" w:line="285" w:lineRule="atLeast"/>
-        <w:rPr>
-          <w:rFonts w:ascii="Consolas" w:eastAsia="Times New Roman" w:hAnsi="Consolas" w:cs="Times New Roman"/>
-          <w:color w:val="CBCDD2"/>
-          <w:sz w:val="21"/>
-          <w:szCs w:val="21"/>
-        </w:rPr>
-      </w:pPr>
-      <w:r>
-        <w:rPr>
-          <w:rFonts w:ascii="Consolas" w:eastAsia="Times New Roman" w:hAnsi="Consolas" w:cs="Times New Roman"/>
-          <w:i/>
-          <w:iCs/>
-          <w:color w:val="EB3D54"/>
-          <w:sz w:val="21"/>
-          <w:szCs w:val="21"/>
-        </w:rPr>
-        <w:t>def</w:t>
-      </w:r>
-      <w:r>
-        <w:rPr>
-          <w:rFonts w:ascii="Consolas" w:eastAsia="Times New Roman" w:hAnsi="Consolas" w:cs="Times New Roman"/>
-          <w:color w:val="CBCDD2"/>
-          <w:sz w:val="21"/>
-          <w:szCs w:val="21"/>
-        </w:rPr>
-        <w:t> </w:t>
-      </w:r>
-      <w:r>
-        <w:rPr>
-          <w:rFonts w:ascii="Consolas" w:eastAsia="Times New Roman" w:hAnsi="Consolas" w:cs="Times New Roman"/>
-          <w:color w:val="E5CD52"/>
-          <w:sz w:val="21"/>
-          <w:szCs w:val="21"/>
-        </w:rPr>
-        <w:t>initialize</w:t>
-      </w:r>
-      <w:r>
-        <w:rPr>
-          <w:rFonts w:ascii="Consolas" w:eastAsia="Times New Roman" w:hAnsi="Consolas" w:cs="Times New Roman"/>
-          <w:color w:val="CBCDD2"/>
-          <w:sz w:val="21"/>
-          <w:szCs w:val="21"/>
-        </w:rPr>
-        <w:t>() :</w:t>
-      </w:r>
-    </w:p>
-    <w:p>
-      <w:pPr>
-        <w:shd w:val="clear" w:color="auto" w:fill="121212"/>
-        <w:spacing w:after="0" w:line="285" w:lineRule="atLeast"/>
-        <w:rPr>
-          <w:rFonts w:ascii="Consolas" w:eastAsia="Times New Roman" w:hAnsi="Consolas" w:cs="Times New Roman"/>
-          <w:color w:val="CBCDD2"/>
-          <w:sz w:val="21"/>
-          <w:szCs w:val="21"/>
-        </w:rPr>
-      </w:pPr>
-      <w:r>
-        <w:rPr>
-          <w:rFonts w:ascii="Consolas" w:eastAsia="Times New Roman" w:hAnsi="Consolas" w:cs="Times New Roman"/>
-          <w:color w:val="CBCDD2"/>
-          <w:sz w:val="21"/>
-          <w:szCs w:val="21"/>
-        </w:rPr>
-        <w:t>    ArduinoSerial </w:t>
-      </w:r>
-      <w:r>
-        <w:rPr>
-          <w:rFonts w:ascii="Consolas" w:eastAsia="Times New Roman" w:hAnsi="Consolas" w:cs="Times New Roman"/>
-          <w:color w:val="78BD65"/>
-          <w:sz w:val="21"/>
-          <w:szCs w:val="21"/>
-        </w:rPr>
-        <w:t>=</w:t>
-      </w:r>
-      <w:r>
-        <w:rPr>
-          <w:rFonts w:ascii="Consolas" w:eastAsia="Times New Roman" w:hAnsi="Consolas" w:cs="Times New Roman"/>
-          <w:color w:val="CBCDD2"/>
-          <w:sz w:val="21"/>
-          <w:szCs w:val="21"/>
-        </w:rPr>
-        <w:t> serial.Serial(</w:t>
-      </w:r>
-      <w:r>
-        <w:rPr>
-          <w:rFonts w:ascii="Consolas" w:eastAsia="Times New Roman" w:hAnsi="Consolas" w:cs="Times New Roman"/>
-          <w:color w:val="4FB4D8"/>
-          <w:sz w:val="21"/>
-          <w:szCs w:val="21"/>
-        </w:rPr>
-        <w:t>'com3'</w:t>
-      </w:r>
-      <w:r>
-        <w:rPr>
-          <w:rFonts w:ascii="Consolas" w:eastAsia="Times New Roman" w:hAnsi="Consolas" w:cs="Times New Roman"/>
-          <w:color w:val="CBCDD2"/>
-          <w:sz w:val="21"/>
-          <w:szCs w:val="21"/>
-        </w:rPr>
-        <w:t>,</w:t>
-      </w:r>
-      <w:r>
-        <w:rPr>
-          <w:rFonts w:ascii="Consolas" w:eastAsia="Times New Roman" w:hAnsi="Consolas" w:cs="Times New Roman"/>
-          <w:color w:val="EF7C2A"/>
-          <w:sz w:val="21"/>
-          <w:szCs w:val="21"/>
-        </w:rPr>
-        <w:t>115200</w:t>
-      </w:r>
-      <w:r>
-        <w:rPr>
-          <w:rFonts w:ascii="Consolas" w:eastAsia="Times New Roman" w:hAnsi="Consolas" w:cs="Times New Roman"/>
-          <w:color w:val="CBCDD2"/>
-          <w:sz w:val="21"/>
-          <w:szCs w:val="21"/>
-        </w:rPr>
-        <w:t>)</w:t>
-      </w:r>
-    </w:p>
-    <w:p>
-      <w:pPr>
-        <w:shd w:val="clear" w:color="auto" w:fill="121212"/>
-        <w:spacing w:after="0" w:line="285" w:lineRule="atLeast"/>
-        <w:rPr>
-          <w:rFonts w:ascii="Consolas" w:eastAsia="Times New Roman" w:hAnsi="Consolas" w:cs="Times New Roman"/>
-          <w:color w:val="CBCDD2"/>
-          <w:sz w:val="21"/>
-          <w:szCs w:val="21"/>
-        </w:rPr>
-      </w:pPr>
-      <w:r>
-        <w:rPr>
-          <w:rFonts w:ascii="Consolas" w:eastAsia="Times New Roman" w:hAnsi="Consolas" w:cs="Times New Roman"/>
-          <w:color w:val="CBCDD2"/>
-          <w:sz w:val="21"/>
-          <w:szCs w:val="21"/>
-        </w:rPr>
-        <w:t>    time.sleep(</w:t>
-      </w:r>
-      <w:r>
-        <w:rPr>
-          <w:rFonts w:ascii="Consolas" w:eastAsia="Times New Roman" w:hAnsi="Consolas" w:cs="Times New Roman"/>
-          <w:color w:val="EF7C2A"/>
-          <w:sz w:val="21"/>
-          <w:szCs w:val="21"/>
-        </w:rPr>
-        <w:t>2</w:t>
-      </w:r>
-      <w:r>
-        <w:rPr>
-          <w:rFonts w:ascii="Consolas" w:eastAsia="Times New Roman" w:hAnsi="Consolas" w:cs="Times New Roman"/>
-          <w:color w:val="CBCDD2"/>
-          <w:sz w:val="21"/>
-          <w:szCs w:val="21"/>
-        </w:rPr>
-        <w:t>)</w:t>
-      </w:r>
-    </w:p>
-    <w:p>
-      <w:pPr>
-        <w:shd w:val="clear" w:color="auto" w:fill="121212"/>
-        <w:spacing w:after="0" w:line="285" w:lineRule="atLeast"/>
-        <w:rPr>
-          <w:rFonts w:ascii="Consolas" w:eastAsia="Times New Roman" w:hAnsi="Consolas" w:cs="Times New Roman"/>
-          <w:color w:val="CBCDD2"/>
-          <w:sz w:val="21"/>
-          <w:szCs w:val="21"/>
-        </w:rPr>
-      </w:pPr>
-      <w:r>
-        <w:rPr>
-          <w:rFonts w:ascii="Consolas" w:eastAsia="Times New Roman" w:hAnsi="Consolas" w:cs="Times New Roman"/>
-          <w:color w:val="CBCDD2"/>
-          <w:sz w:val="21"/>
-          <w:szCs w:val="21"/>
-        </w:rPr>
-        <w:t>    </w:t>
-      </w:r>
-      <w:r>
-        <w:rPr>
-          <w:rFonts w:ascii="Consolas" w:eastAsia="Times New Roman" w:hAnsi="Consolas" w:cs="Times New Roman"/>
-          <w:color w:val="78BD65"/>
-          <w:sz w:val="21"/>
-          <w:szCs w:val="21"/>
-        </w:rPr>
-        <w:t>return</w:t>
-      </w:r>
-      <w:r>
-        <w:rPr>
-          <w:rFonts w:ascii="Consolas" w:eastAsia="Times New Roman" w:hAnsi="Consolas" w:cs="Times New Roman"/>
-          <w:color w:val="CBCDD2"/>
-          <w:sz w:val="21"/>
-          <w:szCs w:val="21"/>
-        </w:rPr>
-        <w:t> ArduinoSerial</w:t>
-      </w:r>
-    </w:p>
-    <w:p>
-      <w:pPr>
-        <w:shd w:val="clear" w:color="auto" w:fill="121212"/>
-        <w:spacing w:after="0" w:line="285" w:lineRule="atLeast"/>
-        <w:rPr>
-          <w:rFonts w:ascii="Consolas" w:eastAsia="Times New Roman" w:hAnsi="Consolas" w:cs="Times New Roman"/>
-          <w:color w:val="CBCDD2"/>
-          <w:sz w:val="21"/>
-          <w:szCs w:val="21"/>
-        </w:rPr>
-      </w:pPr>
-    </w:p>
-    <w:p>
-      <w:pPr>
-        <w:shd w:val="clear" w:color="auto" w:fill="121212"/>
-        <w:spacing w:after="0" w:line="285" w:lineRule="atLeast"/>
-        <w:rPr>
-          <w:rFonts w:ascii="Consolas" w:eastAsia="Times New Roman" w:hAnsi="Consolas" w:cs="Times New Roman"/>
-          <w:color w:val="CBCDD2"/>
-          <w:sz w:val="21"/>
-          <w:szCs w:val="21"/>
-        </w:rPr>
-      </w:pPr>
-      <w:r>
-        <w:rPr>
-          <w:rFonts w:ascii="Consolas" w:eastAsia="Times New Roman" w:hAnsi="Consolas" w:cs="Times New Roman"/>
-          <w:i/>
-          <w:iCs/>
-          <w:color w:val="EB3D54"/>
-          <w:sz w:val="21"/>
-          <w:szCs w:val="21"/>
-        </w:rPr>
-        <w:t>def</w:t>
-      </w:r>
-      <w:r>
-        <w:rPr>
-          <w:rFonts w:ascii="Consolas" w:eastAsia="Times New Roman" w:hAnsi="Consolas" w:cs="Times New Roman"/>
-          <w:color w:val="CBCDD2"/>
-          <w:sz w:val="21"/>
-          <w:szCs w:val="21"/>
-        </w:rPr>
-        <w:t> </w:t>
-      </w:r>
-      <w:r>
-        <w:rPr>
-          <w:rFonts w:ascii="Consolas" w:eastAsia="Times New Roman" w:hAnsi="Consolas" w:cs="Times New Roman"/>
-          <w:color w:val="E5CD52"/>
-          <w:sz w:val="21"/>
-          <w:szCs w:val="21"/>
-        </w:rPr>
-        <w:t>read</w:t>
-      </w:r>
-      <w:r>
-        <w:rPr>
-          <w:rFonts w:ascii="Consolas" w:eastAsia="Times New Roman" w:hAnsi="Consolas" w:cs="Times New Roman"/>
-          <w:color w:val="CBCDD2"/>
-          <w:sz w:val="21"/>
-          <w:szCs w:val="21"/>
-        </w:rPr>
-        <w:t>(</w:t>
-      </w:r>
-      <w:r>
-        <w:rPr>
-          <w:rFonts w:ascii="Consolas" w:eastAsia="Times New Roman" w:hAnsi="Consolas" w:cs="Times New Roman"/>
-          <w:i/>
-          <w:iCs/>
-          <w:color w:val="E5CD52"/>
-          <w:sz w:val="21"/>
-          <w:szCs w:val="21"/>
-        </w:rPr>
-        <w:t>ArduinoSerial</w:t>
-      </w:r>
-      <w:r>
-        <w:rPr>
-          <w:rFonts w:ascii="Consolas" w:eastAsia="Times New Roman" w:hAnsi="Consolas" w:cs="Times New Roman"/>
-          <w:color w:val="CBCDD2"/>
-          <w:sz w:val="21"/>
-          <w:szCs w:val="21"/>
-        </w:rPr>
-        <w:t>, </w:t>
-      </w:r>
-      <w:r>
-        <w:rPr>
-          <w:rFonts w:ascii="Consolas" w:eastAsia="Times New Roman" w:hAnsi="Consolas" w:cs="Times New Roman"/>
-          <w:i/>
-          <w:iCs/>
-          <w:color w:val="E5CD52"/>
-          <w:sz w:val="21"/>
-          <w:szCs w:val="21"/>
-        </w:rPr>
-        <w:t>liste1</w:t>
-      </w:r>
-      <w:r>
-        <w:rPr>
-          <w:rFonts w:ascii="Consolas" w:eastAsia="Times New Roman" w:hAnsi="Consolas" w:cs="Times New Roman"/>
-          <w:color w:val="CBCDD2"/>
-          <w:sz w:val="21"/>
-          <w:szCs w:val="21"/>
-        </w:rPr>
-        <w:t>):</w:t>
-      </w:r>
-    </w:p>
-    <w:p>
-      <w:pPr>
-        <w:shd w:val="clear" w:color="auto" w:fill="121212"/>
-        <w:spacing w:after="0" w:line="285" w:lineRule="atLeast"/>
-        <w:rPr>
-          <w:rFonts w:ascii="Consolas" w:eastAsia="Times New Roman" w:hAnsi="Consolas" w:cs="Times New Roman"/>
-          <w:color w:val="CBCDD2"/>
-          <w:sz w:val="21"/>
-          <w:szCs w:val="21"/>
-        </w:rPr>
-      </w:pPr>
-      <w:r>
-        <w:rPr>
-          <w:rFonts w:ascii="Consolas" w:eastAsia="Times New Roman" w:hAnsi="Consolas" w:cs="Times New Roman"/>
-          <w:color w:val="CBCDD2"/>
-          <w:sz w:val="21"/>
-          <w:szCs w:val="21"/>
-        </w:rPr>
-        <w:t>    a </w:t>
-      </w:r>
-      <w:r>
-        <w:rPr>
-          <w:rFonts w:ascii="Consolas" w:eastAsia="Times New Roman" w:hAnsi="Consolas" w:cs="Times New Roman"/>
-          <w:color w:val="78BD65"/>
-          <w:sz w:val="21"/>
-          <w:szCs w:val="21"/>
-        </w:rPr>
-        <w:t>=</w:t>
-      </w:r>
-      <w:r>
-        <w:rPr>
-          <w:rFonts w:ascii="Consolas" w:eastAsia="Times New Roman" w:hAnsi="Consolas" w:cs="Times New Roman"/>
-          <w:color w:val="CBCDD2"/>
-          <w:sz w:val="21"/>
-          <w:szCs w:val="21"/>
-        </w:rPr>
-        <w:t> ArduinoSerial.readline()</w:t>
-      </w:r>
-    </w:p>
-    <w:p>
-      <w:pPr>
-        <w:shd w:val="clear" w:color="auto" w:fill="121212"/>
-        <w:spacing w:after="0" w:line="285" w:lineRule="atLeast"/>
-        <w:rPr>
-          <w:rFonts w:ascii="Consolas" w:eastAsia="Times New Roman" w:hAnsi="Consolas" w:cs="Times New Roman"/>
-          <w:color w:val="CBCDD2"/>
-          <w:sz w:val="21"/>
-          <w:szCs w:val="21"/>
-        </w:rPr>
-      </w:pPr>
-      <w:r>
-        <w:rPr>
-          <w:rFonts w:ascii="Consolas" w:eastAsia="Times New Roman" w:hAnsi="Consolas" w:cs="Times New Roman"/>
-          <w:color w:val="CBCDD2"/>
-          <w:sz w:val="21"/>
-          <w:szCs w:val="21"/>
-        </w:rPr>
-        <w:t>    liste1.append(</w:t>
-      </w:r>
-      <w:r>
-        <w:rPr>
-          <w:rFonts w:ascii="Consolas" w:eastAsia="Times New Roman" w:hAnsi="Consolas" w:cs="Times New Roman"/>
-          <w:color w:val="EB3D54"/>
-          <w:sz w:val="21"/>
-          <w:szCs w:val="21"/>
-        </w:rPr>
-        <w:t>int</w:t>
-      </w:r>
-      <w:r>
-        <w:rPr>
-          <w:rFonts w:ascii="Consolas" w:eastAsia="Times New Roman" w:hAnsi="Consolas" w:cs="Times New Roman"/>
-          <w:color w:val="CBCDD2"/>
-          <w:sz w:val="21"/>
-          <w:szCs w:val="21"/>
-        </w:rPr>
-        <w:t>(a.decode().replace(</w:t>
-      </w:r>
-      <w:r>
-        <w:rPr>
-          <w:rFonts w:ascii="Consolas" w:eastAsia="Times New Roman" w:hAnsi="Consolas" w:cs="Times New Roman"/>
-          <w:color w:val="4FB4D8"/>
-          <w:sz w:val="21"/>
-          <w:szCs w:val="21"/>
-        </w:rPr>
-        <w:t>"</w:t>
-      </w:r>
-      <w:r>
-        <w:rPr>
-          <w:rFonts w:ascii="Consolas" w:eastAsia="Times New Roman" w:hAnsi="Consolas" w:cs="Times New Roman"/>
-          <w:color w:val="EF7C2A"/>
-          <w:sz w:val="21"/>
-          <w:szCs w:val="21"/>
-        </w:rPr>
-        <w:t>\r\n</w:t>
-      </w:r>
-      <w:r>
-        <w:rPr>
-          <w:rFonts w:ascii="Consolas" w:eastAsia="Times New Roman" w:hAnsi="Consolas" w:cs="Times New Roman"/>
-          <w:color w:val="4FB4D8"/>
-          <w:sz w:val="21"/>
-          <w:szCs w:val="21"/>
-        </w:rPr>
-        <w:t>"</w:t>
-      </w:r>
-      <w:r>
-        <w:rPr>
-          <w:rFonts w:ascii="Consolas" w:eastAsia="Times New Roman" w:hAnsi="Consolas" w:cs="Times New Roman"/>
-          <w:color w:val="CBCDD2"/>
-          <w:sz w:val="21"/>
-          <w:szCs w:val="21"/>
-        </w:rPr>
-        <w:t>, </w:t>
-      </w:r>
-      <w:r>
-        <w:rPr>
-          <w:rFonts w:ascii="Consolas" w:eastAsia="Times New Roman" w:hAnsi="Consolas" w:cs="Times New Roman"/>
-          <w:color w:val="4FB4D8"/>
-          <w:sz w:val="21"/>
-          <w:szCs w:val="21"/>
-        </w:rPr>
-        <w:t>""</w:t>
-      </w:r>
-      <w:r>
-        <w:rPr>
-          <w:rFonts w:ascii="Consolas" w:eastAsia="Times New Roman" w:hAnsi="Consolas" w:cs="Times New Roman"/>
-          <w:color w:val="CBCDD2"/>
-          <w:sz w:val="21"/>
-          <w:szCs w:val="21"/>
-        </w:rPr>
-        <w:t>)))</w:t>
-      </w:r>
-    </w:p>
-    <w:p>
-      <w:pPr>
-        <w:shd w:val="clear" w:color="auto" w:fill="121212"/>
-        <w:spacing w:after="0" w:line="285" w:lineRule="atLeast"/>
-        <w:rPr>
-          <w:rFonts w:ascii="Consolas" w:eastAsia="Times New Roman" w:hAnsi="Consolas" w:cs="Times New Roman"/>
-          <w:color w:val="CBCDD2"/>
-          <w:sz w:val="21"/>
-          <w:szCs w:val="21"/>
-        </w:rPr>
-      </w:pPr>
-      <w:r>
-        <w:rPr>
-          <w:rFonts w:ascii="Consolas" w:eastAsia="Times New Roman" w:hAnsi="Consolas" w:cs="Times New Roman"/>
-          <w:color w:val="CBCDD2"/>
-          <w:sz w:val="21"/>
-          <w:szCs w:val="21"/>
-        </w:rPr>
-        <w:t>    </w:t>
-      </w:r>
-      <w:r>
-        <w:rPr>
-          <w:rFonts w:ascii="Consolas" w:eastAsia="Times New Roman" w:hAnsi="Consolas" w:cs="Times New Roman"/>
-          <w:color w:val="78BD65"/>
-          <w:sz w:val="21"/>
-          <w:szCs w:val="21"/>
-        </w:rPr>
-        <w:t>return</w:t>
-      </w:r>
-      <w:r>
-        <w:rPr>
-          <w:rFonts w:ascii="Consolas" w:eastAsia="Times New Roman" w:hAnsi="Consolas" w:cs="Times New Roman"/>
-          <w:color w:val="CBCDD2"/>
-          <w:sz w:val="21"/>
-          <w:szCs w:val="21"/>
-        </w:rPr>
-        <w:t> liste1</w:t>
-      </w:r>
-    </w:p>
-    <w:p>
-      <w:pPr>
-        <w:shd w:val="clear" w:color="auto" w:fill="121212"/>
-        <w:spacing w:after="0" w:line="285" w:lineRule="atLeast"/>
-        <w:rPr>
-          <w:rFonts w:ascii="Consolas" w:eastAsia="Times New Roman" w:hAnsi="Consolas" w:cs="Times New Roman"/>
-          <w:color w:val="CBCDD2"/>
-          <w:sz w:val="21"/>
-          <w:szCs w:val="21"/>
-        </w:rPr>
-      </w:pPr>
-    </w:p>
-    <w:p>
-      <w:pPr>
-        <w:shd w:val="clear" w:color="auto" w:fill="121212"/>
-        <w:spacing w:after="0" w:line="285" w:lineRule="atLeast"/>
-        <w:rPr>
-          <w:rFonts w:ascii="Consolas" w:eastAsia="Times New Roman" w:hAnsi="Consolas" w:cs="Times New Roman"/>
-          <w:color w:val="CBCDD2"/>
-          <w:sz w:val="21"/>
-          <w:szCs w:val="21"/>
-        </w:rPr>
-      </w:pPr>
-      <w:r>
-        <w:rPr>
-          <w:rFonts w:ascii="Consolas" w:eastAsia="Times New Roman" w:hAnsi="Consolas" w:cs="Times New Roman"/>
-          <w:i/>
-          <w:iCs/>
-          <w:color w:val="EB3D54"/>
-          <w:sz w:val="21"/>
-          <w:szCs w:val="21"/>
-        </w:rPr>
-        <w:t>def</w:t>
-      </w:r>
-      <w:r>
-        <w:rPr>
-          <w:rFonts w:ascii="Consolas" w:eastAsia="Times New Roman" w:hAnsi="Consolas" w:cs="Times New Roman"/>
-          <w:color w:val="CBCDD2"/>
-          <w:sz w:val="21"/>
-          <w:szCs w:val="21"/>
-        </w:rPr>
-        <w:t> </w:t>
-      </w:r>
-      <w:r>
-        <w:rPr>
-          <w:rFonts w:ascii="Consolas" w:eastAsia="Times New Roman" w:hAnsi="Consolas" w:cs="Times New Roman"/>
-          <w:color w:val="E5CD52"/>
-          <w:sz w:val="21"/>
-          <w:szCs w:val="21"/>
-        </w:rPr>
-        <w:t>main</w:t>
-      </w:r>
-      <w:r>
-        <w:rPr>
-          <w:rFonts w:ascii="Consolas" w:eastAsia="Times New Roman" w:hAnsi="Consolas" w:cs="Times New Roman"/>
-          <w:color w:val="CBCDD2"/>
-          <w:sz w:val="21"/>
-          <w:szCs w:val="21"/>
-        </w:rPr>
-        <w:t>():</w:t>
-      </w:r>
-    </w:p>
-    <w:p>
-      <w:pPr>
-        <w:shd w:val="clear" w:color="auto" w:fill="121212"/>
-        <w:spacing w:after="0" w:line="285" w:lineRule="atLeast"/>
-        <w:rPr>
-          <w:rFonts w:ascii="Consolas" w:eastAsia="Times New Roman" w:hAnsi="Consolas" w:cs="Times New Roman"/>
-          <w:color w:val="CBCDD2"/>
-          <w:sz w:val="21"/>
-          <w:szCs w:val="21"/>
-        </w:rPr>
-      </w:pPr>
-      <w:r>
-        <w:rPr>
-          <w:rFonts w:ascii="Consolas" w:eastAsia="Times New Roman" w:hAnsi="Consolas" w:cs="Times New Roman"/>
-          <w:color w:val="CBCDD2"/>
-          <w:sz w:val="21"/>
-          <w:szCs w:val="21"/>
-        </w:rPr>
-        <w:t>    </w:t>
-      </w:r>
-      <w:r>
-        <w:rPr>
-          <w:rFonts w:ascii="Consolas" w:eastAsia="Times New Roman" w:hAnsi="Consolas" w:cs="Times New Roman"/>
-          <w:color w:val="EF7C2A"/>
-          <w:sz w:val="21"/>
-          <w:szCs w:val="21"/>
-        </w:rPr>
-        <w:t>AS</w:t>
-      </w:r>
-      <w:r>
-        <w:rPr>
-          <w:rFonts w:ascii="Consolas" w:eastAsia="Times New Roman" w:hAnsi="Consolas" w:cs="Times New Roman"/>
-          <w:color w:val="CBCDD2"/>
-          <w:sz w:val="21"/>
-          <w:szCs w:val="21"/>
-        </w:rPr>
-        <w:t> </w:t>
-      </w:r>
-      <w:r>
-        <w:rPr>
-          <w:rFonts w:ascii="Consolas" w:eastAsia="Times New Roman" w:hAnsi="Consolas" w:cs="Times New Roman"/>
-          <w:color w:val="78BD65"/>
-          <w:sz w:val="21"/>
-          <w:szCs w:val="21"/>
-        </w:rPr>
-        <w:t>=</w:t>
-      </w:r>
-      <w:r>
-        <w:rPr>
-          <w:rFonts w:ascii="Consolas" w:eastAsia="Times New Roman" w:hAnsi="Consolas" w:cs="Times New Roman"/>
-          <w:color w:val="CBCDD2"/>
-          <w:sz w:val="21"/>
-          <w:szCs w:val="21"/>
-        </w:rPr>
-        <w:t> initialize()</w:t>
-      </w:r>
-    </w:p>
-    <w:p>
-      <w:pPr>
-        <w:shd w:val="clear" w:color="auto" w:fill="121212"/>
-        <w:spacing w:after="0" w:line="285" w:lineRule="atLeast"/>
-        <w:rPr>
-          <w:rFonts w:ascii="Consolas" w:eastAsia="Times New Roman" w:hAnsi="Consolas" w:cs="Times New Roman"/>
-          <w:color w:val="CBCDD2"/>
-          <w:sz w:val="21"/>
-          <w:szCs w:val="21"/>
-        </w:rPr>
-      </w:pPr>
-      <w:r>
-        <w:rPr>
-          <w:rFonts w:ascii="Consolas" w:eastAsia="Times New Roman" w:hAnsi="Consolas" w:cs="Times New Roman"/>
-          <w:color w:val="CBCDD2"/>
-          <w:sz w:val="21"/>
-          <w:szCs w:val="21"/>
-        </w:rPr>
-        <w:t>    </w:t>
-      </w:r>
-      <w:r>
-        <w:rPr>
-          <w:rFonts w:ascii="Consolas" w:eastAsia="Times New Roman" w:hAnsi="Consolas" w:cs="Times New Roman"/>
-          <w:color w:val="E5CD52"/>
-          <w:sz w:val="21"/>
-          <w:szCs w:val="21"/>
-        </w:rPr>
-        <w:t>print</w:t>
-      </w:r>
-      <w:r>
-        <w:rPr>
-          <w:rFonts w:ascii="Consolas" w:eastAsia="Times New Roman" w:hAnsi="Consolas" w:cs="Times New Roman"/>
-          <w:color w:val="CBCDD2"/>
-          <w:sz w:val="21"/>
-          <w:szCs w:val="21"/>
-        </w:rPr>
-        <w:t>(</w:t>
-      </w:r>
-      <w:r>
-        <w:rPr>
-          <w:rFonts w:ascii="Consolas" w:eastAsia="Times New Roman" w:hAnsi="Consolas" w:cs="Times New Roman"/>
-          <w:color w:val="4FB4D8"/>
-          <w:sz w:val="21"/>
-          <w:szCs w:val="21"/>
-        </w:rPr>
-        <w:t>"initialized"</w:t>
-      </w:r>
-      <w:r>
-        <w:rPr>
-          <w:rFonts w:ascii="Consolas" w:eastAsia="Times New Roman" w:hAnsi="Consolas" w:cs="Times New Roman"/>
-          <w:color w:val="CBCDD2"/>
-          <w:sz w:val="21"/>
-          <w:szCs w:val="21"/>
-        </w:rPr>
-        <w:t>)</w:t>
-      </w:r>
-    </w:p>
-    <w:p>
-      <w:pPr>
-        <w:shd w:val="clear" w:color="auto" w:fill="121212"/>
-        <w:spacing w:after="0" w:line="285" w:lineRule="atLeast"/>
-        <w:rPr>
-          <w:rFonts w:ascii="Consolas" w:eastAsia="Times New Roman" w:hAnsi="Consolas" w:cs="Times New Roman"/>
-          <w:color w:val="CBCDD2"/>
-          <w:sz w:val="21"/>
-          <w:szCs w:val="21"/>
-        </w:rPr>
-      </w:pPr>
-      <w:r>
-        <w:rPr>
-          <w:rFonts w:ascii="Consolas" w:eastAsia="Times New Roman" w:hAnsi="Consolas" w:cs="Times New Roman"/>
-          <w:color w:val="CBCDD2"/>
-          <w:sz w:val="21"/>
-          <w:szCs w:val="21"/>
-        </w:rPr>
-        <w:t>    liste1 </w:t>
-      </w:r>
-      <w:r>
-        <w:rPr>
-          <w:rFonts w:ascii="Consolas" w:eastAsia="Times New Roman" w:hAnsi="Consolas" w:cs="Times New Roman"/>
-          <w:color w:val="78BD65"/>
-          <w:sz w:val="21"/>
-          <w:szCs w:val="21"/>
-        </w:rPr>
-        <w:t>=</w:t>
-      </w:r>
-      <w:r>
-        <w:rPr>
-          <w:rFonts w:ascii="Consolas" w:eastAsia="Times New Roman" w:hAnsi="Consolas" w:cs="Times New Roman"/>
-          <w:color w:val="CBCDD2"/>
-          <w:sz w:val="21"/>
-          <w:szCs w:val="21"/>
-        </w:rPr>
-        <w:t> []</w:t>
-      </w:r>
-    </w:p>
-    <w:p>
-      <w:pPr>
-        <w:shd w:val="clear" w:color="auto" w:fill="121212"/>
-        <w:spacing w:after="0" w:line="285" w:lineRule="atLeast"/>
-        <w:rPr>
-          <w:rFonts w:ascii="Consolas" w:eastAsia="Times New Roman" w:hAnsi="Consolas" w:cs="Times New Roman"/>
-          <w:color w:val="CBCDD2"/>
-          <w:sz w:val="21"/>
-          <w:szCs w:val="21"/>
-        </w:rPr>
-      </w:pPr>
-      <w:r>
-        <w:rPr>
-          <w:rFonts w:ascii="Consolas" w:eastAsia="Times New Roman" w:hAnsi="Consolas" w:cs="Times New Roman"/>
-          <w:color w:val="CBCDD2"/>
-          <w:sz w:val="21"/>
-          <w:szCs w:val="21"/>
-        </w:rPr>
-        <w:t>    i </w:t>
-      </w:r>
-      <w:r>
-        <w:rPr>
-          <w:rFonts w:ascii="Consolas" w:eastAsia="Times New Roman" w:hAnsi="Consolas" w:cs="Times New Roman"/>
-          <w:color w:val="78BD65"/>
-          <w:sz w:val="21"/>
-          <w:szCs w:val="21"/>
-        </w:rPr>
-        <w:t>=</w:t>
-      </w:r>
-      <w:r>
-        <w:rPr>
-          <w:rFonts w:ascii="Consolas" w:eastAsia="Times New Roman" w:hAnsi="Consolas" w:cs="Times New Roman"/>
-          <w:color w:val="CBCDD2"/>
-          <w:sz w:val="21"/>
-          <w:szCs w:val="21"/>
-        </w:rPr>
-        <w:t> </w:t>
-      </w:r>
-      <w:r>
-        <w:rPr>
-          <w:rFonts w:ascii="Consolas" w:eastAsia="Times New Roman" w:hAnsi="Consolas" w:cs="Times New Roman"/>
-          <w:color w:val="EF7C2A"/>
-          <w:sz w:val="21"/>
-          <w:szCs w:val="21"/>
-        </w:rPr>
-        <w:t>0</w:t>
-      </w:r>
-    </w:p>
-    <w:p>
-      <w:pPr>
-        <w:shd w:val="clear" w:color="auto" w:fill="121212"/>
-        <w:spacing w:after="0" w:line="285" w:lineRule="atLeast"/>
-        <w:rPr>
-          <w:rFonts w:ascii="Consolas" w:eastAsia="Times New Roman" w:hAnsi="Consolas" w:cs="Times New Roman"/>
-          <w:color w:val="CBCDD2"/>
-          <w:sz w:val="21"/>
-          <w:szCs w:val="21"/>
-        </w:rPr>
-      </w:pPr>
-      <w:r>
-        <w:rPr>
-          <w:rFonts w:ascii="Consolas" w:eastAsia="Times New Roman" w:hAnsi="Consolas" w:cs="Times New Roman"/>
-          <w:color w:val="CBCDD2"/>
-          <w:sz w:val="21"/>
-          <w:szCs w:val="21"/>
-        </w:rPr>
-        <w:t>    </w:t>
-      </w:r>
-      <w:r>
-        <w:rPr>
-          <w:rFonts w:ascii="Consolas" w:eastAsia="Times New Roman" w:hAnsi="Consolas" w:cs="Times New Roman"/>
-          <w:color w:val="E5CD52"/>
-          <w:sz w:val="21"/>
-          <w:szCs w:val="21"/>
-        </w:rPr>
-        <w:t>print</w:t>
-      </w:r>
-      <w:r>
-        <w:rPr>
-          <w:rFonts w:ascii="Consolas" w:eastAsia="Times New Roman" w:hAnsi="Consolas" w:cs="Times New Roman"/>
-          <w:color w:val="CBCDD2"/>
-          <w:sz w:val="21"/>
-          <w:szCs w:val="21"/>
-        </w:rPr>
-        <w:t>(</w:t>
-      </w:r>
-      <w:r>
-        <w:rPr>
-          <w:rFonts w:ascii="Consolas" w:eastAsia="Times New Roman" w:hAnsi="Consolas" w:cs="Times New Roman"/>
-          <w:color w:val="4FB4D8"/>
-          <w:sz w:val="21"/>
-          <w:szCs w:val="21"/>
-        </w:rPr>
-        <w:t>"listening"</w:t>
-      </w:r>
-      <w:r>
-        <w:rPr>
-          <w:rFonts w:ascii="Consolas" w:eastAsia="Times New Roman" w:hAnsi="Consolas" w:cs="Times New Roman"/>
-          <w:color w:val="CBCDD2"/>
-          <w:sz w:val="21"/>
-          <w:szCs w:val="21"/>
-        </w:rPr>
-        <w:t>)</w:t>
-      </w:r>
-    </w:p>
-    <w:p>
-      <w:pPr>
-        <w:shd w:val="clear" w:color="auto" w:fill="121212"/>
-        <w:spacing w:after="0" w:line="285" w:lineRule="atLeast"/>
-        <w:rPr>
-          <w:rFonts w:ascii="Consolas" w:eastAsia="Times New Roman" w:hAnsi="Consolas" w:cs="Times New Roman"/>
-          <w:color w:val="CBCDD2"/>
-          <w:sz w:val="21"/>
-          <w:szCs w:val="21"/>
-        </w:rPr>
-      </w:pPr>
-      <w:r>
-        <w:rPr>
-          <w:rFonts w:ascii="Consolas" w:eastAsia="Times New Roman" w:hAnsi="Consolas" w:cs="Times New Roman"/>
-          <w:color w:val="CBCDD2"/>
-          <w:sz w:val="21"/>
-          <w:szCs w:val="21"/>
-        </w:rPr>
-        <w:t>    </w:t>
-      </w:r>
-      <w:r>
-        <w:rPr>
-          <w:rFonts w:ascii="Consolas" w:eastAsia="Times New Roman" w:hAnsi="Consolas" w:cs="Times New Roman"/>
-          <w:color w:val="78BD65"/>
-          <w:sz w:val="21"/>
-          <w:szCs w:val="21"/>
-        </w:rPr>
-        <w:t>while</w:t>
-      </w:r>
-      <w:r>
-        <w:rPr>
-          <w:rFonts w:ascii="Consolas" w:eastAsia="Times New Roman" w:hAnsi="Consolas" w:cs="Times New Roman"/>
-          <w:color w:val="CBCDD2"/>
-          <w:sz w:val="21"/>
-          <w:szCs w:val="21"/>
-        </w:rPr>
-        <w:t> (i</w:t>
-      </w:r>
-      <w:r>
-        <w:rPr>
-          <w:rFonts w:ascii="Consolas" w:eastAsia="Times New Roman" w:hAnsi="Consolas" w:cs="Times New Roman"/>
-          <w:color w:val="78BD65"/>
-          <w:sz w:val="21"/>
-          <w:szCs w:val="21"/>
-        </w:rPr>
-        <w:t>&lt;</w:t>
-      </w:r>
-      <w:r>
-        <w:rPr>
-          <w:rFonts w:ascii="Consolas" w:eastAsia="Times New Roman" w:hAnsi="Consolas" w:cs="Times New Roman"/>
-          <w:color w:val="CBCDD2"/>
-          <w:sz w:val="21"/>
-          <w:szCs w:val="21"/>
-        </w:rPr>
-        <w:t> </w:t>
-      </w:r>
-      <w:r>
-        <w:rPr>
-          <w:rFonts w:ascii="Consolas" w:eastAsia="Times New Roman" w:hAnsi="Consolas" w:cs="Times New Roman"/>
-          <w:color w:val="EF7C2A"/>
-          <w:sz w:val="21"/>
-          <w:szCs w:val="21"/>
-        </w:rPr>
-        <w:t>100</w:t>
-      </w:r>
-      <w:r>
-        <w:rPr>
-          <w:rFonts w:ascii="Consolas" w:eastAsia="Times New Roman" w:hAnsi="Consolas" w:cs="Times New Roman"/>
-          <w:color w:val="CBCDD2"/>
-          <w:sz w:val="21"/>
-          <w:szCs w:val="21"/>
-        </w:rPr>
-        <w:t>):</w:t>
-      </w:r>
-    </w:p>
-    <w:p>
-      <w:pPr>
-        <w:shd w:val="clear" w:color="auto" w:fill="121212"/>
-        <w:spacing w:after="0" w:line="285" w:lineRule="atLeast"/>
-        <w:rPr>
-          <w:rFonts w:ascii="Consolas" w:eastAsia="Times New Roman" w:hAnsi="Consolas" w:cs="Times New Roman"/>
-          <w:color w:val="CBCDD2"/>
-          <w:sz w:val="21"/>
-          <w:szCs w:val="21"/>
-        </w:rPr>
-      </w:pPr>
-      <w:r>
-        <w:rPr>
-          <w:rFonts w:ascii="Consolas" w:eastAsia="Times New Roman" w:hAnsi="Consolas" w:cs="Times New Roman"/>
-          <w:color w:val="CBCDD2"/>
-          <w:sz w:val="21"/>
-          <w:szCs w:val="21"/>
-        </w:rPr>
-        <w:t>        </w:t>
-      </w:r>
-      <w:r>
-        <w:rPr>
-          <w:rFonts w:ascii="Consolas" w:eastAsia="Times New Roman" w:hAnsi="Consolas" w:cs="Times New Roman"/>
-          <w:color w:val="E5CD52"/>
-          <w:sz w:val="21"/>
-          <w:szCs w:val="21"/>
-        </w:rPr>
-        <w:t>print</w:t>
-      </w:r>
-      <w:r>
-        <w:rPr>
-          <w:rFonts w:ascii="Consolas" w:eastAsia="Times New Roman" w:hAnsi="Consolas" w:cs="Times New Roman"/>
-          <w:color w:val="CBCDD2"/>
-          <w:sz w:val="21"/>
-          <w:szCs w:val="21"/>
-        </w:rPr>
-        <w:t>(</w:t>
-      </w:r>
-      <w:r>
-        <w:rPr>
-          <w:rFonts w:ascii="Consolas" w:eastAsia="Times New Roman" w:hAnsi="Consolas" w:cs="Times New Roman"/>
-          <w:color w:val="4FB4D8"/>
-          <w:sz w:val="21"/>
-          <w:szCs w:val="21"/>
-        </w:rPr>
-        <w:t>".</w:t>
-      </w:r>
-      <w:r>
-        <w:rPr>
-          <w:rFonts w:ascii="Consolas" w:eastAsia="Times New Roman" w:hAnsi="Consolas" w:cs="Times New Roman"/>
-          <w:color w:val="EF7C2A"/>
-          <w:sz w:val="21"/>
-          <w:szCs w:val="21"/>
-        </w:rPr>
-        <w:t>\n</w:t>
-      </w:r>
-      <w:r>
-        <w:rPr>
-          <w:rFonts w:ascii="Consolas" w:eastAsia="Times New Roman" w:hAnsi="Consolas" w:cs="Times New Roman"/>
-          <w:color w:val="4FB4D8"/>
-          <w:sz w:val="21"/>
-          <w:szCs w:val="21"/>
-        </w:rPr>
-        <w:t>"</w:t>
-      </w:r>
-      <w:r>
-        <w:rPr>
-          <w:rFonts w:ascii="Consolas" w:eastAsia="Times New Roman" w:hAnsi="Consolas" w:cs="Times New Roman"/>
-          <w:color w:val="CBCDD2"/>
-          <w:sz w:val="21"/>
-          <w:szCs w:val="21"/>
-        </w:rPr>
-        <w:t>)</w:t>
-      </w:r>
-    </w:p>
-    <w:p>
-      <w:pPr>
-        <w:shd w:val="clear" w:color="auto" w:fill="121212"/>
-        <w:spacing w:after="0" w:line="285" w:lineRule="atLeast"/>
-        <w:rPr>
-          <w:rFonts w:ascii="Consolas" w:eastAsia="Times New Roman" w:hAnsi="Consolas" w:cs="Times New Roman"/>
-          <w:color w:val="CBCDD2"/>
-          <w:sz w:val="21"/>
-          <w:szCs w:val="21"/>
-        </w:rPr>
-      </w:pPr>
-      <w:r>
-        <w:rPr>
-          <w:rFonts w:ascii="Consolas" w:eastAsia="Times New Roman" w:hAnsi="Consolas" w:cs="Times New Roman"/>
-          <w:color w:val="CBCDD2"/>
-          <w:sz w:val="21"/>
-          <w:szCs w:val="21"/>
-        </w:rPr>
-        <w:t>        liste1 </w:t>
-      </w:r>
-      <w:r>
-        <w:rPr>
-          <w:rFonts w:ascii="Consolas" w:eastAsia="Times New Roman" w:hAnsi="Consolas" w:cs="Times New Roman"/>
-          <w:color w:val="78BD65"/>
-          <w:sz w:val="21"/>
-          <w:szCs w:val="21"/>
-        </w:rPr>
-        <w:t>=</w:t>
-      </w:r>
-      <w:r>
-        <w:rPr>
-          <w:rFonts w:ascii="Consolas" w:eastAsia="Times New Roman" w:hAnsi="Consolas" w:cs="Times New Roman"/>
-          <w:color w:val="CBCDD2"/>
-          <w:sz w:val="21"/>
-          <w:szCs w:val="21"/>
-        </w:rPr>
-        <w:t> read(</w:t>
-      </w:r>
-      <w:r>
-        <w:rPr>
-          <w:rFonts w:ascii="Consolas" w:eastAsia="Times New Roman" w:hAnsi="Consolas" w:cs="Times New Roman"/>
-          <w:color w:val="EF7C2A"/>
-          <w:sz w:val="21"/>
-          <w:szCs w:val="21"/>
-        </w:rPr>
-        <w:t>AS</w:t>
-      </w:r>
-      <w:r>
-        <w:rPr>
-          <w:rFonts w:ascii="Consolas" w:eastAsia="Times New Roman" w:hAnsi="Consolas" w:cs="Times New Roman"/>
-          <w:color w:val="CBCDD2"/>
-          <w:sz w:val="21"/>
-          <w:szCs w:val="21"/>
-        </w:rPr>
-        <w:t>, liste1)</w:t>
-      </w:r>
-    </w:p>
-    <w:p>
-      <w:pPr>
-        <w:shd w:val="clear" w:color="auto" w:fill="121212"/>
-        <w:spacing w:after="0" w:line="285" w:lineRule="atLeast"/>
-        <w:rPr>
-          <w:rFonts w:ascii="Consolas" w:eastAsia="Times New Roman" w:hAnsi="Consolas" w:cs="Times New Roman"/>
-          <w:color w:val="CBCDD2"/>
-          <w:sz w:val="21"/>
-          <w:szCs w:val="21"/>
-        </w:rPr>
-      </w:pPr>
-      <w:r>
-        <w:rPr>
-          <w:rFonts w:ascii="Consolas" w:eastAsia="Times New Roman" w:hAnsi="Consolas" w:cs="Times New Roman"/>
-          <w:color w:val="CBCDD2"/>
-          <w:sz w:val="21"/>
-          <w:szCs w:val="21"/>
-        </w:rPr>
-        <w:t>        i </w:t>
-      </w:r>
-      <w:r>
-        <w:rPr>
-          <w:rFonts w:ascii="Consolas" w:eastAsia="Times New Roman" w:hAnsi="Consolas" w:cs="Times New Roman"/>
-          <w:color w:val="78BD65"/>
-          <w:sz w:val="21"/>
-          <w:szCs w:val="21"/>
-        </w:rPr>
-        <w:t>+=</w:t>
-      </w:r>
-      <w:r>
-        <w:rPr>
-          <w:rFonts w:ascii="Consolas" w:eastAsia="Times New Roman" w:hAnsi="Consolas" w:cs="Times New Roman"/>
-          <w:color w:val="CBCDD2"/>
-          <w:sz w:val="21"/>
-          <w:szCs w:val="21"/>
-        </w:rPr>
-        <w:t> </w:t>
-      </w:r>
-      <w:r>
-        <w:rPr>
-          <w:rFonts w:ascii="Consolas" w:eastAsia="Times New Roman" w:hAnsi="Consolas" w:cs="Times New Roman"/>
-          <w:color w:val="EF7C2A"/>
-          <w:sz w:val="21"/>
-          <w:szCs w:val="21"/>
-        </w:rPr>
-        <w:t>1</w:t>
-      </w:r>
-    </w:p>
-    <w:p>
-      <w:pPr>
-        <w:shd w:val="clear" w:color="auto" w:fill="121212"/>
-        <w:spacing w:after="0" w:line="285" w:lineRule="atLeast"/>
-        <w:rPr>
-          <w:rFonts w:ascii="Consolas" w:eastAsia="Times New Roman" w:hAnsi="Consolas" w:cs="Times New Roman"/>
-          <w:color w:val="CBCDD2"/>
-          <w:sz w:val="21"/>
-          <w:szCs w:val="21"/>
-        </w:rPr>
-      </w:pPr>
-      <w:r>
-        <w:rPr>
-          <w:rFonts w:ascii="Consolas" w:eastAsia="Times New Roman" w:hAnsi="Consolas" w:cs="Times New Roman"/>
-          <w:color w:val="CBCDD2"/>
-          <w:sz w:val="21"/>
-          <w:szCs w:val="21"/>
-        </w:rPr>
-        <w:t>    f </w:t>
-      </w:r>
-      <w:r>
-        <w:rPr>
-          <w:rFonts w:ascii="Consolas" w:eastAsia="Times New Roman" w:hAnsi="Consolas" w:cs="Times New Roman"/>
-          <w:color w:val="78BD65"/>
-          <w:sz w:val="21"/>
-          <w:szCs w:val="21"/>
-        </w:rPr>
-        <w:t>=</w:t>
-      </w:r>
-      <w:r>
-        <w:rPr>
-          <w:rFonts w:ascii="Consolas" w:eastAsia="Times New Roman" w:hAnsi="Consolas" w:cs="Times New Roman"/>
-          <w:color w:val="CBCDD2"/>
-          <w:sz w:val="21"/>
-          <w:szCs w:val="21"/>
-        </w:rPr>
-        <w:t> </w:t>
-      </w:r>
-      <w:r>
-        <w:rPr>
-          <w:rFonts w:ascii="Consolas" w:eastAsia="Times New Roman" w:hAnsi="Consolas" w:cs="Times New Roman"/>
-          <w:color w:val="E5CD52"/>
-          <w:sz w:val="21"/>
-          <w:szCs w:val="21"/>
-        </w:rPr>
-        <w:t>open</w:t>
-      </w:r>
-      <w:r>
-        <w:rPr>
-          <w:rFonts w:ascii="Consolas" w:eastAsia="Times New Roman" w:hAnsi="Consolas" w:cs="Times New Roman"/>
-          <w:color w:val="CBCDD2"/>
-          <w:sz w:val="21"/>
-          <w:szCs w:val="21"/>
-        </w:rPr>
-        <w:t>(</w:t>
-      </w:r>
-      <w:r>
-        <w:rPr>
-          <w:rFonts w:ascii="Consolas" w:eastAsia="Times New Roman" w:hAnsi="Consolas" w:cs="Times New Roman"/>
-          <w:color w:val="4FB4D8"/>
-          <w:sz w:val="21"/>
-          <w:szCs w:val="21"/>
-        </w:rPr>
-        <w:t>"DATA10.txt"</w:t>
-      </w:r>
-      <w:r>
-        <w:rPr>
-          <w:rFonts w:ascii="Consolas" w:eastAsia="Times New Roman" w:hAnsi="Consolas" w:cs="Times New Roman"/>
-          <w:color w:val="CBCDD2"/>
-          <w:sz w:val="21"/>
-          <w:szCs w:val="21"/>
-        </w:rPr>
-        <w:t>, </w:t>
-      </w:r>
-      <w:r>
-        <w:rPr>
-          <w:rFonts w:ascii="Consolas" w:eastAsia="Times New Roman" w:hAnsi="Consolas" w:cs="Times New Roman"/>
-          <w:color w:val="4FB4D8"/>
-          <w:sz w:val="21"/>
-          <w:szCs w:val="21"/>
-        </w:rPr>
-        <w:t>"w"</w:t>
-      </w:r>
-      <w:r>
-        <w:rPr>
-          <w:rFonts w:ascii="Consolas" w:eastAsia="Times New Roman" w:hAnsi="Consolas" w:cs="Times New Roman"/>
-          <w:color w:val="CBCDD2"/>
-          <w:sz w:val="21"/>
-          <w:szCs w:val="21"/>
-        </w:rPr>
-        <w:t>)</w:t>
-      </w:r>
-    </w:p>
-    <w:p>
-      <w:pPr>
-        <w:shd w:val="clear" w:color="auto" w:fill="121212"/>
-        <w:spacing w:after="0" w:line="285" w:lineRule="atLeast"/>
-        <w:rPr>
-          <w:rFonts w:ascii="Consolas" w:eastAsia="Times New Roman" w:hAnsi="Consolas" w:cs="Times New Roman"/>
-          <w:color w:val="CBCDD2"/>
-          <w:sz w:val="21"/>
-          <w:szCs w:val="21"/>
-        </w:rPr>
-      </w:pPr>
-      <w:r>
-        <w:rPr>
-          <w:rFonts w:ascii="Consolas" w:eastAsia="Times New Roman" w:hAnsi="Consolas" w:cs="Times New Roman"/>
-          <w:color w:val="CBCDD2"/>
-          <w:sz w:val="21"/>
-          <w:szCs w:val="21"/>
-        </w:rPr>
-        <w:t>    f.write(</w:t>
-      </w:r>
-      <w:r>
-        <w:rPr>
-          <w:rFonts w:ascii="Consolas" w:eastAsia="Times New Roman" w:hAnsi="Consolas" w:cs="Times New Roman"/>
-          <w:color w:val="EB3D54"/>
-          <w:sz w:val="21"/>
-          <w:szCs w:val="21"/>
-        </w:rPr>
-        <w:t>str</w:t>
-      </w:r>
-      <w:r>
-        <w:rPr>
-          <w:rFonts w:ascii="Consolas" w:eastAsia="Times New Roman" w:hAnsi="Consolas" w:cs="Times New Roman"/>
-          <w:color w:val="CBCDD2"/>
-          <w:sz w:val="21"/>
-          <w:szCs w:val="21"/>
-        </w:rPr>
-        <w:t>(liste1))</w:t>
-      </w:r>
-    </w:p>
-    <w:p>
-      <w:pPr>
-        <w:shd w:val="clear" w:color="auto" w:fill="121212"/>
-        <w:spacing w:after="0" w:line="285" w:lineRule="atLeast"/>
-        <w:rPr>
-          <w:rFonts w:ascii="Consolas" w:eastAsia="Times New Roman" w:hAnsi="Consolas" w:cs="Times New Roman"/>
-          <w:color w:val="CBCDD2"/>
-          <w:sz w:val="21"/>
-          <w:szCs w:val="21"/>
-        </w:rPr>
-      </w:pPr>
-      <w:r>
-        <w:rPr>
-          <w:rFonts w:ascii="Consolas" w:eastAsia="Times New Roman" w:hAnsi="Consolas" w:cs="Times New Roman"/>
-          <w:color w:val="CBCDD2"/>
-          <w:sz w:val="21"/>
-          <w:szCs w:val="21"/>
-        </w:rPr>
-        <w:t>    f.close()</w:t>
-      </w:r>
-    </w:p>
-    <w:p>
-      <w:pPr>
-        <w:shd w:val="clear" w:color="auto" w:fill="121212"/>
-        <w:spacing w:after="0" w:line="285" w:lineRule="atLeast"/>
-        <w:rPr>
-          <w:rFonts w:ascii="Consolas" w:eastAsia="Times New Roman" w:hAnsi="Consolas" w:cs="Times New Roman"/>
-          <w:color w:val="CBCDD2"/>
-          <w:sz w:val="21"/>
-          <w:szCs w:val="21"/>
-          <w:lang w:val="fr-FR"/>
-        </w:rPr>
-      </w:pPr>
-      <w:r>
-        <w:rPr>
-          <w:rFonts w:ascii="Consolas" w:eastAsia="Times New Roman" w:hAnsi="Consolas" w:cs="Times New Roman"/>
-          <w:color w:val="CBCDD2"/>
-          <w:sz w:val="21"/>
-          <w:szCs w:val="21"/>
-        </w:rPr>
-        <w:t>    </w:t>
-      </w:r>
-      <w:r>
-        <w:rPr>
-          <w:rFonts w:ascii="Consolas" w:eastAsia="Times New Roman" w:hAnsi="Consolas" w:cs="Times New Roman"/>
-          <w:color w:val="E5CD52"/>
-          <w:sz w:val="21"/>
-          <w:szCs w:val="21"/>
-          <w:lang w:val="fr-FR"/>
-        </w:rPr>
-        <w:t>print</w:t>
-      </w:r>
-      <w:r>
-        <w:rPr>
-          <w:rFonts w:ascii="Consolas" w:eastAsia="Times New Roman" w:hAnsi="Consolas" w:cs="Times New Roman"/>
-          <w:color w:val="CBCDD2"/>
-          <w:sz w:val="21"/>
-          <w:szCs w:val="21"/>
-          <w:lang w:val="fr-FR"/>
-        </w:rPr>
-        <w:t>(liste1)</w:t>
-      </w:r>
-    </w:p>
-    <w:p>
-      <w:pPr>
-        <w:shd w:val="clear" w:color="auto" w:fill="121212"/>
-        <w:spacing w:after="0" w:line="285" w:lineRule="atLeast"/>
-        <w:rPr>
-          <w:rFonts w:ascii="Consolas" w:eastAsia="Times New Roman" w:hAnsi="Consolas" w:cs="Times New Roman"/>
-          <w:color w:val="CBCDD2"/>
-          <w:sz w:val="21"/>
-          <w:szCs w:val="21"/>
-          <w:lang w:val="fr-FR"/>
-        </w:rPr>
-      </w:pPr>
-    </w:p>
-    <w:p>
-      <w:pPr>
-        <w:shd w:val="clear" w:color="auto" w:fill="121212"/>
-        <w:spacing w:after="0" w:line="285" w:lineRule="atLeast"/>
-        <w:rPr>
-          <w:rFonts w:ascii="Consolas" w:eastAsia="Times New Roman" w:hAnsi="Consolas" w:cs="Times New Roman"/>
-          <w:color w:val="CBCDD2"/>
-          <w:sz w:val="21"/>
-          <w:szCs w:val="21"/>
-          <w:lang w:val="fr-FR"/>
-        </w:rPr>
-      </w:pPr>
-      <w:r>
-        <w:rPr>
-          <w:rFonts w:ascii="Consolas" w:eastAsia="Times New Roman" w:hAnsi="Consolas" w:cs="Times New Roman"/>
-          <w:color w:val="CBCDD2"/>
-          <w:sz w:val="21"/>
-          <w:szCs w:val="21"/>
-          <w:lang w:val="fr-FR"/>
-        </w:rPr>
-        <w:lastRenderedPageBreak/>
-        <w:t>main()</w:t>
-      </w:r>
-    </w:p>
-    <w:p>
-      <w:pPr>
-        <w:shd w:val="clear" w:color="auto" w:fill="121212"/>
-        <w:spacing w:after="0" w:line="285" w:lineRule="atLeast"/>
-        <w:rPr>
-          <w:rFonts w:ascii="Consolas" w:eastAsia="Times New Roman" w:hAnsi="Consolas" w:cs="Times New Roman"/>
-          <w:color w:val="CBCDD2"/>
-          <w:sz w:val="21"/>
-          <w:szCs w:val="21"/>
-          <w:lang w:val="fr-FR"/>
-        </w:rPr>
-      </w:pPr>
-    </w:p>
-    <w:p>
-      <w:pPr>
         <w:shd w:val="clear" w:color="auto" w:fill="FFFFFF"/>
         <w:spacing w:after="24" w:line="285" w:lineRule="atLeast"/>
         <w:textAlignment w:val="baseline"/>
@@ -3352,17 +2568,6 @@
           <w:color w:val="000000"/>
           <w:sz w:val="24"/>
           <w:szCs w:val="24"/>
-          <w:lang w:val="fr-FR"/>
-        </w:rPr>
-      </w:pPr>
-    </w:p>
-    <w:p>
-      <w:pPr>
-        <w:rPr>
-          <w:rFonts w:asciiTheme="majorBidi" w:eastAsia="Microsoft YaHei" w:hAnsiTheme="majorBidi" w:cstheme="majorBidi"/>
-          <w:color w:val="000000"/>
-          <w:sz w:val="24"/>
-          <w:szCs w:val="24"/>
           <w:u w:val="single"/>
           <w:lang w:val="fr-FR"/>
         </w:rPr>
@@ -3376,33 +2581,6 @@
           <w:u w:val="single"/>
           <w:lang w:val="fr-FR"/>
         </w:rPr>
-        <w:br w:type="page"/>
-      </w:r>
-    </w:p>
-    <w:p>
-      <w:pPr>
-        <w:shd w:val="clear" w:color="auto" w:fill="FFFFFF"/>
-        <w:spacing w:after="24" w:line="285" w:lineRule="atLeast"/>
-        <w:textAlignment w:val="baseline"/>
-        <w:rPr>
-          <w:rFonts w:asciiTheme="majorBidi" w:eastAsia="Microsoft YaHei" w:hAnsiTheme="majorBidi" w:cstheme="majorBidi"/>
-          <w:color w:val="000000"/>
-          <w:sz w:val="24"/>
-          <w:szCs w:val="24"/>
-          <w:u w:val="single"/>
-          <w:lang w:val="fr-FR"/>
-        </w:rPr>
-      </w:pPr>
-      <w:r>
-        <w:rPr>
-          <w:rFonts w:asciiTheme="majorBidi" w:eastAsia="Microsoft YaHei" w:hAnsiTheme="majorBidi" w:cstheme="majorBidi"/>
-          <w:color w:val="000000"/>
-          <w:sz w:val="24"/>
-          <w:szCs w:val="24"/>
-          <w:u w:val="single"/>
-          <w:lang w:val="fr-FR"/>
-        </w:rPr>
-        <w:lastRenderedPageBreak/>
         <w:t>Code II : (code qui dessine SF en fonction du temps en utilisant matplotlib)</w:t>
       </w:r>
     </w:p>
@@ -4920,6 +4098,155 @@
     </w:lvl>
   </w:abstractNum>
   <w:abstractNum w:abstractNumId="4" w15:restartNumberingAfterBreak="0">
+    <w:nsid w:val="2662405E"/>
+    <w:multiLevelType w:val="multilevel"/>
+    <w:tmpl w:val="2698FBFA"/>
+    <w:lvl w:ilvl="0">
+      <w:start w:val="1"/>
+      <w:numFmt w:val="bullet"/>
+      <w:lvlText w:val=""/>
+      <w:lvlJc w:val="left"/>
+      <w:pPr>
+        <w:tabs>
+          <w:tab w:val="num" w:pos="720"/>
+        </w:tabs>
+        <w:ind w:left="720" w:hanging="360"/>
+      </w:pPr>
+      <w:rPr>
+        <w:rFonts w:ascii="Wingdings" w:hAnsi="Wingdings" w:hint="default"/>
+        <w:sz w:val="20"/>
+      </w:rPr>
+    </w:lvl>
+    <w:lvl w:ilvl="1" w:tentative="1">
+      <w:start w:val="1"/>
+      <w:numFmt w:val="bullet"/>
+      <w:lvlText w:val=""/>
+      <w:lvlJc w:val="left"/>
+      <w:pPr>
+        <w:tabs>
+          <w:tab w:val="num" w:pos="1440"/>
+        </w:tabs>
+        <w:ind w:left="1440" w:hanging="360"/>
+      </w:pPr>
+      <w:rPr>
+        <w:rFonts w:ascii="Wingdings" w:hAnsi="Wingdings" w:hint="default"/>
+        <w:sz w:val="20"/>
+      </w:rPr>
+    </w:lvl>
+    <w:lvl w:ilvl="2" w:tentative="1">
+      <w:start w:val="1"/>
+      <w:numFmt w:val="bullet"/>
+      <w:lvlText w:val=""/>
+      <w:lvlJc w:val="left"/>
+      <w:pPr>
+        <w:tabs>
+          <w:tab w:val="num" w:pos="2160"/>
+        </w:tabs>
+        <w:ind w:left="2160" w:hanging="360"/>
+      </w:pPr>
+      <w:rPr>
+        <w:rFonts w:ascii="Wingdings" w:hAnsi="Wingdings" w:hint="default"/>
+        <w:sz w:val="20"/>
+      </w:rPr>
+    </w:lvl>
+    <w:lvl w:ilvl="3" w:tentative="1">
+      <w:start w:val="1"/>
+      <w:numFmt w:val="bullet"/>
+      <w:lvlText w:val=""/>
+      <w:lvlJc w:val="left"/>
+      <w:pPr>
+        <w:tabs>
+          <w:tab w:val="num" w:pos="2880"/>
+        </w:tabs>
+        <w:ind w:left="2880" w:hanging="360"/>
+      </w:pPr>
+      <w:rPr>
+        <w:rFonts w:ascii="Wingdings" w:hAnsi="Wingdings" w:hint="default"/>
+        <w:sz w:val="20"/>
+      </w:rPr>
+    </w:lvl>
+    <w:lvl w:ilvl="4" w:tentative="1">
+      <w:start w:val="1"/>
+      <w:numFmt w:val="bullet"/>
+      <w:lvlText w:val=""/>
+      <w:lvlJc w:val="left"/>
+      <w:pPr>
+        <w:tabs>
+          <w:tab w:val="num" w:pos="3600"/>
+        </w:tabs>
+        <w:ind w:left="3600" w:hanging="360"/>
+      </w:pPr>
+      <w:rPr>
+        <w:rFonts w:ascii="Wingdings" w:hAnsi="Wingdings" w:hint="default"/>
+        <w:sz w:val="20"/>
+      </w:rPr>
+    </w:lvl>
+    <w:lvl w:ilvl="5" w:tentative="1">
+      <w:start w:val="1"/>
+      <w:numFmt w:val="bullet"/>
+      <w:lvlText w:val=""/>
+      <w:lvlJc w:val="left"/>
+      <w:pPr>
+        <w:tabs>
+          <w:tab w:val="num" w:pos="4320"/>
+        </w:tabs>
+        <w:ind w:left="4320" w:hanging="360"/>
+      </w:pPr>
+      <w:rPr>
+        <w:rFonts w:ascii="Wingdings" w:hAnsi="Wingdings" w:hint="default"/>
+        <w:sz w:val="20"/>
+      </w:rPr>
+    </w:lvl>
+    <w:lvl w:ilvl="6" w:tentative="1">
+      <w:start w:val="1"/>
+      <w:numFmt w:val="bullet"/>
+      <w:lvlText w:val=""/>
+      <w:lvlJc w:val="left"/>
+      <w:pPr>
+        <w:tabs>
+          <w:tab w:val="num" w:pos="5040"/>
+        </w:tabs>
+        <w:ind w:left="5040" w:hanging="360"/>
+      </w:pPr>
+      <w:rPr>
+        <w:rFonts w:ascii="Wingdings" w:hAnsi="Wingdings" w:hint="default"/>
+        <w:sz w:val="20"/>
+      </w:rPr>
+    </w:lvl>
+    <w:lvl w:ilvl="7" w:tentative="1">
+      <w:start w:val="1"/>
+      <w:numFmt w:val="bullet"/>
+      <w:lvlText w:val=""/>
+      <w:lvlJc w:val="left"/>
+      <w:pPr>
+        <w:tabs>
+          <w:tab w:val="num" w:pos="5760"/>
+        </w:tabs>
+        <w:ind w:left="5760" w:hanging="360"/>
+      </w:pPr>
+      <w:rPr>
+        <w:rFonts w:ascii="Wingdings" w:hAnsi="Wingdings" w:hint="default"/>
+        <w:sz w:val="20"/>
+      </w:rPr>
+    </w:lvl>
+    <w:lvl w:ilvl="8" w:tentative="1">
+      <w:start w:val="1"/>
+      <w:numFmt w:val="bullet"/>
+      <w:lvlText w:val=""/>
+      <w:lvlJc w:val="left"/>
+      <w:pPr>
+        <w:tabs>
+          <w:tab w:val="num" w:pos="6480"/>
+        </w:tabs>
+        <w:ind w:left="6480" w:hanging="360"/>
+      </w:pPr>
+      <w:rPr>
+        <w:rFonts w:ascii="Wingdings" w:hAnsi="Wingdings" w:hint="default"/>
+        <w:sz w:val="20"/>
+      </w:rPr>
+    </w:lvl>
+  </w:abstractNum>
+  <w:abstractNum w:abstractNumId="5" w15:restartNumberingAfterBreak="0">
     <w:nsid w:val="2B173ADC"/>
     <w:multiLevelType w:val="hybridMultilevel"/>
     <w:tmpl w:val="98C442D6"/>
@@ -5032,7 +4359,7 @@
       </w:rPr>
     </w:lvl>
   </w:abstractNum>
-  <w:abstractNum w:abstractNumId="5" w15:restartNumberingAfterBreak="0">
+  <w:abstractNum w:abstractNumId="6" w15:restartNumberingAfterBreak="0">
     <w:nsid w:val="4C9F28EF"/>
     <w:multiLevelType w:val="multilevel"/>
     <w:tmpl w:val="073E1590"/>
@@ -5145,7 +4472,7 @@
       </w:rPr>
     </w:lvl>
   </w:abstractNum>
-  <w:abstractNum w:abstractNumId="6" w15:restartNumberingAfterBreak="0">
+  <w:abstractNum w:abstractNumId="7" w15:restartNumberingAfterBreak="0">
     <w:nsid w:val="4D0B7133"/>
     <w:multiLevelType w:val="multilevel"/>
     <w:tmpl w:val="02828194"/>
@@ -5258,7 +4585,7 @@
       </w:pPr>
     </w:lvl>
   </w:abstractNum>
-  <w:abstractNum w:abstractNumId="7" w15:restartNumberingAfterBreak="0">
+  <w:abstractNum w:abstractNumId="8" w15:restartNumberingAfterBreak="0">
     <w:nsid w:val="4F8C01A6"/>
     <w:multiLevelType w:val="hybridMultilevel"/>
     <w:tmpl w:val="BF2812C6"/>
@@ -5371,7 +4698,7 @@
       </w:rPr>
     </w:lvl>
   </w:abstractNum>
-  <w:abstractNum w:abstractNumId="8" w15:restartNumberingAfterBreak="0">
+  <w:abstractNum w:abstractNumId="9" w15:restartNumberingAfterBreak="0">
     <w:nsid w:val="5B981E82"/>
     <w:multiLevelType w:val="hybridMultilevel"/>
     <w:tmpl w:val="ADF63A34"/>
@@ -5484,7 +4811,7 @@
       </w:rPr>
     </w:lvl>
   </w:abstractNum>
-  <w:abstractNum w:abstractNumId="9" w15:restartNumberingAfterBreak="0">
+  <w:abstractNum w:abstractNumId="10" w15:restartNumberingAfterBreak="0">
     <w:nsid w:val="5C560EB0"/>
     <w:multiLevelType w:val="multilevel"/>
     <w:tmpl w:val="5286784E"/>
@@ -5633,7 +4960,7 @@
       </w:rPr>
     </w:lvl>
   </w:abstractNum>
-  <w:abstractNum w:abstractNumId="10" w15:restartNumberingAfterBreak="0">
+  <w:abstractNum w:abstractNumId="11" w15:restartNumberingAfterBreak="0">
     <w:nsid w:val="79B8596F"/>
     <w:multiLevelType w:val="multilevel"/>
     <w:tmpl w:val="0D585406"/>
@@ -5747,37 +5074,40 @@
     </w:lvl>
   </w:abstractNum>
   <w:num w:numId="1">
-    <w:abstractNumId w:val="10"/>
+    <w:abstractNumId w:val="11"/>
   </w:num>
   <w:num w:numId="2">
-    <w:abstractNumId w:val="8"/>
+    <w:abstractNumId w:val="9"/>
   </w:num>
   <w:num w:numId="3">
-    <w:abstractNumId w:val="5"/>
+    <w:abstractNumId w:val="6"/>
   </w:num>
   <w:num w:numId="4">
-    <w:abstractNumId w:val="7"/>
+    <w:abstractNumId w:val="8"/>
   </w:num>
   <w:num w:numId="5">
     <w:abstractNumId w:val="2"/>
   </w:num>
   <w:num w:numId="6">
-    <w:abstractNumId w:val="4"/>
+    <w:abstractNumId w:val="5"/>
   </w:num>
   <w:num w:numId="7">
     <w:abstractNumId w:val="1"/>
   </w:num>
   <w:num w:numId="8">
-    <w:abstractNumId w:val="6"/>
+    <w:abstractNumId w:val="7"/>
   </w:num>
   <w:num w:numId="9">
     <w:abstractNumId w:val="0"/>
   </w:num>
   <w:num w:numId="10">
-    <w:abstractNumId w:val="9"/>
+    <w:abstractNumId w:val="10"/>
   </w:num>
   <w:num w:numId="11">
     <w:abstractNumId w:val="3"/>
+  </w:num>
+  <w:num w:numId="12">
+    <w:abstractNumId w:val="4"/>
   </w:num>
 </w:numbering>
 </file>
@@ -6355,6 +5685,19 @@
       <w:szCs w:val="48"/>
     </w:rPr>
   </w:style>
+  <w:style w:type="paragraph" w:customStyle="1" w:styleId="level1">
+    <w:name w:val="level1"/>
+    <w:basedOn w:val="Normal"/>
+    <w:rsid w:val="0013145A"/>
+    <w:pPr>
+      <w:spacing w:before="100" w:beforeAutospacing="1" w:after="100" w:afterAutospacing="1" w:line="240" w:lineRule="auto"/>
+    </w:pPr>
+    <w:rPr>
+      <w:rFonts w:ascii="Times New Roman" w:eastAsia="Times New Roman" w:hAnsi="Times New Roman" w:cs="Times New Roman"/>
+      <w:sz w:val="24"/>
+      <w:szCs w:val="24"/>
+    </w:rPr>
+  </w:style>
 </w:styles>
 </file>
 

</xml_diff>

<commit_message>
added the last figures. if you have anything to add...
</commit_message>
<xml_diff>
--- a/TP 1/Hardware Platform.docx
+++ b/TP 1/Hardware Platform.docx
@@ -1,6 +1,6 @@
 
 <file path=word/document.xml><?xml version="1.0" encoding="utf-8"?>
-<w:document xmlns:wpc="http://schemas.microsoft.com/office/word/2010/wordprocessingCanvas" xmlns:cx="http://schemas.microsoft.com/office/drawing/2014/chartex" xmlns:cx1="http://schemas.microsoft.com/office/drawing/2015/9/8/chartex" xmlns:cx2="http://schemas.microsoft.com/office/drawing/2015/10/21/chartex" xmlns:cx3="http://schemas.microsoft.com/office/drawing/2016/5/9/chartex" xmlns:cx4="http://schemas.microsoft.com/office/drawing/2016/5/10/chartex" xmlns:cx5="http://schemas.microsoft.com/office/drawing/2016/5/11/chartex" xmlns:cx6="http://schemas.microsoft.com/office/drawing/2016/5/12/chartex" xmlns:cx7="http://schemas.microsoft.com/office/drawing/2016/5/13/chartex" xmlns:cx8="http://schemas.microsoft.com/office/drawing/2016/5/14/chartex" xmlns:mc="http://schemas.openxmlformats.org/markup-compatibility/2006" xmlns:aink="http://schemas.microsoft.com/office/drawing/2016/ink" xmlns:am3d="http://schemas.microsoft.com/office/drawing/2017/model3d" xmlns:o="urn:schemas-microsoft-com:office:office" xmlns:r="http://schemas.openxmlformats.org/officeDocument/2006/relationships" xmlns:m="http://schemas.openxmlformats.org/officeDocument/2006/math" xmlns:v="urn:schemas-microsoft-com:vml" xmlns:wp14="http://schemas.microsoft.com/office/word/2010/wordprocessingDrawing" xmlns:wp="http://schemas.openxmlformats.org/drawingml/2006/wordprocessingDrawing" xmlns:w10="urn:schemas-microsoft-com:office:word" xmlns:w="http://schemas.openxmlformats.org/wordprocessingml/2006/main" xmlns:w14="http://schemas.microsoft.com/office/word/2010/wordml" xmlns:w15="http://schemas.microsoft.com/office/word/2012/wordml" xmlns:w16cid="http://schemas.microsoft.com/office/word/2016/wordml/cid" xmlns:w16se="http://schemas.microsoft.com/office/word/2015/wordml/symex" xmlns:wpg="http://schemas.microsoft.com/office/word/2010/wordprocessingGroup" xmlns:wpi="http://schemas.microsoft.com/office/word/2010/wordprocessingInk" xmlns:wne="http://schemas.microsoft.com/office/word/2006/wordml" xmlns:wps="http://schemas.microsoft.com/office/word/2010/wordprocessingShape" mc:Ignorable="w14 w15 w16se w16cid wp14">
+<w:document xmlns:wpc="http://schemas.microsoft.com/office/word/2010/wordprocessingCanvas" xmlns:cx="http://schemas.microsoft.com/office/drawing/2014/chartex" xmlns:mc="http://schemas.openxmlformats.org/markup-compatibility/2006" xmlns:o="urn:schemas-microsoft-com:office:office" xmlns:r="http://schemas.openxmlformats.org/officeDocument/2006/relationships" xmlns:m="http://schemas.openxmlformats.org/officeDocument/2006/math" xmlns:v="urn:schemas-microsoft-com:vml" xmlns:wp14="http://schemas.microsoft.com/office/word/2010/wordprocessingDrawing" xmlns:wp="http://schemas.openxmlformats.org/drawingml/2006/wordprocessingDrawing" xmlns:w10="urn:schemas-microsoft-com:office:word" xmlns:w="http://schemas.openxmlformats.org/wordprocessingml/2006/main" xmlns:w14="http://schemas.microsoft.com/office/word/2010/wordml" xmlns:w15="http://schemas.microsoft.com/office/word/2012/wordml" xmlns:w16se="http://schemas.microsoft.com/office/word/2015/wordml/symex" xmlns:wpg="http://schemas.microsoft.com/office/word/2010/wordprocessingGroup" xmlns:wpi="http://schemas.microsoft.com/office/word/2010/wordprocessingInk" xmlns:wne="http://schemas.microsoft.com/office/word/2006/wordml" xmlns:wps="http://schemas.microsoft.com/office/word/2010/wordprocessingShape" mc:Ignorable="w14 w15 w16se wp14">
   <w:body>
     <w:p>
       <w:pPr>
@@ -67,27 +67,7 @@
           <w:szCs w:val="24"/>
           <w:u w:val="single"/>
         </w:rPr>
-        <w:t xml:space="preserve">TP 1 – Exploring </w:t>
-      </w:r>
-      <w:proofErr w:type="spellStart"/>
-      <w:r>
-        <w:rPr>
-          <w:rFonts w:asciiTheme="majorBidi" w:hAnsiTheme="majorBidi" w:cstheme="majorBidi"/>
-          <w:sz w:val="24"/>
-          <w:szCs w:val="24"/>
-          <w:u w:val="single"/>
-        </w:rPr>
-        <w:t>LoRa</w:t>
-      </w:r>
-      <w:proofErr w:type="spellEnd"/>
-      <w:r>
-        <w:rPr>
-          <w:rFonts w:asciiTheme="majorBidi" w:hAnsiTheme="majorBidi" w:cstheme="majorBidi"/>
-          <w:sz w:val="24"/>
-          <w:szCs w:val="24"/>
-          <w:u w:val="single"/>
-        </w:rPr>
-        <w:t xml:space="preserve"> Technology</w:t>
+        <w:t>TP 1 – Exploring LoRa Technology</w:t>
       </w:r>
       <w:r>
         <w:rPr>
@@ -153,25 +133,7 @@
           <w:sz w:val="24"/>
           <w:szCs w:val="24"/>
         </w:rPr>
-        <w:t xml:space="preserve">What are the advantages of the </w:t>
-      </w:r>
-      <w:proofErr w:type="spellStart"/>
-      <w:r>
-        <w:rPr>
-          <w:rFonts w:asciiTheme="majorBidi" w:hAnsiTheme="majorBidi" w:cstheme="majorBidi"/>
-          <w:sz w:val="24"/>
-          <w:szCs w:val="24"/>
-        </w:rPr>
-        <w:t>LoRa</w:t>
-      </w:r>
-      <w:proofErr w:type="spellEnd"/>
-      <w:r>
-        <w:rPr>
-          <w:rFonts w:asciiTheme="majorBidi" w:hAnsiTheme="majorBidi" w:cstheme="majorBidi"/>
-          <w:sz w:val="24"/>
-          <w:szCs w:val="24"/>
-        </w:rPr>
-        <w:t xml:space="preserve"> modulation?</w:t>
+        <w:t>What are the advantages of the LoRa modulation?</w:t>
       </w:r>
     </w:p>
     <w:p>
@@ -194,25 +156,7 @@
           <w:sz w:val="24"/>
           <w:szCs w:val="24"/>
         </w:rPr>
-        <w:t xml:space="preserve">Better battery life: </w:t>
-      </w:r>
-      <w:proofErr w:type="spellStart"/>
-      <w:r>
-        <w:rPr>
-          <w:rFonts w:asciiTheme="majorBidi" w:hAnsiTheme="majorBidi" w:cstheme="majorBidi"/>
-          <w:sz w:val="24"/>
-          <w:szCs w:val="24"/>
-        </w:rPr>
-        <w:t>LoRa</w:t>
-      </w:r>
-      <w:proofErr w:type="spellEnd"/>
-      <w:r>
-        <w:rPr>
-          <w:rFonts w:asciiTheme="majorBidi" w:hAnsiTheme="majorBidi" w:cstheme="majorBidi"/>
-          <w:sz w:val="24"/>
-          <w:szCs w:val="24"/>
-        </w:rPr>
-        <w:t xml:space="preserve"> devices consume very little power making it ideal for battery-powered devices</w:t>
+        <w:t>Better battery life: LoRa devices consume very little power making it ideal for battery-powered devices</w:t>
       </w:r>
     </w:p>
     <w:p>
@@ -370,25 +314,7 @@
           <w:sz w:val="24"/>
           <w:szCs w:val="24"/>
         </w:rPr>
-        <w:t xml:space="preserve">How </w:t>
-      </w:r>
-      <w:proofErr w:type="spellStart"/>
-      <w:r>
-        <w:rPr>
-          <w:rFonts w:asciiTheme="majorBidi" w:hAnsiTheme="majorBidi" w:cstheme="majorBidi"/>
-          <w:sz w:val="24"/>
-          <w:szCs w:val="24"/>
-        </w:rPr>
-        <w:t>LoRa</w:t>
-      </w:r>
-      <w:proofErr w:type="spellEnd"/>
-      <w:r>
-        <w:rPr>
-          <w:rFonts w:asciiTheme="majorBidi" w:hAnsiTheme="majorBidi" w:cstheme="majorBidi"/>
-          <w:sz w:val="24"/>
-          <w:szCs w:val="24"/>
-        </w:rPr>
-        <w:t xml:space="preserve"> is compatible with LPWAN requirements and constraints?</w:t>
+        <w:t>How LoRa is compatible with LPWAN requirements and constraints?</w:t>
       </w:r>
     </w:p>
     <w:p>
@@ -784,16 +710,7 @@
           <w:sz w:val="24"/>
           <w:szCs w:val="24"/>
         </w:rPr>
-        <w:t xml:space="preserve">previously mentioned in the </w:t>
-      </w:r>
-      <w:proofErr w:type="spellStart"/>
-      <w:r>
-        <w:rPr>
-          <w:rFonts w:asciiTheme="majorBidi" w:hAnsiTheme="majorBidi" w:cstheme="majorBidi"/>
-          <w:sz w:val="24"/>
-          <w:szCs w:val="24"/>
-        </w:rPr>
-        <w:t>LoRa</w:t>
+        <w:t>previously mentioned in the LoRa</w:t>
       </w:r>
       <w:r>
         <w:rPr>
@@ -803,7 +720,6 @@
         </w:rPr>
         <w:t>’s</w:t>
       </w:r>
-      <w:proofErr w:type="spellEnd"/>
       <w:r>
         <w:rPr>
           <w:rFonts w:asciiTheme="majorBidi" w:hAnsiTheme="majorBidi" w:cstheme="majorBidi"/>
@@ -846,43 +762,7 @@
           <w:sz w:val="24"/>
           <w:szCs w:val="24"/>
         </w:rPr>
-        <w:t xml:space="preserve">LPWAN is mainly about low power, wide area networks. </w:t>
-      </w:r>
-      <w:proofErr w:type="spellStart"/>
-      <w:r>
-        <w:rPr>
-          <w:rFonts w:ascii="Times New Roman" w:hAnsi="Times New Roman" w:cs="Times New Roman"/>
-          <w:sz w:val="24"/>
-          <w:szCs w:val="24"/>
-        </w:rPr>
-        <w:t>LoRa</w:t>
-      </w:r>
-      <w:proofErr w:type="spellEnd"/>
-      <w:r>
-        <w:rPr>
-          <w:rFonts w:ascii="Times New Roman" w:hAnsi="Times New Roman" w:cs="Times New Roman"/>
-          <w:sz w:val="24"/>
-          <w:szCs w:val="24"/>
-        </w:rPr>
-        <w:t xml:space="preserve"> modulation </w:t>
-      </w:r>
-      <w:proofErr w:type="gramStart"/>
-      <w:r>
-        <w:rPr>
-          <w:rFonts w:ascii="Times New Roman" w:hAnsi="Times New Roman" w:cs="Times New Roman"/>
-          <w:sz w:val="24"/>
-          <w:szCs w:val="24"/>
-        </w:rPr>
-        <w:t>is able to</w:t>
-      </w:r>
-      <w:proofErr w:type="gramEnd"/>
-      <w:r>
-        <w:rPr>
-          <w:rFonts w:ascii="Times New Roman" w:hAnsi="Times New Roman" w:cs="Times New Roman"/>
-          <w:sz w:val="24"/>
-          <w:szCs w:val="24"/>
-        </w:rPr>
-        <w:t xml:space="preserve"> face the requirements and constraints set by LPWAN since it operates on low power and go in sleep mode when not transmitting or routing other transmission. Besides, it covers large areas because of the spread spectrum technique used. </w:t>
+        <w:t xml:space="preserve">LPWAN is mainly about low power, wide area networks. LoRa modulation is able to face the requirements and constraints set by LPWAN since it operates on low power and go in sleep mode when not transmitting or routing other transmission. Besides, it covers large areas because of the spread spectrum technique used. </w:t>
       </w:r>
     </w:p>
     <w:p>
@@ -968,25 +848,7 @@
           <w:sz w:val="24"/>
           <w:szCs w:val="24"/>
         </w:rPr>
-        <w:t xml:space="preserve"> </w:t>
-      </w:r>
-      <w:proofErr w:type="gramStart"/>
-      <w:r>
-        <w:rPr>
-          <w:rFonts w:asciiTheme="majorBidi" w:hAnsiTheme="majorBidi" w:cstheme="majorBidi"/>
-          <w:sz w:val="24"/>
-          <w:szCs w:val="24"/>
-        </w:rPr>
-        <w:t>both of them</w:t>
-      </w:r>
-      <w:proofErr w:type="gramEnd"/>
-      <w:r>
-        <w:rPr>
-          <w:rFonts w:asciiTheme="majorBidi" w:hAnsiTheme="majorBidi" w:cstheme="majorBidi"/>
-          <w:sz w:val="24"/>
-          <w:szCs w:val="24"/>
-        </w:rPr>
-        <w:t xml:space="preserve"> are model </w:t>
+        <w:t xml:space="preserve"> both of them are model </w:t>
       </w:r>
       <w:r>
         <w:rPr>
@@ -1829,7 +1691,6 @@
           <w:color w:val="000000"/>
           <w:sz w:val="24"/>
           <w:szCs w:val="24"/>
-          <w:lang w:val="fr-FR"/>
         </w:rPr>
       </w:pPr>
       <w:r>
@@ -1840,7 +1701,6 @@
           <w:color w:val="000000"/>
           <w:sz w:val="24"/>
           <w:szCs w:val="24"/>
-          <w:lang w:val="fr-FR"/>
         </w:rPr>
         <w:lastRenderedPageBreak/>
         <w:t>4.1. Time on Air</w:t>
@@ -1858,7 +1718,6 @@
           <w:color w:val="000000"/>
           <w:sz w:val="24"/>
           <w:szCs w:val="24"/>
-          <w:lang w:val="fr-FR"/>
         </w:rPr>
       </w:pPr>
     </w:p>
@@ -1874,10 +1733,8 @@
           <w:color w:val="000000"/>
           <w:sz w:val="24"/>
           <w:szCs w:val="24"/>
-          <w:lang w:val="fr-FR"/>
-        </w:rPr>
-      </w:pPr>
-      <w:proofErr w:type="spellStart"/>
+        </w:rPr>
+      </w:pPr>
       <w:r>
         <w:rPr>
           <w:rFonts w:asciiTheme="majorBidi" w:eastAsia="Microsoft YaHei" w:hAnsiTheme="majorBidi" w:cstheme="majorBidi"/>
@@ -1886,12 +1743,15 @@
           <w:color w:val="000000"/>
           <w:sz w:val="24"/>
           <w:szCs w:val="24"/>
-          <w:lang w:val="fr-FR"/>
-        </w:rPr>
-        <w:t>Theoretical</w:t>
-      </w:r>
-      <w:proofErr w:type="spellEnd"/>
-      <w:r>
+        </w:rPr>
+        <w:t>Theoretical Computation</w:t>
+      </w:r>
+    </w:p>
+    <w:p>
+      <w:pPr>
+        <w:shd w:val="clear" w:color="auto" w:fill="FFFFFF"/>
+        <w:spacing w:after="24" w:line="285" w:lineRule="atLeast"/>
+        <w:textAlignment w:val="baseline"/>
         <w:rPr>
           <w:rFonts w:asciiTheme="majorBidi" w:eastAsia="Microsoft YaHei" w:hAnsiTheme="majorBidi" w:cstheme="majorBidi"/>
           <w:b/>
@@ -1899,10 +1759,8 @@
           <w:color w:val="000000"/>
           <w:sz w:val="24"/>
           <w:szCs w:val="24"/>
-          <w:lang w:val="fr-FR"/>
-        </w:rPr>
-        <w:t xml:space="preserve"> Computation</w:t>
-      </w:r>
+        </w:rPr>
+      </w:pPr>
     </w:p>
     <w:p>
       <w:pPr>
@@ -1911,49 +1769,19 @@
         <w:textAlignment w:val="baseline"/>
         <w:rPr>
           <w:rFonts w:asciiTheme="majorBidi" w:eastAsia="Microsoft YaHei" w:hAnsiTheme="majorBidi" w:cstheme="majorBidi"/>
-          <w:b/>
-          <w:bCs/>
-          <w:color w:val="000000"/>
-          <w:sz w:val="24"/>
-          <w:szCs w:val="24"/>
-          <w:lang w:val="fr-FR"/>
-        </w:rPr>
-      </w:pPr>
-    </w:p>
-    <w:p>
-      <w:pPr>
-        <w:shd w:val="clear" w:color="auto" w:fill="FFFFFF"/>
-        <w:spacing w:after="24" w:line="285" w:lineRule="atLeast"/>
-        <w:textAlignment w:val="baseline"/>
-        <w:rPr>
-          <w:rFonts w:asciiTheme="majorBidi" w:eastAsia="Microsoft YaHei" w:hAnsiTheme="majorBidi" w:cstheme="majorBidi"/>
-          <w:color w:val="000000"/>
-          <w:sz w:val="24"/>
-          <w:szCs w:val="24"/>
-          <w:lang w:val="fr-FR"/>
-        </w:rPr>
-      </w:pPr>
-      <w:proofErr w:type="spellStart"/>
-      <w:r>
-        <w:rPr>
-          <w:rFonts w:asciiTheme="majorBidi" w:eastAsia="Microsoft YaHei" w:hAnsiTheme="majorBidi" w:cstheme="majorBidi"/>
-          <w:color w:val="000000"/>
-          <w:sz w:val="24"/>
-          <w:szCs w:val="24"/>
-          <w:lang w:val="fr-FR"/>
-        </w:rPr>
-        <w:t>Packet</w:t>
-      </w:r>
-      <w:proofErr w:type="spellEnd"/>
-      <w:r>
-        <w:rPr>
-          <w:rFonts w:asciiTheme="majorBidi" w:eastAsia="Microsoft YaHei" w:hAnsiTheme="majorBidi" w:cstheme="majorBidi"/>
-          <w:color w:val="000000"/>
-          <w:sz w:val="24"/>
-          <w:szCs w:val="24"/>
-          <w:lang w:val="fr-FR"/>
-        </w:rPr>
-        <w:t xml:space="preserve"> Format :</w:t>
+          <w:color w:val="000000"/>
+          <w:sz w:val="24"/>
+          <w:szCs w:val="24"/>
+        </w:rPr>
+      </w:pPr>
+      <w:r>
+        <w:rPr>
+          <w:rFonts w:asciiTheme="majorBidi" w:eastAsia="Microsoft YaHei" w:hAnsiTheme="majorBidi" w:cstheme="majorBidi"/>
+          <w:color w:val="000000"/>
+          <w:sz w:val="24"/>
+          <w:szCs w:val="24"/>
+        </w:rPr>
+        <w:t>Packet Format :</w:t>
       </w:r>
     </w:p>
     <w:p>
@@ -1980,19 +1808,8 @@
           <w:sz w:val="21"/>
           <w:szCs w:val="21"/>
         </w:rPr>
-        <w:t xml:space="preserve">8 symbol </w:t>
-      </w:r>
-      <w:proofErr w:type="gramStart"/>
-      <w:r>
-        <w:rPr>
-          <w:rFonts w:ascii="Arial" w:hAnsi="Arial" w:cs="Arial"/>
-          <w:color w:val="333333"/>
-          <w:sz w:val="21"/>
-          <w:szCs w:val="21"/>
-        </w:rPr>
-        <w:t>PREAMBLE</w:t>
-      </w:r>
-      <w:proofErr w:type="gramEnd"/>
+        <w:t>8 symbol PREAMBLE</w:t>
+      </w:r>
     </w:p>
     <w:p>
       <w:pPr>
@@ -2441,7 +2258,7 @@
       <w:pPr>
         <w:shd w:val="clear" w:color="auto" w:fill="FFFFFF"/>
         <w:spacing w:after="24" w:line="285" w:lineRule="atLeast"/>
-        <w:ind w:firstLine="720"/>
+        <w:ind w:left="1440"/>
         <w:textAlignment w:val="baseline"/>
         <w:rPr>
           <w:rFonts w:asciiTheme="majorBidi" w:eastAsia="Microsoft YaHei" w:hAnsiTheme="majorBidi" w:cstheme="majorBidi"/>
@@ -2450,20 +2267,22 @@
           <w:szCs w:val="24"/>
         </w:rPr>
       </w:pPr>
-      <w:bookmarkStart w:id="0" w:name="_GoBack"/>
-      <w:bookmarkEnd w:id="0"/>
     </w:p>
     <w:p>
       <w:pPr>
         <w:shd w:val="clear" w:color="auto" w:fill="FFFFFF"/>
         <w:spacing w:after="24" w:line="285" w:lineRule="atLeast"/>
-        <w:ind w:firstLine="720"/>
+        <w:ind w:left="1440"/>
+        <w:jc w:val="both"/>
         <w:textAlignment w:val="baseline"/>
         <w:rPr>
           <w:rFonts w:asciiTheme="majorBidi" w:eastAsia="Microsoft YaHei" w:hAnsiTheme="majorBidi" w:cstheme="majorBidi"/>
-          <w:color w:val="000000"/>
-          <w:sz w:val="24"/>
-          <w:szCs w:val="24"/>
+          <w:b/>
+          <w:bCs/>
+          <w:color w:val="000000"/>
+          <w:sz w:val="24"/>
+          <w:szCs w:val="24"/>
+          <w:lang w:val="fr-FR"/>
         </w:rPr>
       </w:pPr>
     </w:p>
@@ -2471,14 +2290,169 @@
       <w:pPr>
         <w:shd w:val="clear" w:color="auto" w:fill="FFFFFF"/>
         <w:spacing w:after="24" w:line="285" w:lineRule="atLeast"/>
+        <w:ind w:left="1440"/>
+        <w:jc w:val="both"/>
         <w:textAlignment w:val="baseline"/>
         <w:rPr>
           <w:rFonts w:asciiTheme="majorBidi" w:eastAsia="Microsoft YaHei" w:hAnsiTheme="majorBidi" w:cstheme="majorBidi"/>
-          <w:color w:val="000000"/>
-          <w:sz w:val="24"/>
-          <w:szCs w:val="24"/>
-        </w:rPr>
-      </w:pPr>
+          <w:b/>
+          <w:bCs/>
+          <w:color w:val="000000"/>
+          <w:sz w:val="24"/>
+          <w:szCs w:val="24"/>
+          <w:lang w:val="fr-FR"/>
+        </w:rPr>
+      </w:pPr>
+    </w:p>
+    <w:p>
+      <w:pPr>
+        <w:shd w:val="clear" w:color="auto" w:fill="FFFFFF"/>
+        <w:spacing w:after="24" w:line="285" w:lineRule="atLeast"/>
+        <w:ind w:left="1440"/>
+        <w:jc w:val="both"/>
+        <w:textAlignment w:val="baseline"/>
+        <w:rPr>
+          <w:rFonts w:asciiTheme="majorBidi" w:eastAsia="Microsoft YaHei" w:hAnsiTheme="majorBidi" w:cstheme="majorBidi"/>
+          <w:b/>
+          <w:bCs/>
+          <w:color w:val="000000"/>
+          <w:sz w:val="24"/>
+          <w:szCs w:val="24"/>
+          <w:lang w:val="fr-FR"/>
+        </w:rPr>
+      </w:pPr>
+    </w:p>
+    <w:p>
+      <w:pPr>
+        <w:shd w:val="clear" w:color="auto" w:fill="FFFFFF"/>
+        <w:spacing w:after="24" w:line="285" w:lineRule="atLeast"/>
+        <w:ind w:left="1440"/>
+        <w:jc w:val="both"/>
+        <w:textAlignment w:val="baseline"/>
+        <w:rPr>
+          <w:rFonts w:asciiTheme="majorBidi" w:eastAsia="Microsoft YaHei" w:hAnsiTheme="majorBidi" w:cstheme="majorBidi"/>
+          <w:b/>
+          <w:bCs/>
+          <w:color w:val="000000"/>
+          <w:sz w:val="24"/>
+          <w:szCs w:val="24"/>
+          <w:lang w:val="fr-FR"/>
+        </w:rPr>
+      </w:pPr>
+    </w:p>
+    <w:p>
+      <w:pPr>
+        <w:shd w:val="clear" w:color="auto" w:fill="FFFFFF"/>
+        <w:spacing w:after="24" w:line="285" w:lineRule="atLeast"/>
+        <w:jc w:val="both"/>
+        <w:textAlignment w:val="baseline"/>
+        <w:rPr>
+          <w:rFonts w:asciiTheme="majorBidi" w:eastAsia="Microsoft YaHei" w:hAnsiTheme="majorBidi" w:cstheme="majorBidi"/>
+          <w:b/>
+          <w:bCs/>
+          <w:color w:val="000000"/>
+          <w:sz w:val="24"/>
+          <w:szCs w:val="24"/>
+          <w:lang w:val="fr-FR"/>
+        </w:rPr>
+      </w:pPr>
+      <w:r>
+        <w:rPr>
+          <w:noProof/>
+        </w:rPr>
+        <w:lastRenderedPageBreak/>
+        <w:drawing>
+          <wp:anchor distT="0" distB="0" distL="114300" distR="114300" simplePos="0" relativeHeight="251661312" behindDoc="0" locked="0" layoutInCell="1" allowOverlap="1" wp14:anchorId="22ADF925" wp14:editId="08B27F36">
+            <wp:simplePos x="0" y="0"/>
+            <wp:positionH relativeFrom="margin">
+              <wp:align>center</wp:align>
+            </wp:positionH>
+            <wp:positionV relativeFrom="paragraph">
+              <wp:posOffset>298450</wp:posOffset>
+            </wp:positionV>
+            <wp:extent cx="2848610" cy="2161540"/>
+            <wp:effectExtent l="0" t="0" r="8890" b="0"/>
+            <wp:wrapTopAndBottom/>
+            <wp:docPr id="5" name="Picture 5"/>
+            <wp:cNvGraphicFramePr>
+              <a:graphicFrameLocks xmlns:a="http://schemas.openxmlformats.org/drawingml/2006/main" noChangeAspect="1"/>
+            </wp:cNvGraphicFramePr>
+            <a:graphic xmlns:a="http://schemas.openxmlformats.org/drawingml/2006/main">
+              <a:graphicData uri="http://schemas.openxmlformats.org/drawingml/2006/picture">
+                <pic:pic xmlns:pic="http://schemas.openxmlformats.org/drawingml/2006/picture">
+                  <pic:nvPicPr>
+                    <pic:cNvPr id="1" name=""/>
+                    <pic:cNvPicPr/>
+                  </pic:nvPicPr>
+                  <pic:blipFill>
+                    <a:blip r:embed="rId8" cstate="print">
+                      <a:extLst>
+                        <a:ext uri="{28A0092B-C50C-407E-A947-70E740481C1C}">
+                          <a14:useLocalDpi xmlns:a14="http://schemas.microsoft.com/office/drawing/2010/main" val="0"/>
+                        </a:ext>
+                      </a:extLst>
+                    </a:blip>
+                    <a:stretch>
+                      <a:fillRect/>
+                    </a:stretch>
+                  </pic:blipFill>
+                  <pic:spPr>
+                    <a:xfrm>
+                      <a:off x="0" y="0"/>
+                      <a:ext cx="2848610" cy="2161540"/>
+                    </a:xfrm>
+                    <a:prstGeom prst="rect">
+                      <a:avLst/>
+                    </a:prstGeom>
+                  </pic:spPr>
+                </pic:pic>
+              </a:graphicData>
+            </a:graphic>
+            <wp14:sizeRelH relativeFrom="margin">
+              <wp14:pctWidth>0</wp14:pctWidth>
+            </wp14:sizeRelH>
+            <wp14:sizeRelV relativeFrom="margin">
+              <wp14:pctHeight>0</wp14:pctHeight>
+            </wp14:sizeRelV>
+          </wp:anchor>
+        </w:drawing>
+      </w:r>
+      <w:r>
+        <w:rPr>
+          <w:rFonts w:asciiTheme="majorBidi" w:eastAsia="Microsoft YaHei" w:hAnsiTheme="majorBidi" w:cstheme="majorBidi"/>
+          <w:b/>
+          <w:bCs/>
+          <w:color w:val="000000"/>
+          <w:sz w:val="24"/>
+          <w:szCs w:val="24"/>
+          <w:lang w:val="fr-FR"/>
+        </w:rPr>
+        <w:t>Variation de ToA</w:t>
+      </w:r>
+      <w:r>
+        <w:rPr>
+          <w:rFonts w:asciiTheme="majorBidi" w:eastAsia="Microsoft YaHei" w:hAnsiTheme="majorBidi" w:cstheme="majorBidi"/>
+          <w:b/>
+          <w:bCs/>
+          <w:color w:val="000000"/>
+          <w:sz w:val="24"/>
+          <w:szCs w:val="24"/>
+          <w:lang w:val="fr-FR"/>
+        </w:rPr>
+        <w:t xml:space="preserve"> en fonction </w:t>
+      </w:r>
+      <w:r>
+        <w:rPr>
+          <w:rFonts w:asciiTheme="majorBidi" w:eastAsia="Microsoft YaHei" w:hAnsiTheme="majorBidi" w:cstheme="majorBidi"/>
+          <w:b/>
+          <w:bCs/>
+          <w:color w:val="000000"/>
+          <w:sz w:val="24"/>
+          <w:szCs w:val="24"/>
+          <w:lang w:val="fr-FR"/>
+        </w:rPr>
+        <w:t>du SF et le comparant avec la valeur théorique</w:t>
+      </w:r>
     </w:p>
     <w:p>
       <w:pPr>
@@ -2488,9 +2462,12 @@
         <w:textAlignment w:val="baseline"/>
         <w:rPr>
           <w:rFonts w:asciiTheme="majorBidi" w:eastAsia="Microsoft YaHei" w:hAnsiTheme="majorBidi" w:cstheme="majorBidi"/>
-          <w:color w:val="000000"/>
-          <w:sz w:val="24"/>
-          <w:szCs w:val="24"/>
+          <w:b/>
+          <w:bCs/>
+          <w:color w:val="000000"/>
+          <w:sz w:val="24"/>
+          <w:szCs w:val="24"/>
+          <w:lang w:val="fr-FR"/>
         </w:rPr>
       </w:pPr>
     </w:p>
@@ -2504,6 +2481,451 @@
           <w:color w:val="000000"/>
           <w:sz w:val="24"/>
           <w:szCs w:val="24"/>
+          <w:lang w:val="fr-FR"/>
+        </w:rPr>
+      </w:pPr>
+      <w:r>
+        <w:rPr>
+          <w:noProof/>
+        </w:rPr>
+        <w:drawing>
+          <wp:anchor distT="0" distB="0" distL="114300" distR="114300" simplePos="0" relativeHeight="251663360" behindDoc="0" locked="0" layoutInCell="1" allowOverlap="1" wp14:anchorId="5C176C72" wp14:editId="3ECBB3E6">
+            <wp:simplePos x="0" y="0"/>
+            <wp:positionH relativeFrom="margin">
+              <wp:align>center</wp:align>
+            </wp:positionH>
+            <wp:positionV relativeFrom="paragraph">
+              <wp:posOffset>256687</wp:posOffset>
+            </wp:positionV>
+            <wp:extent cx="2918460" cy="1988820"/>
+            <wp:effectExtent l="0" t="0" r="0" b="0"/>
+            <wp:wrapTopAndBottom/>
+            <wp:docPr id="4" name="Picture 4"/>
+            <wp:cNvGraphicFramePr>
+              <a:graphicFrameLocks xmlns:a="http://schemas.openxmlformats.org/drawingml/2006/main" noChangeAspect="1"/>
+            </wp:cNvGraphicFramePr>
+            <a:graphic xmlns:a="http://schemas.openxmlformats.org/drawingml/2006/main">
+              <a:graphicData uri="http://schemas.openxmlformats.org/drawingml/2006/picture">
+                <pic:pic xmlns:pic="http://schemas.openxmlformats.org/drawingml/2006/picture">
+                  <pic:nvPicPr>
+                    <pic:cNvPr id="1" name=""/>
+                    <pic:cNvPicPr/>
+                  </pic:nvPicPr>
+                  <pic:blipFill>
+                    <a:blip r:embed="rId9" cstate="print">
+                      <a:extLst>
+                        <a:ext uri="{28A0092B-C50C-407E-A947-70E740481C1C}">
+                          <a14:useLocalDpi xmlns:a14="http://schemas.microsoft.com/office/drawing/2010/main" val="0"/>
+                        </a:ext>
+                      </a:extLst>
+                    </a:blip>
+                    <a:stretch>
+                      <a:fillRect/>
+                    </a:stretch>
+                  </pic:blipFill>
+                  <pic:spPr>
+                    <a:xfrm>
+                      <a:off x="0" y="0"/>
+                      <a:ext cx="2918460" cy="1988820"/>
+                    </a:xfrm>
+                    <a:prstGeom prst="rect">
+                      <a:avLst/>
+                    </a:prstGeom>
+                  </pic:spPr>
+                </pic:pic>
+              </a:graphicData>
+            </a:graphic>
+            <wp14:sizeRelH relativeFrom="margin">
+              <wp14:pctWidth>0</wp14:pctWidth>
+            </wp14:sizeRelH>
+            <wp14:sizeRelV relativeFrom="margin">
+              <wp14:pctHeight>0</wp14:pctHeight>
+            </wp14:sizeRelV>
+          </wp:anchor>
+        </w:drawing>
+      </w:r>
+      <w:r>
+        <w:rPr>
+          <w:rFonts w:asciiTheme="majorBidi" w:eastAsia="Microsoft YaHei" w:hAnsiTheme="majorBidi" w:cstheme="majorBidi"/>
+          <w:b/>
+          <w:bCs/>
+          <w:color w:val="000000"/>
+          <w:sz w:val="24"/>
+          <w:szCs w:val="24"/>
+          <w:lang w:val="fr-FR"/>
+        </w:rPr>
+        <w:t>Variation de ToA</w:t>
+      </w:r>
+      <w:r>
+        <w:rPr>
+          <w:rFonts w:asciiTheme="majorBidi" w:eastAsia="Microsoft YaHei" w:hAnsiTheme="majorBidi" w:cstheme="majorBidi"/>
+          <w:b/>
+          <w:bCs/>
+          <w:color w:val="000000"/>
+          <w:sz w:val="24"/>
+          <w:szCs w:val="24"/>
+          <w:lang w:val="fr-FR"/>
+        </w:rPr>
+        <w:t xml:space="preserve"> en fonction </w:t>
+      </w:r>
+      <w:r>
+        <w:rPr>
+          <w:rFonts w:asciiTheme="majorBidi" w:eastAsia="Microsoft YaHei" w:hAnsiTheme="majorBidi" w:cstheme="majorBidi"/>
+          <w:b/>
+          <w:bCs/>
+          <w:color w:val="000000"/>
+          <w:sz w:val="24"/>
+          <w:szCs w:val="24"/>
+          <w:lang w:val="fr-FR"/>
+        </w:rPr>
+        <w:t xml:space="preserve">du CR </w:t>
+      </w:r>
+      <w:r>
+        <w:rPr>
+          <w:rFonts w:asciiTheme="majorBidi" w:eastAsia="Microsoft YaHei" w:hAnsiTheme="majorBidi" w:cstheme="majorBidi"/>
+          <w:b/>
+          <w:bCs/>
+          <w:color w:val="000000"/>
+          <w:sz w:val="24"/>
+          <w:szCs w:val="24"/>
+          <w:lang w:val="fr-FR"/>
+        </w:rPr>
+        <w:t>et le comparant avec la valeur théorique</w:t>
+      </w:r>
+    </w:p>
+    <w:p>
+      <w:pPr>
+        <w:shd w:val="clear" w:color="auto" w:fill="FFFFFF"/>
+        <w:spacing w:after="24" w:line="285" w:lineRule="atLeast"/>
+        <w:ind w:left="1440"/>
+        <w:textAlignment w:val="baseline"/>
+        <w:rPr>
+          <w:rFonts w:asciiTheme="majorBidi" w:eastAsia="Microsoft YaHei" w:hAnsiTheme="majorBidi" w:cstheme="majorBidi"/>
+          <w:color w:val="000000"/>
+          <w:sz w:val="24"/>
+          <w:szCs w:val="24"/>
+          <w:lang w:val="fr-FR"/>
+        </w:rPr>
+      </w:pPr>
+    </w:p>
+    <w:p>
+      <w:pPr>
+        <w:shd w:val="clear" w:color="auto" w:fill="FFFFFF"/>
+        <w:spacing w:after="24" w:line="285" w:lineRule="atLeast"/>
+        <w:textAlignment w:val="baseline"/>
+        <w:rPr>
+          <w:rFonts w:asciiTheme="majorBidi" w:eastAsia="Microsoft YaHei" w:hAnsiTheme="majorBidi" w:cstheme="majorBidi"/>
+          <w:color w:val="000000"/>
+          <w:sz w:val="24"/>
+          <w:szCs w:val="24"/>
+          <w:lang w:val="fr-FR"/>
+        </w:rPr>
+      </w:pPr>
+      <w:r>
+        <w:rPr>
+          <w:noProof/>
+        </w:rPr>
+        <w:drawing>
+          <wp:anchor distT="0" distB="0" distL="114300" distR="114300" simplePos="0" relativeHeight="251665408" behindDoc="0" locked="0" layoutInCell="1" allowOverlap="1" wp14:anchorId="033CF05E" wp14:editId="64A31E91">
+            <wp:simplePos x="0" y="0"/>
+            <wp:positionH relativeFrom="margin">
+              <wp:align>center</wp:align>
+            </wp:positionH>
+            <wp:positionV relativeFrom="paragraph">
+              <wp:posOffset>346172</wp:posOffset>
+            </wp:positionV>
+            <wp:extent cx="3378200" cy="2162810"/>
+            <wp:effectExtent l="0" t="0" r="0" b="8890"/>
+            <wp:wrapTopAndBottom/>
+            <wp:docPr id="3" name="Picture 3"/>
+            <wp:cNvGraphicFramePr>
+              <a:graphicFrameLocks xmlns:a="http://schemas.openxmlformats.org/drawingml/2006/main" noChangeAspect="1"/>
+            </wp:cNvGraphicFramePr>
+            <a:graphic xmlns:a="http://schemas.openxmlformats.org/drawingml/2006/main">
+              <a:graphicData uri="http://schemas.openxmlformats.org/drawingml/2006/picture">
+                <pic:pic xmlns:pic="http://schemas.openxmlformats.org/drawingml/2006/picture">
+                  <pic:nvPicPr>
+                    <pic:cNvPr id="1" name=""/>
+                    <pic:cNvPicPr/>
+                  </pic:nvPicPr>
+                  <pic:blipFill>
+                    <a:blip r:embed="rId10" cstate="print">
+                      <a:extLst>
+                        <a:ext uri="{28A0092B-C50C-407E-A947-70E740481C1C}">
+                          <a14:useLocalDpi xmlns:a14="http://schemas.microsoft.com/office/drawing/2010/main" val="0"/>
+                        </a:ext>
+                      </a:extLst>
+                    </a:blip>
+                    <a:stretch>
+                      <a:fillRect/>
+                    </a:stretch>
+                  </pic:blipFill>
+                  <pic:spPr>
+                    <a:xfrm>
+                      <a:off x="0" y="0"/>
+                      <a:ext cx="3378200" cy="2162810"/>
+                    </a:xfrm>
+                    <a:prstGeom prst="rect">
+                      <a:avLst/>
+                    </a:prstGeom>
+                  </pic:spPr>
+                </pic:pic>
+              </a:graphicData>
+            </a:graphic>
+            <wp14:sizeRelH relativeFrom="margin">
+              <wp14:pctWidth>0</wp14:pctWidth>
+            </wp14:sizeRelH>
+            <wp14:sizeRelV relativeFrom="margin">
+              <wp14:pctHeight>0</wp14:pctHeight>
+            </wp14:sizeRelV>
+          </wp:anchor>
+        </w:drawing>
+      </w:r>
+      <w:r>
+        <w:rPr>
+          <w:rFonts w:asciiTheme="majorBidi" w:eastAsia="Microsoft YaHei" w:hAnsiTheme="majorBidi" w:cstheme="majorBidi"/>
+          <w:b/>
+          <w:bCs/>
+          <w:color w:val="000000"/>
+          <w:sz w:val="24"/>
+          <w:szCs w:val="24"/>
+          <w:lang w:val="fr-FR"/>
+        </w:rPr>
+        <w:t>Variation de ToA</w:t>
+      </w:r>
+      <w:r>
+        <w:rPr>
+          <w:rFonts w:asciiTheme="majorBidi" w:eastAsia="Microsoft YaHei" w:hAnsiTheme="majorBidi" w:cstheme="majorBidi"/>
+          <w:b/>
+          <w:bCs/>
+          <w:color w:val="000000"/>
+          <w:sz w:val="24"/>
+          <w:szCs w:val="24"/>
+          <w:lang w:val="fr-FR"/>
+        </w:rPr>
+        <w:t xml:space="preserve"> en fonction </w:t>
+      </w:r>
+      <w:r>
+        <w:rPr>
+          <w:rFonts w:asciiTheme="majorBidi" w:eastAsia="Microsoft YaHei" w:hAnsiTheme="majorBidi" w:cstheme="majorBidi"/>
+          <w:b/>
+          <w:bCs/>
+          <w:color w:val="000000"/>
+          <w:sz w:val="24"/>
+          <w:szCs w:val="24"/>
+          <w:lang w:val="fr-FR"/>
+        </w:rPr>
+        <w:t>du BW</w:t>
+      </w:r>
+      <w:r>
+        <w:rPr>
+          <w:rFonts w:asciiTheme="majorBidi" w:eastAsia="Microsoft YaHei" w:hAnsiTheme="majorBidi" w:cstheme="majorBidi"/>
+          <w:b/>
+          <w:bCs/>
+          <w:color w:val="000000"/>
+          <w:sz w:val="24"/>
+          <w:szCs w:val="24"/>
+          <w:lang w:val="fr-FR"/>
+        </w:rPr>
+        <w:t xml:space="preserve"> et le comparant avec la valeur théorique</w:t>
+      </w:r>
+    </w:p>
+    <w:p>
+      <w:pPr>
+        <w:shd w:val="clear" w:color="auto" w:fill="FFFFFF"/>
+        <w:spacing w:after="24" w:line="285" w:lineRule="atLeast"/>
+        <w:ind w:left="1440"/>
+        <w:textAlignment w:val="baseline"/>
+        <w:rPr>
+          <w:rFonts w:asciiTheme="majorBidi" w:eastAsia="Microsoft YaHei" w:hAnsiTheme="majorBidi" w:cstheme="majorBidi"/>
+          <w:color w:val="000000"/>
+          <w:sz w:val="24"/>
+          <w:szCs w:val="24"/>
+          <w:lang w:val="fr-FR"/>
+        </w:rPr>
+      </w:pPr>
+    </w:p>
+    <w:p>
+      <w:pPr>
+        <w:shd w:val="clear" w:color="auto" w:fill="FFFFFF"/>
+        <w:spacing w:after="24" w:line="285" w:lineRule="atLeast"/>
+        <w:textAlignment w:val="baseline"/>
+        <w:rPr>
+          <w:rFonts w:asciiTheme="majorBidi" w:eastAsia="Microsoft YaHei" w:hAnsiTheme="majorBidi" w:cstheme="majorBidi"/>
+          <w:b/>
+          <w:bCs/>
+          <w:color w:val="000000"/>
+          <w:sz w:val="24"/>
+          <w:szCs w:val="24"/>
+          <w:lang w:val="fr-FR"/>
+        </w:rPr>
+      </w:pPr>
+    </w:p>
+    <w:p>
+      <w:pPr>
+        <w:shd w:val="clear" w:color="auto" w:fill="FFFFFF"/>
+        <w:spacing w:after="24" w:line="285" w:lineRule="atLeast"/>
+        <w:textAlignment w:val="baseline"/>
+        <w:rPr>
+          <w:rFonts w:asciiTheme="majorBidi" w:eastAsia="Microsoft YaHei" w:hAnsiTheme="majorBidi" w:cstheme="majorBidi"/>
+          <w:color w:val="000000"/>
+          <w:sz w:val="24"/>
+          <w:szCs w:val="24"/>
+          <w:lang w:val="fr-FR"/>
+        </w:rPr>
+      </w:pPr>
+      <w:bookmarkStart w:id="0" w:name="_GoBack"/>
+      <w:bookmarkEnd w:id="0"/>
+      <w:r>
+        <w:rPr>
+          <w:noProof/>
+        </w:rPr>
+        <w:lastRenderedPageBreak/>
+        <w:drawing>
+          <wp:anchor distT="0" distB="0" distL="114300" distR="114300" simplePos="0" relativeHeight="251667456" behindDoc="1" locked="0" layoutInCell="1" allowOverlap="1" wp14:anchorId="00C5D59F" wp14:editId="7953557C">
+            <wp:simplePos x="0" y="0"/>
+            <wp:positionH relativeFrom="margin">
+              <wp:align>center</wp:align>
+            </wp:positionH>
+            <wp:positionV relativeFrom="paragraph">
+              <wp:posOffset>287215</wp:posOffset>
+            </wp:positionV>
+            <wp:extent cx="3317240" cy="2006600"/>
+            <wp:effectExtent l="0" t="0" r="0" b="0"/>
+            <wp:wrapTopAndBottom/>
+            <wp:docPr id="2" name="Picture 2"/>
+            <wp:cNvGraphicFramePr>
+              <a:graphicFrameLocks xmlns:a="http://schemas.openxmlformats.org/drawingml/2006/main" noChangeAspect="1"/>
+            </wp:cNvGraphicFramePr>
+            <a:graphic xmlns:a="http://schemas.openxmlformats.org/drawingml/2006/main">
+              <a:graphicData uri="http://schemas.openxmlformats.org/drawingml/2006/picture">
+                <pic:pic xmlns:pic="http://schemas.openxmlformats.org/drawingml/2006/picture">
+                  <pic:nvPicPr>
+                    <pic:cNvPr id="1" name=""/>
+                    <pic:cNvPicPr/>
+                  </pic:nvPicPr>
+                  <pic:blipFill>
+                    <a:blip r:embed="rId11" cstate="print">
+                      <a:extLst>
+                        <a:ext uri="{28A0092B-C50C-407E-A947-70E740481C1C}">
+                          <a14:useLocalDpi xmlns:a14="http://schemas.microsoft.com/office/drawing/2010/main" val="0"/>
+                        </a:ext>
+                      </a:extLst>
+                    </a:blip>
+                    <a:stretch>
+                      <a:fillRect/>
+                    </a:stretch>
+                  </pic:blipFill>
+                  <pic:spPr>
+                    <a:xfrm>
+                      <a:off x="0" y="0"/>
+                      <a:ext cx="3317240" cy="2006600"/>
+                    </a:xfrm>
+                    <a:prstGeom prst="rect">
+                      <a:avLst/>
+                    </a:prstGeom>
+                  </pic:spPr>
+                </pic:pic>
+              </a:graphicData>
+            </a:graphic>
+            <wp14:sizeRelH relativeFrom="page">
+              <wp14:pctWidth>0</wp14:pctWidth>
+            </wp14:sizeRelH>
+            <wp14:sizeRelV relativeFrom="page">
+              <wp14:pctHeight>0</wp14:pctHeight>
+            </wp14:sizeRelV>
+          </wp:anchor>
+        </w:drawing>
+      </w:r>
+      <w:r>
+        <w:rPr>
+          <w:rFonts w:asciiTheme="majorBidi" w:eastAsia="Microsoft YaHei" w:hAnsiTheme="majorBidi" w:cstheme="majorBidi"/>
+          <w:b/>
+          <w:bCs/>
+          <w:color w:val="000000"/>
+          <w:sz w:val="24"/>
+          <w:szCs w:val="24"/>
+          <w:lang w:val="fr-FR"/>
+        </w:rPr>
+        <w:t>Variation de ToA</w:t>
+      </w:r>
+      <w:r>
+        <w:rPr>
+          <w:rFonts w:asciiTheme="majorBidi" w:eastAsia="Microsoft YaHei" w:hAnsiTheme="majorBidi" w:cstheme="majorBidi"/>
+          <w:b/>
+          <w:bCs/>
+          <w:color w:val="000000"/>
+          <w:sz w:val="24"/>
+          <w:szCs w:val="24"/>
+          <w:lang w:val="fr-FR"/>
+        </w:rPr>
+        <w:t xml:space="preserve"> en fonction </w:t>
+      </w:r>
+      <w:r>
+        <w:rPr>
+          <w:rFonts w:asciiTheme="majorBidi" w:eastAsia="Microsoft YaHei" w:hAnsiTheme="majorBidi" w:cstheme="majorBidi"/>
+          <w:b/>
+          <w:bCs/>
+          <w:color w:val="000000"/>
+          <w:sz w:val="24"/>
+          <w:szCs w:val="24"/>
+          <w:lang w:val="fr-FR"/>
+        </w:rPr>
+        <w:t xml:space="preserve">du size du message </w:t>
+      </w:r>
+      <w:r>
+        <w:rPr>
+          <w:rFonts w:asciiTheme="majorBidi" w:eastAsia="Microsoft YaHei" w:hAnsiTheme="majorBidi" w:cstheme="majorBidi"/>
+          <w:b/>
+          <w:bCs/>
+          <w:color w:val="000000"/>
+          <w:sz w:val="24"/>
+          <w:szCs w:val="24"/>
+          <w:lang w:val="fr-FR"/>
+        </w:rPr>
+        <w:t>et le comparant avec la valeur théorique</w:t>
+      </w:r>
+    </w:p>
+    <w:p>
+      <w:pPr>
+        <w:shd w:val="clear" w:color="auto" w:fill="FFFFFF"/>
+        <w:spacing w:after="24" w:line="285" w:lineRule="atLeast"/>
+        <w:ind w:left="1440"/>
+        <w:textAlignment w:val="baseline"/>
+        <w:rPr>
+          <w:rFonts w:asciiTheme="majorBidi" w:eastAsia="Microsoft YaHei" w:hAnsiTheme="majorBidi" w:cstheme="majorBidi"/>
+          <w:color w:val="000000"/>
+          <w:sz w:val="24"/>
+          <w:szCs w:val="24"/>
+          <w:lang w:val="fr-FR"/>
+        </w:rPr>
+      </w:pPr>
+    </w:p>
+    <w:p>
+      <w:pPr>
+        <w:shd w:val="clear" w:color="auto" w:fill="FFFFFF"/>
+        <w:spacing w:after="24" w:line="285" w:lineRule="atLeast"/>
+        <w:ind w:left="1440"/>
+        <w:textAlignment w:val="baseline"/>
+        <w:rPr>
+          <w:rFonts w:asciiTheme="majorBidi" w:eastAsia="Microsoft YaHei" w:hAnsiTheme="majorBidi" w:cstheme="majorBidi"/>
+          <w:color w:val="000000"/>
+          <w:sz w:val="24"/>
+          <w:szCs w:val="24"/>
+          <w:lang w:val="fr-FR"/>
+        </w:rPr>
+      </w:pPr>
+    </w:p>
+    <w:p>
+      <w:pPr>
+        <w:shd w:val="clear" w:color="auto" w:fill="FFFFFF"/>
+        <w:spacing w:after="24" w:line="285" w:lineRule="atLeast"/>
+        <w:textAlignment w:val="baseline"/>
+        <w:rPr>
+          <w:rFonts w:asciiTheme="majorBidi" w:eastAsia="Microsoft YaHei" w:hAnsiTheme="majorBidi" w:cstheme="majorBidi"/>
+          <w:color w:val="000000"/>
+          <w:sz w:val="24"/>
+          <w:szCs w:val="24"/>
           <w:u w:val="single"/>
           <w:lang w:val="fr-FR"/>
         </w:rPr>
@@ -2517,10 +2939,28 @@
           <w:u w:val="single"/>
           <w:lang w:val="fr-FR"/>
         </w:rPr>
-        <w:t>Code I : (</w:t>
-      </w:r>
-      <w:proofErr w:type="spellStart"/>
-      <w:r>
+        <w:t>Code I : (listener qui va écouter Arduino en utilisant le serial correspondant)</w:t>
+      </w:r>
+    </w:p>
+    <w:p>
+      <w:pPr>
+        <w:shd w:val="clear" w:color="auto" w:fill="FFFFFF"/>
+        <w:spacing w:after="24" w:line="285" w:lineRule="atLeast"/>
+        <w:textAlignment w:val="baseline"/>
+        <w:rPr>
+          <w:rFonts w:asciiTheme="majorBidi" w:eastAsia="Microsoft YaHei" w:hAnsiTheme="majorBidi" w:cstheme="majorBidi"/>
+          <w:color w:val="000000"/>
+          <w:sz w:val="24"/>
+          <w:szCs w:val="24"/>
+          <w:lang w:val="fr-FR"/>
+        </w:rPr>
+      </w:pPr>
+    </w:p>
+    <w:p>
+      <w:pPr>
+        <w:shd w:val="clear" w:color="auto" w:fill="FFFFFF"/>
+        <w:spacing w:after="24" w:line="285" w:lineRule="atLeast"/>
+        <w:textAlignment w:val="baseline"/>
         <w:rPr>
           <w:rFonts w:asciiTheme="majorBidi" w:eastAsia="Microsoft YaHei" w:hAnsiTheme="majorBidi" w:cstheme="majorBidi"/>
           <w:color w:val="000000"/>
@@ -2529,9 +2969,7 @@
           <w:u w:val="single"/>
           <w:lang w:val="fr-FR"/>
         </w:rPr>
-        <w:t>listener</w:t>
-      </w:r>
-      <w:proofErr w:type="spellEnd"/>
+      </w:pPr>
       <w:r>
         <w:rPr>
           <w:rFonts w:asciiTheme="majorBidi" w:eastAsia="Microsoft YaHei" w:hAnsiTheme="majorBidi" w:cstheme="majorBidi"/>
@@ -2541,7 +2979,7 @@
           <w:u w:val="single"/>
           <w:lang w:val="fr-FR"/>
         </w:rPr>
-        <w:t xml:space="preserve"> qui va écouter Arduino en utilisant le serial correspondant)</w:t>
+        <w:t>Code II : (code qui dessine SF en fonction du temps en utilisant matplotlib)</w:t>
       </w:r>
     </w:p>
     <w:p>
@@ -2557,32 +2995,6 @@
           <w:lang w:val="fr-FR"/>
         </w:rPr>
       </w:pPr>
-    </w:p>
-    <w:p>
-      <w:pPr>
-        <w:shd w:val="clear" w:color="auto" w:fill="FFFFFF"/>
-        <w:spacing w:after="24" w:line="285" w:lineRule="atLeast"/>
-        <w:textAlignment w:val="baseline"/>
-        <w:rPr>
-          <w:rFonts w:asciiTheme="majorBidi" w:eastAsia="Microsoft YaHei" w:hAnsiTheme="majorBidi" w:cstheme="majorBidi"/>
-          <w:color w:val="000000"/>
-          <w:sz w:val="24"/>
-          <w:szCs w:val="24"/>
-          <w:u w:val="single"/>
-          <w:lang w:val="fr-FR"/>
-        </w:rPr>
-      </w:pPr>
-      <w:r>
-        <w:rPr>
-          <w:rFonts w:asciiTheme="majorBidi" w:eastAsia="Microsoft YaHei" w:hAnsiTheme="majorBidi" w:cstheme="majorBidi"/>
-          <w:color w:val="000000"/>
-          <w:sz w:val="24"/>
-          <w:szCs w:val="24"/>
-          <w:u w:val="single"/>
-          <w:lang w:val="fr-FR"/>
-        </w:rPr>
-        <w:t>Code II : (code qui dessine SF en fonction du temps en utilisant matplotlib)</w:t>
-      </w:r>
     </w:p>
     <w:p>
       <w:pPr>
@@ -3524,7 +3936,7 @@
 </file>
 
 <file path=word/endnotes.xml><?xml version="1.0" encoding="utf-8"?>
-<w:endnotes xmlns:wpc="http://schemas.microsoft.com/office/word/2010/wordprocessingCanvas" xmlns:cx="http://schemas.microsoft.com/office/drawing/2014/chartex" xmlns:cx1="http://schemas.microsoft.com/office/drawing/2015/9/8/chartex" xmlns:cx2="http://schemas.microsoft.com/office/drawing/2015/10/21/chartex" xmlns:cx3="http://schemas.microsoft.com/office/drawing/2016/5/9/chartex" xmlns:cx4="http://schemas.microsoft.com/office/drawing/2016/5/10/chartex" xmlns:cx5="http://schemas.microsoft.com/office/drawing/2016/5/11/chartex" xmlns:cx6="http://schemas.microsoft.com/office/drawing/2016/5/12/chartex" xmlns:cx7="http://schemas.microsoft.com/office/drawing/2016/5/13/chartex" xmlns:cx8="http://schemas.microsoft.com/office/drawing/2016/5/14/chartex" xmlns:mc="http://schemas.openxmlformats.org/markup-compatibility/2006" xmlns:aink="http://schemas.microsoft.com/office/drawing/2016/ink" xmlns:am3d="http://schemas.microsoft.com/office/drawing/2017/model3d" xmlns:o="urn:schemas-microsoft-com:office:office" xmlns:r="http://schemas.openxmlformats.org/officeDocument/2006/relationships" xmlns:m="http://schemas.openxmlformats.org/officeDocument/2006/math" xmlns:v="urn:schemas-microsoft-com:vml" xmlns:wp14="http://schemas.microsoft.com/office/word/2010/wordprocessingDrawing" xmlns:wp="http://schemas.openxmlformats.org/drawingml/2006/wordprocessingDrawing" xmlns:w10="urn:schemas-microsoft-com:office:word" xmlns:w="http://schemas.openxmlformats.org/wordprocessingml/2006/main" xmlns:w14="http://schemas.microsoft.com/office/word/2010/wordml" xmlns:w15="http://schemas.microsoft.com/office/word/2012/wordml" xmlns:w16cid="http://schemas.microsoft.com/office/word/2016/wordml/cid" xmlns:w16se="http://schemas.microsoft.com/office/word/2015/wordml/symex" xmlns:wpg="http://schemas.microsoft.com/office/word/2010/wordprocessingGroup" xmlns:wpi="http://schemas.microsoft.com/office/word/2010/wordprocessingInk" xmlns:wne="http://schemas.microsoft.com/office/word/2006/wordml" xmlns:wps="http://schemas.microsoft.com/office/word/2010/wordprocessingShape" mc:Ignorable="w14 w15 w16se w16cid wp14">
+<w:endnotes xmlns:wpc="http://schemas.microsoft.com/office/word/2010/wordprocessingCanvas" xmlns:cx="http://schemas.microsoft.com/office/drawing/2014/chartex" xmlns:mc="http://schemas.openxmlformats.org/markup-compatibility/2006" xmlns:o="urn:schemas-microsoft-com:office:office" xmlns:r="http://schemas.openxmlformats.org/officeDocument/2006/relationships" xmlns:m="http://schemas.openxmlformats.org/officeDocument/2006/math" xmlns:v="urn:schemas-microsoft-com:vml" xmlns:wp14="http://schemas.microsoft.com/office/word/2010/wordprocessingDrawing" xmlns:wp="http://schemas.openxmlformats.org/drawingml/2006/wordprocessingDrawing" xmlns:w10="urn:schemas-microsoft-com:office:word" xmlns:w="http://schemas.openxmlformats.org/wordprocessingml/2006/main" xmlns:w14="http://schemas.microsoft.com/office/word/2010/wordml" xmlns:w15="http://schemas.microsoft.com/office/word/2012/wordml" xmlns:w16se="http://schemas.microsoft.com/office/word/2015/wordml/symex" xmlns:wpg="http://schemas.microsoft.com/office/word/2010/wordprocessingGroup" xmlns:wpi="http://schemas.microsoft.com/office/word/2010/wordprocessingInk" xmlns:wne="http://schemas.microsoft.com/office/word/2006/wordml" xmlns:wps="http://schemas.microsoft.com/office/word/2010/wordprocessingShape" mc:Ignorable="w14 w15 w16se wp14">
   <w:endnote w:type="separator" w:id="-1">
     <w:p>
       <w:pPr>
@@ -3549,7 +3961,7 @@
 </file>
 
 <file path=word/footnotes.xml><?xml version="1.0" encoding="utf-8"?>
-<w:footnotes xmlns:wpc="http://schemas.microsoft.com/office/word/2010/wordprocessingCanvas" xmlns:cx="http://schemas.microsoft.com/office/drawing/2014/chartex" xmlns:cx1="http://schemas.microsoft.com/office/drawing/2015/9/8/chartex" xmlns:cx2="http://schemas.microsoft.com/office/drawing/2015/10/21/chartex" xmlns:cx3="http://schemas.microsoft.com/office/drawing/2016/5/9/chartex" xmlns:cx4="http://schemas.microsoft.com/office/drawing/2016/5/10/chartex" xmlns:cx5="http://schemas.microsoft.com/office/drawing/2016/5/11/chartex" xmlns:cx6="http://schemas.microsoft.com/office/drawing/2016/5/12/chartex" xmlns:cx7="http://schemas.microsoft.com/office/drawing/2016/5/13/chartex" xmlns:cx8="http://schemas.microsoft.com/office/drawing/2016/5/14/chartex" xmlns:mc="http://schemas.openxmlformats.org/markup-compatibility/2006" xmlns:aink="http://schemas.microsoft.com/office/drawing/2016/ink" xmlns:am3d="http://schemas.microsoft.com/office/drawing/2017/model3d" xmlns:o="urn:schemas-microsoft-com:office:office" xmlns:r="http://schemas.openxmlformats.org/officeDocument/2006/relationships" xmlns:m="http://schemas.openxmlformats.org/officeDocument/2006/math" xmlns:v="urn:schemas-microsoft-com:vml" xmlns:wp14="http://schemas.microsoft.com/office/word/2010/wordprocessingDrawing" xmlns:wp="http://schemas.openxmlformats.org/drawingml/2006/wordprocessingDrawing" xmlns:w10="urn:schemas-microsoft-com:office:word" xmlns:w="http://schemas.openxmlformats.org/wordprocessingml/2006/main" xmlns:w14="http://schemas.microsoft.com/office/word/2010/wordml" xmlns:w15="http://schemas.microsoft.com/office/word/2012/wordml" xmlns:w16cid="http://schemas.microsoft.com/office/word/2016/wordml/cid" xmlns:w16se="http://schemas.microsoft.com/office/word/2015/wordml/symex" xmlns:wpg="http://schemas.microsoft.com/office/word/2010/wordprocessingGroup" xmlns:wpi="http://schemas.microsoft.com/office/word/2010/wordprocessingInk" xmlns:wne="http://schemas.microsoft.com/office/word/2006/wordml" xmlns:wps="http://schemas.microsoft.com/office/word/2010/wordprocessingShape" mc:Ignorable="w14 w15 w16se w16cid wp14">
+<w:footnotes xmlns:wpc="http://schemas.microsoft.com/office/word/2010/wordprocessingCanvas" xmlns:cx="http://schemas.microsoft.com/office/drawing/2014/chartex" xmlns:mc="http://schemas.openxmlformats.org/markup-compatibility/2006" xmlns:o="urn:schemas-microsoft-com:office:office" xmlns:r="http://schemas.openxmlformats.org/officeDocument/2006/relationships" xmlns:m="http://schemas.openxmlformats.org/officeDocument/2006/math" xmlns:v="urn:schemas-microsoft-com:vml" xmlns:wp14="http://schemas.microsoft.com/office/word/2010/wordprocessingDrawing" xmlns:wp="http://schemas.openxmlformats.org/drawingml/2006/wordprocessingDrawing" xmlns:w10="urn:schemas-microsoft-com:office:word" xmlns:w="http://schemas.openxmlformats.org/wordprocessingml/2006/main" xmlns:w14="http://schemas.microsoft.com/office/word/2010/wordml" xmlns:w15="http://schemas.microsoft.com/office/word/2012/wordml" xmlns:w16se="http://schemas.microsoft.com/office/word/2015/wordml/symex" xmlns:wpg="http://schemas.microsoft.com/office/word/2010/wordprocessingGroup" xmlns:wpi="http://schemas.microsoft.com/office/word/2010/wordprocessingInk" xmlns:wne="http://schemas.microsoft.com/office/word/2006/wordml" xmlns:wps="http://schemas.microsoft.com/office/word/2010/wordprocessingShape" mc:Ignorable="w14 w15 w16se wp14">
   <w:footnote w:type="separator" w:id="-1">
     <w:p>
       <w:pPr>
@@ -3574,7 +3986,7 @@
 </file>
 
 <file path=word/numbering.xml><?xml version="1.0" encoding="utf-8"?>
-<w:numbering xmlns:wpc="http://schemas.microsoft.com/office/word/2010/wordprocessingCanvas" xmlns:cx="http://schemas.microsoft.com/office/drawing/2014/chartex" xmlns:cx1="http://schemas.microsoft.com/office/drawing/2015/9/8/chartex" xmlns:cx2="http://schemas.microsoft.com/office/drawing/2015/10/21/chartex" xmlns:cx3="http://schemas.microsoft.com/office/drawing/2016/5/9/chartex" xmlns:cx4="http://schemas.microsoft.com/office/drawing/2016/5/10/chartex" xmlns:cx5="http://schemas.microsoft.com/office/drawing/2016/5/11/chartex" xmlns:cx6="http://schemas.microsoft.com/office/drawing/2016/5/12/chartex" xmlns:cx7="http://schemas.microsoft.com/office/drawing/2016/5/13/chartex" xmlns:cx8="http://schemas.microsoft.com/office/drawing/2016/5/14/chartex" xmlns:mc="http://schemas.openxmlformats.org/markup-compatibility/2006" xmlns:aink="http://schemas.microsoft.com/office/drawing/2016/ink" xmlns:am3d="http://schemas.microsoft.com/office/drawing/2017/model3d" xmlns:o="urn:schemas-microsoft-com:office:office" xmlns:r="http://schemas.openxmlformats.org/officeDocument/2006/relationships" xmlns:m="http://schemas.openxmlformats.org/officeDocument/2006/math" xmlns:v="urn:schemas-microsoft-com:vml" xmlns:wp14="http://schemas.microsoft.com/office/word/2010/wordprocessingDrawing" xmlns:wp="http://schemas.openxmlformats.org/drawingml/2006/wordprocessingDrawing" xmlns:w10="urn:schemas-microsoft-com:office:word" xmlns:w="http://schemas.openxmlformats.org/wordprocessingml/2006/main" xmlns:w14="http://schemas.microsoft.com/office/word/2010/wordml" xmlns:w15="http://schemas.microsoft.com/office/word/2012/wordml" xmlns:w16cid="http://schemas.microsoft.com/office/word/2016/wordml/cid" xmlns:w16se="http://schemas.microsoft.com/office/word/2015/wordml/symex" xmlns:wpg="http://schemas.microsoft.com/office/word/2010/wordprocessingGroup" xmlns:wpi="http://schemas.microsoft.com/office/word/2010/wordprocessingInk" xmlns:wne="http://schemas.microsoft.com/office/word/2006/wordml" xmlns:wps="http://schemas.microsoft.com/office/word/2010/wordprocessingShape" mc:Ignorable="w14 w15 w16se w16cid wp14">
+<w:numbering xmlns:wpc="http://schemas.microsoft.com/office/word/2010/wordprocessingCanvas" xmlns:cx="http://schemas.microsoft.com/office/drawing/2014/chartex" xmlns:mc="http://schemas.openxmlformats.org/markup-compatibility/2006" xmlns:o="urn:schemas-microsoft-com:office:office" xmlns:r="http://schemas.openxmlformats.org/officeDocument/2006/relationships" xmlns:m="http://schemas.openxmlformats.org/officeDocument/2006/math" xmlns:v="urn:schemas-microsoft-com:vml" xmlns:wp14="http://schemas.microsoft.com/office/word/2010/wordprocessingDrawing" xmlns:wp="http://schemas.openxmlformats.org/drawingml/2006/wordprocessingDrawing" xmlns:w10="urn:schemas-microsoft-com:office:word" xmlns:w="http://schemas.openxmlformats.org/wordprocessingml/2006/main" xmlns:w14="http://schemas.microsoft.com/office/word/2010/wordml" xmlns:w15="http://schemas.microsoft.com/office/word/2012/wordml" xmlns:w16se="http://schemas.microsoft.com/office/word/2015/wordml/symex" xmlns:wpg="http://schemas.microsoft.com/office/word/2010/wordprocessingGroup" xmlns:wpi="http://schemas.microsoft.com/office/word/2010/wordprocessingInk" xmlns:wne="http://schemas.microsoft.com/office/word/2006/wordml" xmlns:wps="http://schemas.microsoft.com/office/word/2010/wordprocessingShape" mc:Ignorable="w14 w15 w16se wp14">
   <w:abstractNum w:abstractNumId="0" w15:restartNumberingAfterBreak="0">
     <w:nsid w:val="133D4E34"/>
     <w:multiLevelType w:val="hybridMultilevel"/>
@@ -5113,7 +5525,7 @@
 </file>
 
 <file path=word/styles.xml><?xml version="1.0" encoding="utf-8"?>
-<w:styles xmlns:mc="http://schemas.openxmlformats.org/markup-compatibility/2006" xmlns:r="http://schemas.openxmlformats.org/officeDocument/2006/relationships" xmlns:w="http://schemas.openxmlformats.org/wordprocessingml/2006/main" xmlns:w14="http://schemas.microsoft.com/office/word/2010/wordml" xmlns:w15="http://schemas.microsoft.com/office/word/2012/wordml" xmlns:w16cid="http://schemas.microsoft.com/office/word/2016/wordml/cid" xmlns:w16se="http://schemas.microsoft.com/office/word/2015/wordml/symex" mc:Ignorable="w14 w15 w16se w16cid">
+<w:styles xmlns:mc="http://schemas.openxmlformats.org/markup-compatibility/2006" xmlns:r="http://schemas.openxmlformats.org/officeDocument/2006/relationships" xmlns:w="http://schemas.openxmlformats.org/wordprocessingml/2006/main" xmlns:w14="http://schemas.microsoft.com/office/word/2010/wordml" xmlns:w15="http://schemas.microsoft.com/office/word/2012/wordml" xmlns:w16se="http://schemas.microsoft.com/office/word/2015/wordml/symex" mc:Ignorable="w14 w15 w16se">
   <w:docDefaults>
     <w:rPrDefault>
       <w:rPr>
@@ -5129,7 +5541,7 @@
       </w:pPr>
     </w:pPrDefault>
   </w:docDefaults>
-  <w:latentStyles w:defLockedState="0" w:defUIPriority="99" w:defSemiHidden="0" w:defUnhideWhenUsed="0" w:defQFormat="0" w:count="377">
+  <w:latentStyles w:defLockedState="0" w:defUIPriority="99" w:defSemiHidden="0" w:defUnhideWhenUsed="0" w:defQFormat="0" w:count="371">
     <w:lsdException w:name="Normal" w:uiPriority="0" w:qFormat="1"/>
     <w:lsdException w:name="heading 1" w:uiPriority="9" w:qFormat="1"/>
     <w:lsdException w:name="heading 2" w:semiHidden="1" w:uiPriority="9" w:unhideWhenUsed="1" w:qFormat="1"/>
@@ -5501,12 +5913,6 @@
     <w:lsdException w:name="List Table 5 Dark Accent 6" w:uiPriority="50"/>
     <w:lsdException w:name="List Table 6 Colorful Accent 6" w:uiPriority="51"/>
     <w:lsdException w:name="List Table 7 Colorful Accent 6" w:uiPriority="52"/>
-    <w:lsdException w:name="Mention" w:semiHidden="1" w:unhideWhenUsed="1"/>
-    <w:lsdException w:name="Smart Hyperlink" w:semiHidden="1" w:unhideWhenUsed="1"/>
-    <w:lsdException w:name="Hashtag" w:semiHidden="1" w:unhideWhenUsed="1"/>
-    <w:lsdException w:name="Unresolved Mention" w:semiHidden="1" w:unhideWhenUsed="1"/>
-    <w:lsdException w:name="Smart Link" w:semiHidden="1" w:unhideWhenUsed="1"/>
-    <w:lsdException w:name="Smart Link Error" w:semiHidden="1" w:unhideWhenUsed="1"/>
   </w:latentStyles>
   <w:style w:type="paragraph" w:default="1" w:styleId="Normal">
     <w:name w:val="Normal"/>

</xml_diff>

<commit_message>
last chanches for TP1 - some changes in arduino code TP2
</commit_message>
<xml_diff>
--- a/TP 1/Hardware Platform.docx
+++ b/TP 1/Hardware Platform.docx
@@ -1,6 +1,6 @@
 
 <file path=word/document.xml><?xml version="1.0" encoding="utf-8"?>
-<w:document xmlns:wpc="http://schemas.microsoft.com/office/word/2010/wordprocessingCanvas" xmlns:cx="http://schemas.microsoft.com/office/drawing/2014/chartex" xmlns:mc="http://schemas.openxmlformats.org/markup-compatibility/2006" xmlns:o="urn:schemas-microsoft-com:office:office" xmlns:r="http://schemas.openxmlformats.org/officeDocument/2006/relationships" xmlns:m="http://schemas.openxmlformats.org/officeDocument/2006/math" xmlns:v="urn:schemas-microsoft-com:vml" xmlns:wp14="http://schemas.microsoft.com/office/word/2010/wordprocessingDrawing" xmlns:wp="http://schemas.openxmlformats.org/drawingml/2006/wordprocessingDrawing" xmlns:w10="urn:schemas-microsoft-com:office:word" xmlns:w="http://schemas.openxmlformats.org/wordprocessingml/2006/main" xmlns:w14="http://schemas.microsoft.com/office/word/2010/wordml" xmlns:w15="http://schemas.microsoft.com/office/word/2012/wordml" xmlns:w16se="http://schemas.microsoft.com/office/word/2015/wordml/symex" xmlns:wpg="http://schemas.microsoft.com/office/word/2010/wordprocessingGroup" xmlns:wpi="http://schemas.microsoft.com/office/word/2010/wordprocessingInk" xmlns:wne="http://schemas.microsoft.com/office/word/2006/wordml" xmlns:wps="http://schemas.microsoft.com/office/word/2010/wordprocessingShape" mc:Ignorable="w14 w15 w16se wp14">
+<w:document xmlns:wpc="http://schemas.microsoft.com/office/word/2010/wordprocessingCanvas" xmlns:cx="http://schemas.microsoft.com/office/drawing/2014/chartex" xmlns:cx1="http://schemas.microsoft.com/office/drawing/2015/9/8/chartex" xmlns:cx2="http://schemas.microsoft.com/office/drawing/2015/10/21/chartex" xmlns:cx3="http://schemas.microsoft.com/office/drawing/2016/5/9/chartex" xmlns:cx4="http://schemas.microsoft.com/office/drawing/2016/5/10/chartex" xmlns:cx5="http://schemas.microsoft.com/office/drawing/2016/5/11/chartex" xmlns:cx6="http://schemas.microsoft.com/office/drawing/2016/5/12/chartex" xmlns:cx7="http://schemas.microsoft.com/office/drawing/2016/5/13/chartex" xmlns:cx8="http://schemas.microsoft.com/office/drawing/2016/5/14/chartex" xmlns:mc="http://schemas.openxmlformats.org/markup-compatibility/2006" xmlns:aink="http://schemas.microsoft.com/office/drawing/2016/ink" xmlns:am3d="http://schemas.microsoft.com/office/drawing/2017/model3d" xmlns:o="urn:schemas-microsoft-com:office:office" xmlns:r="http://schemas.openxmlformats.org/officeDocument/2006/relationships" xmlns:m="http://schemas.openxmlformats.org/officeDocument/2006/math" xmlns:v="urn:schemas-microsoft-com:vml" xmlns:wp14="http://schemas.microsoft.com/office/word/2010/wordprocessingDrawing" xmlns:wp="http://schemas.openxmlformats.org/drawingml/2006/wordprocessingDrawing" xmlns:w10="urn:schemas-microsoft-com:office:word" xmlns:w="http://schemas.openxmlformats.org/wordprocessingml/2006/main" xmlns:w14="http://schemas.microsoft.com/office/word/2010/wordml" xmlns:w15="http://schemas.microsoft.com/office/word/2012/wordml" xmlns:w16cid="http://schemas.microsoft.com/office/word/2016/wordml/cid" xmlns:w16se="http://schemas.microsoft.com/office/word/2015/wordml/symex" xmlns:wpg="http://schemas.microsoft.com/office/word/2010/wordprocessingGroup" xmlns:wpi="http://schemas.microsoft.com/office/word/2010/wordprocessingInk" xmlns:wne="http://schemas.microsoft.com/office/word/2006/wordml" xmlns:wps="http://schemas.microsoft.com/office/word/2010/wordprocessingShape" mc:Ignorable="w14 w15 w16se w16cid wp14">
   <w:body>
     <w:p>
       <w:pPr>
@@ -67,7 +67,27 @@
           <w:szCs w:val="24"/>
           <w:u w:val="single"/>
         </w:rPr>
-        <w:t>TP 1 – Exploring LoRa Technology</w:t>
+        <w:t xml:space="preserve">TP 1 – Exploring </w:t>
+      </w:r>
+      <w:proofErr w:type="spellStart"/>
+      <w:r>
+        <w:rPr>
+          <w:rFonts w:asciiTheme="majorBidi" w:hAnsiTheme="majorBidi" w:cstheme="majorBidi"/>
+          <w:sz w:val="24"/>
+          <w:szCs w:val="24"/>
+          <w:u w:val="single"/>
+        </w:rPr>
+        <w:t>LoRa</w:t>
+      </w:r>
+      <w:proofErr w:type="spellEnd"/>
+      <w:r>
+        <w:rPr>
+          <w:rFonts w:asciiTheme="majorBidi" w:hAnsiTheme="majorBidi" w:cstheme="majorBidi"/>
+          <w:sz w:val="24"/>
+          <w:szCs w:val="24"/>
+          <w:u w:val="single"/>
+        </w:rPr>
+        <w:t xml:space="preserve"> Technology</w:t>
       </w:r>
       <w:r>
         <w:rPr>
@@ -133,7 +153,25 @@
           <w:sz w:val="24"/>
           <w:szCs w:val="24"/>
         </w:rPr>
-        <w:t>What are the advantages of the LoRa modulation?</w:t>
+        <w:t xml:space="preserve">What are the advantages of the </w:t>
+      </w:r>
+      <w:proofErr w:type="spellStart"/>
+      <w:r>
+        <w:rPr>
+          <w:rFonts w:asciiTheme="majorBidi" w:hAnsiTheme="majorBidi" w:cstheme="majorBidi"/>
+          <w:sz w:val="24"/>
+          <w:szCs w:val="24"/>
+        </w:rPr>
+        <w:t>LoRa</w:t>
+      </w:r>
+      <w:proofErr w:type="spellEnd"/>
+      <w:r>
+        <w:rPr>
+          <w:rFonts w:asciiTheme="majorBidi" w:hAnsiTheme="majorBidi" w:cstheme="majorBidi"/>
+          <w:sz w:val="24"/>
+          <w:szCs w:val="24"/>
+        </w:rPr>
+        <w:t xml:space="preserve"> modulation?</w:t>
       </w:r>
     </w:p>
     <w:p>
@@ -156,7 +194,25 @@
           <w:sz w:val="24"/>
           <w:szCs w:val="24"/>
         </w:rPr>
-        <w:t>Better battery life: LoRa devices consume very little power making it ideal for battery-powered devices</w:t>
+        <w:t xml:space="preserve">Better battery life: </w:t>
+      </w:r>
+      <w:proofErr w:type="spellStart"/>
+      <w:r>
+        <w:rPr>
+          <w:rFonts w:asciiTheme="majorBidi" w:hAnsiTheme="majorBidi" w:cstheme="majorBidi"/>
+          <w:sz w:val="24"/>
+          <w:szCs w:val="24"/>
+        </w:rPr>
+        <w:t>LoRa</w:t>
+      </w:r>
+      <w:proofErr w:type="spellEnd"/>
+      <w:r>
+        <w:rPr>
+          <w:rFonts w:asciiTheme="majorBidi" w:hAnsiTheme="majorBidi" w:cstheme="majorBidi"/>
+          <w:sz w:val="24"/>
+          <w:szCs w:val="24"/>
+        </w:rPr>
+        <w:t xml:space="preserve"> devices consume very little power making it ideal for battery-powered devices</w:t>
       </w:r>
     </w:p>
     <w:p>
@@ -314,7 +370,25 @@
           <w:sz w:val="24"/>
           <w:szCs w:val="24"/>
         </w:rPr>
-        <w:t>How LoRa is compatible with LPWAN requirements and constraints?</w:t>
+        <w:t xml:space="preserve">How </w:t>
+      </w:r>
+      <w:proofErr w:type="spellStart"/>
+      <w:r>
+        <w:rPr>
+          <w:rFonts w:asciiTheme="majorBidi" w:hAnsiTheme="majorBidi" w:cstheme="majorBidi"/>
+          <w:sz w:val="24"/>
+          <w:szCs w:val="24"/>
+        </w:rPr>
+        <w:t>LoRa</w:t>
+      </w:r>
+      <w:proofErr w:type="spellEnd"/>
+      <w:r>
+        <w:rPr>
+          <w:rFonts w:asciiTheme="majorBidi" w:hAnsiTheme="majorBidi" w:cstheme="majorBidi"/>
+          <w:sz w:val="24"/>
+          <w:szCs w:val="24"/>
+        </w:rPr>
+        <w:t xml:space="preserve"> is compatible with LPWAN requirements and constraints?</w:t>
       </w:r>
     </w:p>
     <w:p>
@@ -710,7 +784,16 @@
           <w:sz w:val="24"/>
           <w:szCs w:val="24"/>
         </w:rPr>
-        <w:t>previously mentioned in the LoRa</w:t>
+        <w:t xml:space="preserve">previously mentioned in the </w:t>
+      </w:r>
+      <w:proofErr w:type="spellStart"/>
+      <w:r>
+        <w:rPr>
+          <w:rFonts w:asciiTheme="majorBidi" w:hAnsiTheme="majorBidi" w:cstheme="majorBidi"/>
+          <w:sz w:val="24"/>
+          <w:szCs w:val="24"/>
+        </w:rPr>
+        <w:t>LoRa</w:t>
       </w:r>
       <w:r>
         <w:rPr>
@@ -720,6 +803,7 @@
         </w:rPr>
         <w:t>’s</w:t>
       </w:r>
+      <w:proofErr w:type="spellEnd"/>
       <w:r>
         <w:rPr>
           <w:rFonts w:asciiTheme="majorBidi" w:hAnsiTheme="majorBidi" w:cstheme="majorBidi"/>
@@ -762,7 +846,43 @@
           <w:sz w:val="24"/>
           <w:szCs w:val="24"/>
         </w:rPr>
-        <w:t xml:space="preserve">LPWAN is mainly about low power, wide area networks. LoRa modulation is able to face the requirements and constraints set by LPWAN since it operates on low power and go in sleep mode when not transmitting or routing other transmission. Besides, it covers large areas because of the spread spectrum technique used. </w:t>
+        <w:t xml:space="preserve">LPWAN is mainly about low power, wide area networks. </w:t>
+      </w:r>
+      <w:proofErr w:type="spellStart"/>
+      <w:r>
+        <w:rPr>
+          <w:rFonts w:ascii="Times New Roman" w:hAnsi="Times New Roman" w:cs="Times New Roman"/>
+          <w:sz w:val="24"/>
+          <w:szCs w:val="24"/>
+        </w:rPr>
+        <w:t>LoRa</w:t>
+      </w:r>
+      <w:proofErr w:type="spellEnd"/>
+      <w:r>
+        <w:rPr>
+          <w:rFonts w:ascii="Times New Roman" w:hAnsi="Times New Roman" w:cs="Times New Roman"/>
+          <w:sz w:val="24"/>
+          <w:szCs w:val="24"/>
+        </w:rPr>
+        <w:t xml:space="preserve"> modulation </w:t>
+      </w:r>
+      <w:proofErr w:type="gramStart"/>
+      <w:r>
+        <w:rPr>
+          <w:rFonts w:ascii="Times New Roman" w:hAnsi="Times New Roman" w:cs="Times New Roman"/>
+          <w:sz w:val="24"/>
+          <w:szCs w:val="24"/>
+        </w:rPr>
+        <w:t>is able to</w:t>
+      </w:r>
+      <w:proofErr w:type="gramEnd"/>
+      <w:r>
+        <w:rPr>
+          <w:rFonts w:ascii="Times New Roman" w:hAnsi="Times New Roman" w:cs="Times New Roman"/>
+          <w:sz w:val="24"/>
+          <w:szCs w:val="24"/>
+        </w:rPr>
+        <w:t xml:space="preserve"> face the requirements and constraints set by LPWAN since it operates on low power and go in sleep mode when not transmitting or routing other transmission. Besides, it covers large areas because of the spread spectrum technique used. </w:t>
       </w:r>
     </w:p>
     <w:p>
@@ -848,7 +968,25 @@
           <w:sz w:val="24"/>
           <w:szCs w:val="24"/>
         </w:rPr>
-        <w:t xml:space="preserve"> both of them are model </w:t>
+        <w:t xml:space="preserve"> </w:t>
+      </w:r>
+      <w:proofErr w:type="gramStart"/>
+      <w:r>
+        <w:rPr>
+          <w:rFonts w:asciiTheme="majorBidi" w:hAnsiTheme="majorBidi" w:cstheme="majorBidi"/>
+          <w:sz w:val="24"/>
+          <w:szCs w:val="24"/>
+        </w:rPr>
+        <w:t>both of them</w:t>
+      </w:r>
+      <w:proofErr w:type="gramEnd"/>
+      <w:r>
+        <w:rPr>
+          <w:rFonts w:asciiTheme="majorBidi" w:hAnsiTheme="majorBidi" w:cstheme="majorBidi"/>
+          <w:sz w:val="24"/>
+          <w:szCs w:val="24"/>
+        </w:rPr>
+        <w:t xml:space="preserve"> are model </w:t>
       </w:r>
       <w:r>
         <w:rPr>
@@ -1106,7 +1244,25 @@
           <w:sz w:val="24"/>
           <w:szCs w:val="24"/>
         </w:rPr>
-        <w:t xml:space="preserve">Main characteristics of LoRa shields: </w:t>
+        <w:t xml:space="preserve">Main characteristics of </w:t>
+      </w:r>
+      <w:proofErr w:type="spellStart"/>
+      <w:r>
+        <w:rPr>
+          <w:rFonts w:asciiTheme="majorBidi" w:hAnsiTheme="majorBidi" w:cstheme="majorBidi"/>
+          <w:sz w:val="24"/>
+          <w:szCs w:val="24"/>
+        </w:rPr>
+        <w:t>LoRa</w:t>
+      </w:r>
+      <w:proofErr w:type="spellEnd"/>
+      <w:r>
+        <w:rPr>
+          <w:rFonts w:asciiTheme="majorBidi" w:hAnsiTheme="majorBidi" w:cstheme="majorBidi"/>
+          <w:sz w:val="24"/>
+          <w:szCs w:val="24"/>
+        </w:rPr>
+        <w:t xml:space="preserve"> shields: </w:t>
       </w:r>
     </w:p>
     <w:p>
@@ -1263,7 +1419,27 @@
           <w:sz w:val="24"/>
           <w:szCs w:val="24"/>
         </w:rPr>
-        <w:t>External Antenna via I-Pex connector</w:t>
+        <w:t>External Antenna via I-</w:t>
+      </w:r>
+      <w:proofErr w:type="spellStart"/>
+      <w:r>
+        <w:rPr>
+          <w:rFonts w:asciiTheme="majorBidi" w:eastAsia="Microsoft YaHei" w:hAnsiTheme="majorBidi" w:cstheme="majorBidi"/>
+          <w:color w:val="000000"/>
+          <w:sz w:val="24"/>
+          <w:szCs w:val="24"/>
+        </w:rPr>
+        <w:t>Pex</w:t>
+      </w:r>
+      <w:proofErr w:type="spellEnd"/>
+      <w:r>
+        <w:rPr>
+          <w:rFonts w:asciiTheme="majorBidi" w:eastAsia="Microsoft YaHei" w:hAnsiTheme="majorBidi" w:cstheme="majorBidi"/>
+          <w:color w:val="000000"/>
+          <w:sz w:val="24"/>
+          <w:szCs w:val="24"/>
+        </w:rPr>
+        <w:t xml:space="preserve"> connector</w:t>
       </w:r>
     </w:p>
     <w:p>
@@ -1315,7 +1491,27 @@
           <w:sz w:val="24"/>
           <w:szCs w:val="24"/>
         </w:rPr>
-        <w:t>+20 dBm - 100 mW constant RF output vs.</w:t>
+        <w:t xml:space="preserve">+20 dBm - 100 </w:t>
+      </w:r>
+      <w:proofErr w:type="spellStart"/>
+      <w:r>
+        <w:rPr>
+          <w:rFonts w:asciiTheme="majorBidi" w:eastAsia="Microsoft YaHei" w:hAnsiTheme="majorBidi" w:cstheme="majorBidi"/>
+          <w:color w:val="000000"/>
+          <w:sz w:val="24"/>
+          <w:szCs w:val="24"/>
+        </w:rPr>
+        <w:t>mW</w:t>
+      </w:r>
+      <w:proofErr w:type="spellEnd"/>
+      <w:r>
+        <w:rPr>
+          <w:rFonts w:asciiTheme="majorBidi" w:eastAsia="Microsoft YaHei" w:hAnsiTheme="majorBidi" w:cstheme="majorBidi"/>
+          <w:color w:val="000000"/>
+          <w:sz w:val="24"/>
+          <w:szCs w:val="24"/>
+        </w:rPr>
+        <w:t xml:space="preserve"> constant RF output vs.</w:t>
       </w:r>
     </w:p>
     <w:p>
@@ -1367,7 +1563,27 @@
           <w:sz w:val="24"/>
           <w:szCs w:val="24"/>
         </w:rPr>
-        <w:t>Programmable bit rate up to 300 kbps.</w:t>
+        <w:t xml:space="preserve">Programmable bit </w:t>
+      </w:r>
+      <w:proofErr w:type="gramStart"/>
+      <w:r>
+        <w:rPr>
+          <w:rFonts w:asciiTheme="majorBidi" w:eastAsia="Microsoft YaHei" w:hAnsiTheme="majorBidi" w:cstheme="majorBidi"/>
+          <w:color w:val="000000"/>
+          <w:sz w:val="24"/>
+          <w:szCs w:val="24"/>
+        </w:rPr>
+        <w:t>rate</w:t>
+      </w:r>
+      <w:proofErr w:type="gramEnd"/>
+      <w:r>
+        <w:rPr>
+          <w:rFonts w:asciiTheme="majorBidi" w:eastAsia="Microsoft YaHei" w:hAnsiTheme="majorBidi" w:cstheme="majorBidi"/>
+          <w:color w:val="000000"/>
+          <w:sz w:val="24"/>
+          <w:szCs w:val="24"/>
+        </w:rPr>
+        <w:t xml:space="preserve"> up to 300 kbps.</w:t>
       </w:r>
     </w:p>
     <w:p>
@@ -1471,7 +1687,27 @@
           <w:sz w:val="24"/>
           <w:szCs w:val="24"/>
         </w:rPr>
-        <w:t>Low RX current of 10.3 mA, 200 nA register retention.</w:t>
+        <w:t xml:space="preserve">Low RX current of 10.3 mA, 200 </w:t>
+      </w:r>
+      <w:proofErr w:type="spellStart"/>
+      <w:r>
+        <w:rPr>
+          <w:rFonts w:asciiTheme="majorBidi" w:eastAsia="Microsoft YaHei" w:hAnsiTheme="majorBidi" w:cstheme="majorBidi"/>
+          <w:color w:val="000000"/>
+          <w:sz w:val="24"/>
+          <w:szCs w:val="24"/>
+        </w:rPr>
+        <w:t>nA</w:t>
+      </w:r>
+      <w:proofErr w:type="spellEnd"/>
+      <w:r>
+        <w:rPr>
+          <w:rFonts w:asciiTheme="majorBidi" w:eastAsia="Microsoft YaHei" w:hAnsiTheme="majorBidi" w:cstheme="majorBidi"/>
+          <w:color w:val="000000"/>
+          <w:sz w:val="24"/>
+          <w:szCs w:val="24"/>
+        </w:rPr>
+        <w:t xml:space="preserve"> register retention.</w:t>
       </w:r>
     </w:p>
     <w:p>
@@ -1523,7 +1759,27 @@
           <w:sz w:val="24"/>
           <w:szCs w:val="24"/>
         </w:rPr>
-        <w:t>FSK, GFSK, MSK, GMSK, LoRaTM and OOK modulation.</w:t>
+        <w:t xml:space="preserve">FSK, GFSK, MSK, GMSK, </w:t>
+      </w:r>
+      <w:proofErr w:type="spellStart"/>
+      <w:r>
+        <w:rPr>
+          <w:rFonts w:asciiTheme="majorBidi" w:eastAsia="Microsoft YaHei" w:hAnsiTheme="majorBidi" w:cstheme="majorBidi"/>
+          <w:color w:val="000000"/>
+          <w:sz w:val="24"/>
+          <w:szCs w:val="24"/>
+        </w:rPr>
+        <w:t>LoRaTM</w:t>
+      </w:r>
+      <w:proofErr w:type="spellEnd"/>
+      <w:r>
+        <w:rPr>
+          <w:rFonts w:asciiTheme="majorBidi" w:eastAsia="Microsoft YaHei" w:hAnsiTheme="majorBidi" w:cstheme="majorBidi"/>
+          <w:color w:val="000000"/>
+          <w:sz w:val="24"/>
+          <w:szCs w:val="24"/>
+        </w:rPr>
+        <w:t xml:space="preserve"> and OOK modulation.</w:t>
       </w:r>
     </w:p>
     <w:p>
@@ -1781,8 +2037,19 @@
           <w:sz w:val="24"/>
           <w:szCs w:val="24"/>
         </w:rPr>
-        <w:t>Packet Format :</w:t>
-      </w:r>
+        <w:t xml:space="preserve">Packet </w:t>
+      </w:r>
+      <w:proofErr w:type="gramStart"/>
+      <w:r>
+        <w:rPr>
+          <w:rFonts w:asciiTheme="majorBidi" w:eastAsia="Microsoft YaHei" w:hAnsiTheme="majorBidi" w:cstheme="majorBidi"/>
+          <w:color w:val="000000"/>
+          <w:sz w:val="24"/>
+          <w:szCs w:val="24"/>
+        </w:rPr>
+        <w:t>Format :</w:t>
+      </w:r>
+      <w:proofErr w:type="gramEnd"/>
     </w:p>
     <w:p>
       <w:pPr>
@@ -1808,8 +2075,19 @@
           <w:sz w:val="21"/>
           <w:szCs w:val="21"/>
         </w:rPr>
-        <w:t>8 symbol PREAMBLE</w:t>
-      </w:r>
+        <w:t xml:space="preserve">8 symbol </w:t>
+      </w:r>
+      <w:proofErr w:type="gramStart"/>
+      <w:r>
+        <w:rPr>
+          <w:rFonts w:ascii="Arial" w:hAnsi="Arial" w:cs="Arial"/>
+          <w:color w:val="333333"/>
+          <w:sz w:val="21"/>
+          <w:szCs w:val="21"/>
+        </w:rPr>
+        <w:t>PREAMBLE</w:t>
+      </w:r>
+      <w:proofErr w:type="gramEnd"/>
     </w:p>
     <w:p>
       <w:pPr>
@@ -2049,43 +2327,65 @@
         <w:textAlignment w:val="baseline"/>
         <w:rPr>
           <w:rFonts w:asciiTheme="majorBidi" w:eastAsia="Microsoft YaHei" w:hAnsiTheme="majorBidi" w:cstheme="majorBidi"/>
+          <w:color w:val="000000"/>
+          <w:sz w:val="24"/>
+          <w:szCs w:val="24"/>
+        </w:rPr>
+      </w:pPr>
+    </w:p>
+    <w:p>
+      <w:pPr>
+        <w:shd w:val="clear" w:color="auto" w:fill="FFFFFF"/>
+        <w:spacing w:after="24" w:line="285" w:lineRule="atLeast"/>
+        <w:textAlignment w:val="baseline"/>
+        <w:rPr>
+          <w:rFonts w:asciiTheme="majorBidi" w:eastAsia="Microsoft YaHei" w:hAnsiTheme="majorBidi" w:cstheme="majorBidi"/>
+          <w:color w:val="000000"/>
+          <w:sz w:val="24"/>
+          <w:szCs w:val="24"/>
+        </w:rPr>
+      </w:pPr>
+    </w:p>
+    <w:p>
+      <w:pPr>
+        <w:pStyle w:val="level1"/>
+        <w:spacing w:before="0" w:beforeAutospacing="0" w:after="0" w:afterAutospacing="0"/>
+        <w:rPr>
+          <w:rFonts w:asciiTheme="majorBidi" w:eastAsia="Microsoft YaHei" w:hAnsiTheme="majorBidi" w:cstheme="majorBidi"/>
           <w:b/>
           <w:bCs/>
           <w:color w:val="000000"/>
-          <w:sz w:val="24"/>
-          <w:szCs w:val="24"/>
-        </w:rPr>
-      </w:pPr>
-    </w:p>
-    <w:p>
-      <w:pPr>
-        <w:shd w:val="clear" w:color="auto" w:fill="FFFFFF"/>
-        <w:spacing w:after="24" w:line="285" w:lineRule="atLeast"/>
-        <w:textAlignment w:val="baseline"/>
+        </w:rPr>
+      </w:pPr>
+      <w:r>
         <w:rPr>
           <w:rFonts w:asciiTheme="majorBidi" w:eastAsia="Microsoft YaHei" w:hAnsiTheme="majorBidi" w:cstheme="majorBidi"/>
           <w:b/>
           <w:bCs/>
           <w:color w:val="000000"/>
-          <w:sz w:val="24"/>
-          <w:szCs w:val="24"/>
-        </w:rPr>
-      </w:pPr>
-    </w:p>
-    <w:p>
-      <w:pPr>
-        <w:shd w:val="clear" w:color="auto" w:fill="FFFFFF"/>
-        <w:spacing w:after="24" w:line="285" w:lineRule="atLeast"/>
-        <w:textAlignment w:val="baseline"/>
+        </w:rPr>
+        <w:t xml:space="preserve">Describe the scenarios you used for assessing the impact of the different parameters on the </w:t>
+      </w:r>
+      <w:proofErr w:type="spellStart"/>
+      <w:r>
         <w:rPr>
           <w:rFonts w:asciiTheme="majorBidi" w:eastAsia="Microsoft YaHei" w:hAnsiTheme="majorBidi" w:cstheme="majorBidi"/>
           <w:b/>
           <w:bCs/>
           <w:color w:val="000000"/>
-          <w:sz w:val="24"/>
-          <w:szCs w:val="24"/>
-        </w:rPr>
-      </w:pPr>
+        </w:rPr>
+        <w:t>ToA</w:t>
+      </w:r>
+      <w:proofErr w:type="spellEnd"/>
+      <w:r>
+        <w:rPr>
+          <w:rFonts w:asciiTheme="majorBidi" w:eastAsia="Microsoft YaHei" w:hAnsiTheme="majorBidi" w:cstheme="majorBidi"/>
+          <w:b/>
+          <w:bCs/>
+          <w:color w:val="000000"/>
+        </w:rPr>
+        <w:t>.</w:t>
+      </w:r>
     </w:p>
     <w:p>
       <w:pPr>
@@ -2258,7 +2558,6 @@
       <w:pPr>
         <w:shd w:val="clear" w:color="auto" w:fill="FFFFFF"/>
         <w:spacing w:after="24" w:line="285" w:lineRule="atLeast"/>
-        <w:ind w:left="1440"/>
         <w:textAlignment w:val="baseline"/>
         <w:rPr>
           <w:rFonts w:asciiTheme="majorBidi" w:eastAsia="Microsoft YaHei" w:hAnsiTheme="majorBidi" w:cstheme="majorBidi"/>
@@ -2267,6 +2566,130 @@
           <w:szCs w:val="24"/>
         </w:rPr>
       </w:pPr>
+    </w:p>
+    <w:p>
+      <w:pPr>
+        <w:shd w:val="clear" w:color="auto" w:fill="FFFFFF"/>
+        <w:spacing w:after="24" w:line="285" w:lineRule="atLeast"/>
+        <w:textAlignment w:val="baseline"/>
+        <w:rPr>
+          <w:rFonts w:asciiTheme="majorBidi" w:eastAsia="Microsoft YaHei" w:hAnsiTheme="majorBidi" w:cstheme="majorBidi"/>
+          <w:color w:val="000000"/>
+          <w:sz w:val="24"/>
+          <w:szCs w:val="24"/>
+        </w:rPr>
+      </w:pPr>
+    </w:p>
+    <w:p>
+      <w:pPr>
+        <w:shd w:val="clear" w:color="auto" w:fill="FFFFFF"/>
+        <w:spacing w:after="24" w:line="285" w:lineRule="atLeast"/>
+        <w:textAlignment w:val="baseline"/>
+        <w:rPr>
+          <w:rFonts w:asciiTheme="majorBidi" w:eastAsia="Microsoft YaHei" w:hAnsiTheme="majorBidi" w:cstheme="majorBidi"/>
+          <w:color w:val="000000"/>
+          <w:sz w:val="24"/>
+          <w:szCs w:val="24"/>
+        </w:rPr>
+      </w:pPr>
+    </w:p>
+    <w:p>
+      <w:pPr>
+        <w:shd w:val="clear" w:color="auto" w:fill="FFFFFF"/>
+        <w:spacing w:after="24" w:line="285" w:lineRule="atLeast"/>
+        <w:textAlignment w:val="baseline"/>
+        <w:rPr>
+          <w:rFonts w:asciiTheme="majorBidi" w:eastAsia="Microsoft YaHei" w:hAnsiTheme="majorBidi" w:cstheme="majorBidi"/>
+          <w:color w:val="000000"/>
+          <w:sz w:val="24"/>
+          <w:szCs w:val="24"/>
+        </w:rPr>
+      </w:pPr>
+    </w:p>
+    <w:p>
+      <w:pPr>
+        <w:shd w:val="clear" w:color="auto" w:fill="FFFFFF"/>
+        <w:spacing w:after="24" w:line="285" w:lineRule="atLeast"/>
+        <w:textAlignment w:val="baseline"/>
+        <w:rPr>
+          <w:rFonts w:asciiTheme="majorBidi" w:eastAsia="Microsoft YaHei" w:hAnsiTheme="majorBidi" w:cstheme="majorBidi"/>
+          <w:color w:val="000000"/>
+          <w:sz w:val="24"/>
+          <w:szCs w:val="24"/>
+        </w:rPr>
+      </w:pPr>
+    </w:p>
+    <w:p>
+      <w:pPr>
+        <w:shd w:val="clear" w:color="auto" w:fill="FFFFFF"/>
+        <w:spacing w:after="24" w:line="285" w:lineRule="atLeast"/>
+        <w:textAlignment w:val="baseline"/>
+        <w:rPr>
+          <w:rFonts w:asciiTheme="majorBidi" w:eastAsia="Microsoft YaHei" w:hAnsiTheme="majorBidi" w:cstheme="majorBidi"/>
+          <w:color w:val="000000"/>
+          <w:sz w:val="24"/>
+          <w:szCs w:val="24"/>
+        </w:rPr>
+      </w:pPr>
+      <w:proofErr w:type="spellStart"/>
+      <w:r>
+        <w:rPr>
+          <w:rFonts w:asciiTheme="majorBidi" w:eastAsia="Microsoft YaHei" w:hAnsiTheme="majorBidi" w:cstheme="majorBidi"/>
+          <w:color w:val="000000"/>
+          <w:sz w:val="24"/>
+          <w:szCs w:val="24"/>
+        </w:rPr>
+        <w:lastRenderedPageBreak/>
+        <w:t>Visualise</w:t>
+      </w:r>
+      <w:proofErr w:type="spellEnd"/>
+      <w:r>
+        <w:rPr>
+          <w:rFonts w:asciiTheme="majorBidi" w:eastAsia="Microsoft YaHei" w:hAnsiTheme="majorBidi" w:cstheme="majorBidi"/>
+          <w:color w:val="000000"/>
+          <w:sz w:val="24"/>
+          <w:szCs w:val="24"/>
+        </w:rPr>
+        <w:t xml:space="preserve"> the experimental results by plotting the </w:t>
+      </w:r>
+      <w:proofErr w:type="spellStart"/>
+      <w:r>
+        <w:rPr>
+          <w:rFonts w:asciiTheme="majorBidi" w:eastAsia="Microsoft YaHei" w:hAnsiTheme="majorBidi" w:cstheme="majorBidi"/>
+          <w:color w:val="000000"/>
+          <w:sz w:val="24"/>
+          <w:szCs w:val="24"/>
+        </w:rPr>
+        <w:t>ToA</w:t>
+      </w:r>
+      <w:proofErr w:type="spellEnd"/>
+      <w:r>
+        <w:rPr>
+          <w:rFonts w:asciiTheme="majorBidi" w:eastAsia="Microsoft YaHei" w:hAnsiTheme="majorBidi" w:cstheme="majorBidi"/>
+          <w:color w:val="000000"/>
+          <w:sz w:val="24"/>
+          <w:szCs w:val="24"/>
+        </w:rPr>
+        <w:t xml:space="preserve"> as a function of each one of the different parameters.</w:t>
+      </w:r>
+      <w:r>
+        <w:rPr>
+          <w:rFonts w:asciiTheme="majorBidi" w:eastAsia="Microsoft YaHei" w:hAnsiTheme="majorBidi" w:cstheme="majorBidi"/>
+          <w:color w:val="000000"/>
+          <w:sz w:val="24"/>
+          <w:szCs w:val="24"/>
+        </w:rPr>
+        <w:t xml:space="preserve"> </w:t>
+      </w:r>
+      <w:r>
+        <w:rPr>
+          <w:rFonts w:asciiTheme="majorBidi" w:eastAsia="Microsoft YaHei" w:hAnsiTheme="majorBidi" w:cstheme="majorBidi"/>
+          <w:color w:val="000000"/>
+          <w:sz w:val="24"/>
+          <w:szCs w:val="24"/>
+        </w:rPr>
+        <w:t>Analyze the obtained results and compare with the theoretical computations. You can superpose the theoretical results and the experimental ones on the same graph.</w:t>
+      </w:r>
     </w:p>
     <w:p>
       <w:pPr>
@@ -2282,61 +2705,6 @@
           <w:color w:val="000000"/>
           <w:sz w:val="24"/>
           <w:szCs w:val="24"/>
-          <w:lang w:val="fr-FR"/>
-        </w:rPr>
-      </w:pPr>
-    </w:p>
-    <w:p>
-      <w:pPr>
-        <w:shd w:val="clear" w:color="auto" w:fill="FFFFFF"/>
-        <w:spacing w:after="24" w:line="285" w:lineRule="atLeast"/>
-        <w:ind w:left="1440"/>
-        <w:jc w:val="both"/>
-        <w:textAlignment w:val="baseline"/>
-        <w:rPr>
-          <w:rFonts w:asciiTheme="majorBidi" w:eastAsia="Microsoft YaHei" w:hAnsiTheme="majorBidi" w:cstheme="majorBidi"/>
-          <w:b/>
-          <w:bCs/>
-          <w:color w:val="000000"/>
-          <w:sz w:val="24"/>
-          <w:szCs w:val="24"/>
-          <w:lang w:val="fr-FR"/>
-        </w:rPr>
-      </w:pPr>
-    </w:p>
-    <w:p>
-      <w:pPr>
-        <w:shd w:val="clear" w:color="auto" w:fill="FFFFFF"/>
-        <w:spacing w:after="24" w:line="285" w:lineRule="atLeast"/>
-        <w:ind w:left="1440"/>
-        <w:jc w:val="both"/>
-        <w:textAlignment w:val="baseline"/>
-        <w:rPr>
-          <w:rFonts w:asciiTheme="majorBidi" w:eastAsia="Microsoft YaHei" w:hAnsiTheme="majorBidi" w:cstheme="majorBidi"/>
-          <w:b/>
-          <w:bCs/>
-          <w:color w:val="000000"/>
-          <w:sz w:val="24"/>
-          <w:szCs w:val="24"/>
-          <w:lang w:val="fr-FR"/>
-        </w:rPr>
-      </w:pPr>
-    </w:p>
-    <w:p>
-      <w:pPr>
-        <w:shd w:val="clear" w:color="auto" w:fill="FFFFFF"/>
-        <w:spacing w:after="24" w:line="285" w:lineRule="atLeast"/>
-        <w:ind w:left="1440"/>
-        <w:jc w:val="both"/>
-        <w:textAlignment w:val="baseline"/>
-        <w:rPr>
-          <w:rFonts w:asciiTheme="majorBidi" w:eastAsia="Microsoft YaHei" w:hAnsiTheme="majorBidi" w:cstheme="majorBidi"/>
-          <w:b/>
-          <w:bCs/>
-          <w:color w:val="000000"/>
-          <w:sz w:val="24"/>
-          <w:szCs w:val="24"/>
-          <w:lang w:val="fr-FR"/>
         </w:rPr>
       </w:pPr>
     </w:p>
@@ -2360,9 +2728,8 @@
         <w:rPr>
           <w:noProof/>
         </w:rPr>
-        <w:lastRenderedPageBreak/>
         <w:drawing>
-          <wp:anchor distT="0" distB="0" distL="114300" distR="114300" simplePos="0" relativeHeight="251661312" behindDoc="0" locked="0" layoutInCell="1" allowOverlap="1" wp14:anchorId="22ADF925" wp14:editId="08B27F36">
+          <wp:anchor distT="0" distB="0" distL="114300" distR="114300" simplePos="0" relativeHeight="251661312" behindDoc="0" locked="0" layoutInCell="1" allowOverlap="1" wp14:anchorId="22ADF925" wp14:editId="60EEF65B">
             <wp:simplePos x="0" y="0"/>
             <wp:positionH relativeFrom="margin">
               <wp:align>center</wp:align>
@@ -2370,8 +2737,8 @@
             <wp:positionV relativeFrom="paragraph">
               <wp:posOffset>298450</wp:posOffset>
             </wp:positionV>
-            <wp:extent cx="2848610" cy="2161540"/>
-            <wp:effectExtent l="0" t="0" r="8890" b="0"/>
+            <wp:extent cx="5943600" cy="4510030"/>
+            <wp:effectExtent l="0" t="0" r="0" b="5080"/>
             <wp:wrapTopAndBottom/>
             <wp:docPr id="5" name="Picture 5"/>
             <wp:cNvGraphicFramePr>
@@ -2399,7 +2766,7 @@
                   <pic:spPr>
                     <a:xfrm>
                       <a:off x="0" y="0"/>
-                      <a:ext cx="2848610" cy="2161540"/>
+                      <a:ext cx="5943600" cy="4510030"/>
                     </a:xfrm>
                     <a:prstGeom prst="rect">
                       <a:avLst/>
@@ -2427,8 +2794,22 @@
           <w:szCs w:val="24"/>
           <w:lang w:val="fr-FR"/>
         </w:rPr>
-        <w:t>Variation de ToA</w:t>
-      </w:r>
+        <w:t xml:space="preserve">Variation de </w:t>
+      </w:r>
+      <w:proofErr w:type="spellStart"/>
+      <w:r>
+        <w:rPr>
+          <w:rFonts w:asciiTheme="majorBidi" w:eastAsia="Microsoft YaHei" w:hAnsiTheme="majorBidi" w:cstheme="majorBidi"/>
+          <w:b/>
+          <w:bCs/>
+          <w:color w:val="000000"/>
+          <w:sz w:val="24"/>
+          <w:szCs w:val="24"/>
+          <w:lang w:val="fr-FR"/>
+        </w:rPr>
+        <w:t>ToA</w:t>
+      </w:r>
+      <w:proofErr w:type="spellEnd"/>
       <w:r>
         <w:rPr>
           <w:rFonts w:asciiTheme="majorBidi" w:eastAsia="Microsoft YaHei" w:hAnsiTheme="majorBidi" w:cstheme="majorBidi"/>
@@ -2473,6 +2854,31 @@
     </w:p>
     <w:p>
       <w:pPr>
+        <w:rPr>
+          <w:rFonts w:asciiTheme="majorBidi" w:eastAsia="Microsoft YaHei" w:hAnsiTheme="majorBidi" w:cstheme="majorBidi"/>
+          <w:b/>
+          <w:bCs/>
+          <w:color w:val="000000"/>
+          <w:sz w:val="24"/>
+          <w:szCs w:val="24"/>
+          <w:lang w:val="fr-FR"/>
+        </w:rPr>
+      </w:pPr>
+      <w:r>
+        <w:rPr>
+          <w:rFonts w:asciiTheme="majorBidi" w:eastAsia="Microsoft YaHei" w:hAnsiTheme="majorBidi" w:cstheme="majorBidi"/>
+          <w:b/>
+          <w:bCs/>
+          <w:color w:val="000000"/>
+          <w:sz w:val="24"/>
+          <w:szCs w:val="24"/>
+          <w:lang w:val="fr-FR"/>
+        </w:rPr>
+        <w:br w:type="page"/>
+      </w:r>
+    </w:p>
+    <w:p>
+      <w:pPr>
         <w:shd w:val="clear" w:color="auto" w:fill="FFFFFF"/>
         <w:spacing w:after="24" w:line="285" w:lineRule="atLeast"/>
         <w:textAlignment w:val="baseline"/>
@@ -2488,8 +2894,9 @@
         <w:rPr>
           <w:noProof/>
         </w:rPr>
+        <w:lastRenderedPageBreak/>
         <w:drawing>
-          <wp:anchor distT="0" distB="0" distL="114300" distR="114300" simplePos="0" relativeHeight="251663360" behindDoc="0" locked="0" layoutInCell="1" allowOverlap="1" wp14:anchorId="5C176C72" wp14:editId="3ECBB3E6">
+          <wp:anchor distT="0" distB="0" distL="114300" distR="114300" simplePos="0" relativeHeight="251663360" behindDoc="0" locked="0" layoutInCell="1" allowOverlap="1" wp14:anchorId="5C176C72" wp14:editId="11AC5E6B">
             <wp:simplePos x="0" y="0"/>
             <wp:positionH relativeFrom="margin">
               <wp:align>center</wp:align>
@@ -2497,8 +2904,8 @@
             <wp:positionV relativeFrom="paragraph">
               <wp:posOffset>256687</wp:posOffset>
             </wp:positionV>
-            <wp:extent cx="2918460" cy="1988820"/>
-            <wp:effectExtent l="0" t="0" r="0" b="0"/>
+            <wp:extent cx="5943600" cy="4050338"/>
+            <wp:effectExtent l="0" t="0" r="0" b="7620"/>
             <wp:wrapTopAndBottom/>
             <wp:docPr id="4" name="Picture 4"/>
             <wp:cNvGraphicFramePr>
@@ -2526,7 +2933,7 @@
                   <pic:spPr>
                     <a:xfrm>
                       <a:off x="0" y="0"/>
-                      <a:ext cx="2918460" cy="1988820"/>
+                      <a:ext cx="5943600" cy="4050338"/>
                     </a:xfrm>
                     <a:prstGeom prst="rect">
                       <a:avLst/>
@@ -2554,8 +2961,9 @@
           <w:szCs w:val="24"/>
           <w:lang w:val="fr-FR"/>
         </w:rPr>
-        <w:t>Variation de ToA</w:t>
-      </w:r>
+        <w:t xml:space="preserve">Variation de </w:t>
+      </w:r>
+      <w:proofErr w:type="spellStart"/>
       <w:r>
         <w:rPr>
           <w:rFonts w:asciiTheme="majorBidi" w:eastAsia="Microsoft YaHei" w:hAnsiTheme="majorBidi" w:cstheme="majorBidi"/>
@@ -2566,8 +2974,9 @@
           <w:szCs w:val="24"/>
           <w:lang w:val="fr-FR"/>
         </w:rPr>
-        <w:t xml:space="preserve"> en fonction </w:t>
-      </w:r>
+        <w:t>ToA</w:t>
+      </w:r>
+      <w:proofErr w:type="spellEnd"/>
       <w:r>
         <w:rPr>
           <w:rFonts w:asciiTheme="majorBidi" w:eastAsia="Microsoft YaHei" w:hAnsiTheme="majorBidi" w:cstheme="majorBidi"/>
@@ -2578,7 +2987,7 @@
           <w:szCs w:val="24"/>
           <w:lang w:val="fr-FR"/>
         </w:rPr>
-        <w:t xml:space="preserve">du CR </w:t>
+        <w:t xml:space="preserve"> en fonction </w:t>
       </w:r>
       <w:r>
         <w:rPr>
@@ -2590,7 +2999,7 @@
           <w:szCs w:val="24"/>
           <w:lang w:val="fr-FR"/>
         </w:rPr>
-        <w:t>et le comparant avec la valeur théorique</w:t>
+        <w:t>du CR et le comparant avec la valeur théorique</w:t>
       </w:r>
     </w:p>
     <w:p>
@@ -2625,8 +3034,9 @@
         <w:rPr>
           <w:noProof/>
         </w:rPr>
+        <w:lastRenderedPageBreak/>
         <w:drawing>
-          <wp:anchor distT="0" distB="0" distL="114300" distR="114300" simplePos="0" relativeHeight="251665408" behindDoc="0" locked="0" layoutInCell="1" allowOverlap="1" wp14:anchorId="033CF05E" wp14:editId="64A31E91">
+          <wp:anchor distT="0" distB="0" distL="114300" distR="114300" simplePos="0" relativeHeight="251665408" behindDoc="0" locked="0" layoutInCell="1" allowOverlap="1" wp14:anchorId="033CF05E" wp14:editId="38B15F08">
             <wp:simplePos x="0" y="0"/>
             <wp:positionH relativeFrom="margin">
               <wp:align>center</wp:align>
@@ -2634,8 +3044,8 @@
             <wp:positionV relativeFrom="paragraph">
               <wp:posOffset>346172</wp:posOffset>
             </wp:positionV>
-            <wp:extent cx="3378200" cy="2162810"/>
-            <wp:effectExtent l="0" t="0" r="0" b="8890"/>
+            <wp:extent cx="5943600" cy="3805245"/>
+            <wp:effectExtent l="0" t="0" r="0" b="5080"/>
             <wp:wrapTopAndBottom/>
             <wp:docPr id="3" name="Picture 3"/>
             <wp:cNvGraphicFramePr>
@@ -2663,7 +3073,7 @@
                   <pic:spPr>
                     <a:xfrm>
                       <a:off x="0" y="0"/>
-                      <a:ext cx="3378200" cy="2162810"/>
+                      <a:ext cx="5943600" cy="3805245"/>
                     </a:xfrm>
                     <a:prstGeom prst="rect">
                       <a:avLst/>
@@ -2691,8 +3101,9 @@
           <w:szCs w:val="24"/>
           <w:lang w:val="fr-FR"/>
         </w:rPr>
-        <w:t>Variation de ToA</w:t>
-      </w:r>
+        <w:t xml:space="preserve">Variation de </w:t>
+      </w:r>
+      <w:proofErr w:type="spellStart"/>
       <w:r>
         <w:rPr>
           <w:rFonts w:asciiTheme="majorBidi" w:eastAsia="Microsoft YaHei" w:hAnsiTheme="majorBidi" w:cstheme="majorBidi"/>
@@ -2703,8 +3114,9 @@
           <w:szCs w:val="24"/>
           <w:lang w:val="fr-FR"/>
         </w:rPr>
-        <w:t xml:space="preserve"> en fonction </w:t>
-      </w:r>
+        <w:t>ToA</w:t>
+      </w:r>
+      <w:proofErr w:type="spellEnd"/>
       <w:r>
         <w:rPr>
           <w:rFonts w:asciiTheme="majorBidi" w:eastAsia="Microsoft YaHei" w:hAnsiTheme="majorBidi" w:cstheme="majorBidi"/>
@@ -2715,7 +3127,7 @@
           <w:szCs w:val="24"/>
           <w:lang w:val="fr-FR"/>
         </w:rPr>
-        <w:t>du BW</w:t>
+        <w:t xml:space="preserve"> en fonction </w:t>
       </w:r>
       <w:r>
         <w:rPr>
@@ -2727,7 +3139,7 @@
           <w:szCs w:val="24"/>
           <w:lang w:val="fr-FR"/>
         </w:rPr>
-        <w:t xml:space="preserve"> et le comparant avec la valeur théorique</w:t>
+        <w:t>du BW et le comparant avec la valeur théorique</w:t>
       </w:r>
     </w:p>
     <w:p>
@@ -2774,15 +3186,13 @@
           <w:lang w:val="fr-FR"/>
         </w:rPr>
       </w:pPr>
-      <w:bookmarkStart w:id="0" w:name="_GoBack"/>
-      <w:bookmarkEnd w:id="0"/>
       <w:r>
         <w:rPr>
           <w:noProof/>
         </w:rPr>
         <w:lastRenderedPageBreak/>
         <w:drawing>
-          <wp:anchor distT="0" distB="0" distL="114300" distR="114300" simplePos="0" relativeHeight="251667456" behindDoc="1" locked="0" layoutInCell="1" allowOverlap="1" wp14:anchorId="00C5D59F" wp14:editId="7953557C">
+          <wp:anchor distT="0" distB="0" distL="114300" distR="114300" simplePos="0" relativeHeight="251667456" behindDoc="1" locked="0" layoutInCell="1" allowOverlap="1" wp14:anchorId="00C5D59F" wp14:editId="0E281970">
             <wp:simplePos x="0" y="0"/>
             <wp:positionH relativeFrom="margin">
               <wp:align>center</wp:align>
@@ -2790,8 +3200,8 @@
             <wp:positionV relativeFrom="paragraph">
               <wp:posOffset>287215</wp:posOffset>
             </wp:positionV>
-            <wp:extent cx="3317240" cy="2006600"/>
-            <wp:effectExtent l="0" t="0" r="0" b="0"/>
+            <wp:extent cx="5943600" cy="3595286"/>
+            <wp:effectExtent l="0" t="0" r="0" b="5715"/>
             <wp:wrapTopAndBottom/>
             <wp:docPr id="2" name="Picture 2"/>
             <wp:cNvGraphicFramePr>
@@ -2819,7 +3229,7 @@
                   <pic:spPr>
                     <a:xfrm>
                       <a:off x="0" y="0"/>
-                      <a:ext cx="3317240" cy="2006600"/>
+                      <a:ext cx="5943600" cy="3595286"/>
                     </a:xfrm>
                     <a:prstGeom prst="rect">
                       <a:avLst/>
@@ -2847,8 +3257,9 @@
           <w:szCs w:val="24"/>
           <w:lang w:val="fr-FR"/>
         </w:rPr>
-        <w:t>Variation de ToA</w:t>
-      </w:r>
+        <w:t xml:space="preserve">Variation de </w:t>
+      </w:r>
+      <w:proofErr w:type="spellStart"/>
       <w:r>
         <w:rPr>
           <w:rFonts w:asciiTheme="majorBidi" w:eastAsia="Microsoft YaHei" w:hAnsiTheme="majorBidi" w:cstheme="majorBidi"/>
@@ -2859,8 +3270,9 @@
           <w:szCs w:val="24"/>
           <w:lang w:val="fr-FR"/>
         </w:rPr>
-        <w:t xml:space="preserve"> en fonction </w:t>
-      </w:r>
+        <w:t>ToA</w:t>
+      </w:r>
+      <w:proofErr w:type="spellEnd"/>
       <w:r>
         <w:rPr>
           <w:rFonts w:asciiTheme="majorBidi" w:eastAsia="Microsoft YaHei" w:hAnsiTheme="majorBidi" w:cstheme="majorBidi"/>
@@ -2871,8 +3283,9 @@
           <w:szCs w:val="24"/>
           <w:lang w:val="fr-FR"/>
         </w:rPr>
-        <w:t xml:space="preserve">du size du message </w:t>
-      </w:r>
+        <w:t xml:space="preserve"> en fonction </w:t>
+      </w:r>
+      <w:proofErr w:type="gramStart"/>
       <w:r>
         <w:rPr>
           <w:rFonts w:asciiTheme="majorBidi" w:eastAsia="Microsoft YaHei" w:hAnsiTheme="majorBidi" w:cstheme="majorBidi"/>
@@ -2883,7 +3296,20 @@
           <w:szCs w:val="24"/>
           <w:lang w:val="fr-FR"/>
         </w:rPr>
-        <w:t>et le comparant avec la valeur théorique</w:t>
+        <w:t>du size</w:t>
+      </w:r>
+      <w:proofErr w:type="gramEnd"/>
+      <w:r>
+        <w:rPr>
+          <w:rFonts w:asciiTheme="majorBidi" w:eastAsia="Microsoft YaHei" w:hAnsiTheme="majorBidi" w:cstheme="majorBidi"/>
+          <w:b/>
+          <w:bCs/>
+          <w:color w:val="000000"/>
+          <w:sz w:val="24"/>
+          <w:szCs w:val="24"/>
+          <w:lang w:val="fr-FR"/>
+        </w:rPr>
+        <w:t xml:space="preserve"> du message et le comparant avec la valeur théorique</w:t>
       </w:r>
     </w:p>
     <w:p>
@@ -2905,6 +3331,35 @@
       <w:pPr>
         <w:shd w:val="clear" w:color="auto" w:fill="FFFFFF"/>
         <w:spacing w:after="24" w:line="285" w:lineRule="atLeast"/>
+        <w:textAlignment w:val="baseline"/>
+        <w:rPr>
+          <w:rFonts w:ascii="Arial" w:hAnsi="Arial" w:cs="Arial"/>
+          <w:b/>
+          <w:bCs/>
+          <w:color w:val="333333"/>
+          <w:sz w:val="21"/>
+          <w:szCs w:val="21"/>
+        </w:rPr>
+      </w:pPr>
+      <w:bookmarkStart w:id="0" w:name="_GoBack"/>
+      <w:r>
+        <w:rPr>
+          <w:rFonts w:asciiTheme="majorBidi" w:eastAsia="Microsoft YaHei" w:hAnsiTheme="majorBidi" w:cstheme="majorBidi"/>
+          <w:b/>
+          <w:bCs/>
+          <w:color w:val="000000"/>
+          <w:sz w:val="24"/>
+          <w:szCs w:val="24"/>
+          <w:lang w:val="fr-FR"/>
+        </w:rPr>
+        <w:t>Join commented extracts of your code and raw data in attached files.</w:t>
+      </w:r>
+    </w:p>
+    <w:bookmarkEnd w:id="0"/>
+    <w:p>
+      <w:pPr>
+        <w:shd w:val="clear" w:color="auto" w:fill="FFFFFF"/>
+        <w:spacing w:after="24" w:line="285" w:lineRule="atLeast"/>
         <w:ind w:left="1440"/>
         <w:textAlignment w:val="baseline"/>
         <w:rPr>
@@ -2912,7 +3367,6 @@
           <w:color w:val="000000"/>
           <w:sz w:val="24"/>
           <w:szCs w:val="24"/>
-          <w:lang w:val="fr-FR"/>
         </w:rPr>
       </w:pPr>
     </w:p>
@@ -2939,7 +3393,52 @@
           <w:u w:val="single"/>
           <w:lang w:val="fr-FR"/>
         </w:rPr>
-        <w:t>Code I : (listener qui va écouter Arduino en utilisant le serial correspondant)</w:t>
+        <w:t>Code I : (</w:t>
+      </w:r>
+      <w:proofErr w:type="spellStart"/>
+      <w:r>
+        <w:rPr>
+          <w:rFonts w:asciiTheme="majorBidi" w:eastAsia="Microsoft YaHei" w:hAnsiTheme="majorBidi" w:cstheme="majorBidi"/>
+          <w:color w:val="000000"/>
+          <w:sz w:val="24"/>
+          <w:szCs w:val="24"/>
+          <w:u w:val="single"/>
+          <w:lang w:val="fr-FR"/>
+        </w:rPr>
+        <w:t>listener</w:t>
+      </w:r>
+      <w:proofErr w:type="spellEnd"/>
+      <w:r>
+        <w:rPr>
+          <w:rFonts w:asciiTheme="majorBidi" w:eastAsia="Microsoft YaHei" w:hAnsiTheme="majorBidi" w:cstheme="majorBidi"/>
+          <w:color w:val="000000"/>
+          <w:sz w:val="24"/>
+          <w:szCs w:val="24"/>
+          <w:u w:val="single"/>
+          <w:lang w:val="fr-FR"/>
+        </w:rPr>
+        <w:t xml:space="preserve"> qui va écouter Arduino en utilisant le serial </w:t>
+      </w:r>
+      <w:r>
+        <w:rPr>
+          <w:rFonts w:asciiTheme="majorBidi" w:eastAsia="Microsoft YaHei" w:hAnsiTheme="majorBidi" w:cstheme="majorBidi"/>
+          <w:color w:val="000000"/>
+          <w:sz w:val="24"/>
+          <w:szCs w:val="24"/>
+          <w:lang w:val="fr-FR"/>
+        </w:rPr>
+        <w:t>correspondant</w:t>
+      </w:r>
+      <w:r>
+        <w:rPr>
+          <w:rFonts w:asciiTheme="majorBidi" w:eastAsia="Microsoft YaHei" w:hAnsiTheme="majorBidi" w:cstheme="majorBidi"/>
+          <w:color w:val="000000"/>
+          <w:sz w:val="24"/>
+          <w:szCs w:val="24"/>
+          <w:u w:val="single"/>
+          <w:lang w:val="fr-FR"/>
+        </w:rPr>
+        <w:t>)</w:t>
       </w:r>
     </w:p>
     <w:p>
@@ -2955,6 +3454,28 @@
           <w:lang w:val="fr-FR"/>
         </w:rPr>
       </w:pPr>
+      <w:r>
+        <w:rPr>
+          <w:rFonts w:asciiTheme="majorBidi" w:eastAsia="Microsoft YaHei" w:hAnsiTheme="majorBidi" w:cstheme="majorBidi"/>
+          <w:color w:val="000000"/>
+          <w:sz w:val="24"/>
+          <w:szCs w:val="24"/>
+          <w:lang w:val="fr-FR"/>
+        </w:rPr>
+        <w:t xml:space="preserve">Dans le </w:t>
+      </w:r>
+      <w:proofErr w:type="spellStart"/>
+      <w:r>
+        <w:rPr>
+          <w:rFonts w:asciiTheme="majorBidi" w:eastAsia="Microsoft YaHei" w:hAnsiTheme="majorBidi" w:cstheme="majorBidi"/>
+          <w:color w:val="000000"/>
+          <w:sz w:val="24"/>
+          <w:szCs w:val="24"/>
+          <w:lang w:val="fr-FR"/>
+        </w:rPr>
+        <w:t>repertoire</w:t>
+      </w:r>
+      <w:proofErr w:type="spellEnd"/>
     </w:p>
     <w:p>
       <w:pPr>
@@ -2979,7 +3500,31 @@
           <w:u w:val="single"/>
           <w:lang w:val="fr-FR"/>
         </w:rPr>
-        <w:t>Code II : (code qui dessine SF en fonction du temps en utilisant matplotlib)</w:t>
+        <w:t xml:space="preserve">Code II : (code qui dessine SF en fonction du temps en utilisant </w:t>
+      </w:r>
+      <w:proofErr w:type="spellStart"/>
+      <w:r>
+        <w:rPr>
+          <w:rFonts w:asciiTheme="majorBidi" w:eastAsia="Microsoft YaHei" w:hAnsiTheme="majorBidi" w:cstheme="majorBidi"/>
+          <w:color w:val="000000"/>
+          <w:sz w:val="24"/>
+          <w:szCs w:val="24"/>
+          <w:u w:val="single"/>
+          <w:lang w:val="fr-FR"/>
+        </w:rPr>
+        <w:t>matplotlib</w:t>
+      </w:r>
+      <w:proofErr w:type="spellEnd"/>
+      <w:r>
+        <w:rPr>
+          <w:rFonts w:asciiTheme="majorBidi" w:eastAsia="Microsoft YaHei" w:hAnsiTheme="majorBidi" w:cstheme="majorBidi"/>
+          <w:color w:val="000000"/>
+          <w:sz w:val="24"/>
+          <w:szCs w:val="24"/>
+          <w:u w:val="single"/>
+          <w:lang w:val="fr-FR"/>
+        </w:rPr>
+        <w:t>)</w:t>
       </w:r>
     </w:p>
     <w:p>
@@ -2995,12 +3540,7 @@
           <w:lang w:val="fr-FR"/>
         </w:rPr>
       </w:pPr>
-    </w:p>
-    <w:p>
-      <w:pPr>
-        <w:shd w:val="clear" w:color="auto" w:fill="FFFFFF"/>
-        <w:spacing w:after="24" w:line="285" w:lineRule="atLeast"/>
-        <w:textAlignment w:val="baseline"/>
+      <w:r>
         <w:rPr>
           <w:rFonts w:asciiTheme="majorBidi" w:eastAsia="Microsoft YaHei" w:hAnsiTheme="majorBidi" w:cstheme="majorBidi"/>
           <w:color w:val="000000"/>
@@ -3008,908 +3548,20 @@
           <w:szCs w:val="24"/>
           <w:lang w:val="fr-FR"/>
         </w:rPr>
-      </w:pPr>
-    </w:p>
-    <w:p>
-      <w:pPr>
-        <w:shd w:val="clear" w:color="auto" w:fill="121212"/>
-        <w:spacing w:after="0" w:line="285" w:lineRule="atLeast"/>
-        <w:rPr>
-          <w:rFonts w:ascii="Consolas" w:eastAsia="Times New Roman" w:hAnsi="Consolas" w:cs="Times New Roman"/>
-          <w:color w:val="CBCDD2"/>
-          <w:sz w:val="21"/>
-          <w:szCs w:val="21"/>
-        </w:rPr>
-      </w:pPr>
-      <w:r>
-        <w:rPr>
-          <w:rFonts w:ascii="Consolas" w:eastAsia="Times New Roman" w:hAnsi="Consolas" w:cs="Times New Roman"/>
-          <w:color w:val="78BD65"/>
-          <w:sz w:val="21"/>
-          <w:szCs w:val="21"/>
-        </w:rPr>
-        <w:t>import</w:t>
-      </w:r>
-      <w:r>
-        <w:rPr>
-          <w:rFonts w:ascii="Consolas" w:eastAsia="Times New Roman" w:hAnsi="Consolas" w:cs="Times New Roman"/>
-          <w:color w:val="CBCDD2"/>
-          <w:sz w:val="21"/>
-          <w:szCs w:val="21"/>
-        </w:rPr>
-        <w:t> matplotlib.pyplot </w:t>
-      </w:r>
-      <w:r>
-        <w:rPr>
-          <w:rFonts w:ascii="Consolas" w:eastAsia="Times New Roman" w:hAnsi="Consolas" w:cs="Times New Roman"/>
-          <w:color w:val="78BD65"/>
-          <w:sz w:val="21"/>
-          <w:szCs w:val="21"/>
-        </w:rPr>
-        <w:t>as</w:t>
-      </w:r>
-      <w:r>
-        <w:rPr>
-          <w:rFonts w:ascii="Consolas" w:eastAsia="Times New Roman" w:hAnsi="Consolas" w:cs="Times New Roman"/>
-          <w:color w:val="CBCDD2"/>
-          <w:sz w:val="21"/>
-          <w:szCs w:val="21"/>
-        </w:rPr>
-        <w:t> plt</w:t>
-      </w:r>
-    </w:p>
-    <w:p>
-      <w:pPr>
-        <w:shd w:val="clear" w:color="auto" w:fill="121212"/>
-        <w:spacing w:after="0" w:line="285" w:lineRule="atLeast"/>
-        <w:rPr>
-          <w:rFonts w:ascii="Consolas" w:eastAsia="Times New Roman" w:hAnsi="Consolas" w:cs="Times New Roman"/>
-          <w:color w:val="CBCDD2"/>
-          <w:sz w:val="21"/>
-          <w:szCs w:val="21"/>
-        </w:rPr>
-      </w:pPr>
-      <w:r>
-        <w:rPr>
-          <w:rFonts w:ascii="Consolas" w:eastAsia="Times New Roman" w:hAnsi="Consolas" w:cs="Times New Roman"/>
-          <w:color w:val="78BD65"/>
-          <w:sz w:val="21"/>
-          <w:szCs w:val="21"/>
-        </w:rPr>
-        <w:t>import</w:t>
-      </w:r>
-      <w:r>
-        <w:rPr>
-          <w:rFonts w:ascii="Consolas" w:eastAsia="Times New Roman" w:hAnsi="Consolas" w:cs="Times New Roman"/>
-          <w:color w:val="CBCDD2"/>
-          <w:sz w:val="21"/>
-          <w:szCs w:val="21"/>
-        </w:rPr>
-        <w:t> ast</w:t>
-      </w:r>
-    </w:p>
-    <w:p>
-      <w:pPr>
-        <w:shd w:val="clear" w:color="auto" w:fill="121212"/>
-        <w:spacing w:after="0" w:line="285" w:lineRule="atLeast"/>
-        <w:rPr>
-          <w:rFonts w:ascii="Consolas" w:eastAsia="Times New Roman" w:hAnsi="Consolas" w:cs="Times New Roman"/>
-          <w:color w:val="CBCDD2"/>
-          <w:sz w:val="21"/>
-          <w:szCs w:val="21"/>
-        </w:rPr>
-      </w:pPr>
-    </w:p>
-    <w:p>
-      <w:pPr>
-        <w:shd w:val="clear" w:color="auto" w:fill="121212"/>
-        <w:spacing w:after="0" w:line="285" w:lineRule="atLeast"/>
-        <w:rPr>
-          <w:rFonts w:ascii="Consolas" w:eastAsia="Times New Roman" w:hAnsi="Consolas" w:cs="Times New Roman"/>
-          <w:color w:val="CBCDD2"/>
-          <w:sz w:val="21"/>
-          <w:szCs w:val="21"/>
-        </w:rPr>
-      </w:pPr>
-      <w:r>
-        <w:rPr>
-          <w:rFonts w:ascii="Consolas" w:eastAsia="Times New Roman" w:hAnsi="Consolas" w:cs="Times New Roman"/>
-          <w:i/>
-          <w:iCs/>
-          <w:color w:val="EB3D54"/>
-          <w:sz w:val="21"/>
-          <w:szCs w:val="21"/>
-        </w:rPr>
-        <w:t>def</w:t>
-      </w:r>
-      <w:r>
-        <w:rPr>
-          <w:rFonts w:ascii="Consolas" w:eastAsia="Times New Roman" w:hAnsi="Consolas" w:cs="Times New Roman"/>
-          <w:color w:val="CBCDD2"/>
-          <w:sz w:val="21"/>
-          <w:szCs w:val="21"/>
-        </w:rPr>
-        <w:t> </w:t>
-      </w:r>
-      <w:r>
-        <w:rPr>
-          <w:rFonts w:ascii="Consolas" w:eastAsia="Times New Roman" w:hAnsi="Consolas" w:cs="Times New Roman"/>
-          <w:color w:val="E5CD52"/>
-          <w:sz w:val="21"/>
-          <w:szCs w:val="21"/>
-        </w:rPr>
-        <w:t>getData</w:t>
-      </w:r>
-      <w:r>
-        <w:rPr>
-          <w:rFonts w:ascii="Consolas" w:eastAsia="Times New Roman" w:hAnsi="Consolas" w:cs="Times New Roman"/>
-          <w:color w:val="CBCDD2"/>
-          <w:sz w:val="21"/>
-          <w:szCs w:val="21"/>
-        </w:rPr>
-        <w:t>(</w:t>
-      </w:r>
-      <w:r>
-        <w:rPr>
-          <w:rFonts w:ascii="Consolas" w:eastAsia="Times New Roman" w:hAnsi="Consolas" w:cs="Times New Roman"/>
-          <w:i/>
-          <w:iCs/>
-          <w:color w:val="E5CD52"/>
-          <w:sz w:val="21"/>
-          <w:szCs w:val="21"/>
-        </w:rPr>
-        <w:t>file</w:t>
-      </w:r>
-      <w:r>
-        <w:rPr>
-          <w:rFonts w:ascii="Consolas" w:eastAsia="Times New Roman" w:hAnsi="Consolas" w:cs="Times New Roman"/>
-          <w:color w:val="CBCDD2"/>
-          <w:sz w:val="21"/>
-          <w:szCs w:val="21"/>
-        </w:rPr>
-        <w:t>):</w:t>
-      </w:r>
-    </w:p>
-    <w:p>
-      <w:pPr>
-        <w:shd w:val="clear" w:color="auto" w:fill="121212"/>
-        <w:spacing w:after="0" w:line="285" w:lineRule="atLeast"/>
-        <w:rPr>
-          <w:rFonts w:ascii="Consolas" w:eastAsia="Times New Roman" w:hAnsi="Consolas" w:cs="Times New Roman"/>
-          <w:color w:val="CBCDD2"/>
-          <w:sz w:val="21"/>
-          <w:szCs w:val="21"/>
-        </w:rPr>
-      </w:pPr>
-      <w:r>
-        <w:rPr>
-          <w:rFonts w:ascii="Consolas" w:eastAsia="Times New Roman" w:hAnsi="Consolas" w:cs="Times New Roman"/>
-          <w:color w:val="CBCDD2"/>
-          <w:sz w:val="21"/>
-          <w:szCs w:val="21"/>
-        </w:rPr>
-        <w:t>    </w:t>
-      </w:r>
-      <w:r>
-        <w:rPr>
-          <w:rFonts w:ascii="Consolas" w:eastAsia="Times New Roman" w:hAnsi="Consolas" w:cs="Times New Roman"/>
-          <w:color w:val="EF7C2A"/>
-          <w:sz w:val="21"/>
-          <w:szCs w:val="21"/>
-        </w:rPr>
-        <w:t>SF</w:t>
-      </w:r>
-      <w:r>
-        <w:rPr>
-          <w:rFonts w:ascii="Consolas" w:eastAsia="Times New Roman" w:hAnsi="Consolas" w:cs="Times New Roman"/>
-          <w:color w:val="CBCDD2"/>
-          <w:sz w:val="21"/>
-          <w:szCs w:val="21"/>
-        </w:rPr>
-        <w:t> </w:t>
-      </w:r>
-      <w:r>
-        <w:rPr>
-          <w:rFonts w:ascii="Consolas" w:eastAsia="Times New Roman" w:hAnsi="Consolas" w:cs="Times New Roman"/>
-          <w:color w:val="78BD65"/>
-          <w:sz w:val="21"/>
-          <w:szCs w:val="21"/>
-        </w:rPr>
-        <w:t>=</w:t>
-      </w:r>
-      <w:r>
-        <w:rPr>
-          <w:rFonts w:ascii="Consolas" w:eastAsia="Times New Roman" w:hAnsi="Consolas" w:cs="Times New Roman"/>
-          <w:color w:val="CBCDD2"/>
-          <w:sz w:val="21"/>
-          <w:szCs w:val="21"/>
-        </w:rPr>
-        <w:t> </w:t>
-      </w:r>
-      <w:r>
-        <w:rPr>
-          <w:rFonts w:ascii="Consolas" w:eastAsia="Times New Roman" w:hAnsi="Consolas" w:cs="Times New Roman"/>
-          <w:color w:val="E5CD52"/>
-          <w:sz w:val="21"/>
-          <w:szCs w:val="21"/>
-        </w:rPr>
-        <w:t>open</w:t>
-      </w:r>
-      <w:r>
-        <w:rPr>
-          <w:rFonts w:ascii="Consolas" w:eastAsia="Times New Roman" w:hAnsi="Consolas" w:cs="Times New Roman"/>
-          <w:color w:val="CBCDD2"/>
-          <w:sz w:val="21"/>
-          <w:szCs w:val="21"/>
-        </w:rPr>
-        <w:t>(file, </w:t>
-      </w:r>
-      <w:r>
-        <w:rPr>
-          <w:rFonts w:ascii="Consolas" w:eastAsia="Times New Roman" w:hAnsi="Consolas" w:cs="Times New Roman"/>
-          <w:color w:val="4FB4D8"/>
-          <w:sz w:val="21"/>
-          <w:szCs w:val="21"/>
-        </w:rPr>
-        <w:t>"r"</w:t>
-      </w:r>
-      <w:r>
-        <w:rPr>
-          <w:rFonts w:ascii="Consolas" w:eastAsia="Times New Roman" w:hAnsi="Consolas" w:cs="Times New Roman"/>
-          <w:color w:val="CBCDD2"/>
-          <w:sz w:val="21"/>
-          <w:szCs w:val="21"/>
-        </w:rPr>
-        <w:t>)</w:t>
-      </w:r>
-    </w:p>
-    <w:p>
-      <w:pPr>
-        <w:shd w:val="clear" w:color="auto" w:fill="121212"/>
-        <w:spacing w:after="0" w:line="285" w:lineRule="atLeast"/>
-        <w:rPr>
-          <w:rFonts w:ascii="Consolas" w:eastAsia="Times New Roman" w:hAnsi="Consolas" w:cs="Times New Roman"/>
-          <w:color w:val="CBCDD2"/>
-          <w:sz w:val="21"/>
-          <w:szCs w:val="21"/>
-        </w:rPr>
-      </w:pPr>
-      <w:r>
-        <w:rPr>
-          <w:rFonts w:ascii="Consolas" w:eastAsia="Times New Roman" w:hAnsi="Consolas" w:cs="Times New Roman"/>
-          <w:color w:val="CBCDD2"/>
-          <w:sz w:val="21"/>
-          <w:szCs w:val="21"/>
-        </w:rPr>
-        <w:t>    values </w:t>
-      </w:r>
-      <w:r>
-        <w:rPr>
-          <w:rFonts w:ascii="Consolas" w:eastAsia="Times New Roman" w:hAnsi="Consolas" w:cs="Times New Roman"/>
-          <w:color w:val="78BD65"/>
-          <w:sz w:val="21"/>
-          <w:szCs w:val="21"/>
-        </w:rPr>
-        <w:t>=</w:t>
-      </w:r>
-      <w:r>
-        <w:rPr>
-          <w:rFonts w:ascii="Consolas" w:eastAsia="Times New Roman" w:hAnsi="Consolas" w:cs="Times New Roman"/>
-          <w:color w:val="CBCDD2"/>
-          <w:sz w:val="21"/>
-          <w:szCs w:val="21"/>
-        </w:rPr>
-        <w:t> </w:t>
-      </w:r>
-      <w:r>
-        <w:rPr>
-          <w:rFonts w:ascii="Consolas" w:eastAsia="Times New Roman" w:hAnsi="Consolas" w:cs="Times New Roman"/>
-          <w:color w:val="EF7C2A"/>
-          <w:sz w:val="21"/>
-          <w:szCs w:val="21"/>
-        </w:rPr>
-        <w:t>SF</w:t>
-      </w:r>
-      <w:r>
-        <w:rPr>
-          <w:rFonts w:ascii="Consolas" w:eastAsia="Times New Roman" w:hAnsi="Consolas" w:cs="Times New Roman"/>
-          <w:color w:val="CBCDD2"/>
-          <w:sz w:val="21"/>
-          <w:szCs w:val="21"/>
-        </w:rPr>
-        <w:t>.read()</w:t>
-      </w:r>
-    </w:p>
-    <w:p>
-      <w:pPr>
-        <w:shd w:val="clear" w:color="auto" w:fill="121212"/>
-        <w:spacing w:after="0" w:line="285" w:lineRule="atLeast"/>
-        <w:rPr>
-          <w:rFonts w:ascii="Consolas" w:eastAsia="Times New Roman" w:hAnsi="Consolas" w:cs="Times New Roman"/>
-          <w:color w:val="CBCDD2"/>
-          <w:sz w:val="21"/>
-          <w:szCs w:val="21"/>
-        </w:rPr>
-      </w:pPr>
-      <w:r>
-        <w:rPr>
-          <w:rFonts w:ascii="Consolas" w:eastAsia="Times New Roman" w:hAnsi="Consolas" w:cs="Times New Roman"/>
-          <w:color w:val="CBCDD2"/>
-          <w:sz w:val="21"/>
-          <w:szCs w:val="21"/>
-        </w:rPr>
-        <w:t>    </w:t>
-      </w:r>
-      <w:r>
-        <w:rPr>
-          <w:rFonts w:ascii="Consolas" w:eastAsia="Times New Roman" w:hAnsi="Consolas" w:cs="Times New Roman"/>
-          <w:color w:val="EF7C2A"/>
-          <w:sz w:val="21"/>
-          <w:szCs w:val="21"/>
-        </w:rPr>
-        <w:t>SF</w:t>
-      </w:r>
-      <w:r>
-        <w:rPr>
-          <w:rFonts w:ascii="Consolas" w:eastAsia="Times New Roman" w:hAnsi="Consolas" w:cs="Times New Roman"/>
-          <w:color w:val="CBCDD2"/>
-          <w:sz w:val="21"/>
-          <w:szCs w:val="21"/>
-        </w:rPr>
-        <w:t>.close()</w:t>
-      </w:r>
-    </w:p>
-    <w:p>
-      <w:pPr>
-        <w:shd w:val="clear" w:color="auto" w:fill="121212"/>
-        <w:spacing w:after="0" w:line="285" w:lineRule="atLeast"/>
-        <w:rPr>
-          <w:rFonts w:ascii="Consolas" w:eastAsia="Times New Roman" w:hAnsi="Consolas" w:cs="Times New Roman"/>
-          <w:color w:val="CBCDD2"/>
-          <w:sz w:val="21"/>
-          <w:szCs w:val="21"/>
-        </w:rPr>
-      </w:pPr>
-      <w:r>
-        <w:rPr>
-          <w:rFonts w:ascii="Consolas" w:eastAsia="Times New Roman" w:hAnsi="Consolas" w:cs="Times New Roman"/>
-          <w:color w:val="CBCDD2"/>
-          <w:sz w:val="21"/>
-          <w:szCs w:val="21"/>
-        </w:rPr>
-        <w:t>    </w:t>
-      </w:r>
-      <w:r>
-        <w:rPr>
-          <w:rFonts w:ascii="Consolas" w:eastAsia="Times New Roman" w:hAnsi="Consolas" w:cs="Times New Roman"/>
-          <w:color w:val="78BD65"/>
-          <w:sz w:val="21"/>
-          <w:szCs w:val="21"/>
-        </w:rPr>
-        <w:t>return</w:t>
-      </w:r>
-      <w:r>
-        <w:rPr>
-          <w:rFonts w:ascii="Consolas" w:eastAsia="Times New Roman" w:hAnsi="Consolas" w:cs="Times New Roman"/>
-          <w:color w:val="CBCDD2"/>
-          <w:sz w:val="21"/>
-          <w:szCs w:val="21"/>
-        </w:rPr>
-        <w:t> values</w:t>
-      </w:r>
-    </w:p>
-    <w:p>
-      <w:pPr>
-        <w:shd w:val="clear" w:color="auto" w:fill="121212"/>
-        <w:spacing w:after="0" w:line="285" w:lineRule="atLeast"/>
-        <w:rPr>
-          <w:rFonts w:ascii="Consolas" w:eastAsia="Times New Roman" w:hAnsi="Consolas" w:cs="Times New Roman"/>
-          <w:color w:val="CBCDD2"/>
-          <w:sz w:val="21"/>
-          <w:szCs w:val="21"/>
-        </w:rPr>
-      </w:pPr>
-    </w:p>
-    <w:p>
-      <w:pPr>
-        <w:shd w:val="clear" w:color="auto" w:fill="121212"/>
-        <w:spacing w:after="0" w:line="285" w:lineRule="atLeast"/>
-        <w:rPr>
-          <w:rFonts w:ascii="Consolas" w:eastAsia="Times New Roman" w:hAnsi="Consolas" w:cs="Times New Roman"/>
-          <w:color w:val="CBCDD2"/>
-          <w:sz w:val="21"/>
-          <w:szCs w:val="21"/>
-        </w:rPr>
-      </w:pPr>
-      <w:r>
-        <w:rPr>
-          <w:rFonts w:ascii="Consolas" w:eastAsia="Times New Roman" w:hAnsi="Consolas" w:cs="Times New Roman"/>
-          <w:i/>
-          <w:iCs/>
-          <w:color w:val="EB3D54"/>
-          <w:sz w:val="21"/>
-          <w:szCs w:val="21"/>
-        </w:rPr>
-        <w:t>def</w:t>
-      </w:r>
-      <w:r>
-        <w:rPr>
-          <w:rFonts w:ascii="Consolas" w:eastAsia="Times New Roman" w:hAnsi="Consolas" w:cs="Times New Roman"/>
-          <w:color w:val="CBCDD2"/>
-          <w:sz w:val="21"/>
-          <w:szCs w:val="21"/>
-        </w:rPr>
-        <w:t> </w:t>
-      </w:r>
-      <w:r>
-        <w:rPr>
-          <w:rFonts w:ascii="Consolas" w:eastAsia="Times New Roman" w:hAnsi="Consolas" w:cs="Times New Roman"/>
-          <w:color w:val="E5CD52"/>
-          <w:sz w:val="21"/>
-          <w:szCs w:val="21"/>
-        </w:rPr>
-        <w:t>drawFig</w:t>
-      </w:r>
-      <w:r>
-        <w:rPr>
-          <w:rFonts w:ascii="Consolas" w:eastAsia="Times New Roman" w:hAnsi="Consolas" w:cs="Times New Roman"/>
-          <w:color w:val="CBCDD2"/>
-          <w:sz w:val="21"/>
-          <w:szCs w:val="21"/>
-        </w:rPr>
-        <w:t>(</w:t>
-      </w:r>
-      <w:r>
-        <w:rPr>
-          <w:rFonts w:ascii="Consolas" w:eastAsia="Times New Roman" w:hAnsi="Consolas" w:cs="Times New Roman"/>
-          <w:i/>
-          <w:iCs/>
-          <w:color w:val="E5CD52"/>
-          <w:sz w:val="21"/>
-          <w:szCs w:val="21"/>
-        </w:rPr>
-        <w:t>Data</w:t>
-      </w:r>
-      <w:r>
-        <w:rPr>
-          <w:rFonts w:ascii="Consolas" w:eastAsia="Times New Roman" w:hAnsi="Consolas" w:cs="Times New Roman"/>
-          <w:color w:val="CBCDD2"/>
-          <w:sz w:val="21"/>
-          <w:szCs w:val="21"/>
-        </w:rPr>
-        <w:t>):</w:t>
-      </w:r>
-    </w:p>
-    <w:p>
-      <w:pPr>
-        <w:shd w:val="clear" w:color="auto" w:fill="121212"/>
-        <w:spacing w:after="0" w:line="285" w:lineRule="atLeast"/>
-        <w:rPr>
-          <w:rFonts w:ascii="Consolas" w:eastAsia="Times New Roman" w:hAnsi="Consolas" w:cs="Times New Roman"/>
-          <w:color w:val="CBCDD2"/>
-          <w:sz w:val="21"/>
-          <w:szCs w:val="21"/>
-        </w:rPr>
-      </w:pPr>
-      <w:r>
-        <w:rPr>
-          <w:rFonts w:ascii="Consolas" w:eastAsia="Times New Roman" w:hAnsi="Consolas" w:cs="Times New Roman"/>
-          <w:color w:val="CBCDD2"/>
-          <w:sz w:val="21"/>
-          <w:szCs w:val="21"/>
-        </w:rPr>
-        <w:t>    fig1, ax1 </w:t>
-      </w:r>
-      <w:r>
-        <w:rPr>
-          <w:rFonts w:ascii="Consolas" w:eastAsia="Times New Roman" w:hAnsi="Consolas" w:cs="Times New Roman"/>
-          <w:color w:val="78BD65"/>
-          <w:sz w:val="21"/>
-          <w:szCs w:val="21"/>
-        </w:rPr>
-        <w:t>=</w:t>
-      </w:r>
-      <w:r>
-        <w:rPr>
-          <w:rFonts w:ascii="Consolas" w:eastAsia="Times New Roman" w:hAnsi="Consolas" w:cs="Times New Roman"/>
-          <w:color w:val="CBCDD2"/>
-          <w:sz w:val="21"/>
-          <w:szCs w:val="21"/>
-        </w:rPr>
-        <w:t> plt.subplots()</w:t>
-      </w:r>
-    </w:p>
-    <w:p>
-      <w:pPr>
-        <w:shd w:val="clear" w:color="auto" w:fill="121212"/>
-        <w:spacing w:after="0" w:line="285" w:lineRule="atLeast"/>
-        <w:rPr>
-          <w:rFonts w:ascii="Consolas" w:eastAsia="Times New Roman" w:hAnsi="Consolas" w:cs="Times New Roman"/>
-          <w:color w:val="CBCDD2"/>
-          <w:sz w:val="21"/>
-          <w:szCs w:val="21"/>
-        </w:rPr>
-      </w:pPr>
-      <w:r>
-        <w:rPr>
-          <w:rFonts w:ascii="Consolas" w:eastAsia="Times New Roman" w:hAnsi="Consolas" w:cs="Times New Roman"/>
-          <w:color w:val="CBCDD2"/>
-          <w:sz w:val="21"/>
-          <w:szCs w:val="21"/>
-        </w:rPr>
-        <w:t>    ax1.set_title(</w:t>
-      </w:r>
-      <w:r>
-        <w:rPr>
-          <w:rFonts w:ascii="Consolas" w:eastAsia="Times New Roman" w:hAnsi="Consolas" w:cs="Times New Roman"/>
-          <w:color w:val="4FB4D8"/>
-          <w:sz w:val="21"/>
-          <w:szCs w:val="21"/>
-        </w:rPr>
-        <w:t>'Basic Plot'</w:t>
-      </w:r>
-      <w:r>
-        <w:rPr>
-          <w:rFonts w:ascii="Consolas" w:eastAsia="Times New Roman" w:hAnsi="Consolas" w:cs="Times New Roman"/>
-          <w:color w:val="CBCDD2"/>
-          <w:sz w:val="21"/>
-          <w:szCs w:val="21"/>
-        </w:rPr>
-        <w:t>)</w:t>
-      </w:r>
-    </w:p>
-    <w:p>
-      <w:pPr>
-        <w:shd w:val="clear" w:color="auto" w:fill="121212"/>
-        <w:spacing w:after="0" w:line="285" w:lineRule="atLeast"/>
-        <w:rPr>
-          <w:rFonts w:ascii="Consolas" w:eastAsia="Times New Roman" w:hAnsi="Consolas" w:cs="Times New Roman"/>
-          <w:color w:val="CBCDD2"/>
-          <w:sz w:val="21"/>
-          <w:szCs w:val="21"/>
-        </w:rPr>
-      </w:pPr>
-      <w:r>
-        <w:rPr>
-          <w:rFonts w:ascii="Consolas" w:eastAsia="Times New Roman" w:hAnsi="Consolas" w:cs="Times New Roman"/>
-          <w:color w:val="CBCDD2"/>
-          <w:sz w:val="21"/>
-          <w:szCs w:val="21"/>
-        </w:rPr>
-        <w:t>    ax1.boxplot(Data)</w:t>
-      </w:r>
-    </w:p>
-    <w:p>
-      <w:pPr>
-        <w:shd w:val="clear" w:color="auto" w:fill="121212"/>
-        <w:spacing w:after="0" w:line="285" w:lineRule="atLeast"/>
-        <w:rPr>
-          <w:rFonts w:ascii="Consolas" w:eastAsia="Times New Roman" w:hAnsi="Consolas" w:cs="Times New Roman"/>
-          <w:color w:val="CBCDD2"/>
-          <w:sz w:val="21"/>
-          <w:szCs w:val="21"/>
-        </w:rPr>
-      </w:pPr>
-      <w:r>
-        <w:rPr>
-          <w:rFonts w:ascii="Consolas" w:eastAsia="Times New Roman" w:hAnsi="Consolas" w:cs="Times New Roman"/>
-          <w:color w:val="CBCDD2"/>
-          <w:sz w:val="21"/>
-          <w:szCs w:val="21"/>
-        </w:rPr>
-        <w:t>    plt.show()</w:t>
-      </w:r>
-    </w:p>
-    <w:p>
-      <w:pPr>
-        <w:shd w:val="clear" w:color="auto" w:fill="121212"/>
-        <w:spacing w:after="0" w:line="285" w:lineRule="atLeast"/>
-        <w:rPr>
-          <w:rFonts w:ascii="Consolas" w:eastAsia="Times New Roman" w:hAnsi="Consolas" w:cs="Times New Roman"/>
-          <w:color w:val="CBCDD2"/>
-          <w:sz w:val="21"/>
-          <w:szCs w:val="21"/>
-        </w:rPr>
-      </w:pPr>
-    </w:p>
-    <w:p>
-      <w:pPr>
-        <w:shd w:val="clear" w:color="auto" w:fill="121212"/>
-        <w:spacing w:after="0" w:line="285" w:lineRule="atLeast"/>
-        <w:rPr>
-          <w:rFonts w:ascii="Consolas" w:eastAsia="Times New Roman" w:hAnsi="Consolas" w:cs="Times New Roman"/>
-          <w:color w:val="CBCDD2"/>
-          <w:sz w:val="21"/>
-          <w:szCs w:val="21"/>
-        </w:rPr>
-      </w:pPr>
-      <w:r>
-        <w:rPr>
-          <w:rFonts w:ascii="Consolas" w:eastAsia="Times New Roman" w:hAnsi="Consolas" w:cs="Times New Roman"/>
-          <w:i/>
-          <w:iCs/>
-          <w:color w:val="EB3D54"/>
-          <w:sz w:val="21"/>
-          <w:szCs w:val="21"/>
-        </w:rPr>
-        <w:t>def</w:t>
-      </w:r>
-      <w:r>
-        <w:rPr>
-          <w:rFonts w:ascii="Consolas" w:eastAsia="Times New Roman" w:hAnsi="Consolas" w:cs="Times New Roman"/>
-          <w:color w:val="CBCDD2"/>
-          <w:sz w:val="21"/>
-          <w:szCs w:val="21"/>
-        </w:rPr>
-        <w:t> </w:t>
-      </w:r>
-      <w:r>
-        <w:rPr>
-          <w:rFonts w:ascii="Consolas" w:eastAsia="Times New Roman" w:hAnsi="Consolas" w:cs="Times New Roman"/>
-          <w:color w:val="E5CD52"/>
-          <w:sz w:val="21"/>
-          <w:szCs w:val="21"/>
-        </w:rPr>
-        <w:t>main</w:t>
-      </w:r>
-      <w:r>
-        <w:rPr>
-          <w:rFonts w:ascii="Consolas" w:eastAsia="Times New Roman" w:hAnsi="Consolas" w:cs="Times New Roman"/>
-          <w:color w:val="CBCDD2"/>
-          <w:sz w:val="21"/>
-          <w:szCs w:val="21"/>
-        </w:rPr>
-        <w:t>():</w:t>
-      </w:r>
-    </w:p>
-    <w:p>
-      <w:pPr>
-        <w:shd w:val="clear" w:color="auto" w:fill="121212"/>
-        <w:spacing w:after="0" w:line="285" w:lineRule="atLeast"/>
-        <w:rPr>
-          <w:rFonts w:ascii="Consolas" w:eastAsia="Times New Roman" w:hAnsi="Consolas" w:cs="Times New Roman"/>
-          <w:color w:val="CBCDD2"/>
-          <w:sz w:val="21"/>
-          <w:szCs w:val="21"/>
-        </w:rPr>
-      </w:pPr>
-      <w:r>
-        <w:rPr>
-          <w:rFonts w:ascii="Consolas" w:eastAsia="Times New Roman" w:hAnsi="Consolas" w:cs="Times New Roman"/>
-          <w:color w:val="CBCDD2"/>
-          <w:sz w:val="21"/>
-          <w:szCs w:val="21"/>
-        </w:rPr>
-        <w:t>    SF7values </w:t>
-      </w:r>
-      <w:r>
-        <w:rPr>
-          <w:rFonts w:ascii="Consolas" w:eastAsia="Times New Roman" w:hAnsi="Consolas" w:cs="Times New Roman"/>
-          <w:color w:val="78BD65"/>
-          <w:sz w:val="21"/>
-          <w:szCs w:val="21"/>
-        </w:rPr>
-        <w:t>=</w:t>
-      </w:r>
-      <w:r>
-        <w:rPr>
-          <w:rFonts w:ascii="Consolas" w:eastAsia="Times New Roman" w:hAnsi="Consolas" w:cs="Times New Roman"/>
-          <w:color w:val="CBCDD2"/>
-          <w:sz w:val="21"/>
-          <w:szCs w:val="21"/>
-        </w:rPr>
-        <w:t> ast.literal_eval(getData(</w:t>
-      </w:r>
-      <w:r>
-        <w:rPr>
-          <w:rFonts w:ascii="Consolas" w:eastAsia="Times New Roman" w:hAnsi="Consolas" w:cs="Times New Roman"/>
-          <w:color w:val="4FB4D8"/>
-          <w:sz w:val="21"/>
-          <w:szCs w:val="21"/>
-        </w:rPr>
-        <w:t>"SF7.txt"</w:t>
-      </w:r>
-      <w:r>
-        <w:rPr>
-          <w:rFonts w:ascii="Consolas" w:eastAsia="Times New Roman" w:hAnsi="Consolas" w:cs="Times New Roman"/>
-          <w:color w:val="CBCDD2"/>
-          <w:sz w:val="21"/>
-          <w:szCs w:val="21"/>
-        </w:rPr>
-        <w:t>))</w:t>
-      </w:r>
-    </w:p>
-    <w:p>
-      <w:pPr>
-        <w:shd w:val="clear" w:color="auto" w:fill="121212"/>
-        <w:spacing w:after="0" w:line="285" w:lineRule="atLeast"/>
-        <w:rPr>
-          <w:rFonts w:ascii="Consolas" w:eastAsia="Times New Roman" w:hAnsi="Consolas" w:cs="Times New Roman"/>
-          <w:color w:val="CBCDD2"/>
-          <w:sz w:val="21"/>
-          <w:szCs w:val="21"/>
-        </w:rPr>
-      </w:pPr>
-      <w:r>
-        <w:rPr>
-          <w:rFonts w:ascii="Consolas" w:eastAsia="Times New Roman" w:hAnsi="Consolas" w:cs="Times New Roman"/>
-          <w:color w:val="CBCDD2"/>
-          <w:sz w:val="21"/>
-          <w:szCs w:val="21"/>
-        </w:rPr>
-        <w:t>    SF9values </w:t>
-      </w:r>
-      <w:r>
-        <w:rPr>
-          <w:rFonts w:ascii="Consolas" w:eastAsia="Times New Roman" w:hAnsi="Consolas" w:cs="Times New Roman"/>
-          <w:color w:val="78BD65"/>
-          <w:sz w:val="21"/>
-          <w:szCs w:val="21"/>
-        </w:rPr>
-        <w:t>=</w:t>
-      </w:r>
-      <w:r>
-        <w:rPr>
-          <w:rFonts w:ascii="Consolas" w:eastAsia="Times New Roman" w:hAnsi="Consolas" w:cs="Times New Roman"/>
-          <w:color w:val="CBCDD2"/>
-          <w:sz w:val="21"/>
-          <w:szCs w:val="21"/>
-        </w:rPr>
-        <w:t> ast.literal_eval(getData(</w:t>
-      </w:r>
-      <w:r>
-        <w:rPr>
-          <w:rFonts w:ascii="Consolas" w:eastAsia="Times New Roman" w:hAnsi="Consolas" w:cs="Times New Roman"/>
-          <w:color w:val="4FB4D8"/>
-          <w:sz w:val="21"/>
-          <w:szCs w:val="21"/>
-        </w:rPr>
-        <w:t>"SF9.txt"</w:t>
-      </w:r>
-      <w:r>
-        <w:rPr>
-          <w:rFonts w:ascii="Consolas" w:eastAsia="Times New Roman" w:hAnsi="Consolas" w:cs="Times New Roman"/>
-          <w:color w:val="CBCDD2"/>
-          <w:sz w:val="21"/>
-          <w:szCs w:val="21"/>
-        </w:rPr>
-        <w:t>))</w:t>
-      </w:r>
-    </w:p>
-    <w:p>
-      <w:pPr>
-        <w:shd w:val="clear" w:color="auto" w:fill="121212"/>
-        <w:spacing w:after="0" w:line="285" w:lineRule="atLeast"/>
-        <w:rPr>
-          <w:rFonts w:ascii="Consolas" w:eastAsia="Times New Roman" w:hAnsi="Consolas" w:cs="Times New Roman"/>
-          <w:color w:val="CBCDD2"/>
-          <w:sz w:val="21"/>
-          <w:szCs w:val="21"/>
-        </w:rPr>
-      </w:pPr>
-      <w:r>
-        <w:rPr>
-          <w:rFonts w:ascii="Consolas" w:eastAsia="Times New Roman" w:hAnsi="Consolas" w:cs="Times New Roman"/>
-          <w:color w:val="CBCDD2"/>
-          <w:sz w:val="21"/>
-          <w:szCs w:val="21"/>
-        </w:rPr>
-        <w:t>    SF10values </w:t>
-      </w:r>
-      <w:r>
-        <w:rPr>
-          <w:rFonts w:ascii="Consolas" w:eastAsia="Times New Roman" w:hAnsi="Consolas" w:cs="Times New Roman"/>
-          <w:color w:val="78BD65"/>
-          <w:sz w:val="21"/>
-          <w:szCs w:val="21"/>
-        </w:rPr>
-        <w:t>=</w:t>
-      </w:r>
-      <w:r>
-        <w:rPr>
-          <w:rFonts w:ascii="Consolas" w:eastAsia="Times New Roman" w:hAnsi="Consolas" w:cs="Times New Roman"/>
-          <w:color w:val="CBCDD2"/>
-          <w:sz w:val="21"/>
-          <w:szCs w:val="21"/>
-        </w:rPr>
-        <w:t> ast.literal_eval(getData(</w:t>
-      </w:r>
-      <w:r>
-        <w:rPr>
-          <w:rFonts w:ascii="Consolas" w:eastAsia="Times New Roman" w:hAnsi="Consolas" w:cs="Times New Roman"/>
-          <w:color w:val="4FB4D8"/>
-          <w:sz w:val="21"/>
-          <w:szCs w:val="21"/>
-        </w:rPr>
-        <w:t>"SF10.txt"</w:t>
-      </w:r>
-      <w:r>
-        <w:rPr>
-          <w:rFonts w:ascii="Consolas" w:eastAsia="Times New Roman" w:hAnsi="Consolas" w:cs="Times New Roman"/>
-          <w:color w:val="CBCDD2"/>
-          <w:sz w:val="21"/>
-          <w:szCs w:val="21"/>
-        </w:rPr>
-        <w:t>))</w:t>
-      </w:r>
-    </w:p>
-    <w:p>
-      <w:pPr>
-        <w:shd w:val="clear" w:color="auto" w:fill="121212"/>
-        <w:spacing w:after="0" w:line="285" w:lineRule="atLeast"/>
-        <w:rPr>
-          <w:rFonts w:ascii="Consolas" w:eastAsia="Times New Roman" w:hAnsi="Consolas" w:cs="Times New Roman"/>
-          <w:color w:val="CBCDD2"/>
-          <w:sz w:val="21"/>
-          <w:szCs w:val="21"/>
-        </w:rPr>
-      </w:pPr>
-    </w:p>
-    <w:p>
-      <w:pPr>
-        <w:shd w:val="clear" w:color="auto" w:fill="121212"/>
-        <w:spacing w:after="0" w:line="285" w:lineRule="atLeast"/>
-        <w:rPr>
-          <w:rFonts w:ascii="Consolas" w:eastAsia="Times New Roman" w:hAnsi="Consolas" w:cs="Times New Roman"/>
-          <w:color w:val="CBCDD2"/>
-          <w:sz w:val="21"/>
-          <w:szCs w:val="21"/>
-        </w:rPr>
-      </w:pPr>
-      <w:r>
-        <w:rPr>
-          <w:rFonts w:ascii="Consolas" w:eastAsia="Times New Roman" w:hAnsi="Consolas" w:cs="Times New Roman"/>
-          <w:color w:val="CBCDD2"/>
-          <w:sz w:val="21"/>
-          <w:szCs w:val="21"/>
-        </w:rPr>
-        <w:t>    drawFig([SF7values, SF9values, SF10values])</w:t>
-      </w:r>
-    </w:p>
-    <w:p>
-      <w:pPr>
-        <w:shd w:val="clear" w:color="auto" w:fill="121212"/>
-        <w:spacing w:after="0" w:line="285" w:lineRule="atLeast"/>
-        <w:rPr>
-          <w:rFonts w:ascii="Consolas" w:eastAsia="Times New Roman" w:hAnsi="Consolas" w:cs="Times New Roman"/>
-          <w:color w:val="CBCDD2"/>
-          <w:sz w:val="21"/>
-          <w:szCs w:val="21"/>
-        </w:rPr>
-      </w:pPr>
-    </w:p>
-    <w:p>
-      <w:pPr>
-        <w:shd w:val="clear" w:color="auto" w:fill="121212"/>
-        <w:spacing w:after="0" w:line="285" w:lineRule="atLeast"/>
-        <w:rPr>
-          <w:rFonts w:ascii="Consolas" w:eastAsia="Times New Roman" w:hAnsi="Consolas" w:cs="Times New Roman"/>
-          <w:color w:val="CBCDD2"/>
-          <w:sz w:val="21"/>
-          <w:szCs w:val="21"/>
-        </w:rPr>
-      </w:pPr>
-      <w:r>
-        <w:rPr>
-          <w:rFonts w:ascii="Consolas" w:eastAsia="Times New Roman" w:hAnsi="Consolas" w:cs="Times New Roman"/>
-          <w:color w:val="CBCDD2"/>
-          <w:sz w:val="21"/>
-          <w:szCs w:val="21"/>
-        </w:rPr>
-        <w:t>main()</w:t>
-      </w:r>
-    </w:p>
-    <w:p>
-      <w:pPr>
-        <w:shd w:val="clear" w:color="auto" w:fill="121212"/>
-        <w:spacing w:after="0" w:line="285" w:lineRule="atLeast"/>
-        <w:rPr>
-          <w:rFonts w:ascii="Consolas" w:eastAsia="Times New Roman" w:hAnsi="Consolas" w:cs="Times New Roman"/>
-          <w:color w:val="CBCDD2"/>
-          <w:sz w:val="21"/>
-          <w:szCs w:val="21"/>
-        </w:rPr>
-      </w:pPr>
+        <w:t xml:space="preserve">Dans le </w:t>
+      </w:r>
+      <w:proofErr w:type="spellStart"/>
+      <w:r>
+        <w:rPr>
+          <w:rFonts w:asciiTheme="majorBidi" w:eastAsia="Microsoft YaHei" w:hAnsiTheme="majorBidi" w:cstheme="majorBidi"/>
+          <w:color w:val="000000"/>
+          <w:sz w:val="24"/>
+          <w:szCs w:val="24"/>
+          <w:lang w:val="fr-FR"/>
+        </w:rPr>
+        <w:t>repertoire</w:t>
+      </w:r>
+      <w:proofErr w:type="spellEnd"/>
     </w:p>
     <w:p>
       <w:pPr>
@@ -3936,7 +3588,7 @@
 </file>
 
 <file path=word/endnotes.xml><?xml version="1.0" encoding="utf-8"?>
-<w:endnotes xmlns:wpc="http://schemas.microsoft.com/office/word/2010/wordprocessingCanvas" xmlns:cx="http://schemas.microsoft.com/office/drawing/2014/chartex" xmlns:mc="http://schemas.openxmlformats.org/markup-compatibility/2006" xmlns:o="urn:schemas-microsoft-com:office:office" xmlns:r="http://schemas.openxmlformats.org/officeDocument/2006/relationships" xmlns:m="http://schemas.openxmlformats.org/officeDocument/2006/math" xmlns:v="urn:schemas-microsoft-com:vml" xmlns:wp14="http://schemas.microsoft.com/office/word/2010/wordprocessingDrawing" xmlns:wp="http://schemas.openxmlformats.org/drawingml/2006/wordprocessingDrawing" xmlns:w10="urn:schemas-microsoft-com:office:word" xmlns:w="http://schemas.openxmlformats.org/wordprocessingml/2006/main" xmlns:w14="http://schemas.microsoft.com/office/word/2010/wordml" xmlns:w15="http://schemas.microsoft.com/office/word/2012/wordml" xmlns:w16se="http://schemas.microsoft.com/office/word/2015/wordml/symex" xmlns:wpg="http://schemas.microsoft.com/office/word/2010/wordprocessingGroup" xmlns:wpi="http://schemas.microsoft.com/office/word/2010/wordprocessingInk" xmlns:wne="http://schemas.microsoft.com/office/word/2006/wordml" xmlns:wps="http://schemas.microsoft.com/office/word/2010/wordprocessingShape" mc:Ignorable="w14 w15 w16se wp14">
+<w:endnotes xmlns:wpc="http://schemas.microsoft.com/office/word/2010/wordprocessingCanvas" xmlns:cx="http://schemas.microsoft.com/office/drawing/2014/chartex" xmlns:cx1="http://schemas.microsoft.com/office/drawing/2015/9/8/chartex" xmlns:cx2="http://schemas.microsoft.com/office/drawing/2015/10/21/chartex" xmlns:cx3="http://schemas.microsoft.com/office/drawing/2016/5/9/chartex" xmlns:cx4="http://schemas.microsoft.com/office/drawing/2016/5/10/chartex" xmlns:cx5="http://schemas.microsoft.com/office/drawing/2016/5/11/chartex" xmlns:cx6="http://schemas.microsoft.com/office/drawing/2016/5/12/chartex" xmlns:cx7="http://schemas.microsoft.com/office/drawing/2016/5/13/chartex" xmlns:cx8="http://schemas.microsoft.com/office/drawing/2016/5/14/chartex" xmlns:mc="http://schemas.openxmlformats.org/markup-compatibility/2006" xmlns:aink="http://schemas.microsoft.com/office/drawing/2016/ink" xmlns:am3d="http://schemas.microsoft.com/office/drawing/2017/model3d" xmlns:o="urn:schemas-microsoft-com:office:office" xmlns:r="http://schemas.openxmlformats.org/officeDocument/2006/relationships" xmlns:m="http://schemas.openxmlformats.org/officeDocument/2006/math" xmlns:v="urn:schemas-microsoft-com:vml" xmlns:wp14="http://schemas.microsoft.com/office/word/2010/wordprocessingDrawing" xmlns:wp="http://schemas.openxmlformats.org/drawingml/2006/wordprocessingDrawing" xmlns:w10="urn:schemas-microsoft-com:office:word" xmlns:w="http://schemas.openxmlformats.org/wordprocessingml/2006/main" xmlns:w14="http://schemas.microsoft.com/office/word/2010/wordml" xmlns:w15="http://schemas.microsoft.com/office/word/2012/wordml" xmlns:w16cid="http://schemas.microsoft.com/office/word/2016/wordml/cid" xmlns:w16se="http://schemas.microsoft.com/office/word/2015/wordml/symex" xmlns:wpg="http://schemas.microsoft.com/office/word/2010/wordprocessingGroup" xmlns:wpi="http://schemas.microsoft.com/office/word/2010/wordprocessingInk" xmlns:wne="http://schemas.microsoft.com/office/word/2006/wordml" xmlns:wps="http://schemas.microsoft.com/office/word/2010/wordprocessingShape" mc:Ignorable="w14 w15 w16se w16cid wp14">
   <w:endnote w:type="separator" w:id="-1">
     <w:p>
       <w:pPr>
@@ -3961,7 +3613,7 @@
 </file>
 
 <file path=word/footnotes.xml><?xml version="1.0" encoding="utf-8"?>
-<w:footnotes xmlns:wpc="http://schemas.microsoft.com/office/word/2010/wordprocessingCanvas" xmlns:cx="http://schemas.microsoft.com/office/drawing/2014/chartex" xmlns:mc="http://schemas.openxmlformats.org/markup-compatibility/2006" xmlns:o="urn:schemas-microsoft-com:office:office" xmlns:r="http://schemas.openxmlformats.org/officeDocument/2006/relationships" xmlns:m="http://schemas.openxmlformats.org/officeDocument/2006/math" xmlns:v="urn:schemas-microsoft-com:vml" xmlns:wp14="http://schemas.microsoft.com/office/word/2010/wordprocessingDrawing" xmlns:wp="http://schemas.openxmlformats.org/drawingml/2006/wordprocessingDrawing" xmlns:w10="urn:schemas-microsoft-com:office:word" xmlns:w="http://schemas.openxmlformats.org/wordprocessingml/2006/main" xmlns:w14="http://schemas.microsoft.com/office/word/2010/wordml" xmlns:w15="http://schemas.microsoft.com/office/word/2012/wordml" xmlns:w16se="http://schemas.microsoft.com/office/word/2015/wordml/symex" xmlns:wpg="http://schemas.microsoft.com/office/word/2010/wordprocessingGroup" xmlns:wpi="http://schemas.microsoft.com/office/word/2010/wordprocessingInk" xmlns:wne="http://schemas.microsoft.com/office/word/2006/wordml" xmlns:wps="http://schemas.microsoft.com/office/word/2010/wordprocessingShape" mc:Ignorable="w14 w15 w16se wp14">
+<w:footnotes xmlns:wpc="http://schemas.microsoft.com/office/word/2010/wordprocessingCanvas" xmlns:cx="http://schemas.microsoft.com/office/drawing/2014/chartex" xmlns:cx1="http://schemas.microsoft.com/office/drawing/2015/9/8/chartex" xmlns:cx2="http://schemas.microsoft.com/office/drawing/2015/10/21/chartex" xmlns:cx3="http://schemas.microsoft.com/office/drawing/2016/5/9/chartex" xmlns:cx4="http://schemas.microsoft.com/office/drawing/2016/5/10/chartex" xmlns:cx5="http://schemas.microsoft.com/office/drawing/2016/5/11/chartex" xmlns:cx6="http://schemas.microsoft.com/office/drawing/2016/5/12/chartex" xmlns:cx7="http://schemas.microsoft.com/office/drawing/2016/5/13/chartex" xmlns:cx8="http://schemas.microsoft.com/office/drawing/2016/5/14/chartex" xmlns:mc="http://schemas.openxmlformats.org/markup-compatibility/2006" xmlns:aink="http://schemas.microsoft.com/office/drawing/2016/ink" xmlns:am3d="http://schemas.microsoft.com/office/drawing/2017/model3d" xmlns:o="urn:schemas-microsoft-com:office:office" xmlns:r="http://schemas.openxmlformats.org/officeDocument/2006/relationships" xmlns:m="http://schemas.openxmlformats.org/officeDocument/2006/math" xmlns:v="urn:schemas-microsoft-com:vml" xmlns:wp14="http://schemas.microsoft.com/office/word/2010/wordprocessingDrawing" xmlns:wp="http://schemas.openxmlformats.org/drawingml/2006/wordprocessingDrawing" xmlns:w10="urn:schemas-microsoft-com:office:word" xmlns:w="http://schemas.openxmlformats.org/wordprocessingml/2006/main" xmlns:w14="http://schemas.microsoft.com/office/word/2010/wordml" xmlns:w15="http://schemas.microsoft.com/office/word/2012/wordml" xmlns:w16cid="http://schemas.microsoft.com/office/word/2016/wordml/cid" xmlns:w16se="http://schemas.microsoft.com/office/word/2015/wordml/symex" xmlns:wpg="http://schemas.microsoft.com/office/word/2010/wordprocessingGroup" xmlns:wpi="http://schemas.microsoft.com/office/word/2010/wordprocessingInk" xmlns:wne="http://schemas.microsoft.com/office/word/2006/wordml" xmlns:wps="http://schemas.microsoft.com/office/word/2010/wordprocessingShape" mc:Ignorable="w14 w15 w16se w16cid wp14">
   <w:footnote w:type="separator" w:id="-1">
     <w:p>
       <w:pPr>
@@ -3986,7 +3638,7 @@
 </file>
 
 <file path=word/numbering.xml><?xml version="1.0" encoding="utf-8"?>
-<w:numbering xmlns:wpc="http://schemas.microsoft.com/office/word/2010/wordprocessingCanvas" xmlns:cx="http://schemas.microsoft.com/office/drawing/2014/chartex" xmlns:mc="http://schemas.openxmlformats.org/markup-compatibility/2006" xmlns:o="urn:schemas-microsoft-com:office:office" xmlns:r="http://schemas.openxmlformats.org/officeDocument/2006/relationships" xmlns:m="http://schemas.openxmlformats.org/officeDocument/2006/math" xmlns:v="urn:schemas-microsoft-com:vml" xmlns:wp14="http://schemas.microsoft.com/office/word/2010/wordprocessingDrawing" xmlns:wp="http://schemas.openxmlformats.org/drawingml/2006/wordprocessingDrawing" xmlns:w10="urn:schemas-microsoft-com:office:word" xmlns:w="http://schemas.openxmlformats.org/wordprocessingml/2006/main" xmlns:w14="http://schemas.microsoft.com/office/word/2010/wordml" xmlns:w15="http://schemas.microsoft.com/office/word/2012/wordml" xmlns:w16se="http://schemas.microsoft.com/office/word/2015/wordml/symex" xmlns:wpg="http://schemas.microsoft.com/office/word/2010/wordprocessingGroup" xmlns:wpi="http://schemas.microsoft.com/office/word/2010/wordprocessingInk" xmlns:wne="http://schemas.microsoft.com/office/word/2006/wordml" xmlns:wps="http://schemas.microsoft.com/office/word/2010/wordprocessingShape" mc:Ignorable="w14 w15 w16se wp14">
+<w:numbering xmlns:wpc="http://schemas.microsoft.com/office/word/2010/wordprocessingCanvas" xmlns:cx="http://schemas.microsoft.com/office/drawing/2014/chartex" xmlns:cx1="http://schemas.microsoft.com/office/drawing/2015/9/8/chartex" xmlns:cx2="http://schemas.microsoft.com/office/drawing/2015/10/21/chartex" xmlns:cx3="http://schemas.microsoft.com/office/drawing/2016/5/9/chartex" xmlns:cx4="http://schemas.microsoft.com/office/drawing/2016/5/10/chartex" xmlns:cx5="http://schemas.microsoft.com/office/drawing/2016/5/11/chartex" xmlns:cx6="http://schemas.microsoft.com/office/drawing/2016/5/12/chartex" xmlns:cx7="http://schemas.microsoft.com/office/drawing/2016/5/13/chartex" xmlns:cx8="http://schemas.microsoft.com/office/drawing/2016/5/14/chartex" xmlns:mc="http://schemas.openxmlformats.org/markup-compatibility/2006" xmlns:aink="http://schemas.microsoft.com/office/drawing/2016/ink" xmlns:am3d="http://schemas.microsoft.com/office/drawing/2017/model3d" xmlns:o="urn:schemas-microsoft-com:office:office" xmlns:r="http://schemas.openxmlformats.org/officeDocument/2006/relationships" xmlns:m="http://schemas.openxmlformats.org/officeDocument/2006/math" xmlns:v="urn:schemas-microsoft-com:vml" xmlns:wp14="http://schemas.microsoft.com/office/word/2010/wordprocessingDrawing" xmlns:wp="http://schemas.openxmlformats.org/drawingml/2006/wordprocessingDrawing" xmlns:w10="urn:schemas-microsoft-com:office:word" xmlns:w="http://schemas.openxmlformats.org/wordprocessingml/2006/main" xmlns:w14="http://schemas.microsoft.com/office/word/2010/wordml" xmlns:w15="http://schemas.microsoft.com/office/word/2012/wordml" xmlns:w16cid="http://schemas.microsoft.com/office/word/2016/wordml/cid" xmlns:w16se="http://schemas.microsoft.com/office/word/2015/wordml/symex" xmlns:wpg="http://schemas.microsoft.com/office/word/2010/wordprocessingGroup" xmlns:wpi="http://schemas.microsoft.com/office/word/2010/wordprocessingInk" xmlns:wne="http://schemas.microsoft.com/office/word/2006/wordml" xmlns:wps="http://schemas.microsoft.com/office/word/2010/wordprocessingShape" mc:Ignorable="w14 w15 w16se w16cid wp14">
   <w:abstractNum w:abstractNumId="0" w15:restartNumberingAfterBreak="0">
     <w:nsid w:val="133D4E34"/>
     <w:multiLevelType w:val="hybridMultilevel"/>
@@ -4772,6 +4424,304 @@
     </w:lvl>
   </w:abstractNum>
   <w:abstractNum w:abstractNumId="6" w15:restartNumberingAfterBreak="0">
+    <w:nsid w:val="30306C6B"/>
+    <w:multiLevelType w:val="multilevel"/>
+    <w:tmpl w:val="4C1C63C6"/>
+    <w:lvl w:ilvl="0">
+      <w:start w:val="1"/>
+      <w:numFmt w:val="bullet"/>
+      <w:lvlText w:val=""/>
+      <w:lvlJc w:val="left"/>
+      <w:pPr>
+        <w:tabs>
+          <w:tab w:val="num" w:pos="720"/>
+        </w:tabs>
+        <w:ind w:left="720" w:hanging="360"/>
+      </w:pPr>
+      <w:rPr>
+        <w:rFonts w:ascii="Wingdings" w:hAnsi="Wingdings" w:hint="default"/>
+        <w:sz w:val="20"/>
+      </w:rPr>
+    </w:lvl>
+    <w:lvl w:ilvl="1" w:tentative="1">
+      <w:start w:val="1"/>
+      <w:numFmt w:val="bullet"/>
+      <w:lvlText w:val=""/>
+      <w:lvlJc w:val="left"/>
+      <w:pPr>
+        <w:tabs>
+          <w:tab w:val="num" w:pos="1440"/>
+        </w:tabs>
+        <w:ind w:left="1440" w:hanging="360"/>
+      </w:pPr>
+      <w:rPr>
+        <w:rFonts w:ascii="Wingdings" w:hAnsi="Wingdings" w:hint="default"/>
+        <w:sz w:val="20"/>
+      </w:rPr>
+    </w:lvl>
+    <w:lvl w:ilvl="2" w:tentative="1">
+      <w:start w:val="1"/>
+      <w:numFmt w:val="bullet"/>
+      <w:lvlText w:val=""/>
+      <w:lvlJc w:val="left"/>
+      <w:pPr>
+        <w:tabs>
+          <w:tab w:val="num" w:pos="2160"/>
+        </w:tabs>
+        <w:ind w:left="2160" w:hanging="360"/>
+      </w:pPr>
+      <w:rPr>
+        <w:rFonts w:ascii="Wingdings" w:hAnsi="Wingdings" w:hint="default"/>
+        <w:sz w:val="20"/>
+      </w:rPr>
+    </w:lvl>
+    <w:lvl w:ilvl="3" w:tentative="1">
+      <w:start w:val="1"/>
+      <w:numFmt w:val="bullet"/>
+      <w:lvlText w:val=""/>
+      <w:lvlJc w:val="left"/>
+      <w:pPr>
+        <w:tabs>
+          <w:tab w:val="num" w:pos="2880"/>
+        </w:tabs>
+        <w:ind w:left="2880" w:hanging="360"/>
+      </w:pPr>
+      <w:rPr>
+        <w:rFonts w:ascii="Wingdings" w:hAnsi="Wingdings" w:hint="default"/>
+        <w:sz w:val="20"/>
+      </w:rPr>
+    </w:lvl>
+    <w:lvl w:ilvl="4" w:tentative="1">
+      <w:start w:val="1"/>
+      <w:numFmt w:val="bullet"/>
+      <w:lvlText w:val=""/>
+      <w:lvlJc w:val="left"/>
+      <w:pPr>
+        <w:tabs>
+          <w:tab w:val="num" w:pos="3600"/>
+        </w:tabs>
+        <w:ind w:left="3600" w:hanging="360"/>
+      </w:pPr>
+      <w:rPr>
+        <w:rFonts w:ascii="Wingdings" w:hAnsi="Wingdings" w:hint="default"/>
+        <w:sz w:val="20"/>
+      </w:rPr>
+    </w:lvl>
+    <w:lvl w:ilvl="5" w:tentative="1">
+      <w:start w:val="1"/>
+      <w:numFmt w:val="bullet"/>
+      <w:lvlText w:val=""/>
+      <w:lvlJc w:val="left"/>
+      <w:pPr>
+        <w:tabs>
+          <w:tab w:val="num" w:pos="4320"/>
+        </w:tabs>
+        <w:ind w:left="4320" w:hanging="360"/>
+      </w:pPr>
+      <w:rPr>
+        <w:rFonts w:ascii="Wingdings" w:hAnsi="Wingdings" w:hint="default"/>
+        <w:sz w:val="20"/>
+      </w:rPr>
+    </w:lvl>
+    <w:lvl w:ilvl="6" w:tentative="1">
+      <w:start w:val="1"/>
+      <w:numFmt w:val="bullet"/>
+      <w:lvlText w:val=""/>
+      <w:lvlJc w:val="left"/>
+      <w:pPr>
+        <w:tabs>
+          <w:tab w:val="num" w:pos="5040"/>
+        </w:tabs>
+        <w:ind w:left="5040" w:hanging="360"/>
+      </w:pPr>
+      <w:rPr>
+        <w:rFonts w:ascii="Wingdings" w:hAnsi="Wingdings" w:hint="default"/>
+        <w:sz w:val="20"/>
+      </w:rPr>
+    </w:lvl>
+    <w:lvl w:ilvl="7" w:tentative="1">
+      <w:start w:val="1"/>
+      <w:numFmt w:val="bullet"/>
+      <w:lvlText w:val=""/>
+      <w:lvlJc w:val="left"/>
+      <w:pPr>
+        <w:tabs>
+          <w:tab w:val="num" w:pos="5760"/>
+        </w:tabs>
+        <w:ind w:left="5760" w:hanging="360"/>
+      </w:pPr>
+      <w:rPr>
+        <w:rFonts w:ascii="Wingdings" w:hAnsi="Wingdings" w:hint="default"/>
+        <w:sz w:val="20"/>
+      </w:rPr>
+    </w:lvl>
+    <w:lvl w:ilvl="8" w:tentative="1">
+      <w:start w:val="1"/>
+      <w:numFmt w:val="bullet"/>
+      <w:lvlText w:val=""/>
+      <w:lvlJc w:val="left"/>
+      <w:pPr>
+        <w:tabs>
+          <w:tab w:val="num" w:pos="6480"/>
+        </w:tabs>
+        <w:ind w:left="6480" w:hanging="360"/>
+      </w:pPr>
+      <w:rPr>
+        <w:rFonts w:ascii="Wingdings" w:hAnsi="Wingdings" w:hint="default"/>
+        <w:sz w:val="20"/>
+      </w:rPr>
+    </w:lvl>
+  </w:abstractNum>
+  <w:abstractNum w:abstractNumId="7" w15:restartNumberingAfterBreak="0">
+    <w:nsid w:val="35942873"/>
+    <w:multiLevelType w:val="multilevel"/>
+    <w:tmpl w:val="12D8705C"/>
+    <w:lvl w:ilvl="0">
+      <w:start w:val="1"/>
+      <w:numFmt w:val="bullet"/>
+      <w:lvlText w:val=""/>
+      <w:lvlJc w:val="left"/>
+      <w:pPr>
+        <w:tabs>
+          <w:tab w:val="num" w:pos="720"/>
+        </w:tabs>
+        <w:ind w:left="720" w:hanging="360"/>
+      </w:pPr>
+      <w:rPr>
+        <w:rFonts w:ascii="Wingdings" w:hAnsi="Wingdings" w:hint="default"/>
+        <w:sz w:val="20"/>
+      </w:rPr>
+    </w:lvl>
+    <w:lvl w:ilvl="1" w:tentative="1">
+      <w:start w:val="1"/>
+      <w:numFmt w:val="bullet"/>
+      <w:lvlText w:val=""/>
+      <w:lvlJc w:val="left"/>
+      <w:pPr>
+        <w:tabs>
+          <w:tab w:val="num" w:pos="1440"/>
+        </w:tabs>
+        <w:ind w:left="1440" w:hanging="360"/>
+      </w:pPr>
+      <w:rPr>
+        <w:rFonts w:ascii="Wingdings" w:hAnsi="Wingdings" w:hint="default"/>
+        <w:sz w:val="20"/>
+      </w:rPr>
+    </w:lvl>
+    <w:lvl w:ilvl="2" w:tentative="1">
+      <w:start w:val="1"/>
+      <w:numFmt w:val="bullet"/>
+      <w:lvlText w:val=""/>
+      <w:lvlJc w:val="left"/>
+      <w:pPr>
+        <w:tabs>
+          <w:tab w:val="num" w:pos="2160"/>
+        </w:tabs>
+        <w:ind w:left="2160" w:hanging="360"/>
+      </w:pPr>
+      <w:rPr>
+        <w:rFonts w:ascii="Wingdings" w:hAnsi="Wingdings" w:hint="default"/>
+        <w:sz w:val="20"/>
+      </w:rPr>
+    </w:lvl>
+    <w:lvl w:ilvl="3" w:tentative="1">
+      <w:start w:val="1"/>
+      <w:numFmt w:val="bullet"/>
+      <w:lvlText w:val=""/>
+      <w:lvlJc w:val="left"/>
+      <w:pPr>
+        <w:tabs>
+          <w:tab w:val="num" w:pos="2880"/>
+        </w:tabs>
+        <w:ind w:left="2880" w:hanging="360"/>
+      </w:pPr>
+      <w:rPr>
+        <w:rFonts w:ascii="Wingdings" w:hAnsi="Wingdings" w:hint="default"/>
+        <w:sz w:val="20"/>
+      </w:rPr>
+    </w:lvl>
+    <w:lvl w:ilvl="4" w:tentative="1">
+      <w:start w:val="1"/>
+      <w:numFmt w:val="bullet"/>
+      <w:lvlText w:val=""/>
+      <w:lvlJc w:val="left"/>
+      <w:pPr>
+        <w:tabs>
+          <w:tab w:val="num" w:pos="3600"/>
+        </w:tabs>
+        <w:ind w:left="3600" w:hanging="360"/>
+      </w:pPr>
+      <w:rPr>
+        <w:rFonts w:ascii="Wingdings" w:hAnsi="Wingdings" w:hint="default"/>
+        <w:sz w:val="20"/>
+      </w:rPr>
+    </w:lvl>
+    <w:lvl w:ilvl="5" w:tentative="1">
+      <w:start w:val="1"/>
+      <w:numFmt w:val="bullet"/>
+      <w:lvlText w:val=""/>
+      <w:lvlJc w:val="left"/>
+      <w:pPr>
+        <w:tabs>
+          <w:tab w:val="num" w:pos="4320"/>
+        </w:tabs>
+        <w:ind w:left="4320" w:hanging="360"/>
+      </w:pPr>
+      <w:rPr>
+        <w:rFonts w:ascii="Wingdings" w:hAnsi="Wingdings" w:hint="default"/>
+        <w:sz w:val="20"/>
+      </w:rPr>
+    </w:lvl>
+    <w:lvl w:ilvl="6" w:tentative="1">
+      <w:start w:val="1"/>
+      <w:numFmt w:val="bullet"/>
+      <w:lvlText w:val=""/>
+      <w:lvlJc w:val="left"/>
+      <w:pPr>
+        <w:tabs>
+          <w:tab w:val="num" w:pos="5040"/>
+        </w:tabs>
+        <w:ind w:left="5040" w:hanging="360"/>
+      </w:pPr>
+      <w:rPr>
+        <w:rFonts w:ascii="Wingdings" w:hAnsi="Wingdings" w:hint="default"/>
+        <w:sz w:val="20"/>
+      </w:rPr>
+    </w:lvl>
+    <w:lvl w:ilvl="7" w:tentative="1">
+      <w:start w:val="1"/>
+      <w:numFmt w:val="bullet"/>
+      <w:lvlText w:val=""/>
+      <w:lvlJc w:val="left"/>
+      <w:pPr>
+        <w:tabs>
+          <w:tab w:val="num" w:pos="5760"/>
+        </w:tabs>
+        <w:ind w:left="5760" w:hanging="360"/>
+      </w:pPr>
+      <w:rPr>
+        <w:rFonts w:ascii="Wingdings" w:hAnsi="Wingdings" w:hint="default"/>
+        <w:sz w:val="20"/>
+      </w:rPr>
+    </w:lvl>
+    <w:lvl w:ilvl="8" w:tentative="1">
+      <w:start w:val="1"/>
+      <w:numFmt w:val="bullet"/>
+      <w:lvlText w:val=""/>
+      <w:lvlJc w:val="left"/>
+      <w:pPr>
+        <w:tabs>
+          <w:tab w:val="num" w:pos="6480"/>
+        </w:tabs>
+        <w:ind w:left="6480" w:hanging="360"/>
+      </w:pPr>
+      <w:rPr>
+        <w:rFonts w:ascii="Wingdings" w:hAnsi="Wingdings" w:hint="default"/>
+        <w:sz w:val="20"/>
+      </w:rPr>
+    </w:lvl>
+  </w:abstractNum>
+  <w:abstractNum w:abstractNumId="8" w15:restartNumberingAfterBreak="0">
     <w:nsid w:val="4C9F28EF"/>
     <w:multiLevelType w:val="multilevel"/>
     <w:tmpl w:val="073E1590"/>
@@ -4884,7 +4834,7 @@
       </w:rPr>
     </w:lvl>
   </w:abstractNum>
-  <w:abstractNum w:abstractNumId="7" w15:restartNumberingAfterBreak="0">
+  <w:abstractNum w:abstractNumId="9" w15:restartNumberingAfterBreak="0">
     <w:nsid w:val="4D0B7133"/>
     <w:multiLevelType w:val="multilevel"/>
     <w:tmpl w:val="02828194"/>
@@ -4997,7 +4947,7 @@
       </w:pPr>
     </w:lvl>
   </w:abstractNum>
-  <w:abstractNum w:abstractNumId="8" w15:restartNumberingAfterBreak="0">
+  <w:abstractNum w:abstractNumId="10" w15:restartNumberingAfterBreak="0">
     <w:nsid w:val="4F8C01A6"/>
     <w:multiLevelType w:val="hybridMultilevel"/>
     <w:tmpl w:val="BF2812C6"/>
@@ -5110,7 +5060,7 @@
       </w:rPr>
     </w:lvl>
   </w:abstractNum>
-  <w:abstractNum w:abstractNumId="9" w15:restartNumberingAfterBreak="0">
+  <w:abstractNum w:abstractNumId="11" w15:restartNumberingAfterBreak="0">
     <w:nsid w:val="5B981E82"/>
     <w:multiLevelType w:val="hybridMultilevel"/>
     <w:tmpl w:val="ADF63A34"/>
@@ -5223,7 +5173,7 @@
       </w:rPr>
     </w:lvl>
   </w:abstractNum>
-  <w:abstractNum w:abstractNumId="10" w15:restartNumberingAfterBreak="0">
+  <w:abstractNum w:abstractNumId="12" w15:restartNumberingAfterBreak="0">
     <w:nsid w:val="5C560EB0"/>
     <w:multiLevelType w:val="multilevel"/>
     <w:tmpl w:val="5286784E"/>
@@ -5372,7 +5322,7 @@
       </w:rPr>
     </w:lvl>
   </w:abstractNum>
-  <w:abstractNum w:abstractNumId="11" w15:restartNumberingAfterBreak="0">
+  <w:abstractNum w:abstractNumId="13" w15:restartNumberingAfterBreak="0">
     <w:nsid w:val="79B8596F"/>
     <w:multiLevelType w:val="multilevel"/>
     <w:tmpl w:val="0D585406"/>
@@ -5485,17 +5435,166 @@
       </w:rPr>
     </w:lvl>
   </w:abstractNum>
+  <w:abstractNum w:abstractNumId="14" w15:restartNumberingAfterBreak="0">
+    <w:nsid w:val="7CEA0045"/>
+    <w:multiLevelType w:val="multilevel"/>
+    <w:tmpl w:val="18E8DCD8"/>
+    <w:lvl w:ilvl="0">
+      <w:start w:val="1"/>
+      <w:numFmt w:val="bullet"/>
+      <w:lvlText w:val=""/>
+      <w:lvlJc w:val="left"/>
+      <w:pPr>
+        <w:tabs>
+          <w:tab w:val="num" w:pos="720"/>
+        </w:tabs>
+        <w:ind w:left="720" w:hanging="360"/>
+      </w:pPr>
+      <w:rPr>
+        <w:rFonts w:ascii="Wingdings" w:hAnsi="Wingdings" w:hint="default"/>
+        <w:sz w:val="20"/>
+      </w:rPr>
+    </w:lvl>
+    <w:lvl w:ilvl="1" w:tentative="1">
+      <w:start w:val="1"/>
+      <w:numFmt w:val="bullet"/>
+      <w:lvlText w:val=""/>
+      <w:lvlJc w:val="left"/>
+      <w:pPr>
+        <w:tabs>
+          <w:tab w:val="num" w:pos="1440"/>
+        </w:tabs>
+        <w:ind w:left="1440" w:hanging="360"/>
+      </w:pPr>
+      <w:rPr>
+        <w:rFonts w:ascii="Wingdings" w:hAnsi="Wingdings" w:hint="default"/>
+        <w:sz w:val="20"/>
+      </w:rPr>
+    </w:lvl>
+    <w:lvl w:ilvl="2" w:tentative="1">
+      <w:start w:val="1"/>
+      <w:numFmt w:val="bullet"/>
+      <w:lvlText w:val=""/>
+      <w:lvlJc w:val="left"/>
+      <w:pPr>
+        <w:tabs>
+          <w:tab w:val="num" w:pos="2160"/>
+        </w:tabs>
+        <w:ind w:left="2160" w:hanging="360"/>
+      </w:pPr>
+      <w:rPr>
+        <w:rFonts w:ascii="Wingdings" w:hAnsi="Wingdings" w:hint="default"/>
+        <w:sz w:val="20"/>
+      </w:rPr>
+    </w:lvl>
+    <w:lvl w:ilvl="3" w:tentative="1">
+      <w:start w:val="1"/>
+      <w:numFmt w:val="bullet"/>
+      <w:lvlText w:val=""/>
+      <w:lvlJc w:val="left"/>
+      <w:pPr>
+        <w:tabs>
+          <w:tab w:val="num" w:pos="2880"/>
+        </w:tabs>
+        <w:ind w:left="2880" w:hanging="360"/>
+      </w:pPr>
+      <w:rPr>
+        <w:rFonts w:ascii="Wingdings" w:hAnsi="Wingdings" w:hint="default"/>
+        <w:sz w:val="20"/>
+      </w:rPr>
+    </w:lvl>
+    <w:lvl w:ilvl="4" w:tentative="1">
+      <w:start w:val="1"/>
+      <w:numFmt w:val="bullet"/>
+      <w:lvlText w:val=""/>
+      <w:lvlJc w:val="left"/>
+      <w:pPr>
+        <w:tabs>
+          <w:tab w:val="num" w:pos="3600"/>
+        </w:tabs>
+        <w:ind w:left="3600" w:hanging="360"/>
+      </w:pPr>
+      <w:rPr>
+        <w:rFonts w:ascii="Wingdings" w:hAnsi="Wingdings" w:hint="default"/>
+        <w:sz w:val="20"/>
+      </w:rPr>
+    </w:lvl>
+    <w:lvl w:ilvl="5" w:tentative="1">
+      <w:start w:val="1"/>
+      <w:numFmt w:val="bullet"/>
+      <w:lvlText w:val=""/>
+      <w:lvlJc w:val="left"/>
+      <w:pPr>
+        <w:tabs>
+          <w:tab w:val="num" w:pos="4320"/>
+        </w:tabs>
+        <w:ind w:left="4320" w:hanging="360"/>
+      </w:pPr>
+      <w:rPr>
+        <w:rFonts w:ascii="Wingdings" w:hAnsi="Wingdings" w:hint="default"/>
+        <w:sz w:val="20"/>
+      </w:rPr>
+    </w:lvl>
+    <w:lvl w:ilvl="6" w:tentative="1">
+      <w:start w:val="1"/>
+      <w:numFmt w:val="bullet"/>
+      <w:lvlText w:val=""/>
+      <w:lvlJc w:val="left"/>
+      <w:pPr>
+        <w:tabs>
+          <w:tab w:val="num" w:pos="5040"/>
+        </w:tabs>
+        <w:ind w:left="5040" w:hanging="360"/>
+      </w:pPr>
+      <w:rPr>
+        <w:rFonts w:ascii="Wingdings" w:hAnsi="Wingdings" w:hint="default"/>
+        <w:sz w:val="20"/>
+      </w:rPr>
+    </w:lvl>
+    <w:lvl w:ilvl="7" w:tentative="1">
+      <w:start w:val="1"/>
+      <w:numFmt w:val="bullet"/>
+      <w:lvlText w:val=""/>
+      <w:lvlJc w:val="left"/>
+      <w:pPr>
+        <w:tabs>
+          <w:tab w:val="num" w:pos="5760"/>
+        </w:tabs>
+        <w:ind w:left="5760" w:hanging="360"/>
+      </w:pPr>
+      <w:rPr>
+        <w:rFonts w:ascii="Wingdings" w:hAnsi="Wingdings" w:hint="default"/>
+        <w:sz w:val="20"/>
+      </w:rPr>
+    </w:lvl>
+    <w:lvl w:ilvl="8" w:tentative="1">
+      <w:start w:val="1"/>
+      <w:numFmt w:val="bullet"/>
+      <w:lvlText w:val=""/>
+      <w:lvlJc w:val="left"/>
+      <w:pPr>
+        <w:tabs>
+          <w:tab w:val="num" w:pos="6480"/>
+        </w:tabs>
+        <w:ind w:left="6480" w:hanging="360"/>
+      </w:pPr>
+      <w:rPr>
+        <w:rFonts w:ascii="Wingdings" w:hAnsi="Wingdings" w:hint="default"/>
+        <w:sz w:val="20"/>
+      </w:rPr>
+    </w:lvl>
+  </w:abstractNum>
   <w:num w:numId="1">
+    <w:abstractNumId w:val="13"/>
+  </w:num>
+  <w:num w:numId="2">
     <w:abstractNumId w:val="11"/>
   </w:num>
-  <w:num w:numId="2">
-    <w:abstractNumId w:val="9"/>
-  </w:num>
   <w:num w:numId="3">
-    <w:abstractNumId w:val="6"/>
+    <w:abstractNumId w:val="8"/>
   </w:num>
   <w:num w:numId="4">
-    <w:abstractNumId w:val="8"/>
+    <w:abstractNumId w:val="10"/>
   </w:num>
   <w:num w:numId="5">
     <w:abstractNumId w:val="2"/>
@@ -5507,13 +5606,13 @@
     <w:abstractNumId w:val="1"/>
   </w:num>
   <w:num w:numId="8">
-    <w:abstractNumId w:val="7"/>
+    <w:abstractNumId w:val="9"/>
   </w:num>
   <w:num w:numId="9">
     <w:abstractNumId w:val="0"/>
   </w:num>
   <w:num w:numId="10">
-    <w:abstractNumId w:val="10"/>
+    <w:abstractNumId w:val="12"/>
   </w:num>
   <w:num w:numId="11">
     <w:abstractNumId w:val="3"/>
@@ -5521,11 +5620,20 @@
   <w:num w:numId="12">
     <w:abstractNumId w:val="4"/>
   </w:num>
+  <w:num w:numId="13">
+    <w:abstractNumId w:val="14"/>
+  </w:num>
+  <w:num w:numId="14">
+    <w:abstractNumId w:val="6"/>
+  </w:num>
+  <w:num w:numId="15">
+    <w:abstractNumId w:val="7"/>
+  </w:num>
 </w:numbering>
 </file>
 
 <file path=word/styles.xml><?xml version="1.0" encoding="utf-8"?>
-<w:styles xmlns:mc="http://schemas.openxmlformats.org/markup-compatibility/2006" xmlns:r="http://schemas.openxmlformats.org/officeDocument/2006/relationships" xmlns:w="http://schemas.openxmlformats.org/wordprocessingml/2006/main" xmlns:w14="http://schemas.microsoft.com/office/word/2010/wordml" xmlns:w15="http://schemas.microsoft.com/office/word/2012/wordml" xmlns:w16se="http://schemas.microsoft.com/office/word/2015/wordml/symex" mc:Ignorable="w14 w15 w16se">
+<w:styles xmlns:mc="http://schemas.openxmlformats.org/markup-compatibility/2006" xmlns:r="http://schemas.openxmlformats.org/officeDocument/2006/relationships" xmlns:w="http://schemas.openxmlformats.org/wordprocessingml/2006/main" xmlns:w14="http://schemas.microsoft.com/office/word/2010/wordml" xmlns:w15="http://schemas.microsoft.com/office/word/2012/wordml" xmlns:w16cid="http://schemas.microsoft.com/office/word/2016/wordml/cid" xmlns:w16se="http://schemas.microsoft.com/office/word/2015/wordml/symex" mc:Ignorable="w14 w15 w16se w16cid">
   <w:docDefaults>
     <w:rPrDefault>
       <w:rPr>
@@ -5541,7 +5649,7 @@
       </w:pPr>
     </w:pPrDefault>
   </w:docDefaults>
-  <w:latentStyles w:defLockedState="0" w:defUIPriority="99" w:defSemiHidden="0" w:defUnhideWhenUsed="0" w:defQFormat="0" w:count="371">
+  <w:latentStyles w:defLockedState="0" w:defUIPriority="99" w:defSemiHidden="0" w:defUnhideWhenUsed="0" w:defQFormat="0" w:count="377">
     <w:lsdException w:name="Normal" w:uiPriority="0" w:qFormat="1"/>
     <w:lsdException w:name="heading 1" w:uiPriority="9" w:qFormat="1"/>
     <w:lsdException w:name="heading 2" w:semiHidden="1" w:uiPriority="9" w:unhideWhenUsed="1" w:qFormat="1"/>
@@ -5689,11 +5797,8 @@
     <w:lsdException w:name="Table 3D effects 3" w:semiHidden="1" w:unhideWhenUsed="1"/>
     <w:lsdException w:name="Table Contemporary" w:semiHidden="1" w:unhideWhenUsed="1"/>
     <w:lsdException w:name="Table Elegant" w:semiHidden="1" w:unhideWhenUsed="1"/>
-    <w:lsdException w:name="Table Professional" w:semiHidden="1" w:unhideWhenUsed="1"/>
     <w:lsdException w:name="Table Subtle 1" w:semiHidden="1" w:unhideWhenUsed="1"/>
     <w:lsdException w:name="Table Subtle 2" w:semiHidden="1" w:unhideWhenUsed="1"/>
-    <w:lsdException w:name="Table Web 1" w:semiHidden="1" w:unhideWhenUsed="1"/>
-    <w:lsdException w:name="Table Web 2" w:semiHidden="1" w:unhideWhenUsed="1"/>
     <w:lsdException w:name="Table Web 3" w:semiHidden="1" w:unhideWhenUsed="1"/>
     <w:lsdException w:name="Balloon Text" w:semiHidden="1" w:unhideWhenUsed="1"/>
     <w:lsdException w:name="Table Grid" w:uiPriority="39"/>
@@ -5913,6 +6018,12 @@
     <w:lsdException w:name="List Table 5 Dark Accent 6" w:uiPriority="50"/>
     <w:lsdException w:name="List Table 6 Colorful Accent 6" w:uiPriority="51"/>
     <w:lsdException w:name="List Table 7 Colorful Accent 6" w:uiPriority="52"/>
+    <w:lsdException w:name="Mention" w:semiHidden="1" w:unhideWhenUsed="1"/>
+    <w:lsdException w:name="Smart Hyperlink" w:semiHidden="1" w:unhideWhenUsed="1"/>
+    <w:lsdException w:name="Hashtag" w:semiHidden="1" w:unhideWhenUsed="1"/>
+    <w:lsdException w:name="Unresolved Mention" w:semiHidden="1" w:unhideWhenUsed="1"/>
+    <w:lsdException w:name="Smart Link" w:semiHidden="1" w:unhideWhenUsed="1"/>
+    <w:lsdException w:name="Smart Link Error" w:semiHidden="1" w:unhideWhenUsed="1"/>
   </w:latentStyles>
   <w:style w:type="paragraph" w:default="1" w:styleId="Normal">
     <w:name w:val="Normal"/>

</xml_diff>